<commit_message>
Basic report structure (docx + pdf) :muscle: :heart_eyes:
</commit_message>
<xml_diff>
--- a/report/report.docx
+++ b/report/report.docx
@@ -4,17 +4,1484 @@
   <w:body>
     <w:p>
       <w:r>
-        <w:t xml:space="preserve">Le rapport doit être </w:t>
-      </w:r>
-      <w:proofErr w:type="gramStart"/>
-      <w:r>
-        <w:t>rédiger</w:t>
-      </w:r>
-      <w:proofErr w:type="gramEnd"/>
+        <w:rPr>
+          <w:noProof/>
+          <w:lang w:eastAsia="fr-FR"/>
+        </w:rPr>
+        <mc:AlternateContent>
+          <mc:Choice Requires="wps">
+            <w:drawing>
+              <wp:anchor distT="0" distB="0" distL="114300" distR="114300" simplePos="0" relativeHeight="251659264" behindDoc="0" locked="0" layoutInCell="1" allowOverlap="1">
+                <wp:simplePos x="0" y="0"/>
+                <wp:positionH relativeFrom="page">
+                  <wp:align>left</wp:align>
+                </wp:positionH>
+                <wp:positionV relativeFrom="paragraph">
+                  <wp:posOffset>-231885</wp:posOffset>
+                </wp:positionV>
+                <wp:extent cx="7553739" cy="1439186"/>
+                <wp:effectExtent l="0" t="0" r="9525" b="8890"/>
+                <wp:wrapNone/>
+                <wp:docPr id="1" name="Rectangle 1"/>
+                <wp:cNvGraphicFramePr/>
+                <a:graphic xmlns:a="http://schemas.openxmlformats.org/drawingml/2006/main">
+                  <a:graphicData uri="http://schemas.microsoft.com/office/word/2010/wordprocessingShape">
+                    <wps:wsp>
+                      <wps:cNvSpPr/>
+                      <wps:spPr>
+                        <a:xfrm>
+                          <a:off x="0" y="0"/>
+                          <a:ext cx="7553739" cy="1439186"/>
+                        </a:xfrm>
+                        <a:prstGeom prst="rect">
+                          <a:avLst/>
+                        </a:prstGeom>
+                        <a:solidFill>
+                          <a:srgbClr val="8870FF"/>
+                        </a:solidFill>
+                        <a:ln>
+                          <a:noFill/>
+                        </a:ln>
+                      </wps:spPr>
+                      <wps:style>
+                        <a:lnRef idx="2">
+                          <a:schemeClr val="accent1">
+                            <a:shade val="50000"/>
+                          </a:schemeClr>
+                        </a:lnRef>
+                        <a:fillRef idx="1">
+                          <a:schemeClr val="accent1"/>
+                        </a:fillRef>
+                        <a:effectRef idx="0">
+                          <a:schemeClr val="accent1"/>
+                        </a:effectRef>
+                        <a:fontRef idx="minor">
+                          <a:schemeClr val="lt1"/>
+                        </a:fontRef>
+                      </wps:style>
+                      <wps:txbx>
+                        <w:txbxContent>
+                          <w:p>
+                            <w:pPr>
+                              <w:jc w:val="center"/>
+                              <w:rPr>
+                                <w:sz w:val="72"/>
+                              </w:rPr>
+                            </w:pPr>
+                            <w:r>
+                              <w:rPr>
+                                <w:sz w:val="72"/>
+                              </w:rPr>
+                              <w:t>Programmation Concurrent</w:t>
+                            </w:r>
+                            <w:r>
+                              <w:rPr>
+                                <w:sz w:val="72"/>
+                              </w:rPr>
+                              <w:t>e</w:t>
+                            </w:r>
+                          </w:p>
+                        </w:txbxContent>
+                      </wps:txbx>
+                      <wps:bodyPr rot="0" spcFirstLastPara="0" vertOverflow="overflow" horzOverflow="overflow" vert="horz" wrap="square" lIns="91440" tIns="45720" rIns="91440" bIns="45720" numCol="1" spcCol="0" rtlCol="0" fromWordArt="0" anchor="ctr" anchorCtr="0" forceAA="0" compatLnSpc="1">
+                        <a:prstTxWarp prst="textNoShape">
+                          <a:avLst/>
+                        </a:prstTxWarp>
+                        <a:noAutofit/>
+                      </wps:bodyPr>
+                    </wps:wsp>
+                  </a:graphicData>
+                </a:graphic>
+                <wp14:sizeRelV relativeFrom="margin">
+                  <wp14:pctHeight>0</wp14:pctHeight>
+                </wp14:sizeRelV>
+              </wp:anchor>
+            </w:drawing>
+          </mc:Choice>
+          <mc:Fallback>
+            <w:pict>
+              <v:rect id="Rectangle 1" o:spid="_x0000_s1026" style="position:absolute;margin-left:0;margin-top:-18.25pt;width:594.8pt;height:113.3pt;z-index:251659264;visibility:visible;mso-wrap-style:square;mso-height-percent:0;mso-wrap-distance-left:9pt;mso-wrap-distance-top:0;mso-wrap-distance-right:9pt;mso-wrap-distance-bottom:0;mso-position-horizontal:left;mso-position-horizontal-relative:page;mso-position-vertical:absolute;mso-position-vertical-relative:text;mso-height-percent:0;mso-height-relative:margin;v-text-anchor:middle" o:gfxdata="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" fillcolor="#8870ff" stroked="f" strokeweight="1pt">
+                <v:textbox>
+                  <w:txbxContent>
+                    <w:p>
+                      <w:pPr>
+                        <w:jc w:val="center"/>
+                        <w:rPr>
+                          <w:sz w:val="72"/>
+                        </w:rPr>
+                      </w:pPr>
+                      <w:r>
+                        <w:rPr>
+                          <w:sz w:val="72"/>
+                        </w:rPr>
+                        <w:t>Programmation Concurrent</w:t>
+                      </w:r>
+                      <w:r>
+                        <w:rPr>
+                          <w:sz w:val="72"/>
+                        </w:rPr>
+                        <w:t>e</w:t>
+                      </w:r>
+                    </w:p>
+                  </w:txbxContent>
+                </v:textbox>
+                <w10:wrap anchorx="page"/>
+              </v:rect>
+            </w:pict>
+          </mc:Fallback>
+        </mc:AlternateContent>
+      </w:r>
+    </w:p>
+    <w:p/>
+    <w:p/>
+    <w:p/>
+    <w:p/>
+    <w:p>
+      <w:r>
+        <w:rPr>
+          <w:noProof/>
+          <w:lang w:eastAsia="fr-FR"/>
+        </w:rPr>
+        <mc:AlternateContent>
+          <mc:Choice Requires="wps">
+            <w:drawing>
+              <wp:anchor distT="0" distB="0" distL="114300" distR="114300" simplePos="0" relativeHeight="251660288" behindDoc="0" locked="0" layoutInCell="1" allowOverlap="1">
+                <wp:simplePos x="0" y="0"/>
+                <wp:positionH relativeFrom="margin">
+                  <wp:align>center</wp:align>
+                </wp:positionH>
+                <wp:positionV relativeFrom="paragraph">
+                  <wp:posOffset>17421</wp:posOffset>
+                </wp:positionV>
+                <wp:extent cx="4699221" cy="3045349"/>
+                <wp:effectExtent l="0" t="0" r="0" b="3175"/>
+                <wp:wrapNone/>
+                <wp:docPr id="2" name="Rectangle 2"/>
+                <wp:cNvGraphicFramePr/>
+                <a:graphic xmlns:a="http://schemas.openxmlformats.org/drawingml/2006/main">
+                  <a:graphicData uri="http://schemas.microsoft.com/office/word/2010/wordprocessingShape">
+                    <wps:wsp>
+                      <wps:cNvSpPr/>
+                      <wps:spPr>
+                        <a:xfrm>
+                          <a:off x="0" y="0"/>
+                          <a:ext cx="4699221" cy="3045349"/>
+                        </a:xfrm>
+                        <a:prstGeom prst="rect">
+                          <a:avLst/>
+                        </a:prstGeom>
+                        <a:noFill/>
+                        <a:ln>
+                          <a:noFill/>
+                        </a:ln>
+                      </wps:spPr>
+                      <wps:style>
+                        <a:lnRef idx="2">
+                          <a:schemeClr val="accent1">
+                            <a:shade val="50000"/>
+                          </a:schemeClr>
+                        </a:lnRef>
+                        <a:fillRef idx="1">
+                          <a:schemeClr val="accent1"/>
+                        </a:fillRef>
+                        <a:effectRef idx="0">
+                          <a:schemeClr val="accent1"/>
+                        </a:effectRef>
+                        <a:fontRef idx="minor">
+                          <a:schemeClr val="lt1"/>
+                        </a:fontRef>
+                      </wps:style>
+                      <wps:txbx>
+                        <w:txbxContent>
+                          <w:p>
+                            <w:pPr>
+                              <w:jc w:val="center"/>
+                              <w:rPr>
+                                <w:color w:val="8870FF"/>
+                                <w:sz w:val="52"/>
+                              </w:rPr>
+                            </w:pPr>
+                            <w:r>
+                              <w:rPr>
+                                <w:color w:val="8870FF"/>
+                                <w:sz w:val="52"/>
+                              </w:rPr>
+                              <w:t>César COLLÉ</w:t>
+                            </w:r>
+                          </w:p>
+                          <w:p>
+                            <w:pPr>
+                              <w:jc w:val="center"/>
+                              <w:rPr>
+                                <w:color w:val="8870FF"/>
+                                <w:sz w:val="52"/>
+                              </w:rPr>
+                            </w:pPr>
+                          </w:p>
+                          <w:p>
+                            <w:pPr>
+                              <w:jc w:val="center"/>
+                              <w:rPr>
+                                <w:color w:val="8870FF"/>
+                                <w:sz w:val="52"/>
+                              </w:rPr>
+                            </w:pPr>
+                            <w:r>
+                              <w:rPr>
+                                <w:color w:val="8870FF"/>
+                                <w:sz w:val="52"/>
+                              </w:rPr>
+                              <w:t>Rémy KALOUS</w:t>
+                            </w:r>
+                            <w:r>
+                              <w:rPr>
+                                <w:color w:val="8870FF"/>
+                                <w:sz w:val="52"/>
+                              </w:rPr>
+                              <w:t>T</w:t>
+                            </w:r>
+                            <w:r>
+                              <w:rPr>
+                                <w:color w:val="8870FF"/>
+                                <w:sz w:val="52"/>
+                              </w:rPr>
+                              <w:t>IAN</w:t>
+                            </w:r>
+                          </w:p>
+                        </w:txbxContent>
+                      </wps:txbx>
+                      <wps:bodyPr rot="0" spcFirstLastPara="0" vertOverflow="overflow" horzOverflow="overflow" vert="horz" wrap="square" lIns="91440" tIns="45720" rIns="91440" bIns="45720" numCol="1" spcCol="0" rtlCol="0" fromWordArt="0" anchor="ctr" anchorCtr="0" forceAA="0" compatLnSpc="1">
+                        <a:prstTxWarp prst="textNoShape">
+                          <a:avLst/>
+                        </a:prstTxWarp>
+                        <a:noAutofit/>
+                      </wps:bodyPr>
+                    </wps:wsp>
+                  </a:graphicData>
+                </a:graphic>
+              </wp:anchor>
+            </w:drawing>
+          </mc:Choice>
+          <mc:Fallback>
+            <w:pict>
+              <v:rect id="Rectangle 2" o:spid="_x0000_s1027" style="position:absolute;margin-left:0;margin-top:1.35pt;width:370pt;height:239.8pt;z-index:251660288;visibility:visible;mso-wrap-style:square;mso-wrap-distance-left:9pt;mso-wrap-distance-top:0;mso-wrap-distance-right:9pt;mso-wrap-distance-bottom:0;mso-position-horizontal:center;mso-position-horizontal-relative:margin;mso-position-vertical:absolute;mso-position-vertical-relative:text;v-text-anchor:middle" o:gfxdata="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" filled="f" stroked="f" strokeweight="1pt">
+                <v:textbox>
+                  <w:txbxContent>
+                    <w:p>
+                      <w:pPr>
+                        <w:jc w:val="center"/>
+                        <w:rPr>
+                          <w:color w:val="8870FF"/>
+                          <w:sz w:val="52"/>
+                        </w:rPr>
+                      </w:pPr>
+                      <w:r>
+                        <w:rPr>
+                          <w:color w:val="8870FF"/>
+                          <w:sz w:val="52"/>
+                        </w:rPr>
+                        <w:t>César COLLÉ</w:t>
+                      </w:r>
+                    </w:p>
+                    <w:p>
+                      <w:pPr>
+                        <w:jc w:val="center"/>
+                        <w:rPr>
+                          <w:color w:val="8870FF"/>
+                          <w:sz w:val="52"/>
+                        </w:rPr>
+                      </w:pPr>
+                    </w:p>
+                    <w:p>
+                      <w:pPr>
+                        <w:jc w:val="center"/>
+                        <w:rPr>
+                          <w:color w:val="8870FF"/>
+                          <w:sz w:val="52"/>
+                        </w:rPr>
+                      </w:pPr>
+                      <w:r>
+                        <w:rPr>
+                          <w:color w:val="8870FF"/>
+                          <w:sz w:val="52"/>
+                        </w:rPr>
+                        <w:t>Rémy KALOUS</w:t>
+                      </w:r>
+                      <w:r>
+                        <w:rPr>
+                          <w:color w:val="8870FF"/>
+                          <w:sz w:val="52"/>
+                        </w:rPr>
+                        <w:t>T</w:t>
+                      </w:r>
+                      <w:r>
+                        <w:rPr>
+                          <w:color w:val="8870FF"/>
+                          <w:sz w:val="52"/>
+                        </w:rPr>
+                        <w:t>IAN</w:t>
+                      </w:r>
+                    </w:p>
+                  </w:txbxContent>
+                </v:textbox>
+                <w10:wrap anchorx="margin"/>
+              </v:rect>
+            </w:pict>
+          </mc:Fallback>
+        </mc:AlternateContent>
+      </w:r>
+    </w:p>
+    <w:p/>
+    <w:p/>
+    <w:p/>
+    <w:p/>
+    <w:p/>
+    <w:p/>
+    <w:p/>
+    <w:p/>
+    <w:p/>
+    <w:p/>
+    <w:p/>
+    <w:p/>
+    <w:p/>
+    <w:p/>
+    <w:p/>
+    <w:p/>
+    <w:p>
+      <w:r>
+        <w:rPr>
+          <w:noProof/>
+          <w:lang w:eastAsia="fr-FR"/>
+        </w:rPr>
+        <mc:AlternateContent>
+          <mc:Choice Requires="wps">
+            <w:drawing>
+              <wp:anchor distT="0" distB="0" distL="114300" distR="114300" simplePos="0" relativeHeight="251661312" behindDoc="0" locked="0" layoutInCell="1" allowOverlap="1" wp14:anchorId="3D287FBC" wp14:editId="55B92C95">
+                <wp:simplePos x="0" y="0"/>
+                <wp:positionH relativeFrom="margin">
+                  <wp:align>center</wp:align>
+                </wp:positionH>
+                <wp:positionV relativeFrom="paragraph">
+                  <wp:posOffset>3810</wp:posOffset>
+                </wp:positionV>
+                <wp:extent cx="2973705" cy="2202180"/>
+                <wp:effectExtent l="0" t="0" r="0" b="0"/>
+                <wp:wrapNone/>
+                <wp:docPr id="3" name="Rectangle 3"/>
+                <wp:cNvGraphicFramePr/>
+                <a:graphic xmlns:a="http://schemas.openxmlformats.org/drawingml/2006/main">
+                  <a:graphicData uri="http://schemas.microsoft.com/office/word/2010/wordprocessingShape">
+                    <wps:wsp>
+                      <wps:cNvSpPr/>
+                      <wps:spPr>
+                        <a:xfrm>
+                          <a:off x="0" y="0"/>
+                          <a:ext cx="2973705" cy="2202180"/>
+                        </a:xfrm>
+                        <a:prstGeom prst="rect">
+                          <a:avLst/>
+                        </a:prstGeom>
+                        <a:noFill/>
+                        <a:ln>
+                          <a:noFill/>
+                        </a:ln>
+                      </wps:spPr>
+                      <wps:style>
+                        <a:lnRef idx="2">
+                          <a:schemeClr val="accent1">
+                            <a:shade val="50000"/>
+                          </a:schemeClr>
+                        </a:lnRef>
+                        <a:fillRef idx="1">
+                          <a:schemeClr val="accent1"/>
+                        </a:fillRef>
+                        <a:effectRef idx="0">
+                          <a:schemeClr val="accent1"/>
+                        </a:effectRef>
+                        <a:fontRef idx="minor">
+                          <a:schemeClr val="lt1"/>
+                        </a:fontRef>
+                      </wps:style>
+                      <wps:txbx>
+                        <w:txbxContent>
+                          <w:p/>
+                          <w:p/>
+                          <w:p>
+                            <w:pPr>
+                              <w:jc w:val="center"/>
+                              <w:rPr>
+                                <w:rFonts w:ascii="Raleway" w:hAnsi="Raleway"/>
+                                <w:color w:val="808080" w:themeColor="background1" w:themeShade="80"/>
+                                <w:sz w:val="28"/>
+                              </w:rPr>
+                            </w:pPr>
+                            <w:r>
+                              <w:rPr>
+                                <w:rFonts w:ascii="Raleway" w:hAnsi="Raleway"/>
+                                <w:color w:val="808080" w:themeColor="background1" w:themeShade="80"/>
+                                <w:sz w:val="28"/>
+                              </w:rPr>
+                              <w:t>POLYTECH NICE-SOPHIA</w:t>
+                            </w:r>
+                          </w:p>
+                          <w:p>
+                            <w:pPr>
+                              <w:jc w:val="center"/>
+                              <w:rPr>
+                                <w:rFonts w:ascii="Raleway" w:hAnsi="Raleway"/>
+                                <w:color w:val="808080" w:themeColor="background1" w:themeShade="80"/>
+                                <w:sz w:val="28"/>
+                              </w:rPr>
+                            </w:pPr>
+                            <w:r>
+                              <w:rPr>
+                                <w:rFonts w:ascii="Raleway" w:hAnsi="Raleway"/>
+                                <w:color w:val="808080" w:themeColor="background1" w:themeShade="80"/>
+                                <w:sz w:val="28"/>
+                              </w:rPr>
+                              <w:t>SI4</w:t>
+                            </w:r>
+                          </w:p>
+                          <w:p>
+                            <w:pPr>
+                              <w:jc w:val="center"/>
+                              <w:rPr>
+                                <w:rFonts w:ascii="Raleway" w:hAnsi="Raleway"/>
+                                <w:color w:val="808080" w:themeColor="background1" w:themeShade="80"/>
+                                <w:sz w:val="28"/>
+                              </w:rPr>
+                            </w:pPr>
+                            <w:r>
+                              <w:rPr>
+                                <w:rFonts w:ascii="Raleway" w:hAnsi="Raleway"/>
+                                <w:color w:val="808080" w:themeColor="background1" w:themeShade="80"/>
+                                <w:sz w:val="28"/>
+                              </w:rPr>
+                              <w:t>10/10/2016</w:t>
+                            </w:r>
+                          </w:p>
+                          <w:p>
+                            <w:pPr>
+                              <w:jc w:val="center"/>
+                            </w:pPr>
+                          </w:p>
+                        </w:txbxContent>
+                      </wps:txbx>
+                      <wps:bodyPr rot="0" spcFirstLastPara="0" vertOverflow="overflow" horzOverflow="overflow" vert="horz" wrap="square" lIns="91440" tIns="45720" rIns="91440" bIns="45720" numCol="1" spcCol="0" rtlCol="0" fromWordArt="0" anchor="ctr" anchorCtr="0" forceAA="0" compatLnSpc="1">
+                        <a:prstTxWarp prst="textNoShape">
+                          <a:avLst/>
+                        </a:prstTxWarp>
+                        <a:noAutofit/>
+                      </wps:bodyPr>
+                    </wps:wsp>
+                  </a:graphicData>
+                </a:graphic>
+              </wp:anchor>
+            </w:drawing>
+          </mc:Choice>
+          <mc:Fallback>
+            <w:pict>
+              <v:rect w14:anchorId="3D287FBC" id="Rectangle 3" o:spid="_x0000_s1028" style="position:absolute;margin-left:0;margin-top:.3pt;width:234.15pt;height:173.4pt;z-index:251661312;visibility:visible;mso-wrap-style:square;mso-wrap-distance-left:9pt;mso-wrap-distance-top:0;mso-wrap-distance-right:9pt;mso-wrap-distance-bottom:0;mso-position-horizontal:center;mso-position-horizontal-relative:margin;mso-position-vertical:absolute;mso-position-vertical-relative:text;v-text-anchor:middle" o:gfxdata="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" filled="f" stroked="f" strokeweight="1pt">
+                <v:textbox>
+                  <w:txbxContent>
+                    <w:p/>
+                    <w:p/>
+                    <w:p>
+                      <w:pPr>
+                        <w:jc w:val="center"/>
+                        <w:rPr>
+                          <w:rFonts w:ascii="Raleway" w:hAnsi="Raleway"/>
+                          <w:color w:val="808080" w:themeColor="background1" w:themeShade="80"/>
+                          <w:sz w:val="28"/>
+                        </w:rPr>
+                      </w:pPr>
+                      <w:r>
+                        <w:rPr>
+                          <w:rFonts w:ascii="Raleway" w:hAnsi="Raleway"/>
+                          <w:color w:val="808080" w:themeColor="background1" w:themeShade="80"/>
+                          <w:sz w:val="28"/>
+                        </w:rPr>
+                        <w:t>POLYTECH NICE-SOPHIA</w:t>
+                      </w:r>
+                    </w:p>
+                    <w:p>
+                      <w:pPr>
+                        <w:jc w:val="center"/>
+                        <w:rPr>
+                          <w:rFonts w:ascii="Raleway" w:hAnsi="Raleway"/>
+                          <w:color w:val="808080" w:themeColor="background1" w:themeShade="80"/>
+                          <w:sz w:val="28"/>
+                        </w:rPr>
+                      </w:pPr>
+                      <w:r>
+                        <w:rPr>
+                          <w:rFonts w:ascii="Raleway" w:hAnsi="Raleway"/>
+                          <w:color w:val="808080" w:themeColor="background1" w:themeShade="80"/>
+                          <w:sz w:val="28"/>
+                        </w:rPr>
+                        <w:t>SI4</w:t>
+                      </w:r>
+                    </w:p>
+                    <w:p>
+                      <w:pPr>
+                        <w:jc w:val="center"/>
+                        <w:rPr>
+                          <w:rFonts w:ascii="Raleway" w:hAnsi="Raleway"/>
+                          <w:color w:val="808080" w:themeColor="background1" w:themeShade="80"/>
+                          <w:sz w:val="28"/>
+                        </w:rPr>
+                      </w:pPr>
+                      <w:r>
+                        <w:rPr>
+                          <w:rFonts w:ascii="Raleway" w:hAnsi="Raleway"/>
+                          <w:color w:val="808080" w:themeColor="background1" w:themeShade="80"/>
+                          <w:sz w:val="28"/>
+                        </w:rPr>
+                        <w:t>10/10/2016</w:t>
+                      </w:r>
+                    </w:p>
+                    <w:p>
+                      <w:pPr>
+                        <w:jc w:val="center"/>
+                      </w:pPr>
+                    </w:p>
+                  </w:txbxContent>
+                </v:textbox>
+                <w10:wrap anchorx="margin"/>
+              </v:rect>
+            </w:pict>
+          </mc:Fallback>
+        </mc:AlternateContent>
+      </w:r>
+    </w:p>
+    <w:p/>
+    <w:p/>
+    <w:p/>
+    <w:p/>
+    <w:p/>
+    <w:p/>
+    <w:p/>
+    <w:p/>
+    <w:p>
+      <w:pPr>
+        <w:pStyle w:val="ListParagraph"/>
+        <w:numPr>
+          <w:ilvl w:val="0"/>
+          <w:numId w:val="1"/>
+        </w:numPr>
+        <w:spacing w:line="720" w:lineRule="auto"/>
+        <w:rPr>
+          <w:color w:val="8870FF"/>
+          <w:sz w:val="32"/>
+        </w:rPr>
+      </w:pPr>
+      <w:r>
+        <w:rPr>
+          <w:color w:val="8870FF"/>
+          <w:sz w:val="32"/>
+        </w:rPr>
+        <w:t>Introduction</w:t>
+      </w:r>
+    </w:p>
+    <w:p>
+      <w:pPr>
+        <w:pStyle w:val="ListParagraph"/>
+        <w:numPr>
+          <w:ilvl w:val="0"/>
+          <w:numId w:val="1"/>
+        </w:numPr>
+        <w:spacing w:line="720" w:lineRule="auto"/>
+        <w:rPr>
+          <w:sz w:val="32"/>
+        </w:rPr>
+      </w:pPr>
+      <w:r>
+        <w:rPr>
+          <w:color w:val="808080" w:themeColor="background1" w:themeShade="80"/>
+          <w:sz w:val="32"/>
+        </w:rPr>
+        <w:t xml:space="preserve">Algorithme de </w:t>
+      </w:r>
+      <w:r>
+        <w:rPr>
+          <w:color w:val="8870FF"/>
+          <w:sz w:val="32"/>
+        </w:rPr>
+        <w:t>déplacement</w:t>
+      </w:r>
+    </w:p>
+    <w:p>
+      <w:pPr>
+        <w:pStyle w:val="ListParagraph"/>
+        <w:numPr>
+          <w:ilvl w:val="0"/>
+          <w:numId w:val="1"/>
+        </w:numPr>
+        <w:spacing w:line="720" w:lineRule="auto"/>
+        <w:rPr>
+          <w:sz w:val="32"/>
+        </w:rPr>
+      </w:pPr>
+      <w:r>
+        <w:rPr>
+          <w:color w:val="808080" w:themeColor="background1" w:themeShade="80"/>
+          <w:sz w:val="32"/>
+        </w:rPr>
+        <w:t xml:space="preserve">Java </w:t>
+      </w:r>
+      <w:r>
+        <w:rPr>
+          <w:color w:val="8870FF"/>
+          <w:sz w:val="32"/>
+        </w:rPr>
+        <w:t xml:space="preserve">vs </w:t>
+      </w:r>
+      <w:r>
+        <w:rPr>
+          <w:color w:val="808080" w:themeColor="background1" w:themeShade="80"/>
+          <w:sz w:val="32"/>
+        </w:rPr>
+        <w:t>Posix</w:t>
+      </w:r>
+    </w:p>
+    <w:p>
+      <w:pPr>
+        <w:pStyle w:val="ListParagraph"/>
+        <w:numPr>
+          <w:ilvl w:val="0"/>
+          <w:numId w:val="1"/>
+        </w:numPr>
+        <w:spacing w:line="720" w:lineRule="auto"/>
+        <w:rPr>
+          <w:sz w:val="32"/>
+        </w:rPr>
+      </w:pPr>
+      <w:r>
+        <w:rPr>
+          <w:color w:val="808080" w:themeColor="background1" w:themeShade="80"/>
+          <w:sz w:val="32"/>
+        </w:rPr>
+        <w:t xml:space="preserve">Algorithme de </w:t>
+      </w:r>
+      <w:r>
+        <w:rPr>
+          <w:color w:val="8870FF"/>
+          <w:sz w:val="32"/>
+        </w:rPr>
+        <w:t xml:space="preserve">création </w:t>
+      </w:r>
+      <w:r>
+        <w:rPr>
+          <w:color w:val="808080" w:themeColor="background1" w:themeShade="80"/>
+          <w:sz w:val="32"/>
+        </w:rPr>
+        <w:t>des processus fils</w:t>
+      </w:r>
+    </w:p>
+    <w:p>
+      <w:pPr>
+        <w:pStyle w:val="ListParagraph"/>
+        <w:numPr>
+          <w:ilvl w:val="0"/>
+          <w:numId w:val="1"/>
+        </w:numPr>
+        <w:spacing w:line="720" w:lineRule="auto"/>
+        <w:rPr>
+          <w:sz w:val="32"/>
+        </w:rPr>
+      </w:pPr>
+      <w:r>
+        <w:rPr>
+          <w:color w:val="808080" w:themeColor="background1" w:themeShade="80"/>
+          <w:sz w:val="32"/>
+        </w:rPr>
+        <w:t xml:space="preserve">Algorithme de </w:t>
+      </w:r>
+      <w:r>
+        <w:rPr>
+          <w:color w:val="8870FF"/>
+          <w:sz w:val="32"/>
+        </w:rPr>
+        <w:t xml:space="preserve">terminaison </w:t>
+      </w:r>
+      <w:r>
+        <w:rPr>
+          <w:color w:val="808080" w:themeColor="background1" w:themeShade="80"/>
+          <w:sz w:val="32"/>
+        </w:rPr>
+        <w:t>de l’application</w:t>
+      </w:r>
+    </w:p>
+    <w:p>
+      <w:pPr>
+        <w:pStyle w:val="ListParagraph"/>
+        <w:numPr>
+          <w:ilvl w:val="0"/>
+          <w:numId w:val="1"/>
+        </w:numPr>
+        <w:spacing w:line="720" w:lineRule="auto"/>
+        <w:rPr>
+          <w:color w:val="8870FF"/>
+          <w:sz w:val="32"/>
+        </w:rPr>
+      </w:pPr>
+      <w:r>
+        <w:rPr>
+          <w:color w:val="8870FF"/>
+          <w:sz w:val="32"/>
+        </w:rPr>
+        <w:t>Conclusion</w:t>
+      </w:r>
+    </w:p>
+    <w:p/>
+    <w:p/>
+    <w:p/>
+    <w:p/>
+    <w:p/>
+    <w:p/>
+    <w:p/>
+    <w:p/>
+    <w:p/>
+    <w:p/>
+    <w:p/>
+    <w:p/>
+    <w:p/>
+    <w:p/>
+    <w:p>
+      <w:pPr>
+        <w:pStyle w:val="ListParagraph"/>
+        <w:numPr>
+          <w:ilvl w:val="0"/>
+          <w:numId w:val="4"/>
+        </w:numPr>
+        <w:rPr>
+          <w:color w:val="8870FF"/>
+          <w:sz w:val="40"/>
+        </w:rPr>
+      </w:pPr>
+      <w:r>
+        <w:rPr>
+          <w:color w:val="8870FF"/>
+          <w:sz w:val="40"/>
+        </w:rPr>
+        <w:lastRenderedPageBreak/>
+        <w:t>Introduction</w:t>
+      </w:r>
+    </w:p>
+    <w:p>
+      <w:r>
+        <w:rPr>
+          <w:noProof/>
+          <w:color w:val="8870FF"/>
+          <w:sz w:val="40"/>
+          <w:lang w:eastAsia="fr-FR"/>
+        </w:rPr>
+        <mc:AlternateContent>
+          <mc:Choice Requires="wps">
+            <w:drawing>
+              <wp:anchor distT="0" distB="0" distL="114300" distR="114300" simplePos="0" relativeHeight="251662336" behindDoc="0" locked="0" layoutInCell="1" allowOverlap="1" wp14:anchorId="1CDD94C5" wp14:editId="7BA0FADE">
+                <wp:simplePos x="0" y="0"/>
+                <wp:positionH relativeFrom="margin">
+                  <wp:align>left</wp:align>
+                </wp:positionH>
+                <wp:positionV relativeFrom="paragraph">
+                  <wp:posOffset>2441</wp:posOffset>
+                </wp:positionV>
+                <wp:extent cx="6154309" cy="7951"/>
+                <wp:effectExtent l="0" t="0" r="37465" b="30480"/>
+                <wp:wrapNone/>
+                <wp:docPr id="4" name="Straight Connector 4"/>
+                <wp:cNvGraphicFramePr/>
+                <a:graphic xmlns:a="http://schemas.openxmlformats.org/drawingml/2006/main">
+                  <a:graphicData uri="http://schemas.microsoft.com/office/word/2010/wordprocessingShape">
+                    <wps:wsp>
+                      <wps:cNvCnPr/>
+                      <wps:spPr>
+                        <a:xfrm flipV="1">
+                          <a:off x="0" y="0"/>
+                          <a:ext cx="6154309" cy="7951"/>
+                        </a:xfrm>
+                        <a:prstGeom prst="line">
+                          <a:avLst/>
+                        </a:prstGeom>
+                        <a:ln w="19050">
+                          <a:solidFill>
+                            <a:srgbClr val="8870FF"/>
+                          </a:solidFill>
+                        </a:ln>
+                      </wps:spPr>
+                      <wps:style>
+                        <a:lnRef idx="1">
+                          <a:schemeClr val="accent1"/>
+                        </a:lnRef>
+                        <a:fillRef idx="0">
+                          <a:schemeClr val="accent1"/>
+                        </a:fillRef>
+                        <a:effectRef idx="0">
+                          <a:schemeClr val="accent1"/>
+                        </a:effectRef>
+                        <a:fontRef idx="minor">
+                          <a:schemeClr val="tx1"/>
+                        </a:fontRef>
+                      </wps:style>
+                      <wps:bodyPr/>
+                    </wps:wsp>
+                  </a:graphicData>
+                </a:graphic>
+              </wp:anchor>
+            </w:drawing>
+          </mc:Choice>
+          <mc:Fallback>
+            <w:pict>
+              <v:line w14:anchorId="18507828" id="Straight Connector 4" o:spid="_x0000_s1026" style="position:absolute;flip:y;z-index:251662336;visibility:visible;mso-wrap-style:square;mso-wrap-distance-left:9pt;mso-wrap-distance-top:0;mso-wrap-distance-right:9pt;mso-wrap-distance-bottom:0;mso-position-horizontal:left;mso-position-horizontal-relative:margin;mso-position-vertical:absolute;mso-position-vertical-relative:text" from="0,.2pt" to="484.6pt,.85pt" o:gfxdata="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" strokecolor="#8870ff" strokeweight="1.5pt">
+                <v:stroke joinstyle="miter"/>
+                <w10:wrap anchorx="margin"/>
+              </v:line>
+            </w:pict>
+          </mc:Fallback>
+        </mc:AlternateContent>
+      </w:r>
+    </w:p>
+    <w:p/>
+    <w:p>
+      <w:r>
+        <w:t>Ceci est une introduction</w:t>
+      </w:r>
+    </w:p>
+    <w:p/>
+    <w:p>
+      <w:pPr>
+        <w:pStyle w:val="ListParagraph"/>
+        <w:numPr>
+          <w:ilvl w:val="0"/>
+          <w:numId w:val="4"/>
+        </w:numPr>
+        <w:rPr>
+          <w:color w:val="808080" w:themeColor="background1" w:themeShade="80"/>
+          <w:sz w:val="40"/>
+          <w:szCs w:val="40"/>
+        </w:rPr>
+      </w:pPr>
+      <w:r>
+        <w:rPr>
+          <w:color w:val="808080" w:themeColor="background1" w:themeShade="80"/>
+          <w:sz w:val="40"/>
+          <w:szCs w:val="40"/>
+        </w:rPr>
+        <w:t xml:space="preserve">Algorithme de </w:t>
+      </w:r>
+      <w:r>
+        <w:rPr>
+          <w:color w:val="8870FF"/>
+          <w:sz w:val="40"/>
+          <w:szCs w:val="40"/>
+        </w:rPr>
+        <w:t xml:space="preserve">déplacement </w:t>
+      </w:r>
+    </w:p>
+    <w:p>
+      <w:r>
+        <w:rPr>
+          <w:noProof/>
+          <w:color w:val="8870FF"/>
+          <w:sz w:val="40"/>
+          <w:lang w:eastAsia="fr-FR"/>
+        </w:rPr>
+        <mc:AlternateContent>
+          <mc:Choice Requires="wps">
+            <w:drawing>
+              <wp:anchor distT="0" distB="0" distL="114300" distR="114300" simplePos="0" relativeHeight="251664384" behindDoc="0" locked="0" layoutInCell="1" allowOverlap="1" wp14:anchorId="31A4E74F" wp14:editId="1E4A7D92">
+                <wp:simplePos x="0" y="0"/>
+                <wp:positionH relativeFrom="margin">
+                  <wp:align>left</wp:align>
+                </wp:positionH>
+                <wp:positionV relativeFrom="paragraph">
+                  <wp:posOffset>43484</wp:posOffset>
+                </wp:positionV>
+                <wp:extent cx="6154309" cy="7951"/>
+                <wp:effectExtent l="0" t="0" r="37465" b="30480"/>
+                <wp:wrapNone/>
+                <wp:docPr id="5" name="Straight Connector 5"/>
+                <wp:cNvGraphicFramePr/>
+                <a:graphic xmlns:a="http://schemas.openxmlformats.org/drawingml/2006/main">
+                  <a:graphicData uri="http://schemas.microsoft.com/office/word/2010/wordprocessingShape">
+                    <wps:wsp>
+                      <wps:cNvCnPr/>
+                      <wps:spPr>
+                        <a:xfrm flipV="1">
+                          <a:off x="0" y="0"/>
+                          <a:ext cx="6154309" cy="7951"/>
+                        </a:xfrm>
+                        <a:prstGeom prst="line">
+                          <a:avLst/>
+                        </a:prstGeom>
+                        <a:ln w="19050">
+                          <a:solidFill>
+                            <a:srgbClr val="8870FF"/>
+                          </a:solidFill>
+                        </a:ln>
+                      </wps:spPr>
+                      <wps:style>
+                        <a:lnRef idx="1">
+                          <a:schemeClr val="accent1"/>
+                        </a:lnRef>
+                        <a:fillRef idx="0">
+                          <a:schemeClr val="accent1"/>
+                        </a:fillRef>
+                        <a:effectRef idx="0">
+                          <a:schemeClr val="accent1"/>
+                        </a:effectRef>
+                        <a:fontRef idx="minor">
+                          <a:schemeClr val="tx1"/>
+                        </a:fontRef>
+                      </wps:style>
+                      <wps:bodyPr/>
+                    </wps:wsp>
+                  </a:graphicData>
+                </a:graphic>
+              </wp:anchor>
+            </w:drawing>
+          </mc:Choice>
+          <mc:Fallback>
+            <w:pict>
+              <v:line w14:anchorId="1B258948" id="Straight Connector 5" o:spid="_x0000_s1026" style="position:absolute;flip:y;z-index:251664384;visibility:visible;mso-wrap-style:square;mso-wrap-distance-left:9pt;mso-wrap-distance-top:0;mso-wrap-distance-right:9pt;mso-wrap-distance-bottom:0;mso-position-horizontal:left;mso-position-horizontal-relative:margin;mso-position-vertical:absolute;mso-position-vertical-relative:text" from="0,3.4pt" to="484.6pt,4.05pt" o:gfxdata="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" strokecolor="#8870ff" strokeweight="1.5pt">
+                <v:stroke joinstyle="miter"/>
+                <w10:wrap anchorx="margin"/>
+              </v:line>
+            </w:pict>
+          </mc:Fallback>
+        </mc:AlternateContent>
+      </w:r>
+    </w:p>
+    <w:p/>
+    <w:p>
+      <w:r>
+        <w:t>Explication de notre algo de déplacement</w:t>
+      </w:r>
+      <w:r>
+        <w:t>.</w:t>
+      </w:r>
+    </w:p>
+    <w:p/>
+    <w:p>
+      <w:pPr>
+        <w:pStyle w:val="ListParagraph"/>
+        <w:numPr>
+          <w:ilvl w:val="0"/>
+          <w:numId w:val="4"/>
+        </w:numPr>
+        <w:rPr>
+          <w:color w:val="808080" w:themeColor="background1" w:themeShade="80"/>
+          <w:sz w:val="40"/>
+          <w:szCs w:val="40"/>
+        </w:rPr>
+      </w:pPr>
+      <w:r>
+        <w:rPr>
+          <w:color w:val="808080" w:themeColor="background1" w:themeShade="80"/>
+          <w:sz w:val="40"/>
+          <w:szCs w:val="40"/>
+        </w:rPr>
+        <w:t xml:space="preserve">Java </w:t>
+      </w:r>
+      <w:r>
+        <w:rPr>
+          <w:color w:val="8870FF"/>
+          <w:sz w:val="40"/>
+          <w:szCs w:val="40"/>
+        </w:rPr>
+        <w:t xml:space="preserve">vs </w:t>
+      </w:r>
+      <w:r>
+        <w:rPr>
+          <w:color w:val="808080" w:themeColor="background1" w:themeShade="80"/>
+          <w:sz w:val="40"/>
+          <w:szCs w:val="40"/>
+        </w:rPr>
+        <w:t>Posix</w:t>
+      </w:r>
+    </w:p>
+    <w:p>
+      <w:r>
+        <w:rPr>
+          <w:noProof/>
+          <w:color w:val="8870FF"/>
+          <w:sz w:val="40"/>
+          <w:lang w:eastAsia="fr-FR"/>
+        </w:rPr>
+        <mc:AlternateContent>
+          <mc:Choice Requires="wps">
+            <w:drawing>
+              <wp:anchor distT="0" distB="0" distL="114300" distR="114300" simplePos="0" relativeHeight="251666432" behindDoc="0" locked="0" layoutInCell="1" allowOverlap="1" wp14:anchorId="67FA2F63" wp14:editId="03F8E979">
+                <wp:simplePos x="0" y="0"/>
+                <wp:positionH relativeFrom="margin">
+                  <wp:align>left</wp:align>
+                </wp:positionH>
+                <wp:positionV relativeFrom="paragraph">
+                  <wp:posOffset>37051</wp:posOffset>
+                </wp:positionV>
+                <wp:extent cx="6154309" cy="7951"/>
+                <wp:effectExtent l="0" t="0" r="37465" b="30480"/>
+                <wp:wrapNone/>
+                <wp:docPr id="6" name="Straight Connector 6"/>
+                <wp:cNvGraphicFramePr/>
+                <a:graphic xmlns:a="http://schemas.openxmlformats.org/drawingml/2006/main">
+                  <a:graphicData uri="http://schemas.microsoft.com/office/word/2010/wordprocessingShape">
+                    <wps:wsp>
+                      <wps:cNvCnPr/>
+                      <wps:spPr>
+                        <a:xfrm flipV="1">
+                          <a:off x="0" y="0"/>
+                          <a:ext cx="6154309" cy="7951"/>
+                        </a:xfrm>
+                        <a:prstGeom prst="line">
+                          <a:avLst/>
+                        </a:prstGeom>
+                        <a:ln w="19050">
+                          <a:solidFill>
+                            <a:srgbClr val="8870FF"/>
+                          </a:solidFill>
+                        </a:ln>
+                      </wps:spPr>
+                      <wps:style>
+                        <a:lnRef idx="1">
+                          <a:schemeClr val="accent1"/>
+                        </a:lnRef>
+                        <a:fillRef idx="0">
+                          <a:schemeClr val="accent1"/>
+                        </a:fillRef>
+                        <a:effectRef idx="0">
+                          <a:schemeClr val="accent1"/>
+                        </a:effectRef>
+                        <a:fontRef idx="minor">
+                          <a:schemeClr val="tx1"/>
+                        </a:fontRef>
+                      </wps:style>
+                      <wps:bodyPr/>
+                    </wps:wsp>
+                  </a:graphicData>
+                </a:graphic>
+              </wp:anchor>
+            </w:drawing>
+          </mc:Choice>
+          <mc:Fallback>
+            <w:pict>
+              <v:line w14:anchorId="326806B9" id="Straight Connector 6" o:spid="_x0000_s1026" style="position:absolute;flip:y;z-index:251666432;visibility:visible;mso-wrap-style:square;mso-wrap-distance-left:9pt;mso-wrap-distance-top:0;mso-wrap-distance-right:9pt;mso-wrap-distance-bottom:0;mso-position-horizontal:left;mso-position-horizontal-relative:margin;mso-position-vertical:absolute;mso-position-vertical-relative:text" from="0,2.9pt" to="484.6pt,3.55pt" o:gfxdata="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" strokecolor="#8870ff" strokeweight="1.5pt">
+                <v:stroke joinstyle="miter"/>
+                <w10:wrap anchorx="margin"/>
+              </v:line>
+            </w:pict>
+          </mc:Fallback>
+        </mc:AlternateContent>
+      </w:r>
+    </w:p>
+    <w:p/>
+    <w:p>
+      <w:r>
+        <w:t>Comparaison Java et P</w:t>
+      </w:r>
+      <w:r>
+        <w:t>osix</w:t>
+      </w:r>
+    </w:p>
+    <w:p/>
+    <w:p>
+      <w:pPr>
+        <w:pStyle w:val="ListParagraph"/>
+        <w:numPr>
+          <w:ilvl w:val="0"/>
+          <w:numId w:val="4"/>
+        </w:numPr>
+        <w:rPr>
+          <w:color w:val="808080" w:themeColor="background1" w:themeShade="80"/>
+          <w:sz w:val="40"/>
+          <w:szCs w:val="40"/>
+        </w:rPr>
+      </w:pPr>
+      <w:r>
+        <w:rPr>
+          <w:color w:val="808080" w:themeColor="background1" w:themeShade="80"/>
+          <w:sz w:val="40"/>
+          <w:szCs w:val="40"/>
+        </w:rPr>
+        <w:t xml:space="preserve">Algorithme de </w:t>
+      </w:r>
+      <w:r>
+        <w:rPr>
+          <w:color w:val="8870FF"/>
+          <w:sz w:val="40"/>
+          <w:szCs w:val="40"/>
+        </w:rPr>
+        <w:t xml:space="preserve">création </w:t>
+      </w:r>
+      <w:r>
+        <w:rPr>
+          <w:color w:val="808080" w:themeColor="background1" w:themeShade="80"/>
+          <w:sz w:val="40"/>
+          <w:szCs w:val="40"/>
+        </w:rPr>
+        <w:t>des processus fils</w:t>
+      </w:r>
+    </w:p>
+    <w:p>
+      <w:r>
+        <w:rPr>
+          <w:noProof/>
+          <w:color w:val="8870FF"/>
+          <w:sz w:val="40"/>
+          <w:lang w:eastAsia="fr-FR"/>
+        </w:rPr>
+        <mc:AlternateContent>
+          <mc:Choice Requires="wps">
+            <w:drawing>
+              <wp:anchor distT="0" distB="0" distL="114300" distR="114300" simplePos="0" relativeHeight="251668480" behindDoc="0" locked="0" layoutInCell="1" allowOverlap="1" wp14:anchorId="0F24D218" wp14:editId="129C936D">
+                <wp:simplePos x="0" y="0"/>
+                <wp:positionH relativeFrom="margin">
+                  <wp:align>left</wp:align>
+                </wp:positionH>
+                <wp:positionV relativeFrom="paragraph">
+                  <wp:posOffset>50165</wp:posOffset>
+                </wp:positionV>
+                <wp:extent cx="6154309" cy="7951"/>
+                <wp:effectExtent l="0" t="0" r="37465" b="30480"/>
+                <wp:wrapNone/>
+                <wp:docPr id="7" name="Straight Connector 7"/>
+                <wp:cNvGraphicFramePr/>
+                <a:graphic xmlns:a="http://schemas.openxmlformats.org/drawingml/2006/main">
+                  <a:graphicData uri="http://schemas.microsoft.com/office/word/2010/wordprocessingShape">
+                    <wps:wsp>
+                      <wps:cNvCnPr/>
+                      <wps:spPr>
+                        <a:xfrm flipV="1">
+                          <a:off x="0" y="0"/>
+                          <a:ext cx="6154309" cy="7951"/>
+                        </a:xfrm>
+                        <a:prstGeom prst="line">
+                          <a:avLst/>
+                        </a:prstGeom>
+                        <a:ln w="19050">
+                          <a:solidFill>
+                            <a:srgbClr val="8870FF"/>
+                          </a:solidFill>
+                        </a:ln>
+                      </wps:spPr>
+                      <wps:style>
+                        <a:lnRef idx="1">
+                          <a:schemeClr val="accent1"/>
+                        </a:lnRef>
+                        <a:fillRef idx="0">
+                          <a:schemeClr val="accent1"/>
+                        </a:fillRef>
+                        <a:effectRef idx="0">
+                          <a:schemeClr val="accent1"/>
+                        </a:effectRef>
+                        <a:fontRef idx="minor">
+                          <a:schemeClr val="tx1"/>
+                        </a:fontRef>
+                      </wps:style>
+                      <wps:bodyPr/>
+                    </wps:wsp>
+                  </a:graphicData>
+                </a:graphic>
+              </wp:anchor>
+            </w:drawing>
+          </mc:Choice>
+          <mc:Fallback>
+            <w:pict>
+              <v:line w14:anchorId="4118E6C3" id="Straight Connector 7" o:spid="_x0000_s1026" style="position:absolute;flip:y;z-index:251668480;visibility:visible;mso-wrap-style:square;mso-wrap-distance-left:9pt;mso-wrap-distance-top:0;mso-wrap-distance-right:9pt;mso-wrap-distance-bottom:0;mso-position-horizontal:left;mso-position-horizontal-relative:margin;mso-position-vertical:absolute;mso-position-vertical-relative:text" from="0,3.95pt" to="484.6pt,4.6pt" o:gfxdata="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" strokecolor="#8870ff" strokeweight="1.5pt">
+                <v:stroke joinstyle="miter"/>
+                <w10:wrap anchorx="margin"/>
+              </v:line>
+            </w:pict>
+          </mc:Fallback>
+        </mc:AlternateContent>
+      </w:r>
+    </w:p>
+    <w:p>
+      <w:r>
+        <w:t>Comment on crée nos fils</w:t>
+      </w:r>
+      <w:r>
+        <w:t>.</w:t>
+      </w:r>
+    </w:p>
+    <w:p/>
+    <w:p>
+      <w:pPr>
+        <w:pStyle w:val="ListParagraph"/>
+        <w:numPr>
+          <w:ilvl w:val="0"/>
+          <w:numId w:val="4"/>
+        </w:numPr>
+        <w:rPr>
+          <w:color w:val="808080" w:themeColor="background1" w:themeShade="80"/>
+          <w:sz w:val="40"/>
+          <w:szCs w:val="40"/>
+        </w:rPr>
+      </w:pPr>
+      <w:r>
+        <w:rPr>
+          <w:color w:val="808080" w:themeColor="background1" w:themeShade="80"/>
+          <w:sz w:val="40"/>
+          <w:szCs w:val="40"/>
+        </w:rPr>
+        <w:t>Algorithme d</w:t>
+      </w:r>
+      <w:r>
+        <w:rPr>
+          <w:color w:val="808080" w:themeColor="background1" w:themeShade="80"/>
+          <w:sz w:val="40"/>
+          <w:szCs w:val="40"/>
+        </w:rPr>
+        <w:t>e</w:t>
+      </w:r>
+      <w:r>
+        <w:rPr>
+          <w:color w:val="808080" w:themeColor="background1" w:themeShade="80"/>
+          <w:sz w:val="40"/>
+          <w:szCs w:val="40"/>
+        </w:rPr>
+        <w:t xml:space="preserve"> </w:t>
+      </w:r>
+      <w:r>
+        <w:rPr>
+          <w:color w:val="8870FF"/>
+          <w:sz w:val="40"/>
+          <w:szCs w:val="40"/>
+        </w:rPr>
+        <w:t>terminaison</w:t>
+      </w:r>
+      <w:r>
+        <w:rPr>
+          <w:color w:val="8870FF"/>
+          <w:sz w:val="40"/>
+          <w:szCs w:val="40"/>
+        </w:rPr>
+        <w:t xml:space="preserve"> </w:t>
+      </w:r>
+      <w:r>
+        <w:rPr>
+          <w:color w:val="808080" w:themeColor="background1" w:themeShade="80"/>
+          <w:sz w:val="40"/>
+          <w:szCs w:val="40"/>
+        </w:rPr>
+        <w:t>d</w:t>
+      </w:r>
+      <w:r>
+        <w:rPr>
+          <w:color w:val="808080" w:themeColor="background1" w:themeShade="80"/>
+          <w:sz w:val="40"/>
+          <w:szCs w:val="40"/>
+        </w:rPr>
+        <w:t>e</w:t>
+      </w:r>
+      <w:r>
+        <w:rPr>
+          <w:color w:val="808080" w:themeColor="background1" w:themeShade="80"/>
+          <w:sz w:val="40"/>
+          <w:szCs w:val="40"/>
+        </w:rPr>
+        <w:t xml:space="preserve"> </w:t>
+      </w:r>
+      <w:r>
+        <w:rPr>
+          <w:color w:val="808080" w:themeColor="background1" w:themeShade="80"/>
+          <w:sz w:val="40"/>
+          <w:szCs w:val="40"/>
+        </w:rPr>
+        <w:t>l’application</w:t>
+      </w:r>
+    </w:p>
+    <w:p>
+      <w:r>
+        <w:rPr>
+          <w:noProof/>
+          <w:color w:val="8870FF"/>
+          <w:sz w:val="40"/>
+          <w:lang w:eastAsia="fr-FR"/>
+        </w:rPr>
+        <mc:AlternateContent>
+          <mc:Choice Requires="wps">
+            <w:drawing>
+              <wp:anchor distT="0" distB="0" distL="114300" distR="114300" simplePos="0" relativeHeight="251670528" behindDoc="0" locked="0" layoutInCell="1" allowOverlap="1" wp14:anchorId="0F6330CB" wp14:editId="6B539A4F">
+                <wp:simplePos x="0" y="0"/>
+                <wp:positionH relativeFrom="margin">
+                  <wp:align>left</wp:align>
+                </wp:positionH>
+                <wp:positionV relativeFrom="paragraph">
+                  <wp:posOffset>48039</wp:posOffset>
+                </wp:positionV>
+                <wp:extent cx="6154309" cy="7951"/>
+                <wp:effectExtent l="0" t="0" r="37465" b="30480"/>
+                <wp:wrapNone/>
+                <wp:docPr id="8" name="Straight Connector 8"/>
+                <wp:cNvGraphicFramePr/>
+                <a:graphic xmlns:a="http://schemas.openxmlformats.org/drawingml/2006/main">
+                  <a:graphicData uri="http://schemas.microsoft.com/office/word/2010/wordprocessingShape">
+                    <wps:wsp>
+                      <wps:cNvCnPr/>
+                      <wps:spPr>
+                        <a:xfrm flipV="1">
+                          <a:off x="0" y="0"/>
+                          <a:ext cx="6154309" cy="7951"/>
+                        </a:xfrm>
+                        <a:prstGeom prst="line">
+                          <a:avLst/>
+                        </a:prstGeom>
+                        <a:ln w="19050">
+                          <a:solidFill>
+                            <a:srgbClr val="8870FF"/>
+                          </a:solidFill>
+                        </a:ln>
+                      </wps:spPr>
+                      <wps:style>
+                        <a:lnRef idx="1">
+                          <a:schemeClr val="accent1"/>
+                        </a:lnRef>
+                        <a:fillRef idx="0">
+                          <a:schemeClr val="accent1"/>
+                        </a:fillRef>
+                        <a:effectRef idx="0">
+                          <a:schemeClr val="accent1"/>
+                        </a:effectRef>
+                        <a:fontRef idx="minor">
+                          <a:schemeClr val="tx1"/>
+                        </a:fontRef>
+                      </wps:style>
+                      <wps:bodyPr/>
+                    </wps:wsp>
+                  </a:graphicData>
+                </a:graphic>
+              </wp:anchor>
+            </w:drawing>
+          </mc:Choice>
+          <mc:Fallback>
+            <w:pict>
+              <v:line w14:anchorId="7E875217" id="Straight Connector 8" o:spid="_x0000_s1026" style="position:absolute;flip:y;z-index:251670528;visibility:visible;mso-wrap-style:square;mso-wrap-distance-left:9pt;mso-wrap-distance-top:0;mso-wrap-distance-right:9pt;mso-wrap-distance-bottom:0;mso-position-horizontal:left;mso-position-horizontal-relative:margin;mso-position-vertical:absolute;mso-position-vertical-relative:text" from="0,3.8pt" to="484.6pt,4.45pt" o:gfxdata="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" strokecolor="#8870ff" strokeweight="1.5pt">
+                <v:stroke joinstyle="miter"/>
+                <w10:wrap anchorx="margin"/>
+              </v:line>
+            </w:pict>
+          </mc:Fallback>
+        </mc:AlternateContent>
+      </w:r>
+    </w:p>
+    <w:p>
+      <w:r>
+        <w:t>Comment on termine notre application</w:t>
+      </w:r>
+    </w:p>
+    <w:p/>
+    <w:p>
+      <w:pPr>
+        <w:pStyle w:val="ListParagraph"/>
+        <w:numPr>
+          <w:ilvl w:val="0"/>
+          <w:numId w:val="4"/>
+        </w:numPr>
+        <w:rPr>
+          <w:color w:val="8870FF"/>
+          <w:sz w:val="40"/>
+          <w:szCs w:val="40"/>
+        </w:rPr>
+      </w:pPr>
+      <w:r>
+        <w:rPr>
+          <w:color w:val="8870FF"/>
+          <w:sz w:val="40"/>
+          <w:szCs w:val="40"/>
+        </w:rPr>
+        <w:t>Conclusion</w:t>
+      </w:r>
+    </w:p>
+    <w:p>
+      <w:r>
+        <w:rPr>
+          <w:noProof/>
+          <w:color w:val="8870FF"/>
+          <w:sz w:val="40"/>
+          <w:lang w:eastAsia="fr-FR"/>
+        </w:rPr>
+        <mc:AlternateContent>
+          <mc:Choice Requires="wps">
+            <w:drawing>
+              <wp:anchor distT="0" distB="0" distL="114300" distR="114300" simplePos="0" relativeHeight="251672576" behindDoc="0" locked="0" layoutInCell="1" allowOverlap="1" wp14:anchorId="633ABC99" wp14:editId="5F6224BA">
+                <wp:simplePos x="0" y="0"/>
+                <wp:positionH relativeFrom="margin">
+                  <wp:align>left</wp:align>
+                </wp:positionH>
+                <wp:positionV relativeFrom="paragraph">
+                  <wp:posOffset>47239</wp:posOffset>
+                </wp:positionV>
+                <wp:extent cx="6154309" cy="7951"/>
+                <wp:effectExtent l="0" t="0" r="37465" b="30480"/>
+                <wp:wrapNone/>
+                <wp:docPr id="9" name="Straight Connector 9"/>
+                <wp:cNvGraphicFramePr/>
+                <a:graphic xmlns:a="http://schemas.openxmlformats.org/drawingml/2006/main">
+                  <a:graphicData uri="http://schemas.microsoft.com/office/word/2010/wordprocessingShape">
+                    <wps:wsp>
+                      <wps:cNvCnPr/>
+                      <wps:spPr>
+                        <a:xfrm flipV="1">
+                          <a:off x="0" y="0"/>
+                          <a:ext cx="6154309" cy="7951"/>
+                        </a:xfrm>
+                        <a:prstGeom prst="line">
+                          <a:avLst/>
+                        </a:prstGeom>
+                        <a:ln w="19050">
+                          <a:solidFill>
+                            <a:srgbClr val="8870FF"/>
+                          </a:solidFill>
+                        </a:ln>
+                      </wps:spPr>
+                      <wps:style>
+                        <a:lnRef idx="1">
+                          <a:schemeClr val="accent1"/>
+                        </a:lnRef>
+                        <a:fillRef idx="0">
+                          <a:schemeClr val="accent1"/>
+                        </a:fillRef>
+                        <a:effectRef idx="0">
+                          <a:schemeClr val="accent1"/>
+                        </a:effectRef>
+                        <a:fontRef idx="minor">
+                          <a:schemeClr val="tx1"/>
+                        </a:fontRef>
+                      </wps:style>
+                      <wps:bodyPr/>
+                    </wps:wsp>
+                  </a:graphicData>
+                </a:graphic>
+              </wp:anchor>
+            </w:drawing>
+          </mc:Choice>
+          <mc:Fallback>
+            <w:pict>
+              <v:line w14:anchorId="5D52CE22" id="Straight Connector 9" o:spid="_x0000_s1026" style="position:absolute;flip:y;z-index:251672576;visibility:visible;mso-wrap-style:square;mso-wrap-distance-left:9pt;mso-wrap-distance-top:0;mso-wrap-distance-right:9pt;mso-wrap-distance-bottom:0;mso-position-horizontal:left;mso-position-horizontal-relative:margin;mso-position-vertical:absolute;mso-position-vertical-relative:text" from="0,3.7pt" to="484.6pt,4.35pt" o:gfxdata="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" strokecolor="#8870ff" strokeweight="1.5pt">
+                <v:stroke joinstyle="miter"/>
+                <w10:wrap anchorx="margin"/>
+              </v:line>
+            </w:pict>
+          </mc:Fallback>
+        </mc:AlternateContent>
+      </w:r>
+    </w:p>
+    <w:p/>
+    <w:p/>
+    <w:p>
+      <w:bookmarkStart w:id="0" w:name="_GoBack"/>
+      <w:bookmarkEnd w:id="0"/>
+    </w:p>
+    <w:p>
+      <w:r>
+        <w:t>Le rapport doit être rédigé</w:t>
+      </w:r>
       <w:r>
         <w:t xml:space="preserve"> comme un rapport et donc comporter outre les éléments attendus une introduction et une conclusion. Dans cette première étape, il doit insister et décrire : - l’algorithme utilisé pour déplacer une personne (rappel : un algorithme n’est pas le code C). Pour ceux qui ne savent pas ce qu’est un algorithme vous pouvez lire l’article : </w:t>
       </w:r>
-      <w:hyperlink r:id="rId4" w:history="1">
+      <w:hyperlink r:id="rId5" w:history="1">
         <w:r>
           <w:rPr>
             <w:rStyle w:val="Hyperlink"/>
@@ -33,15 +1500,7 @@
     </w:p>
     <w:p>
       <w:r>
-        <w:t xml:space="preserve"> - pour </w:t>
-      </w:r>
-      <w:proofErr w:type="gramStart"/>
-      <w:r>
-        <w:t>la</w:t>
-      </w:r>
-      <w:proofErr w:type="gramEnd"/>
-      <w:r>
-        <w:t xml:space="preserve"> thread principale (i.e. celle associée au main de l’application), vous devez donner l’algorithme de création des threads filles (option –t1 et –t2) et celui lié à la terminaison de l’application (i.e. attente de création des threads filles précédemment créées) ;</w:t>
+        <w:t xml:space="preserve"> - pour la thread principale (i.e. celle associée au main de l’application), vous devez donner l’algorithme de création des threads filles (option –t1 et –t2) et celui lié à la terminaison de l’application (i.e. attente de création des threads filles précédemment créées) ;</w:t>
       </w:r>
     </w:p>
     <w:p>
@@ -50,10 +1509,20 @@
       </w:r>
     </w:p>
     <w:p>
-      <w:bookmarkStart w:id="0" w:name="_GoBack"/>
-      <w:bookmarkEnd w:id="0"/>
       <w:r>
         <w:t xml:space="preserve"> - analyser de manière comparative les divers scénarios corrects proposés, cette analyse doit nécessairement utiliser les mesures effectuées.</w:t>
+      </w:r>
+    </w:p>
+    <w:p/>
+    <w:p>
+      <w:r>
+        <w:t>+ Dis en cours ( titre, date, auteurs, introduction, ce qu’on a fait(gné) Bilan (bien, moins bien, lent, rapide, on a détecté…))</w:t>
+      </w:r>
+    </w:p>
+    <w:p/>
+    <w:p>
+      <w:r>
+        <w:t>+En java, pour chaque objet est déclaré un verrou (peut être utile ?)</w:t>
       </w:r>
     </w:p>
     <w:sectPr>
@@ -64,6 +1533,379 @@
     </w:sectPr>
   </w:body>
 </w:document>
+</file>
+
+<file path=word/numbering.xml><?xml version="1.0" encoding="utf-8"?>
+<w:numbering xmlns:wpc="http://schemas.microsoft.com/office/word/2010/wordprocessingCanvas" xmlns:mc="http://schemas.openxmlformats.org/markup-compatibility/2006" xmlns:o="urn:schemas-microsoft-com:office:office" xmlns:r="http://schemas.openxmlformats.org/officeDocument/2006/relationships" xmlns:m="http://schemas.openxmlformats.org/officeDocument/2006/math" xmlns:v="urn:schemas-microsoft-com:vml" xmlns:wp14="http://schemas.microsoft.com/office/word/2010/wordprocessingDrawing" xmlns:wp="http://schemas.openxmlformats.org/drawingml/2006/wordprocessingDrawing" xmlns:w10="urn:schemas-microsoft-com:office:word" xmlns:w="http://schemas.openxmlformats.org/wordprocessingml/2006/main" xmlns:w14="http://schemas.microsoft.com/office/word/2010/wordml" xmlns:w15="http://schemas.microsoft.com/office/word/2012/wordml" xmlns:wpg="http://schemas.microsoft.com/office/word/2010/wordprocessingGroup" xmlns:wpi="http://schemas.microsoft.com/office/word/2010/wordprocessingInk" xmlns:wne="http://schemas.microsoft.com/office/word/2006/wordml" xmlns:wps="http://schemas.microsoft.com/office/word/2010/wordprocessingShape" mc:Ignorable="w14 w15 wp14">
+  <w:abstractNum w:abstractNumId="0" w15:restartNumberingAfterBreak="0">
+    <w:nsid w:val="12F60A56"/>
+    <w:multiLevelType w:val="hybridMultilevel"/>
+    <w:tmpl w:val="D2220466"/>
+    <w:lvl w:ilvl="0" w:tplc="040C000F">
+      <w:start w:val="1"/>
+      <w:numFmt w:val="decimal"/>
+      <w:lvlText w:val="%1."/>
+      <w:lvlJc w:val="left"/>
+      <w:pPr>
+        <w:ind w:left="720" w:hanging="360"/>
+      </w:pPr>
+      <w:rPr>
+        <w:rFonts w:hint="default"/>
+      </w:rPr>
+    </w:lvl>
+    <w:lvl w:ilvl="1" w:tplc="040C0019" w:tentative="1">
+      <w:start w:val="1"/>
+      <w:numFmt w:val="lowerLetter"/>
+      <w:lvlText w:val="%2."/>
+      <w:lvlJc w:val="left"/>
+      <w:pPr>
+        <w:ind w:left="1440" w:hanging="360"/>
+      </w:pPr>
+    </w:lvl>
+    <w:lvl w:ilvl="2" w:tplc="040C001B" w:tentative="1">
+      <w:start w:val="1"/>
+      <w:numFmt w:val="lowerRoman"/>
+      <w:lvlText w:val="%3."/>
+      <w:lvlJc w:val="right"/>
+      <w:pPr>
+        <w:ind w:left="2160" w:hanging="180"/>
+      </w:pPr>
+    </w:lvl>
+    <w:lvl w:ilvl="3" w:tplc="040C000F" w:tentative="1">
+      <w:start w:val="1"/>
+      <w:numFmt w:val="decimal"/>
+      <w:lvlText w:val="%4."/>
+      <w:lvlJc w:val="left"/>
+      <w:pPr>
+        <w:ind w:left="2880" w:hanging="360"/>
+      </w:pPr>
+    </w:lvl>
+    <w:lvl w:ilvl="4" w:tplc="040C0019" w:tentative="1">
+      <w:start w:val="1"/>
+      <w:numFmt w:val="lowerLetter"/>
+      <w:lvlText w:val="%5."/>
+      <w:lvlJc w:val="left"/>
+      <w:pPr>
+        <w:ind w:left="3600" w:hanging="360"/>
+      </w:pPr>
+    </w:lvl>
+    <w:lvl w:ilvl="5" w:tplc="040C001B" w:tentative="1">
+      <w:start w:val="1"/>
+      <w:numFmt w:val="lowerRoman"/>
+      <w:lvlText w:val="%6."/>
+      <w:lvlJc w:val="right"/>
+      <w:pPr>
+        <w:ind w:left="4320" w:hanging="180"/>
+      </w:pPr>
+    </w:lvl>
+    <w:lvl w:ilvl="6" w:tplc="040C000F" w:tentative="1">
+      <w:start w:val="1"/>
+      <w:numFmt w:val="decimal"/>
+      <w:lvlText w:val="%7."/>
+      <w:lvlJc w:val="left"/>
+      <w:pPr>
+        <w:ind w:left="5040" w:hanging="360"/>
+      </w:pPr>
+    </w:lvl>
+    <w:lvl w:ilvl="7" w:tplc="040C0019" w:tentative="1">
+      <w:start w:val="1"/>
+      <w:numFmt w:val="lowerLetter"/>
+      <w:lvlText w:val="%8."/>
+      <w:lvlJc w:val="left"/>
+      <w:pPr>
+        <w:ind w:left="5760" w:hanging="360"/>
+      </w:pPr>
+    </w:lvl>
+    <w:lvl w:ilvl="8" w:tplc="040C001B" w:tentative="1">
+      <w:start w:val="1"/>
+      <w:numFmt w:val="lowerRoman"/>
+      <w:lvlText w:val="%9."/>
+      <w:lvlJc w:val="right"/>
+      <w:pPr>
+        <w:ind w:left="6480" w:hanging="180"/>
+      </w:pPr>
+    </w:lvl>
+  </w:abstractNum>
+  <w:abstractNum w:abstractNumId="1" w15:restartNumberingAfterBreak="0">
+    <w:nsid w:val="1B9B3797"/>
+    <w:multiLevelType w:val="hybridMultilevel"/>
+    <w:tmpl w:val="CB1A5730"/>
+    <w:lvl w:ilvl="0" w:tplc="040C000F">
+      <w:start w:val="1"/>
+      <w:numFmt w:val="decimal"/>
+      <w:lvlText w:val="%1."/>
+      <w:lvlJc w:val="left"/>
+      <w:pPr>
+        <w:ind w:left="720" w:hanging="360"/>
+      </w:pPr>
+      <w:rPr>
+        <w:rFonts w:hint="default"/>
+      </w:rPr>
+    </w:lvl>
+    <w:lvl w:ilvl="1" w:tplc="040C0019" w:tentative="1">
+      <w:start w:val="1"/>
+      <w:numFmt w:val="lowerLetter"/>
+      <w:lvlText w:val="%2."/>
+      <w:lvlJc w:val="left"/>
+      <w:pPr>
+        <w:ind w:left="1440" w:hanging="360"/>
+      </w:pPr>
+    </w:lvl>
+    <w:lvl w:ilvl="2" w:tplc="040C001B" w:tentative="1">
+      <w:start w:val="1"/>
+      <w:numFmt w:val="lowerRoman"/>
+      <w:lvlText w:val="%3."/>
+      <w:lvlJc w:val="right"/>
+      <w:pPr>
+        <w:ind w:left="2160" w:hanging="180"/>
+      </w:pPr>
+    </w:lvl>
+    <w:lvl w:ilvl="3" w:tplc="040C000F" w:tentative="1">
+      <w:start w:val="1"/>
+      <w:numFmt w:val="decimal"/>
+      <w:lvlText w:val="%4."/>
+      <w:lvlJc w:val="left"/>
+      <w:pPr>
+        <w:ind w:left="2880" w:hanging="360"/>
+      </w:pPr>
+    </w:lvl>
+    <w:lvl w:ilvl="4" w:tplc="040C0019" w:tentative="1">
+      <w:start w:val="1"/>
+      <w:numFmt w:val="lowerLetter"/>
+      <w:lvlText w:val="%5."/>
+      <w:lvlJc w:val="left"/>
+      <w:pPr>
+        <w:ind w:left="3600" w:hanging="360"/>
+      </w:pPr>
+    </w:lvl>
+    <w:lvl w:ilvl="5" w:tplc="040C001B" w:tentative="1">
+      <w:start w:val="1"/>
+      <w:numFmt w:val="lowerRoman"/>
+      <w:lvlText w:val="%6."/>
+      <w:lvlJc w:val="right"/>
+      <w:pPr>
+        <w:ind w:left="4320" w:hanging="180"/>
+      </w:pPr>
+    </w:lvl>
+    <w:lvl w:ilvl="6" w:tplc="040C000F" w:tentative="1">
+      <w:start w:val="1"/>
+      <w:numFmt w:val="decimal"/>
+      <w:lvlText w:val="%7."/>
+      <w:lvlJc w:val="left"/>
+      <w:pPr>
+        <w:ind w:left="5040" w:hanging="360"/>
+      </w:pPr>
+    </w:lvl>
+    <w:lvl w:ilvl="7" w:tplc="040C0019" w:tentative="1">
+      <w:start w:val="1"/>
+      <w:numFmt w:val="lowerLetter"/>
+      <w:lvlText w:val="%8."/>
+      <w:lvlJc w:val="left"/>
+      <w:pPr>
+        <w:ind w:left="5760" w:hanging="360"/>
+      </w:pPr>
+    </w:lvl>
+    <w:lvl w:ilvl="8" w:tplc="040C001B" w:tentative="1">
+      <w:start w:val="1"/>
+      <w:numFmt w:val="lowerRoman"/>
+      <w:lvlText w:val="%9."/>
+      <w:lvlJc w:val="right"/>
+      <w:pPr>
+        <w:ind w:left="6480" w:hanging="180"/>
+      </w:pPr>
+    </w:lvl>
+  </w:abstractNum>
+  <w:abstractNum w:abstractNumId="2" w15:restartNumberingAfterBreak="0">
+    <w:nsid w:val="318E4EEE"/>
+    <w:multiLevelType w:val="hybridMultilevel"/>
+    <w:tmpl w:val="3F585C14"/>
+    <w:lvl w:ilvl="0" w:tplc="040C000F">
+      <w:start w:val="1"/>
+      <w:numFmt w:val="decimal"/>
+      <w:lvlText w:val="%1."/>
+      <w:lvlJc w:val="left"/>
+      <w:pPr>
+        <w:ind w:left="720" w:hanging="360"/>
+      </w:pPr>
+      <w:rPr>
+        <w:rFonts w:hint="default"/>
+      </w:rPr>
+    </w:lvl>
+    <w:lvl w:ilvl="1" w:tplc="040C0019" w:tentative="1">
+      <w:start w:val="1"/>
+      <w:numFmt w:val="lowerLetter"/>
+      <w:lvlText w:val="%2."/>
+      <w:lvlJc w:val="left"/>
+      <w:pPr>
+        <w:ind w:left="1440" w:hanging="360"/>
+      </w:pPr>
+    </w:lvl>
+    <w:lvl w:ilvl="2" w:tplc="040C001B" w:tentative="1">
+      <w:start w:val="1"/>
+      <w:numFmt w:val="lowerRoman"/>
+      <w:lvlText w:val="%3."/>
+      <w:lvlJc w:val="right"/>
+      <w:pPr>
+        <w:ind w:left="2160" w:hanging="180"/>
+      </w:pPr>
+    </w:lvl>
+    <w:lvl w:ilvl="3" w:tplc="040C000F" w:tentative="1">
+      <w:start w:val="1"/>
+      <w:numFmt w:val="decimal"/>
+      <w:lvlText w:val="%4."/>
+      <w:lvlJc w:val="left"/>
+      <w:pPr>
+        <w:ind w:left="2880" w:hanging="360"/>
+      </w:pPr>
+    </w:lvl>
+    <w:lvl w:ilvl="4" w:tplc="040C0019" w:tentative="1">
+      <w:start w:val="1"/>
+      <w:numFmt w:val="lowerLetter"/>
+      <w:lvlText w:val="%5."/>
+      <w:lvlJc w:val="left"/>
+      <w:pPr>
+        <w:ind w:left="3600" w:hanging="360"/>
+      </w:pPr>
+    </w:lvl>
+    <w:lvl w:ilvl="5" w:tplc="040C001B" w:tentative="1">
+      <w:start w:val="1"/>
+      <w:numFmt w:val="lowerRoman"/>
+      <w:lvlText w:val="%6."/>
+      <w:lvlJc w:val="right"/>
+      <w:pPr>
+        <w:ind w:left="4320" w:hanging="180"/>
+      </w:pPr>
+    </w:lvl>
+    <w:lvl w:ilvl="6" w:tplc="040C000F" w:tentative="1">
+      <w:start w:val="1"/>
+      <w:numFmt w:val="decimal"/>
+      <w:lvlText w:val="%7."/>
+      <w:lvlJc w:val="left"/>
+      <w:pPr>
+        <w:ind w:left="5040" w:hanging="360"/>
+      </w:pPr>
+    </w:lvl>
+    <w:lvl w:ilvl="7" w:tplc="040C0019" w:tentative="1">
+      <w:start w:val="1"/>
+      <w:numFmt w:val="lowerLetter"/>
+      <w:lvlText w:val="%8."/>
+      <w:lvlJc w:val="left"/>
+      <w:pPr>
+        <w:ind w:left="5760" w:hanging="360"/>
+      </w:pPr>
+    </w:lvl>
+    <w:lvl w:ilvl="8" w:tplc="040C001B" w:tentative="1">
+      <w:start w:val="1"/>
+      <w:numFmt w:val="lowerRoman"/>
+      <w:lvlText w:val="%9."/>
+      <w:lvlJc w:val="right"/>
+      <w:pPr>
+        <w:ind w:left="6480" w:hanging="180"/>
+      </w:pPr>
+    </w:lvl>
+  </w:abstractNum>
+  <w:abstractNum w:abstractNumId="3" w15:restartNumberingAfterBreak="0">
+    <w:nsid w:val="7510327C"/>
+    <w:multiLevelType w:val="hybridMultilevel"/>
+    <w:tmpl w:val="5D726BF2"/>
+    <w:lvl w:ilvl="0" w:tplc="040C000F">
+      <w:start w:val="1"/>
+      <w:numFmt w:val="decimal"/>
+      <w:lvlText w:val="%1."/>
+      <w:lvlJc w:val="left"/>
+      <w:pPr>
+        <w:ind w:left="720" w:hanging="360"/>
+      </w:pPr>
+      <w:rPr>
+        <w:rFonts w:hint="default"/>
+      </w:rPr>
+    </w:lvl>
+    <w:lvl w:ilvl="1" w:tplc="040C0019" w:tentative="1">
+      <w:start w:val="1"/>
+      <w:numFmt w:val="lowerLetter"/>
+      <w:lvlText w:val="%2."/>
+      <w:lvlJc w:val="left"/>
+      <w:pPr>
+        <w:ind w:left="1440" w:hanging="360"/>
+      </w:pPr>
+    </w:lvl>
+    <w:lvl w:ilvl="2" w:tplc="040C001B" w:tentative="1">
+      <w:start w:val="1"/>
+      <w:numFmt w:val="lowerRoman"/>
+      <w:lvlText w:val="%3."/>
+      <w:lvlJc w:val="right"/>
+      <w:pPr>
+        <w:ind w:left="2160" w:hanging="180"/>
+      </w:pPr>
+    </w:lvl>
+    <w:lvl w:ilvl="3" w:tplc="040C000F" w:tentative="1">
+      <w:start w:val="1"/>
+      <w:numFmt w:val="decimal"/>
+      <w:lvlText w:val="%4."/>
+      <w:lvlJc w:val="left"/>
+      <w:pPr>
+        <w:ind w:left="2880" w:hanging="360"/>
+      </w:pPr>
+    </w:lvl>
+    <w:lvl w:ilvl="4" w:tplc="040C0019" w:tentative="1">
+      <w:start w:val="1"/>
+      <w:numFmt w:val="lowerLetter"/>
+      <w:lvlText w:val="%5."/>
+      <w:lvlJc w:val="left"/>
+      <w:pPr>
+        <w:ind w:left="3600" w:hanging="360"/>
+      </w:pPr>
+    </w:lvl>
+    <w:lvl w:ilvl="5" w:tplc="040C001B" w:tentative="1">
+      <w:start w:val="1"/>
+      <w:numFmt w:val="lowerRoman"/>
+      <w:lvlText w:val="%6."/>
+      <w:lvlJc w:val="right"/>
+      <w:pPr>
+        <w:ind w:left="4320" w:hanging="180"/>
+      </w:pPr>
+    </w:lvl>
+    <w:lvl w:ilvl="6" w:tplc="040C000F" w:tentative="1">
+      <w:start w:val="1"/>
+      <w:numFmt w:val="decimal"/>
+      <w:lvlText w:val="%7."/>
+      <w:lvlJc w:val="left"/>
+      <w:pPr>
+        <w:ind w:left="5040" w:hanging="360"/>
+      </w:pPr>
+    </w:lvl>
+    <w:lvl w:ilvl="7" w:tplc="040C0019" w:tentative="1">
+      <w:start w:val="1"/>
+      <w:numFmt w:val="lowerLetter"/>
+      <w:lvlText w:val="%8."/>
+      <w:lvlJc w:val="left"/>
+      <w:pPr>
+        <w:ind w:left="5760" w:hanging="360"/>
+      </w:pPr>
+    </w:lvl>
+    <w:lvl w:ilvl="8" w:tplc="040C001B" w:tentative="1">
+      <w:start w:val="1"/>
+      <w:numFmt w:val="lowerRoman"/>
+      <w:lvlText w:val="%9."/>
+      <w:lvlJc w:val="right"/>
+      <w:pPr>
+        <w:ind w:left="6480" w:hanging="180"/>
+      </w:pPr>
+    </w:lvl>
+  </w:abstractNum>
+  <w:num w:numId="1">
+    <w:abstractNumId w:val="3"/>
+  </w:num>
+  <w:num w:numId="2">
+    <w:abstractNumId w:val="2"/>
+  </w:num>
+  <w:num w:numId="3">
+    <w:abstractNumId w:val="1"/>
+  </w:num>
+  <w:num w:numId="4">
+    <w:abstractNumId w:val="0"/>
+  </w:num>
+</w:numbering>
 </file>
 
 <file path=word/styles.xml><?xml version="1.0" encoding="utf-8"?>
@@ -459,6 +2301,11 @@
   <w:style w:type="paragraph" w:default="1" w:styleId="Normal">
     <w:name w:val="Normal"/>
     <w:qFormat/>
+    <w:rsid w:val="009064E6"/>
+    <w:rPr>
+      <w:rFonts w:ascii="Raleway Light" w:hAnsi="Raleway Light"/>
+      <w:sz w:val="24"/>
+    </w:rPr>
   </w:style>
   <w:style w:type="character" w:default="1" w:styleId="DefaultParagraphFont">
     <w:name w:val="Default Paragraph Font"/>
@@ -497,6 +2344,17 @@
       <w:color w:val="0563C1" w:themeColor="hyperlink"/>
       <w:u w:val="single"/>
     </w:rPr>
+  </w:style>
+  <w:style w:type="paragraph" w:styleId="ListParagraph">
+    <w:name w:val="List Paragraph"/>
+    <w:basedOn w:val="Normal"/>
+    <w:uiPriority w:val="34"/>
+    <w:qFormat/>
+    <w:rsid w:val="00DE734C"/>
+    <w:pPr>
+      <w:ind w:left="720"/>
+      <w:contextualSpacing/>
+    </w:pPr>
   </w:style>
 </w:styles>
 </file>

</xml_diff>

<commit_message>
Adding the Java vs Posix creation part :muscle: :sweat_smile:
</commit_message>
<xml_diff>
--- a/report/report.docx
+++ b/report/report.docx
@@ -833,7 +833,7 @@
           </mc:Choice>
           <mc:Fallback>
             <w:pict>
-              <v:line w14:anchorId="18507828" id="Straight Connector 4" o:spid="_x0000_s1026" style="position:absolute;flip:y;z-index:251662336;visibility:visible;mso-wrap-style:square;mso-wrap-distance-left:9pt;mso-wrap-distance-top:0;mso-wrap-distance-right:9pt;mso-wrap-distance-bottom:0;mso-position-horizontal:left;mso-position-horizontal-relative:margin;mso-position-vertical:absolute;mso-position-vertical-relative:text" from="0,.2pt" to="484.6pt,.85pt" o:gfxdata="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" strokecolor="#8870ff" strokeweight="1.5pt">
+              <v:line w14:anchorId="6868A72F" id="Straight Connector 4" o:spid="_x0000_s1026" style="position:absolute;flip:y;z-index:251662336;visibility:visible;mso-wrap-style:square;mso-wrap-distance-left:9pt;mso-wrap-distance-top:0;mso-wrap-distance-right:9pt;mso-wrap-distance-bottom:0;mso-position-horizontal:left;mso-position-horizontal-relative:margin;mso-position-vertical:absolute;mso-position-vertical-relative:text" from="0,.2pt" to="484.6pt,.85pt" o:gfxdata="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" strokecolor="#8870ff" strokeweight="1.5pt">
                 <v:stroke joinstyle="miter"/>
                 <w10:wrap anchorx="margin"/>
               </v:line>
@@ -845,7 +845,19 @@
     <w:p/>
     <w:p>
       <w:r>
-        <w:t>Ceci est une introduction</w:t>
+        <w:t>L’objectif de ce projet est de simuler le déplacement de personnes sur une grille et ce, à l’aide de threads</w:t>
+      </w:r>
+      <w:r>
+        <w:t xml:space="preserve"> qui géreront le déplacement des personnes.</w:t>
+      </w:r>
+      <w:r>
+        <w:t xml:space="preserve"> Outre l’objectif fonctionnel, nous avons un objectif pédagogique qui est de bien nous rendre compte de l’utilité et du fonctionnement des threads.</w:t>
+      </w:r>
+    </w:p>
+    <w:p/>
+    <w:p>
+      <w:r>
+        <w:t>Nous avons choisi d’implémenter ce projet en C, car personne ne peut rivaliser avec le charisme de César.</w:t>
       </w:r>
     </w:p>
     <w:p/>
@@ -944,7 +956,7 @@
           </mc:Choice>
           <mc:Fallback>
             <w:pict>
-              <v:line w14:anchorId="1B258948" id="Straight Connector 5" o:spid="_x0000_s1026" style="position:absolute;flip:y;z-index:251664384;visibility:visible;mso-wrap-style:square;mso-wrap-distance-left:9pt;mso-wrap-distance-top:0;mso-wrap-distance-right:9pt;mso-wrap-distance-bottom:0;mso-position-horizontal:left;mso-position-horizontal-relative:margin;mso-position-vertical:absolute;mso-position-vertical-relative:text" from="0,3.4pt" to="484.6pt,4.05pt" o:gfxdata="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" strokecolor="#8870ff" strokeweight="1.5pt">
+              <v:line w14:anchorId="57B8B4CD" id="Straight Connector 5" o:spid="_x0000_s1026" style="position:absolute;flip:y;z-index:251664384;visibility:visible;mso-wrap-style:square;mso-wrap-distance-left:9pt;mso-wrap-distance-top:0;mso-wrap-distance-right:9pt;mso-wrap-distance-bottom:0;mso-position-horizontal:left;mso-position-horizontal-relative:margin;mso-position-vertical:absolute;mso-position-vertical-relative:text" from="0,3.4pt" to="484.6pt,4.05pt" o:gfxdata="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" strokecolor="#8870ff" strokeweight="1.5pt">
                 <v:stroke joinstyle="miter"/>
                 <w10:wrap anchorx="margin"/>
               </v:line>
@@ -956,7 +968,15 @@
     <w:p/>
     <w:p>
       <w:r>
-        <w:t>Explication de notre algo de déplacement</w:t>
+        <w:t xml:space="preserve">Explication de notre </w:t>
+      </w:r>
+      <w:proofErr w:type="spellStart"/>
+      <w:r>
+        <w:t>algo</w:t>
+      </w:r>
+      <w:proofErr w:type="spellEnd"/>
+      <w:r>
+        <w:t xml:space="preserve"> de déplacement</w:t>
       </w:r>
       <w:r>
         <w:t>.</w:t>
@@ -1066,7 +1086,7 @@
           </mc:Choice>
           <mc:Fallback>
             <w:pict>
-              <v:line w14:anchorId="326806B9" id="Straight Connector 6" o:spid="_x0000_s1026" style="position:absolute;flip:y;z-index:251666432;visibility:visible;mso-wrap-style:square;mso-wrap-distance-left:9pt;mso-wrap-distance-top:0;mso-wrap-distance-right:9pt;mso-wrap-distance-bottom:0;mso-position-horizontal:left;mso-position-horizontal-relative:margin;mso-position-vertical:absolute;mso-position-vertical-relative:text" from="0,2.9pt" to="484.6pt,3.55pt" o:gfxdata="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" strokecolor="#8870ff" strokeweight="1.5pt">
+              <v:line w14:anchorId="47E94FED" id="Straight Connector 6" o:spid="_x0000_s1026" style="position:absolute;flip:y;z-index:251666432;visibility:visible;mso-wrap-style:square;mso-wrap-distance-left:9pt;mso-wrap-distance-top:0;mso-wrap-distance-right:9pt;mso-wrap-distance-bottom:0;mso-position-horizontal:left;mso-position-horizontal-relative:margin;mso-position-vertical:absolute;mso-position-vertical-relative:text" from="0,2.9pt" to="484.6pt,3.55pt" o:gfxdata="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" strokecolor="#8870ff" strokeweight="1.5pt">
                 <v:stroke joinstyle="miter"/>
                 <w10:wrap anchorx="margin"/>
               </v:line>
@@ -1078,11 +1098,117 @@
     <w:p/>
     <w:p>
       <w:r>
-        <w:t>Comparaison Java et P</w:t>
-      </w:r>
-      <w:r>
-        <w:t>osix</w:t>
-      </w:r>
+        <w:rPr>
+          <w:color w:val="8870FF"/>
+        </w:rPr>
+        <w:t>Création </w:t>
+      </w:r>
+      <w:r>
+        <w:t>:</w:t>
+      </w:r>
+      <w:r>
+        <w:t xml:space="preserve"> En C, on appelle </w:t>
+      </w:r>
+      <w:proofErr w:type="spellStart"/>
+      <w:r>
+        <w:t>thread_</w:t>
+      </w:r>
+      <w:proofErr w:type="gramStart"/>
+      <w:r>
+        <w:t>create</w:t>
+      </w:r>
+      <w:proofErr w:type="spellEnd"/>
+      <w:r>
+        <w:t>(</w:t>
+      </w:r>
+      <w:proofErr w:type="gramEnd"/>
+      <w:r>
+        <w:t xml:space="preserve">) en lui passant en paramètre le thread, la fonction à exécuter, et des informations complémentaires sur le comportement du thread. Une majeure partie de la création se fait via des paramètres et on a juste à déclarer une variable de type </w:t>
+      </w:r>
+      <w:proofErr w:type="spellStart"/>
+      <w:r>
+        <w:t>pthread_t</w:t>
+      </w:r>
+      <w:proofErr w:type="spellEnd"/>
+      <w:r>
+        <w:t>.</w:t>
+      </w:r>
+    </w:p>
+    <w:p>
+      <w:pPr>
+        <w:ind w:firstLine="708"/>
+      </w:pPr>
+      <w:r>
+        <w:t xml:space="preserve">      </w:t>
+      </w:r>
+      <w:r>
+        <w:t xml:space="preserve">En Java, on doit tout d’abord créer </w:t>
+      </w:r>
+      <w:r>
+        <w:t>une</w:t>
+      </w:r>
+      <w:r>
+        <w:t xml:space="preserve"> classe héritant de Thread, qui représentera notre thread</w:t>
+      </w:r>
+      <w:r>
+        <w:t xml:space="preserve">. La fonction à exécuter est déjà dans la </w:t>
+      </w:r>
+      <w:proofErr w:type="gramStart"/>
+      <w:r>
+        <w:t>classe(</w:t>
+      </w:r>
+      <w:proofErr w:type="spellStart"/>
+      <w:proofErr w:type="gramEnd"/>
+      <w:r>
+        <w:t>run</w:t>
+      </w:r>
+      <w:proofErr w:type="spellEnd"/>
+      <w:r>
+        <w:t xml:space="preserve">()). Contrairement au C, il n’y a pas de paramètres à passer lors de la création, qui se fait comme une </w:t>
+      </w:r>
+      <w:r>
+        <w:t>instanciation</w:t>
+      </w:r>
+      <w:r>
+        <w:t xml:space="preserve"> d’objet classique.</w:t>
+      </w:r>
+    </w:p>
+    <w:p>
+      <w:r>
+        <w:rPr>
+          <w:color w:val="8870FF"/>
+        </w:rPr>
+        <w:t>Démarrage </w:t>
+      </w:r>
+      <w:r>
+        <w:t>:</w:t>
+      </w:r>
+    </w:p>
+    <w:p>
+      <w:r>
+        <w:rPr>
+          <w:color w:val="8870FF"/>
+        </w:rPr>
+        <w:t>Arrêt </w:t>
+      </w:r>
+      <w:r>
+        <w:t>:</w:t>
+      </w:r>
+    </w:p>
+    <w:p>
+      <w:r>
+        <w:rPr>
+          <w:color w:val="8870FF"/>
+        </w:rPr>
+        <w:t>Destruction </w:t>
+      </w:r>
+      <w:r>
+        <w:t>:</w:t>
+      </w:r>
+    </w:p>
+    <w:p>
+      <w:bookmarkStart w:id="0" w:name="_GoBack"/>
+      <w:bookmarkEnd w:id="0"/>
     </w:p>
     <w:p/>
     <w:p>
@@ -1104,6 +1230,7 @@
           <w:sz w:val="40"/>
           <w:szCs w:val="40"/>
         </w:rPr>
+        <w:lastRenderedPageBreak/>
         <w:t xml:space="preserve">Algorithme de </w:t>
       </w:r>
       <w:r>
@@ -1188,7 +1315,7 @@
           </mc:Choice>
           <mc:Fallback>
             <w:pict>
-              <v:line w14:anchorId="4118E6C3" id="Straight Connector 7" o:spid="_x0000_s1026" style="position:absolute;flip:y;z-index:251668480;visibility:visible;mso-wrap-style:square;mso-wrap-distance-left:9pt;mso-wrap-distance-top:0;mso-wrap-distance-right:9pt;mso-wrap-distance-bottom:0;mso-position-horizontal:left;mso-position-horizontal-relative:margin;mso-position-vertical:absolute;mso-position-vertical-relative:text" from="0,3.95pt" to="484.6pt,4.6pt" o:gfxdata="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" strokecolor="#8870ff" strokeweight="1.5pt">
+              <v:line w14:anchorId="6E42CF33" id="Straight Connector 7" o:spid="_x0000_s1026" style="position:absolute;flip:y;z-index:251668480;visibility:visible;mso-wrap-style:square;mso-wrap-distance-left:9pt;mso-wrap-distance-top:0;mso-wrap-distance-right:9pt;mso-wrap-distance-bottom:0;mso-position-horizontal:left;mso-position-horizontal-relative:margin;mso-position-vertical:absolute;mso-position-vertical-relative:text" from="0,3.95pt" to="484.6pt,4.6pt" o:gfxdata="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" strokecolor="#8870ff" strokeweight="1.5pt">
                 <v:stroke joinstyle="miter"/>
                 <w10:wrap anchorx="margin"/>
               </v:line>
@@ -1357,7 +1484,7 @@
           </mc:Choice>
           <mc:Fallback>
             <w:pict>
-              <v:line w14:anchorId="7E875217" id="Straight Connector 8" o:spid="_x0000_s1026" style="position:absolute;flip:y;z-index:251670528;visibility:visible;mso-wrap-style:square;mso-wrap-distance-left:9pt;mso-wrap-distance-top:0;mso-wrap-distance-right:9pt;mso-wrap-distance-bottom:0;mso-position-horizontal:left;mso-position-horizontal-relative:margin;mso-position-vertical:absolute;mso-position-vertical-relative:text" from="0,3.8pt" to="484.6pt,4.45pt" o:gfxdata="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" strokecolor="#8870ff" strokeweight="1.5pt">
+              <v:line w14:anchorId="11F4BC02" id="Straight Connector 8" o:spid="_x0000_s1026" style="position:absolute;flip:y;z-index:251670528;visibility:visible;mso-wrap-style:square;mso-wrap-distance-left:9pt;mso-wrap-distance-top:0;mso-wrap-distance-right:9pt;mso-wrap-distance-bottom:0;mso-position-horizontal:left;mso-position-horizontal-relative:margin;mso-position-vertical:absolute;mso-position-vertical-relative:text" from="0,3.8pt" to="484.6pt,4.45pt" o:gfxdata="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" strokecolor="#8870ff" strokeweight="1.5pt">
                 <v:stroke joinstyle="miter"/>
                 <w10:wrap anchorx="margin"/>
               </v:line>
@@ -1459,7 +1586,7 @@
           </mc:Choice>
           <mc:Fallback>
             <w:pict>
-              <v:line w14:anchorId="5D52CE22" id="Straight Connector 9" o:spid="_x0000_s1026" style="position:absolute;flip:y;z-index:251672576;visibility:visible;mso-wrap-style:square;mso-wrap-distance-left:9pt;mso-wrap-distance-top:0;mso-wrap-distance-right:9pt;mso-wrap-distance-bottom:0;mso-position-horizontal:left;mso-position-horizontal-relative:margin;mso-position-vertical:absolute;mso-position-vertical-relative:text" from="0,3.7pt" to="484.6pt,4.35pt" o:gfxdata="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" strokecolor="#8870ff" strokeweight="1.5pt">
+              <v:line w14:anchorId="6C07C93F" id="Straight Connector 9" o:spid="_x0000_s1026" style="position:absolute;flip:y;z-index:251672576;visibility:visible;mso-wrap-style:square;mso-wrap-distance-left:9pt;mso-wrap-distance-top:0;mso-wrap-distance-right:9pt;mso-wrap-distance-bottom:0;mso-position-horizontal:left;mso-position-horizontal-relative:margin;mso-position-vertical:absolute;mso-position-vertical-relative:text" from="0,3.7pt" to="484.6pt,4.35pt" o:gfxdata="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" strokecolor="#8870ff" strokeweight="1.5pt">
                 <v:stroke joinstyle="miter"/>
                 <w10:wrap anchorx="margin"/>
               </v:line>
@@ -1470,10 +1597,7 @@
     </w:p>
     <w:p/>
     <w:p/>
-    <w:p>
-      <w:bookmarkStart w:id="0" w:name="_GoBack"/>
-      <w:bookmarkEnd w:id="0"/>
-    </w:p>
+    <w:p/>
     <w:p>
       <w:r>
         <w:t>Le rapport doit être rédigé</w:t>
@@ -1500,7 +1624,15 @@
     </w:p>
     <w:p>
       <w:r>
-        <w:t xml:space="preserve"> - pour la thread principale (i.e. celle associée au main de l’application), vous devez donner l’algorithme de création des threads filles (option –t1 et –t2) et celui lié à la terminaison de l’application (i.e. attente de création des threads filles précédemment créées) ;</w:t>
+        <w:t xml:space="preserve"> - pour </w:t>
+      </w:r>
+      <w:proofErr w:type="gramStart"/>
+      <w:r>
+        <w:t>la</w:t>
+      </w:r>
+      <w:proofErr w:type="gramEnd"/>
+      <w:r>
+        <w:t xml:space="preserve"> thread principale (i.e. celle associée au main de l’application), vous devez donner l’algorithme de création des threads filles (option –t1 et –t2) et celui lié à la terminaison de l’application (i.e. attente de création des threads filles précédemment créées) ;</w:t>
       </w:r>
     </w:p>
     <w:p>
@@ -1516,12 +1648,29 @@
     <w:p/>
     <w:p>
       <w:r>
-        <w:t>+ Dis en cours ( titre, date, auteurs, introduction, ce qu’on a fait(gné) Bilan (bien, moins bien, lent, rapide, on a détecté…))</w:t>
-      </w:r>
-    </w:p>
-    <w:p/>
-    <w:p>
-      <w:r>
+        <w:t xml:space="preserve">+ Dis en cours </w:t>
+      </w:r>
+      <w:proofErr w:type="gramStart"/>
+      <w:r>
+        <w:t>( titre</w:t>
+      </w:r>
+      <w:proofErr w:type="gramEnd"/>
+      <w:r>
+        <w:t>, date, auteurs, introduction, ce qu’on a fait(</w:t>
+      </w:r>
+      <w:proofErr w:type="spellStart"/>
+      <w:r>
+        <w:t>gné</w:t>
+      </w:r>
+      <w:proofErr w:type="spellEnd"/>
+      <w:r>
+        <w:t>) Bilan (bien, moins bien, lent, rapide, on a détecté…))</w:t>
+      </w:r>
+    </w:p>
+    <w:p/>
+    <w:p>
+      <w:r>
+        <w:lastRenderedPageBreak/>
         <w:t>+En java, pour chaque objet est déclaré un verrou (peut être utile ?)</w:t>
       </w:r>
     </w:p>

</xml_diff>

<commit_message>
add the java thread description
</commit_message>
<xml_diff>
--- a/report/report.docx
+++ b/report/report.docx
@@ -1,6 +1,6 @@
 
 <file path=word/document.xml><?xml version="1.0" encoding="utf-8"?>
-<w:document xmlns:wpc="http://schemas.microsoft.com/office/word/2010/wordprocessingCanvas" xmlns:mc="http://schemas.openxmlformats.org/markup-compatibility/2006" xmlns:o="urn:schemas-microsoft-com:office:office" xmlns:r="http://schemas.openxmlformats.org/officeDocument/2006/relationships" xmlns:m="http://schemas.openxmlformats.org/officeDocument/2006/math" xmlns:v="urn:schemas-microsoft-com:vml" xmlns:wp14="http://schemas.microsoft.com/office/word/2010/wordprocessingDrawing" xmlns:wp="http://schemas.openxmlformats.org/drawingml/2006/wordprocessingDrawing" xmlns:w10="urn:schemas-microsoft-com:office:word" xmlns:w="http://schemas.openxmlformats.org/wordprocessingml/2006/main" xmlns:w14="http://schemas.microsoft.com/office/word/2010/wordml" xmlns:w15="http://schemas.microsoft.com/office/word/2012/wordml" xmlns:wpg="http://schemas.microsoft.com/office/word/2010/wordprocessingGroup" xmlns:wpi="http://schemas.microsoft.com/office/word/2010/wordprocessingInk" xmlns:wne="http://schemas.microsoft.com/office/word/2006/wordml" xmlns:wps="http://schemas.microsoft.com/office/word/2010/wordprocessingShape" mc:Ignorable="w14 w15 wp14">
+<w:document xmlns:wpc="http://schemas.microsoft.com/office/word/2010/wordprocessingCanvas" xmlns:cx="http://schemas.microsoft.com/office/drawing/2014/chartex" xmlns:cx1="http://schemas.microsoft.com/office/drawing/2015/9/8/chartex" xmlns:cx2="http://schemas.microsoft.com/office/drawing/2015/10/21/chartex" xmlns:mc="http://schemas.openxmlformats.org/markup-compatibility/2006" xmlns:o="urn:schemas-microsoft-com:office:office" xmlns:r="http://schemas.openxmlformats.org/officeDocument/2006/relationships" xmlns:m="http://schemas.openxmlformats.org/officeDocument/2006/math" xmlns:v="urn:schemas-microsoft-com:vml" xmlns:wp14="http://schemas.microsoft.com/office/word/2010/wordprocessingDrawing" xmlns:wp="http://schemas.openxmlformats.org/drawingml/2006/wordprocessingDrawing" xmlns:w10="urn:schemas-microsoft-com:office:word" xmlns:w="http://schemas.openxmlformats.org/wordprocessingml/2006/main" xmlns:w14="http://schemas.microsoft.com/office/word/2010/wordml" xmlns:w15="http://schemas.microsoft.com/office/word/2012/wordml" xmlns:w16se="http://schemas.microsoft.com/office/word/2015/wordml/symex" xmlns:wpg="http://schemas.microsoft.com/office/word/2010/wordprocessingGroup" xmlns:wpi="http://schemas.microsoft.com/office/word/2010/wordprocessingInk" xmlns:wne="http://schemas.microsoft.com/office/word/2006/wordml" xmlns:wps="http://schemas.microsoft.com/office/word/2010/wordprocessingShape" mc:Ignorable="w14 w15 w16se wp14">
   <w:body>
     <w:p>
       <w:r>
@@ -564,7 +564,7 @@
     <w:p/>
     <w:p>
       <w:pPr>
-        <w:pStyle w:val="ListParagraph"/>
+        <w:pStyle w:val="Paragraphedeliste"/>
         <w:numPr>
           <w:ilvl w:val="0"/>
           <w:numId w:val="1"/>
@@ -585,7 +585,7 @@
     </w:p>
     <w:p>
       <w:pPr>
-        <w:pStyle w:val="ListParagraph"/>
+        <w:pStyle w:val="Paragraphedeliste"/>
         <w:numPr>
           <w:ilvl w:val="0"/>
           <w:numId w:val="1"/>
@@ -612,7 +612,7 @@
     </w:p>
     <w:p>
       <w:pPr>
-        <w:pStyle w:val="ListParagraph"/>
+        <w:pStyle w:val="Paragraphedeliste"/>
         <w:numPr>
           <w:ilvl w:val="0"/>
           <w:numId w:val="1"/>
@@ -646,7 +646,7 @@
     </w:p>
     <w:p>
       <w:pPr>
-        <w:pStyle w:val="ListParagraph"/>
+        <w:pStyle w:val="Paragraphedeliste"/>
         <w:numPr>
           <w:ilvl w:val="0"/>
           <w:numId w:val="1"/>
@@ -680,7 +680,7 @@
     </w:p>
     <w:p>
       <w:pPr>
-        <w:pStyle w:val="ListParagraph"/>
+        <w:pStyle w:val="Paragraphedeliste"/>
         <w:numPr>
           <w:ilvl w:val="0"/>
           <w:numId w:val="1"/>
@@ -714,7 +714,7 @@
     </w:p>
     <w:p>
       <w:pPr>
-        <w:pStyle w:val="ListParagraph"/>
+        <w:pStyle w:val="Paragraphedeliste"/>
         <w:numPr>
           <w:ilvl w:val="0"/>
           <w:numId w:val="1"/>
@@ -749,7 +749,7 @@
     <w:p/>
     <w:p>
       <w:pPr>
-        <w:pStyle w:val="ListParagraph"/>
+        <w:pStyle w:val="Paragraphedeliste"/>
         <w:numPr>
           <w:ilvl w:val="0"/>
           <w:numId w:val="4"/>
@@ -764,7 +764,6 @@
           <w:color w:val="8870FF"/>
           <w:sz w:val="40"/>
         </w:rPr>
-        <w:lastRenderedPageBreak/>
         <w:t>Introduction</w:t>
       </w:r>
     </w:p>
@@ -863,7 +862,7 @@
     <w:p/>
     <w:p>
       <w:pPr>
-        <w:pStyle w:val="ListParagraph"/>
+        <w:pStyle w:val="Paragraphedeliste"/>
         <w:numPr>
           <w:ilvl w:val="0"/>
           <w:numId w:val="4"/>
@@ -880,6 +879,7 @@
           <w:sz w:val="40"/>
           <w:szCs w:val="40"/>
         </w:rPr>
+        <w:lastRenderedPageBreak/>
         <w:t xml:space="preserve">Algorithme de </w:t>
       </w:r>
       <w:r>
@@ -985,7 +985,7 @@
     <w:p/>
     <w:p>
       <w:pPr>
-        <w:pStyle w:val="ListParagraph"/>
+        <w:pStyle w:val="Paragraphedeliste"/>
         <w:numPr>
           <w:ilvl w:val="0"/>
           <w:numId w:val="4"/>
@@ -1134,86 +1134,296 @@
         <w:t>.</w:t>
       </w:r>
     </w:p>
+    <w:p/>
+    <w:p>
+      <w:r>
+        <w:rPr>
+          <w:color w:val="8870FF"/>
+        </w:rPr>
+        <w:t>Démarrage </w:t>
+      </w:r>
+      <w:r>
+        <w:t xml:space="preserve">: </w:t>
+      </w:r>
+    </w:p>
+    <w:p>
+      <w:r>
+        <w:rPr>
+          <w:color w:val="8870FF"/>
+        </w:rPr>
+        <w:t>Arrêt </w:t>
+      </w:r>
+      <w:r>
+        <w:t>:</w:t>
+      </w:r>
+    </w:p>
+    <w:p>
+      <w:r>
+        <w:rPr>
+          <w:color w:val="8870FF"/>
+        </w:rPr>
+        <w:t>Destruction </w:t>
+      </w:r>
+      <w:r>
+        <w:t>:</w:t>
+      </w:r>
+    </w:p>
     <w:p>
       <w:pPr>
         <w:ind w:firstLine="708"/>
       </w:pPr>
-      <w:r>
-        <w:t xml:space="preserve">      </w:t>
-      </w:r>
-      <w:r>
-        <w:t xml:space="preserve">En Java, on doit tout d’abord créer </w:t>
-      </w:r>
-      <w:r>
-        <w:t>une</w:t>
-      </w:r>
-      <w:r>
-        <w:t xml:space="preserve"> classe héritant de Thread, qui représentera notre thread</w:t>
-      </w:r>
-      <w:r>
-        <w:t xml:space="preserve">. La fonction à exécuter est déjà dans la </w:t>
-      </w:r>
-      <w:proofErr w:type="gramStart"/>
-      <w:r>
-        <w:t>classe(</w:t>
-      </w:r>
-      <w:proofErr w:type="spellStart"/>
-      <w:proofErr w:type="gramEnd"/>
-      <w:r>
-        <w:t>run</w:t>
-      </w:r>
-      <w:proofErr w:type="spellEnd"/>
-      <w:r>
-        <w:t xml:space="preserve">()). Contrairement au C, il n’y a pas de paramètres à passer lors de la création, qui se fait comme une </w:t>
-      </w:r>
-      <w:r>
-        <w:t>instanciation</w:t>
-      </w:r>
-      <w:r>
-        <w:t xml:space="preserve"> d’objet classique.</w:t>
-      </w:r>
-    </w:p>
-    <w:p>
-      <w:r>
-        <w:rPr>
-          <w:color w:val="8870FF"/>
-        </w:rPr>
-        <w:t>Démarrage </w:t>
-      </w:r>
-      <w:r>
-        <w:t>:</w:t>
-      </w:r>
-    </w:p>
-    <w:p>
-      <w:r>
-        <w:rPr>
-          <w:color w:val="8870FF"/>
-        </w:rPr>
-        <w:t>Arrêt </w:t>
-      </w:r>
-      <w:r>
-        <w:t>:</w:t>
-      </w:r>
-    </w:p>
-    <w:p>
-      <w:r>
-        <w:rPr>
-          <w:color w:val="8870FF"/>
-        </w:rPr>
-        <w:t>Destruction </w:t>
-      </w:r>
-      <w:r>
-        <w:t>:</w:t>
-      </w:r>
-    </w:p>
-    <w:p>
       <w:bookmarkStart w:id="0" w:name="_GoBack"/>
       <w:bookmarkEnd w:id="0"/>
-    </w:p>
-    <w:p/>
-    <w:p>
-      <w:pPr>
-        <w:pStyle w:val="ListParagraph"/>
+      <w:r>
+        <w:t xml:space="preserve">      </w:t>
+      </w:r>
+      <w:r>
+        <w:t xml:space="preserve">En Java, on doit tout d’abord créer </w:t>
+      </w:r>
+      <w:r>
+        <w:t>une</w:t>
+      </w:r>
+      <w:r>
+        <w:t xml:space="preserve"> classe héritant de Thread, qui représentera notre thread</w:t>
+      </w:r>
+      <w:r>
+        <w:t>. La fonction à exécuter est déjà dans la classe(</w:t>
+      </w:r>
+      <w:proofErr w:type="spellStart"/>
+      <w:proofErr w:type="gramStart"/>
+      <w:r>
+        <w:t>run</w:t>
+      </w:r>
+      <w:proofErr w:type="spellEnd"/>
+      <w:r>
+        <w:t>(</w:t>
+      </w:r>
+      <w:proofErr w:type="gramEnd"/>
+      <w:r>
+        <w:t xml:space="preserve">)). Contrairement au C, il n’y a pas de paramètres à passer lors de la création, qui se fait comme une </w:t>
+      </w:r>
+      <w:r>
+        <w:t>instanciation</w:t>
+      </w:r>
+      <w:r>
+        <w:t xml:space="preserve"> d’objet classique.</w:t>
+      </w:r>
+      <w:r>
+        <w:t xml:space="preserve"> C’est une solution rapide dans certains cas</w:t>
+      </w:r>
+    </w:p>
+    <w:p>
+      <w:pPr>
+        <w:ind w:firstLine="708"/>
+        <w:rPr>
+          <w:color w:val="FF0000"/>
+        </w:rPr>
+      </w:pPr>
+      <w:r>
+        <w:rPr>
+          <w:color w:val="FF0000"/>
+        </w:rPr>
+        <w:t>RAJOUTER UN EXEMPLE</w:t>
+      </w:r>
+    </w:p>
+    <w:p>
+      <w:r>
+        <w:t>Le gros problème avec cette méthode c’est que le langage java n’autorisant pas le multiple héritage, on perd donc la chance d’utiliser pleinement la puissance de Java et du polymorp</w:t>
+      </w:r>
+      <w:r>
+        <w:t>hisme.</w:t>
+      </w:r>
+    </w:p>
+    <w:p>
+      <w:pPr>
+        <w:ind w:firstLine="708"/>
+      </w:pPr>
+      <w:r>
+        <w:lastRenderedPageBreak/>
+        <w:t xml:space="preserve">Il y a </w:t>
+      </w:r>
+      <w:r>
+        <w:t>une deuxième façon de procéder à</w:t>
+      </w:r>
+      <w:r>
+        <w:t xml:space="preserve"> la création d’un thread en java. En effet on peut aussi effectuer l’implémentation d’une interface </w:t>
+      </w:r>
+      <w:proofErr w:type="spellStart"/>
+      <w:r>
+        <w:t>Runnable</w:t>
+      </w:r>
+      <w:proofErr w:type="spellEnd"/>
+      <w:r>
+        <w:t xml:space="preserve"> que l’on passera au constructeur </w:t>
+      </w:r>
+      <w:r>
+        <w:t>de la classe</w:t>
+      </w:r>
+      <w:r>
+        <w:t xml:space="preserve"> </w:t>
+      </w:r>
+      <w:r>
+        <w:t>T</w:t>
+      </w:r>
+      <w:r>
+        <w:t>hread.</w:t>
+      </w:r>
+      <w:r>
+        <w:t xml:space="preserve"> Cette méthode est la plus général car elle permet en o</w:t>
+      </w:r>
+      <w:r>
+        <w:t>utre</w:t>
+      </w:r>
+      <w:r>
+        <w:softHyphen/>
+      </w:r>
+      <w:r>
+        <w:softHyphen/>
+      </w:r>
+      <w:r>
+        <w:t xml:space="preserve"> </w:t>
+      </w:r>
+      <w:r>
+        <w:t>de pouvoir hériter d’une autre classe et permet de réutiliser le code de l’interface.</w:t>
+      </w:r>
+      <w:r>
+        <w:t xml:space="preserve"> </w:t>
+      </w:r>
+    </w:p>
+    <w:p>
+      <w:pPr>
+        <w:ind w:firstLine="708"/>
+      </w:pPr>
+      <w:r>
+        <w:t xml:space="preserve">Nous pensons </w:t>
+      </w:r>
+      <w:proofErr w:type="gramStart"/>
+      <w:r>
+        <w:t>que utiliser</w:t>
+      </w:r>
+      <w:proofErr w:type="gramEnd"/>
+      <w:r>
+        <w:t xml:space="preserve"> l’interface </w:t>
+      </w:r>
+      <w:proofErr w:type="spellStart"/>
+      <w:r>
+        <w:t>Runnable</w:t>
+      </w:r>
+      <w:proofErr w:type="spellEnd"/>
+      <w:r>
+        <w:t xml:space="preserve"> est donc un choix plus judicieux. Pour sa capacité de réutilisation.</w:t>
+      </w:r>
+    </w:p>
+    <w:p>
+      <w:pPr>
+        <w:ind w:firstLine="708"/>
+      </w:pPr>
+    </w:p>
+    <w:p>
+      <w:pPr>
+        <w:ind w:left="708"/>
+      </w:pPr>
+      <w:r>
+        <w:rPr>
+          <w:color w:val="8870FF"/>
+        </w:rPr>
+        <w:t>Démarrage </w:t>
+      </w:r>
+      <w:r>
+        <w:t xml:space="preserve">:  I suffit dans les deux cas d’appeler la méthode </w:t>
+      </w:r>
+      <w:proofErr w:type="spellStart"/>
+      <w:proofErr w:type="gramStart"/>
+      <w:r>
+        <w:t>start</w:t>
+      </w:r>
+      <w:proofErr w:type="spellEnd"/>
+      <w:r>
+        <w:t>(</w:t>
+      </w:r>
+      <w:proofErr w:type="gramEnd"/>
+      <w:r>
+        <w:t xml:space="preserve">) de l’objet Thread, qui produit un appel à la méthode </w:t>
+      </w:r>
+      <w:proofErr w:type="spellStart"/>
+      <w:r>
+        <w:t>run</w:t>
+      </w:r>
+      <w:proofErr w:type="spellEnd"/>
+      <w:r>
+        <w:t xml:space="preserve">() par la JVM. On peut aussi ajouter la méthode </w:t>
+      </w:r>
+      <w:proofErr w:type="spellStart"/>
+      <w:proofErr w:type="gramStart"/>
+      <w:r>
+        <w:t>join</w:t>
+      </w:r>
+      <w:proofErr w:type="spellEnd"/>
+      <w:r>
+        <w:t>(</w:t>
+      </w:r>
+      <w:proofErr w:type="gramEnd"/>
+      <w:r>
+        <w:t>) permettant au thread appelant d’attendre la fin de ses fils.</w:t>
+      </w:r>
+    </w:p>
+    <w:p>
+      <w:pPr>
+        <w:ind w:left="708"/>
+      </w:pPr>
+      <w:r>
+        <w:rPr>
+          <w:color w:val="8870FF"/>
+        </w:rPr>
+        <w:t>Arrêt </w:t>
+      </w:r>
+      <w:r>
+        <w:t xml:space="preserve">: Lorsque le thread termine son traitement le thread se termine. On peut aussi le stopper avec l’appel de la méthode </w:t>
+      </w:r>
+      <w:proofErr w:type="gramStart"/>
+      <w:r>
+        <w:t>stop(</w:t>
+      </w:r>
+      <w:proofErr w:type="gramEnd"/>
+      <w:r>
+        <w:t>).</w:t>
+      </w:r>
+    </w:p>
+    <w:p>
+      <w:pPr>
+        <w:ind w:left="708"/>
+      </w:pPr>
+      <w:r>
+        <w:rPr>
+          <w:color w:val="8870FF"/>
+        </w:rPr>
+        <w:t>Destruction </w:t>
+      </w:r>
+      <w:r>
+        <w:t xml:space="preserve">: Java étant un langage </w:t>
+      </w:r>
+      <w:proofErr w:type="spellStart"/>
+      <w:r>
+        <w:t>a</w:t>
+      </w:r>
+      <w:proofErr w:type="spellEnd"/>
+      <w:r>
+        <w:t xml:space="preserve"> pile. Le </w:t>
+      </w:r>
+      <w:proofErr w:type="spellStart"/>
+      <w:r>
+        <w:t>gargabe</w:t>
+      </w:r>
+      <w:proofErr w:type="spellEnd"/>
+      <w:r>
+        <w:t xml:space="preserve"> collector de la JVM détruit le thread ainsi que tous les composants qu’il aurait alors créés.</w:t>
+      </w:r>
+    </w:p>
+    <w:p/>
+    <w:p/>
+    <w:p>
+      <w:pPr>
+        <w:pStyle w:val="Paragraphedeliste"/>
         <w:numPr>
           <w:ilvl w:val="0"/>
           <w:numId w:val="4"/>
@@ -1230,7 +1440,6 @@
           <w:sz w:val="40"/>
           <w:szCs w:val="40"/>
         </w:rPr>
-        <w:lastRenderedPageBreak/>
         <w:t xml:space="preserve">Algorithme de </w:t>
       </w:r>
       <w:r>
@@ -1335,7 +1544,7 @@
     <w:p/>
     <w:p>
       <w:pPr>
-        <w:pStyle w:val="ListParagraph"/>
+        <w:pStyle w:val="Paragraphedeliste"/>
         <w:numPr>
           <w:ilvl w:val="0"/>
           <w:numId w:val="4"/>
@@ -1352,6 +1561,7 @@
           <w:sz w:val="40"/>
           <w:szCs w:val="40"/>
         </w:rPr>
+        <w:lastRenderedPageBreak/>
         <w:t>Algorithme d</w:t>
       </w:r>
       <w:r>
@@ -1501,7 +1711,7 @@
     <w:p/>
     <w:p>
       <w:pPr>
-        <w:pStyle w:val="ListParagraph"/>
+        <w:pStyle w:val="Paragraphedeliste"/>
         <w:numPr>
           <w:ilvl w:val="0"/>
           <w:numId w:val="4"/>
@@ -1608,7 +1818,7 @@
       <w:hyperlink r:id="rId5" w:history="1">
         <w:r>
           <w:rPr>
-            <w:rStyle w:val="Hyperlink"/>
+            <w:rStyle w:val="Lienhypertexte"/>
           </w:rPr>
           <w:t>https://interstices.info/jcms/c_5776/qu-est-ce-qu-un-algorithme</w:t>
         </w:r>
@@ -1624,15 +1834,15 @@
     </w:p>
     <w:p>
       <w:r>
-        <w:t xml:space="preserve"> - pour </w:t>
+        <w:t xml:space="preserve"> - pour la thread principale (i.e. celle associée </w:t>
       </w:r>
       <w:proofErr w:type="gramStart"/>
       <w:r>
-        <w:t>la</w:t>
+        <w:t>au main</w:t>
       </w:r>
       <w:proofErr w:type="gramEnd"/>
       <w:r>
-        <w:t xml:space="preserve"> thread principale (i.e. celle associée au main de l’application), vous devez donner l’algorithme de création des threads filles (option –t1 et –t2) et celui lié à la terminaison de l’application (i.e. attente de création des threads filles précédemment créées) ;</w:t>
+        <w:t xml:space="preserve"> de l’application), vous devez donner l’algorithme de création des threads filles (option –t1 et –t2) et celui lié à la terminaison de l’application (i.e. attente de création des threads filles précédemment créées) ;</w:t>
       </w:r>
     </w:p>
     <w:p>
@@ -1642,6 +1852,7 @@
     </w:p>
     <w:p>
       <w:r>
+        <w:lastRenderedPageBreak/>
         <w:t xml:space="preserve"> - analyser de manière comparative les divers scénarios corrects proposés, cette analyse doit nécessairement utiliser les mesures effectuées.</w:t>
       </w:r>
     </w:p>
@@ -1670,7 +1881,6 @@
     <w:p/>
     <w:p>
       <w:r>
-        <w:lastRenderedPageBreak/>
         <w:t>+En java, pour chaque objet est déclaré un verrou (peut être utile ?)</w:t>
       </w:r>
     </w:p>
@@ -1685,7 +1895,7 @@
 </file>
 
 <file path=word/numbering.xml><?xml version="1.0" encoding="utf-8"?>
-<w:numbering xmlns:wpc="http://schemas.microsoft.com/office/word/2010/wordprocessingCanvas" xmlns:mc="http://schemas.openxmlformats.org/markup-compatibility/2006" xmlns:o="urn:schemas-microsoft-com:office:office" xmlns:r="http://schemas.openxmlformats.org/officeDocument/2006/relationships" xmlns:m="http://schemas.openxmlformats.org/officeDocument/2006/math" xmlns:v="urn:schemas-microsoft-com:vml" xmlns:wp14="http://schemas.microsoft.com/office/word/2010/wordprocessingDrawing" xmlns:wp="http://schemas.openxmlformats.org/drawingml/2006/wordprocessingDrawing" xmlns:w10="urn:schemas-microsoft-com:office:word" xmlns:w="http://schemas.openxmlformats.org/wordprocessingml/2006/main" xmlns:w14="http://schemas.microsoft.com/office/word/2010/wordml" xmlns:w15="http://schemas.microsoft.com/office/word/2012/wordml" xmlns:wpg="http://schemas.microsoft.com/office/word/2010/wordprocessingGroup" xmlns:wpi="http://schemas.microsoft.com/office/word/2010/wordprocessingInk" xmlns:wne="http://schemas.microsoft.com/office/word/2006/wordml" xmlns:wps="http://schemas.microsoft.com/office/word/2010/wordprocessingShape" mc:Ignorable="w14 w15 wp14">
+<w:numbering xmlns:wpc="http://schemas.microsoft.com/office/word/2010/wordprocessingCanvas" xmlns:cx="http://schemas.microsoft.com/office/drawing/2014/chartex" xmlns:cx1="http://schemas.microsoft.com/office/drawing/2015/9/8/chartex" xmlns:cx2="http://schemas.microsoft.com/office/drawing/2015/10/21/chartex" xmlns:mc="http://schemas.openxmlformats.org/markup-compatibility/2006" xmlns:o="urn:schemas-microsoft-com:office:office" xmlns:r="http://schemas.openxmlformats.org/officeDocument/2006/relationships" xmlns:m="http://schemas.openxmlformats.org/officeDocument/2006/math" xmlns:v="urn:schemas-microsoft-com:vml" xmlns:wp14="http://schemas.microsoft.com/office/word/2010/wordprocessingDrawing" xmlns:wp="http://schemas.openxmlformats.org/drawingml/2006/wordprocessingDrawing" xmlns:w10="urn:schemas-microsoft-com:office:word" xmlns:w="http://schemas.openxmlformats.org/wordprocessingml/2006/main" xmlns:w14="http://schemas.microsoft.com/office/word/2010/wordml" xmlns:w15="http://schemas.microsoft.com/office/word/2012/wordml" xmlns:w16se="http://schemas.microsoft.com/office/word/2015/wordml/symex" xmlns:wpg="http://schemas.microsoft.com/office/word/2010/wordprocessingGroup" xmlns:wpi="http://schemas.microsoft.com/office/word/2010/wordprocessingInk" xmlns:wne="http://schemas.microsoft.com/office/word/2006/wordml" xmlns:wps="http://schemas.microsoft.com/office/word/2010/wordprocessingShape" mc:Ignorable="w14 w15 w16se wp14">
   <w:abstractNum w:abstractNumId="0" w15:restartNumberingAfterBreak="0">
     <w:nsid w:val="12F60A56"/>
     <w:multiLevelType w:val="hybridMultilevel"/>
@@ -2058,7 +2268,7 @@
 </file>
 
 <file path=word/styles.xml><?xml version="1.0" encoding="utf-8"?>
-<w:styles xmlns:mc="http://schemas.openxmlformats.org/markup-compatibility/2006" xmlns:r="http://schemas.openxmlformats.org/officeDocument/2006/relationships" xmlns:w="http://schemas.openxmlformats.org/wordprocessingml/2006/main" xmlns:w14="http://schemas.microsoft.com/office/word/2010/wordml" xmlns:w15="http://schemas.microsoft.com/office/word/2012/wordml" mc:Ignorable="w14 w15">
+<w:styles xmlns:mc="http://schemas.openxmlformats.org/markup-compatibility/2006" xmlns:r="http://schemas.openxmlformats.org/officeDocument/2006/relationships" xmlns:w="http://schemas.openxmlformats.org/wordprocessingml/2006/main" xmlns:w14="http://schemas.microsoft.com/office/word/2010/wordml" xmlns:w15="http://schemas.microsoft.com/office/word/2012/wordml" xmlns:w16se="http://schemas.microsoft.com/office/word/2015/wordml/symex" mc:Ignorable="w14 w15 w16se">
   <w:docDefaults>
     <w:rPrDefault>
       <w:rPr>
@@ -2074,7 +2284,7 @@
       </w:pPr>
     </w:pPrDefault>
   </w:docDefaults>
-  <w:latentStyles w:defLockedState="0" w:defUIPriority="99" w:defSemiHidden="0" w:defUnhideWhenUsed="0" w:defQFormat="0" w:count="371">
+  <w:latentStyles w:defLockedState="0" w:defUIPriority="99" w:defSemiHidden="0" w:defUnhideWhenUsed="0" w:defQFormat="0" w:count="372">
     <w:lsdException w:name="Normal" w:uiPriority="0" w:qFormat="1"/>
     <w:lsdException w:name="heading 1" w:uiPriority="9" w:qFormat="1"/>
     <w:lsdException w:name="heading 2" w:semiHidden="1" w:uiPriority="9" w:unhideWhenUsed="1" w:qFormat="1"/>
@@ -2180,7 +2390,6 @@
     <w:lsdException w:name="HTML Sample" w:semiHidden="1" w:unhideWhenUsed="1"/>
     <w:lsdException w:name="HTML Typewriter" w:semiHidden="1" w:unhideWhenUsed="1"/>
     <w:lsdException w:name="HTML Variable" w:semiHidden="1" w:unhideWhenUsed="1"/>
-    <w:lsdException w:name="Normal Table" w:semiHidden="1" w:unhideWhenUsed="1"/>
     <w:lsdException w:name="annotation subject" w:semiHidden="1" w:unhideWhenUsed="1"/>
     <w:lsdException w:name="No List" w:semiHidden="1" w:unhideWhenUsed="1"/>
     <w:lsdException w:name="Outline List 1" w:semiHidden="1" w:unhideWhenUsed="1"/>
@@ -2227,10 +2436,8 @@
     <w:lsdException w:name="Table Subtle 2" w:semiHidden="1" w:unhideWhenUsed="1"/>
     <w:lsdException w:name="Table Web 1" w:semiHidden="1" w:unhideWhenUsed="1"/>
     <w:lsdException w:name="Table Web 2" w:semiHidden="1" w:unhideWhenUsed="1"/>
-    <w:lsdException w:name="Table Web 3" w:semiHidden="1" w:unhideWhenUsed="1"/>
     <w:lsdException w:name="Balloon Text" w:semiHidden="1" w:unhideWhenUsed="1"/>
     <w:lsdException w:name="Table Grid" w:uiPriority="39"/>
-    <w:lsdException w:name="Table Theme" w:semiHidden="1" w:unhideWhenUsed="1"/>
     <w:lsdException w:name="Placeholder Text" w:semiHidden="1"/>
     <w:lsdException w:name="No Spacing" w:uiPriority="1" w:qFormat="1"/>
     <w:lsdException w:name="Light Shading" w:uiPriority="60"/>
@@ -2446,6 +2653,7 @@
     <w:lsdException w:name="List Table 5 Dark Accent 6" w:uiPriority="50"/>
     <w:lsdException w:name="List Table 6 Colorful Accent 6" w:uiPriority="51"/>
     <w:lsdException w:name="List Table 7 Colorful Accent 6" w:uiPriority="52"/>
+    <w:lsdException w:name="Mention" w:semiHidden="1" w:unhideWhenUsed="1"/>
   </w:latentStyles>
   <w:style w:type="paragraph" w:default="1" w:styleId="Normal">
     <w:name w:val="Normal"/>
@@ -2456,13 +2664,13 @@
       <w:sz w:val="24"/>
     </w:rPr>
   </w:style>
-  <w:style w:type="character" w:default="1" w:styleId="DefaultParagraphFont">
+  <w:style w:type="character" w:default="1" w:styleId="Policepardfaut">
     <w:name w:val="Default Paragraph Font"/>
     <w:uiPriority w:val="1"/>
     <w:semiHidden/>
     <w:unhideWhenUsed/>
   </w:style>
-  <w:style w:type="table" w:default="1" w:styleId="TableNormal">
+  <w:style w:type="table" w:default="1" w:styleId="TableauNormal">
     <w:name w:val="Normal Table"/>
     <w:uiPriority w:val="99"/>
     <w:semiHidden/>
@@ -2477,15 +2685,15 @@
       </w:tblCellMar>
     </w:tblPr>
   </w:style>
-  <w:style w:type="numbering" w:default="1" w:styleId="NoList">
+  <w:style w:type="numbering" w:default="1" w:styleId="Aucuneliste">
     <w:name w:val="No List"/>
     <w:uiPriority w:val="99"/>
     <w:semiHidden/>
     <w:unhideWhenUsed/>
   </w:style>
-  <w:style w:type="character" w:styleId="Hyperlink">
+  <w:style w:type="character" w:styleId="Lienhypertexte">
     <w:name w:val="Hyperlink"/>
-    <w:basedOn w:val="DefaultParagraphFont"/>
+    <w:basedOn w:val="Policepardfaut"/>
     <w:uiPriority w:val="99"/>
     <w:unhideWhenUsed/>
     <w:rsid w:val="009A5DC1"/>
@@ -2494,7 +2702,7 @@
       <w:u w:val="single"/>
     </w:rPr>
   </w:style>
-  <w:style w:type="paragraph" w:styleId="ListParagraph">
+  <w:style w:type="paragraph" w:styleId="Paragraphedeliste">
     <w:name w:val="List Paragraph"/>
     <w:basedOn w:val="Normal"/>
     <w:uiPriority w:val="34"/>

</xml_diff>

<commit_message>
Adding stuff in report + screens :muscle: :horse_racing:
</commit_message>
<xml_diff>
--- a/report/report.docx
+++ b/report/report.docx
@@ -1,10 +1,16 @@
 
 <file path=word/document.xml><?xml version="1.0" encoding="utf-8"?>
-<w:document xmlns:wpc="http://schemas.microsoft.com/office/word/2010/wordprocessingCanvas" xmlns:cx="http://schemas.microsoft.com/office/drawing/2014/chartex" xmlns:cx1="http://schemas.microsoft.com/office/drawing/2015/9/8/chartex" xmlns:cx2="http://schemas.microsoft.com/office/drawing/2015/10/21/chartex" xmlns:mc="http://schemas.openxmlformats.org/markup-compatibility/2006" xmlns:o="urn:schemas-microsoft-com:office:office" xmlns:r="http://schemas.openxmlformats.org/officeDocument/2006/relationships" xmlns:m="http://schemas.openxmlformats.org/officeDocument/2006/math" xmlns:v="urn:schemas-microsoft-com:vml" xmlns:wp14="http://schemas.microsoft.com/office/word/2010/wordprocessingDrawing" xmlns:wp="http://schemas.openxmlformats.org/drawingml/2006/wordprocessingDrawing" xmlns:w10="urn:schemas-microsoft-com:office:word" xmlns:w="http://schemas.openxmlformats.org/wordprocessingml/2006/main" xmlns:w14="http://schemas.microsoft.com/office/word/2010/wordml" xmlns:w15="http://schemas.microsoft.com/office/word/2012/wordml" xmlns:w16se="http://schemas.microsoft.com/office/word/2015/wordml/symex" xmlns:wpg="http://schemas.microsoft.com/office/word/2010/wordprocessingGroup" xmlns:wpi="http://schemas.microsoft.com/office/word/2010/wordprocessingInk" xmlns:wne="http://schemas.microsoft.com/office/word/2006/wordml" xmlns:wps="http://schemas.microsoft.com/office/word/2010/wordprocessingShape" mc:Ignorable="w14 w15 w16se wp14">
+<w:document xmlns:wpc="http://schemas.microsoft.com/office/word/2010/wordprocessingCanvas" xmlns:mc="http://schemas.openxmlformats.org/markup-compatibility/2006" xmlns:o="urn:schemas-microsoft-com:office:office" xmlns:r="http://schemas.openxmlformats.org/officeDocument/2006/relationships" xmlns:m="http://schemas.openxmlformats.org/officeDocument/2006/math" xmlns:v="urn:schemas-microsoft-com:vml" xmlns:wp14="http://schemas.microsoft.com/office/word/2010/wordprocessingDrawing" xmlns:wp="http://schemas.openxmlformats.org/drawingml/2006/wordprocessingDrawing" xmlns:w10="urn:schemas-microsoft-com:office:word" xmlns:w="http://schemas.openxmlformats.org/wordprocessingml/2006/main" xmlns:w14="http://schemas.microsoft.com/office/word/2010/wordml" xmlns:w15="http://schemas.microsoft.com/office/word/2012/wordml" xmlns:wpg="http://schemas.microsoft.com/office/word/2010/wordprocessingGroup" xmlns:wpi="http://schemas.microsoft.com/office/word/2010/wordprocessingInk" xmlns:wne="http://schemas.microsoft.com/office/word/2006/wordml" xmlns:wps="http://schemas.microsoft.com/office/word/2010/wordprocessingShape" mc:Ignorable="w14 w15 wp14">
   <w:body>
     <w:p>
-      <w:r>
-        <w:rPr>
+      <w:pPr>
+        <w:rPr>
+          <w:rFonts w:ascii="Open Sans Light" w:hAnsi="Open Sans Light" w:cs="Open Sans Light"/>
+        </w:rPr>
+      </w:pPr>
+      <w:r>
+        <w:rPr>
+          <w:rFonts w:ascii="Open Sans Light" w:hAnsi="Open Sans Light" w:cs="Open Sans Light"/>
           <w:noProof/>
           <w:lang w:eastAsia="fr-FR"/>
         </w:rPr>
@@ -98,7 +104,7 @@
               </wp:anchor>
             </w:drawing>
           </mc:Choice>
-          <mc:Fallback>
+          <mc:Fallback xmlns:cx="http://schemas.microsoft.com/office/drawing/2014/chartex" xmlns:cx1="http://schemas.microsoft.com/office/drawing/2015/9/8/chartex" xmlns:cx2="http://schemas.microsoft.com/office/drawing/2015/10/21/chartex" xmlns:w16se="http://schemas.microsoft.com/office/word/2015/wordml/symex">
             <w:pict>
               <v:rect id="Rectangle 1" o:spid="_x0000_s1026" style="position:absolute;margin-left:0;margin-top:-18.25pt;width:594.8pt;height:113.3pt;z-index:251659264;visibility:visible;mso-wrap-style:square;mso-height-percent:0;mso-wrap-distance-left:9pt;mso-wrap-distance-top:0;mso-wrap-distance-right:9pt;mso-wrap-distance-bottom:0;mso-position-horizontal:left;mso-position-horizontal-relative:page;mso-position-vertical:absolute;mso-position-vertical-relative:text;mso-height-percent:0;mso-height-relative:margin;v-text-anchor:middle" o:gfxdata="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" fillcolor="#8870ff" stroked="f" strokeweight="1pt">
                 <v:textbox>
@@ -132,13 +138,43 @@
         </mc:AlternateContent>
       </w:r>
     </w:p>
-    <w:p/>
-    <w:p/>
-    <w:p/>
-    <w:p/>
-    <w:p>
-      <w:r>
-        <w:rPr>
+    <w:p>
+      <w:pPr>
+        <w:rPr>
+          <w:rFonts w:ascii="Open Sans Light" w:hAnsi="Open Sans Light" w:cs="Open Sans Light"/>
+        </w:rPr>
+      </w:pPr>
+    </w:p>
+    <w:p>
+      <w:pPr>
+        <w:rPr>
+          <w:rFonts w:ascii="Open Sans Light" w:hAnsi="Open Sans Light" w:cs="Open Sans Light"/>
+        </w:rPr>
+      </w:pPr>
+    </w:p>
+    <w:p>
+      <w:pPr>
+        <w:rPr>
+          <w:rFonts w:ascii="Open Sans Light" w:hAnsi="Open Sans Light" w:cs="Open Sans Light"/>
+        </w:rPr>
+      </w:pPr>
+    </w:p>
+    <w:p>
+      <w:pPr>
+        <w:rPr>
+          <w:rFonts w:ascii="Open Sans Light" w:hAnsi="Open Sans Light" w:cs="Open Sans Light"/>
+        </w:rPr>
+      </w:pPr>
+    </w:p>
+    <w:p>
+      <w:pPr>
+        <w:rPr>
+          <w:rFonts w:ascii="Open Sans Light" w:hAnsi="Open Sans Light" w:cs="Open Sans Light"/>
+        </w:rPr>
+      </w:pPr>
+      <w:r>
+        <w:rPr>
+          <w:rFonts w:ascii="Open Sans Light" w:hAnsi="Open Sans Light" w:cs="Open Sans Light"/>
           <w:noProof/>
           <w:lang w:eastAsia="fr-FR"/>
         </w:rPr>
@@ -262,7 +298,7 @@
               </wp:anchor>
             </w:drawing>
           </mc:Choice>
-          <mc:Fallback>
+          <mc:Fallback xmlns:cx="http://schemas.microsoft.com/office/drawing/2014/chartex" xmlns:cx1="http://schemas.microsoft.com/office/drawing/2015/9/8/chartex" xmlns:cx2="http://schemas.microsoft.com/office/drawing/2015/10/21/chartex" xmlns:w16se="http://schemas.microsoft.com/office/word/2015/wordml/symex">
             <w:pict>
               <v:rect id="Rectangle 2" o:spid="_x0000_s1027" style="position:absolute;margin-left:0;margin-top:1.35pt;width:370pt;height:239.8pt;z-index:251660288;visibility:visible;mso-wrap-style:square;mso-wrap-distance-left:9pt;mso-wrap-distance-top:0;mso-wrap-distance-right:9pt;mso-wrap-distance-bottom:0;mso-position-horizontal:center;mso-position-horizontal-relative:margin;mso-position-vertical:absolute;mso-position-vertical-relative:text;v-text-anchor:middle" o:gfxdata="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" filled="f" stroked="f" strokeweight="1pt">
                 <v:textbox>
@@ -331,25 +367,127 @@
         </mc:AlternateContent>
       </w:r>
     </w:p>
-    <w:p/>
-    <w:p/>
-    <w:p/>
-    <w:p/>
-    <w:p/>
-    <w:p/>
-    <w:p/>
-    <w:p/>
-    <w:p/>
-    <w:p/>
-    <w:p/>
-    <w:p/>
-    <w:p/>
-    <w:p/>
-    <w:p/>
-    <w:p/>
-    <w:p>
-      <w:r>
-        <w:rPr>
+    <w:p>
+      <w:pPr>
+        <w:rPr>
+          <w:rFonts w:ascii="Open Sans Light" w:hAnsi="Open Sans Light" w:cs="Open Sans Light"/>
+        </w:rPr>
+      </w:pPr>
+    </w:p>
+    <w:p>
+      <w:pPr>
+        <w:rPr>
+          <w:rFonts w:ascii="Open Sans Light" w:hAnsi="Open Sans Light" w:cs="Open Sans Light"/>
+        </w:rPr>
+      </w:pPr>
+    </w:p>
+    <w:p>
+      <w:pPr>
+        <w:rPr>
+          <w:rFonts w:ascii="Open Sans Light" w:hAnsi="Open Sans Light" w:cs="Open Sans Light"/>
+        </w:rPr>
+      </w:pPr>
+    </w:p>
+    <w:p>
+      <w:pPr>
+        <w:rPr>
+          <w:rFonts w:ascii="Open Sans Light" w:hAnsi="Open Sans Light" w:cs="Open Sans Light"/>
+        </w:rPr>
+      </w:pPr>
+    </w:p>
+    <w:p>
+      <w:pPr>
+        <w:rPr>
+          <w:rFonts w:ascii="Open Sans Light" w:hAnsi="Open Sans Light" w:cs="Open Sans Light"/>
+        </w:rPr>
+      </w:pPr>
+    </w:p>
+    <w:p>
+      <w:pPr>
+        <w:rPr>
+          <w:rFonts w:ascii="Open Sans Light" w:hAnsi="Open Sans Light" w:cs="Open Sans Light"/>
+        </w:rPr>
+      </w:pPr>
+    </w:p>
+    <w:p>
+      <w:pPr>
+        <w:rPr>
+          <w:rFonts w:ascii="Open Sans Light" w:hAnsi="Open Sans Light" w:cs="Open Sans Light"/>
+        </w:rPr>
+      </w:pPr>
+    </w:p>
+    <w:p>
+      <w:pPr>
+        <w:rPr>
+          <w:rFonts w:ascii="Open Sans Light" w:hAnsi="Open Sans Light" w:cs="Open Sans Light"/>
+        </w:rPr>
+      </w:pPr>
+    </w:p>
+    <w:p>
+      <w:pPr>
+        <w:rPr>
+          <w:rFonts w:ascii="Open Sans Light" w:hAnsi="Open Sans Light" w:cs="Open Sans Light"/>
+        </w:rPr>
+      </w:pPr>
+    </w:p>
+    <w:p>
+      <w:pPr>
+        <w:rPr>
+          <w:rFonts w:ascii="Open Sans Light" w:hAnsi="Open Sans Light" w:cs="Open Sans Light"/>
+        </w:rPr>
+      </w:pPr>
+    </w:p>
+    <w:p>
+      <w:pPr>
+        <w:rPr>
+          <w:rFonts w:ascii="Open Sans Light" w:hAnsi="Open Sans Light" w:cs="Open Sans Light"/>
+        </w:rPr>
+      </w:pPr>
+    </w:p>
+    <w:p>
+      <w:pPr>
+        <w:rPr>
+          <w:rFonts w:ascii="Open Sans Light" w:hAnsi="Open Sans Light" w:cs="Open Sans Light"/>
+        </w:rPr>
+      </w:pPr>
+    </w:p>
+    <w:p>
+      <w:pPr>
+        <w:rPr>
+          <w:rFonts w:ascii="Open Sans Light" w:hAnsi="Open Sans Light" w:cs="Open Sans Light"/>
+        </w:rPr>
+      </w:pPr>
+    </w:p>
+    <w:p>
+      <w:pPr>
+        <w:rPr>
+          <w:rFonts w:ascii="Open Sans Light" w:hAnsi="Open Sans Light" w:cs="Open Sans Light"/>
+        </w:rPr>
+      </w:pPr>
+    </w:p>
+    <w:p>
+      <w:pPr>
+        <w:rPr>
+          <w:rFonts w:ascii="Open Sans Light" w:hAnsi="Open Sans Light" w:cs="Open Sans Light"/>
+        </w:rPr>
+      </w:pPr>
+    </w:p>
+    <w:p>
+      <w:pPr>
+        <w:rPr>
+          <w:rFonts w:ascii="Open Sans Light" w:hAnsi="Open Sans Light" w:cs="Open Sans Light"/>
+        </w:rPr>
+      </w:pPr>
+    </w:p>
+    <w:p>
+      <w:pPr>
+        <w:rPr>
+          <w:rFonts w:ascii="Open Sans Light" w:hAnsi="Open Sans Light" w:cs="Open Sans Light"/>
+        </w:rPr>
+      </w:pPr>
+      <w:r>
+        <w:rPr>
+          <w:rFonts w:ascii="Open Sans Light" w:hAnsi="Open Sans Light" w:cs="Open Sans Light"/>
           <w:noProof/>
           <w:lang w:eastAsia="fr-FR"/>
         </w:rPr>
@@ -479,7 +617,7 @@
               </wp:anchor>
             </w:drawing>
           </mc:Choice>
-          <mc:Fallback>
+          <mc:Fallback xmlns:cx="http://schemas.microsoft.com/office/drawing/2014/chartex" xmlns:cx1="http://schemas.microsoft.com/office/drawing/2015/9/8/chartex" xmlns:cx2="http://schemas.microsoft.com/office/drawing/2015/10/21/chartex" xmlns:w16se="http://schemas.microsoft.com/office/word/2015/wordml/symex">
             <w:pict>
               <v:rect w14:anchorId="3D287FBC" id="Rectangle 3" o:spid="_x0000_s1028" style="position:absolute;margin-left:0;margin-top:.3pt;width:234.15pt;height:173.4pt;z-index:251661312;visibility:visible;mso-wrap-style:square;mso-wrap-distance-left:9pt;mso-wrap-distance-top:0;mso-wrap-distance-right:9pt;mso-wrap-distance-bottom:0;mso-position-horizontal:center;mso-position-horizontal-relative:margin;mso-position-vertical:absolute;mso-position-vertical-relative:text;v-text-anchor:middle" o:gfxdata="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" filled="f" stroked="f" strokeweight="1pt">
                 <v:textbox>
@@ -554,29 +692,79 @@
         </mc:AlternateContent>
       </w:r>
     </w:p>
-    <w:p/>
-    <w:p/>
-    <w:p/>
-    <w:p/>
-    <w:p/>
-    <w:p/>
-    <w:p/>
-    <w:p/>
-    <w:p>
-      <w:pPr>
-        <w:pStyle w:val="Paragraphedeliste"/>
+    <w:p>
+      <w:pPr>
+        <w:rPr>
+          <w:rFonts w:ascii="Open Sans Light" w:hAnsi="Open Sans Light" w:cs="Open Sans Light"/>
+        </w:rPr>
+      </w:pPr>
+    </w:p>
+    <w:p>
+      <w:pPr>
+        <w:rPr>
+          <w:rFonts w:ascii="Open Sans Light" w:hAnsi="Open Sans Light" w:cs="Open Sans Light"/>
+        </w:rPr>
+      </w:pPr>
+    </w:p>
+    <w:p>
+      <w:pPr>
+        <w:rPr>
+          <w:rFonts w:ascii="Open Sans Light" w:hAnsi="Open Sans Light" w:cs="Open Sans Light"/>
+        </w:rPr>
+      </w:pPr>
+    </w:p>
+    <w:p>
+      <w:pPr>
+        <w:rPr>
+          <w:rFonts w:ascii="Open Sans Light" w:hAnsi="Open Sans Light" w:cs="Open Sans Light"/>
+        </w:rPr>
+      </w:pPr>
+    </w:p>
+    <w:p>
+      <w:pPr>
+        <w:rPr>
+          <w:rFonts w:ascii="Open Sans Light" w:hAnsi="Open Sans Light" w:cs="Open Sans Light"/>
+        </w:rPr>
+      </w:pPr>
+    </w:p>
+    <w:p>
+      <w:pPr>
+        <w:rPr>
+          <w:rFonts w:ascii="Open Sans Light" w:hAnsi="Open Sans Light" w:cs="Open Sans Light"/>
+        </w:rPr>
+      </w:pPr>
+    </w:p>
+    <w:p>
+      <w:pPr>
+        <w:rPr>
+          <w:rFonts w:ascii="Open Sans Light" w:hAnsi="Open Sans Light" w:cs="Open Sans Light"/>
+        </w:rPr>
+      </w:pPr>
+    </w:p>
+    <w:p>
+      <w:pPr>
+        <w:rPr>
+          <w:rFonts w:ascii="Open Sans Light" w:hAnsi="Open Sans Light" w:cs="Open Sans Light"/>
+        </w:rPr>
+      </w:pPr>
+    </w:p>
+    <w:p>
+      <w:pPr>
+        <w:pStyle w:val="ListParagraph"/>
         <w:numPr>
           <w:ilvl w:val="0"/>
           <w:numId w:val="1"/>
         </w:numPr>
         <w:spacing w:line="720" w:lineRule="auto"/>
         <w:rPr>
+          <w:rFonts w:ascii="Open Sans Light" w:hAnsi="Open Sans Light" w:cs="Open Sans Light"/>
           <w:color w:val="8870FF"/>
           <w:sz w:val="32"/>
         </w:rPr>
       </w:pPr>
       <w:r>
         <w:rPr>
+          <w:rFonts w:ascii="Open Sans Light" w:hAnsi="Open Sans Light" w:cs="Open Sans Light"/>
           <w:color w:val="8870FF"/>
           <w:sz w:val="32"/>
         </w:rPr>
@@ -585,18 +773,20 @@
     </w:p>
     <w:p>
       <w:pPr>
-        <w:pStyle w:val="Paragraphedeliste"/>
+        <w:pStyle w:val="ListParagraph"/>
         <w:numPr>
           <w:ilvl w:val="0"/>
           <w:numId w:val="1"/>
         </w:numPr>
         <w:spacing w:line="720" w:lineRule="auto"/>
         <w:rPr>
+          <w:rFonts w:ascii="Open Sans Light" w:hAnsi="Open Sans Light" w:cs="Open Sans Light"/>
           <w:sz w:val="32"/>
         </w:rPr>
       </w:pPr>
       <w:r>
         <w:rPr>
+          <w:rFonts w:ascii="Open Sans Light" w:hAnsi="Open Sans Light" w:cs="Open Sans Light"/>
           <w:color w:val="808080" w:themeColor="background1" w:themeShade="80"/>
           <w:sz w:val="32"/>
         </w:rPr>
@@ -604,6 +794,7 @@
       </w:r>
       <w:r>
         <w:rPr>
+          <w:rFonts w:ascii="Open Sans Light" w:hAnsi="Open Sans Light" w:cs="Open Sans Light"/>
           <w:color w:val="8870FF"/>
           <w:sz w:val="32"/>
         </w:rPr>
@@ -612,18 +803,20 @@
     </w:p>
     <w:p>
       <w:pPr>
-        <w:pStyle w:val="Paragraphedeliste"/>
+        <w:pStyle w:val="ListParagraph"/>
         <w:numPr>
           <w:ilvl w:val="0"/>
           <w:numId w:val="1"/>
         </w:numPr>
         <w:spacing w:line="720" w:lineRule="auto"/>
         <w:rPr>
+          <w:rFonts w:ascii="Open Sans Light" w:hAnsi="Open Sans Light" w:cs="Open Sans Light"/>
           <w:sz w:val="32"/>
         </w:rPr>
       </w:pPr>
       <w:r>
         <w:rPr>
+          <w:rFonts w:ascii="Open Sans Light" w:hAnsi="Open Sans Light" w:cs="Open Sans Light"/>
           <w:color w:val="808080" w:themeColor="background1" w:themeShade="80"/>
           <w:sz w:val="32"/>
         </w:rPr>
@@ -631,6 +824,7 @@
       </w:r>
       <w:r>
         <w:rPr>
+          <w:rFonts w:ascii="Open Sans Light" w:hAnsi="Open Sans Light" w:cs="Open Sans Light"/>
           <w:color w:val="8870FF"/>
           <w:sz w:val="32"/>
         </w:rPr>
@@ -638,6 +832,7 @@
       </w:r>
       <w:r>
         <w:rPr>
+          <w:rFonts w:ascii="Open Sans Light" w:hAnsi="Open Sans Light" w:cs="Open Sans Light"/>
           <w:color w:val="808080" w:themeColor="background1" w:themeShade="80"/>
           <w:sz w:val="32"/>
         </w:rPr>
@@ -646,18 +841,20 @@
     </w:p>
     <w:p>
       <w:pPr>
-        <w:pStyle w:val="Paragraphedeliste"/>
+        <w:pStyle w:val="ListParagraph"/>
         <w:numPr>
           <w:ilvl w:val="0"/>
           <w:numId w:val="1"/>
         </w:numPr>
         <w:spacing w:line="720" w:lineRule="auto"/>
         <w:rPr>
+          <w:rFonts w:ascii="Open Sans Light" w:hAnsi="Open Sans Light" w:cs="Open Sans Light"/>
           <w:sz w:val="32"/>
         </w:rPr>
       </w:pPr>
       <w:r>
         <w:rPr>
+          <w:rFonts w:ascii="Open Sans Light" w:hAnsi="Open Sans Light" w:cs="Open Sans Light"/>
           <w:color w:val="808080" w:themeColor="background1" w:themeShade="80"/>
           <w:sz w:val="32"/>
         </w:rPr>
@@ -665,6 +862,7 @@
       </w:r>
       <w:r>
         <w:rPr>
+          <w:rFonts w:ascii="Open Sans Light" w:hAnsi="Open Sans Light" w:cs="Open Sans Light"/>
           <w:color w:val="8870FF"/>
           <w:sz w:val="32"/>
         </w:rPr>
@@ -672,6 +870,7 @@
       </w:r>
       <w:r>
         <w:rPr>
+          <w:rFonts w:ascii="Open Sans Light" w:hAnsi="Open Sans Light" w:cs="Open Sans Light"/>
           <w:color w:val="808080" w:themeColor="background1" w:themeShade="80"/>
           <w:sz w:val="32"/>
         </w:rPr>
@@ -680,18 +879,20 @@
     </w:p>
     <w:p>
       <w:pPr>
-        <w:pStyle w:val="Paragraphedeliste"/>
+        <w:pStyle w:val="ListParagraph"/>
         <w:numPr>
           <w:ilvl w:val="0"/>
           <w:numId w:val="1"/>
         </w:numPr>
         <w:spacing w:line="720" w:lineRule="auto"/>
         <w:rPr>
+          <w:rFonts w:ascii="Open Sans Light" w:hAnsi="Open Sans Light" w:cs="Open Sans Light"/>
           <w:sz w:val="32"/>
         </w:rPr>
       </w:pPr>
       <w:r>
         <w:rPr>
+          <w:rFonts w:ascii="Open Sans Light" w:hAnsi="Open Sans Light" w:cs="Open Sans Light"/>
           <w:color w:val="808080" w:themeColor="background1" w:themeShade="80"/>
           <w:sz w:val="32"/>
         </w:rPr>
@@ -699,6 +900,7 @@
       </w:r>
       <w:r>
         <w:rPr>
+          <w:rFonts w:ascii="Open Sans Light" w:hAnsi="Open Sans Light" w:cs="Open Sans Light"/>
           <w:color w:val="8870FF"/>
           <w:sz w:val="32"/>
         </w:rPr>
@@ -706,6 +908,7 @@
       </w:r>
       <w:r>
         <w:rPr>
+          <w:rFonts w:ascii="Open Sans Light" w:hAnsi="Open Sans Light" w:cs="Open Sans Light"/>
           <w:color w:val="808080" w:themeColor="background1" w:themeShade="80"/>
           <w:sz w:val="32"/>
         </w:rPr>
@@ -714,62 +917,115 @@
     </w:p>
     <w:p>
       <w:pPr>
-        <w:pStyle w:val="Paragraphedeliste"/>
+        <w:pStyle w:val="ListParagraph"/>
         <w:numPr>
           <w:ilvl w:val="0"/>
           <w:numId w:val="1"/>
         </w:numPr>
         <w:spacing w:line="720" w:lineRule="auto"/>
         <w:rPr>
+          <w:rFonts w:ascii="Open Sans Light" w:hAnsi="Open Sans Light" w:cs="Open Sans Light"/>
           <w:color w:val="8870FF"/>
           <w:sz w:val="32"/>
         </w:rPr>
       </w:pPr>
       <w:r>
         <w:rPr>
+          <w:rFonts w:ascii="Open Sans Light" w:hAnsi="Open Sans Light" w:cs="Open Sans Light"/>
           <w:color w:val="8870FF"/>
           <w:sz w:val="32"/>
         </w:rPr>
         <w:t>Conclusion</w:t>
       </w:r>
     </w:p>
-    <w:p/>
-    <w:p/>
-    <w:p/>
-    <w:p/>
-    <w:p/>
-    <w:p/>
-    <w:p/>
-    <w:p/>
-    <w:p/>
-    <w:p/>
-    <w:p/>
-    <w:p/>
-    <w:p/>
-    <w:p/>
-    <w:p>
-      <w:pPr>
-        <w:pStyle w:val="Paragraphedeliste"/>
+    <w:p>
+      <w:pPr>
+        <w:rPr>
+          <w:rFonts w:ascii="Open Sans Light" w:hAnsi="Open Sans Light" w:cs="Open Sans Light"/>
+        </w:rPr>
+      </w:pPr>
+    </w:p>
+    <w:p>
+      <w:pPr>
+        <w:rPr>
+          <w:rFonts w:ascii="Open Sans Light" w:hAnsi="Open Sans Light" w:cs="Open Sans Light"/>
+        </w:rPr>
+      </w:pPr>
+    </w:p>
+    <w:p>
+      <w:pPr>
+        <w:rPr>
+          <w:rFonts w:ascii="Open Sans Light" w:hAnsi="Open Sans Light" w:cs="Open Sans Light"/>
+        </w:rPr>
+      </w:pPr>
+    </w:p>
+    <w:p>
+      <w:pPr>
+        <w:rPr>
+          <w:rFonts w:ascii="Open Sans Light" w:hAnsi="Open Sans Light" w:cs="Open Sans Light"/>
+        </w:rPr>
+      </w:pPr>
+    </w:p>
+    <w:p>
+      <w:pPr>
+        <w:rPr>
+          <w:rFonts w:ascii="Open Sans Light" w:hAnsi="Open Sans Light" w:cs="Open Sans Light"/>
+        </w:rPr>
+      </w:pPr>
+    </w:p>
+    <w:p>
+      <w:pPr>
+        <w:rPr>
+          <w:rFonts w:ascii="Open Sans Light" w:hAnsi="Open Sans Light" w:cs="Open Sans Light"/>
+        </w:rPr>
+      </w:pPr>
+    </w:p>
+    <w:p>
+      <w:pPr>
+        <w:rPr>
+          <w:rFonts w:ascii="Open Sans Light" w:hAnsi="Open Sans Light" w:cs="Open Sans Light"/>
+        </w:rPr>
+      </w:pPr>
+    </w:p>
+    <w:p>
+      <w:pPr>
+        <w:rPr>
+          <w:rFonts w:ascii="Open Sans Light" w:hAnsi="Open Sans Light" w:cs="Open Sans Light"/>
+        </w:rPr>
+      </w:pPr>
+    </w:p>
+    <w:p>
+      <w:pPr>
+        <w:pStyle w:val="ListParagraph"/>
         <w:numPr>
           <w:ilvl w:val="0"/>
           <w:numId w:val="4"/>
         </w:numPr>
         <w:rPr>
+          <w:rFonts w:ascii="Open Sans Light" w:hAnsi="Open Sans Light" w:cs="Open Sans Light"/>
           <w:color w:val="8870FF"/>
           <w:sz w:val="40"/>
         </w:rPr>
       </w:pPr>
       <w:r>
         <w:rPr>
+          <w:rFonts w:ascii="Open Sans Light" w:hAnsi="Open Sans Light" w:cs="Open Sans Light"/>
           <w:color w:val="8870FF"/>
           <w:sz w:val="40"/>
         </w:rPr>
+        <w:lastRenderedPageBreak/>
         <w:t>Introduction</w:t>
       </w:r>
     </w:p>
     <w:p>
-      <w:r>
-        <w:rPr>
+      <w:pPr>
+        <w:rPr>
+          <w:rFonts w:ascii="Open Sans Light" w:hAnsi="Open Sans Light" w:cs="Open Sans Light"/>
+        </w:rPr>
+      </w:pPr>
+      <w:r>
+        <w:rPr>
+          <w:rFonts w:ascii="Open Sans Light" w:hAnsi="Open Sans Light" w:cs="Open Sans Light"/>
           <w:noProof/>
           <w:color w:val="8870FF"/>
           <w:sz w:val="40"/>
@@ -830,7 +1086,7 @@
               </wp:anchor>
             </w:drawing>
           </mc:Choice>
-          <mc:Fallback>
+          <mc:Fallback xmlns:cx="http://schemas.microsoft.com/office/drawing/2014/chartex" xmlns:cx1="http://schemas.microsoft.com/office/drawing/2015/9/8/chartex" xmlns:cx2="http://schemas.microsoft.com/office/drawing/2015/10/21/chartex" xmlns:w16se="http://schemas.microsoft.com/office/word/2015/wordml/symex">
             <w:pict>
               <v:line w14:anchorId="6868A72F" id="Straight Connector 4" o:spid="_x0000_s1026" style="position:absolute;flip:y;z-index:251662336;visibility:visible;mso-wrap-style:square;mso-wrap-distance-left:9pt;mso-wrap-distance-top:0;mso-wrap-distance-right:9pt;mso-wrap-distance-bottom:0;mso-position-horizontal:left;mso-position-horizontal-relative:margin;mso-position-vertical:absolute;mso-position-vertical-relative:text" from="0,.2pt" to="484.6pt,.85pt" o:gfxdata="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" strokecolor="#8870ff" strokeweight="1.5pt">
                 <v:stroke joinstyle="miter"/>
@@ -841,33 +1097,74 @@
         </mc:AlternateContent>
       </w:r>
     </w:p>
-    <w:p/>
-    <w:p>
-      <w:r>
+    <w:p>
+      <w:pPr>
+        <w:rPr>
+          <w:rFonts w:ascii="Open Sans Light" w:hAnsi="Open Sans Light" w:cs="Open Sans Light"/>
+        </w:rPr>
+      </w:pPr>
+    </w:p>
+    <w:p>
+      <w:pPr>
+        <w:rPr>
+          <w:rFonts w:ascii="Open Sans Light" w:hAnsi="Open Sans Light" w:cs="Open Sans Light"/>
+        </w:rPr>
+      </w:pPr>
+      <w:r>
+        <w:rPr>
+          <w:rFonts w:ascii="Open Sans Light" w:hAnsi="Open Sans Light" w:cs="Open Sans Light"/>
+        </w:rPr>
         <w:t>L’objectif de ce projet est de simuler le déplacement de personnes sur une grille et ce, à l’aide de threads</w:t>
       </w:r>
       <w:r>
+        <w:rPr>
+          <w:rFonts w:ascii="Open Sans Light" w:hAnsi="Open Sans Light" w:cs="Open Sans Light"/>
+        </w:rPr>
         <w:t xml:space="preserve"> qui géreront le déplacement des personnes.</w:t>
       </w:r>
       <w:r>
+        <w:rPr>
+          <w:rFonts w:ascii="Open Sans Light" w:hAnsi="Open Sans Light" w:cs="Open Sans Light"/>
+        </w:rPr>
         <w:t xml:space="preserve"> Outre l’objectif fonctionnel, nous avons un objectif pédagogique qui est de bien nous rendre compte de l’utilité et du fonctionnement des threads.</w:t>
       </w:r>
     </w:p>
-    <w:p/>
-    <w:p>
-      <w:r>
+    <w:p>
+      <w:pPr>
+        <w:rPr>
+          <w:rFonts w:ascii="Open Sans Light" w:hAnsi="Open Sans Light" w:cs="Open Sans Light"/>
+        </w:rPr>
+      </w:pPr>
+    </w:p>
+    <w:p>
+      <w:pPr>
+        <w:rPr>
+          <w:rFonts w:ascii="Open Sans Light" w:hAnsi="Open Sans Light" w:cs="Open Sans Light"/>
+        </w:rPr>
+      </w:pPr>
+      <w:r>
+        <w:rPr>
+          <w:rFonts w:ascii="Open Sans Light" w:hAnsi="Open Sans Light" w:cs="Open Sans Light"/>
+        </w:rPr>
         <w:t>Nous avons choisi d’implémenter ce projet en C, car personne ne peut rivaliser avec le charisme de César.</w:t>
       </w:r>
     </w:p>
-    <w:p/>
-    <w:p>
-      <w:pPr>
-        <w:pStyle w:val="Paragraphedeliste"/>
+    <w:p>
+      <w:pPr>
+        <w:rPr>
+          <w:rFonts w:ascii="Open Sans Light" w:hAnsi="Open Sans Light" w:cs="Open Sans Light"/>
+        </w:rPr>
+      </w:pPr>
+    </w:p>
+    <w:p>
+      <w:pPr>
+        <w:pStyle w:val="ListParagraph"/>
         <w:numPr>
           <w:ilvl w:val="0"/>
           <w:numId w:val="4"/>
         </w:numPr>
         <w:rPr>
+          <w:rFonts w:ascii="Open Sans Light" w:hAnsi="Open Sans Light" w:cs="Open Sans Light"/>
           <w:color w:val="808080" w:themeColor="background1" w:themeShade="80"/>
           <w:sz w:val="40"/>
           <w:szCs w:val="40"/>
@@ -875,15 +1172,16 @@
       </w:pPr>
       <w:r>
         <w:rPr>
+          <w:rFonts w:ascii="Open Sans Light" w:hAnsi="Open Sans Light" w:cs="Open Sans Light"/>
           <w:color w:val="808080" w:themeColor="background1" w:themeShade="80"/>
           <w:sz w:val="40"/>
           <w:szCs w:val="40"/>
         </w:rPr>
-        <w:lastRenderedPageBreak/>
         <w:t xml:space="preserve">Algorithme de </w:t>
       </w:r>
       <w:r>
         <w:rPr>
+          <w:rFonts w:ascii="Open Sans Light" w:hAnsi="Open Sans Light" w:cs="Open Sans Light"/>
           <w:color w:val="8870FF"/>
           <w:sz w:val="40"/>
           <w:szCs w:val="40"/>
@@ -892,8 +1190,14 @@
       </w:r>
     </w:p>
     <w:p>
-      <w:r>
-        <w:rPr>
+      <w:pPr>
+        <w:rPr>
+          <w:rFonts w:ascii="Open Sans Light" w:hAnsi="Open Sans Light" w:cs="Open Sans Light"/>
+        </w:rPr>
+      </w:pPr>
+      <w:r>
+        <w:rPr>
+          <w:rFonts w:ascii="Open Sans Light" w:hAnsi="Open Sans Light" w:cs="Open Sans Light"/>
           <w:noProof/>
           <w:color w:val="8870FF"/>
           <w:sz w:val="40"/>
@@ -954,7 +1258,7 @@
               </wp:anchor>
             </w:drawing>
           </mc:Choice>
-          <mc:Fallback>
+          <mc:Fallback xmlns:cx="http://schemas.microsoft.com/office/drawing/2014/chartex" xmlns:cx1="http://schemas.microsoft.com/office/drawing/2015/9/8/chartex" xmlns:cx2="http://schemas.microsoft.com/office/drawing/2015/10/21/chartex" xmlns:w16se="http://schemas.microsoft.com/office/word/2015/wordml/symex">
             <w:pict>
               <v:line w14:anchorId="57B8B4CD" id="Straight Connector 5" o:spid="_x0000_s1026" style="position:absolute;flip:y;z-index:251664384;visibility:visible;mso-wrap-style:square;mso-wrap-distance-left:9pt;mso-wrap-distance-top:0;mso-wrap-distance-right:9pt;mso-wrap-distance-bottom:0;mso-position-horizontal:left;mso-position-horizontal-relative:margin;mso-position-vertical:absolute;mso-position-vertical-relative:text" from="0,3.4pt" to="484.6pt,4.05pt" o:gfxdata="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" strokecolor="#8870ff" strokeweight="1.5pt">
                 <v:stroke joinstyle="miter"/>
@@ -965,32 +1269,89 @@
         </mc:AlternateContent>
       </w:r>
     </w:p>
-    <w:p/>
-    <w:p>
-      <w:r>
+    <w:p>
+      <w:pPr>
+        <w:rPr>
+          <w:rFonts w:ascii="Open Sans Light" w:hAnsi="Open Sans Light" w:cs="Open Sans Light"/>
+        </w:rPr>
+      </w:pPr>
+    </w:p>
+    <w:p>
+      <w:pPr>
+        <w:rPr>
+          <w:rFonts w:ascii="Open Sans Light" w:hAnsi="Open Sans Light" w:cs="Open Sans Light"/>
+        </w:rPr>
+      </w:pPr>
+      <w:r>
+        <w:rPr>
+          <w:rFonts w:ascii="Open Sans Light" w:hAnsi="Open Sans Light" w:cs="Open Sans Light"/>
+        </w:rPr>
         <w:t xml:space="preserve">Explication de notre </w:t>
       </w:r>
       <w:proofErr w:type="spellStart"/>
       <w:r>
+        <w:rPr>
+          <w:rFonts w:ascii="Open Sans Light" w:hAnsi="Open Sans Light" w:cs="Open Sans Light"/>
+        </w:rPr>
         <w:t>algo</w:t>
       </w:r>
       <w:proofErr w:type="spellEnd"/>
       <w:r>
+        <w:rPr>
+          <w:rFonts w:ascii="Open Sans Light" w:hAnsi="Open Sans Light" w:cs="Open Sans Light"/>
+        </w:rPr>
         <w:t xml:space="preserve"> de déplacement</w:t>
       </w:r>
       <w:r>
+        <w:rPr>
+          <w:rFonts w:ascii="Open Sans Light" w:hAnsi="Open Sans Light" w:cs="Open Sans Light"/>
+        </w:rPr>
         <w:t>.</w:t>
       </w:r>
     </w:p>
-    <w:p/>
-    <w:p>
-      <w:pPr>
-        <w:pStyle w:val="Paragraphedeliste"/>
+    <w:p>
+      <w:pPr>
+        <w:rPr>
+          <w:rFonts w:ascii="Open Sans Light" w:hAnsi="Open Sans Light" w:cs="Open Sans Light"/>
+        </w:rPr>
+      </w:pPr>
+      <w:r>
+        <w:rPr>
+          <w:rFonts w:ascii="Open Sans Light" w:hAnsi="Open Sans Light" w:cs="Open Sans Light"/>
+        </w:rPr>
+        <w:t>Nous avons implémenté pour le moment un algorithme simple de déplacement qui créé un déplacement d’une entité en premier temps vers le premier orifice de la carte du jeu puis vers un second orifice.</w:t>
+      </w:r>
+    </w:p>
+    <w:p>
+      <w:pPr>
+        <w:rPr>
+          <w:rFonts w:ascii="Open Sans Light" w:hAnsi="Open Sans Light" w:cs="Open Sans Light"/>
+        </w:rPr>
+      </w:pPr>
+    </w:p>
+    <w:p>
+      <w:pPr>
+        <w:rPr>
+          <w:rFonts w:ascii="Open Sans Light" w:hAnsi="Open Sans Light" w:cs="Open Sans Light"/>
+        </w:rPr>
+      </w:pPr>
+    </w:p>
+    <w:p>
+      <w:pPr>
+        <w:rPr>
+          <w:rFonts w:ascii="Open Sans Light" w:hAnsi="Open Sans Light" w:cs="Open Sans Light"/>
+        </w:rPr>
+      </w:pPr>
+    </w:p>
+    <w:p>
+      <w:pPr>
+        <w:pStyle w:val="ListParagraph"/>
         <w:numPr>
           <w:ilvl w:val="0"/>
           <w:numId w:val="4"/>
         </w:numPr>
         <w:rPr>
+          <w:rFonts w:ascii="Open Sans Light" w:hAnsi="Open Sans Light" w:cs="Open Sans Light"/>
           <w:color w:val="808080" w:themeColor="background1" w:themeShade="80"/>
           <w:sz w:val="40"/>
           <w:szCs w:val="40"/>
@@ -998,6 +1359,7 @@
       </w:pPr>
       <w:r>
         <w:rPr>
+          <w:rFonts w:ascii="Open Sans Light" w:hAnsi="Open Sans Light" w:cs="Open Sans Light"/>
           <w:color w:val="808080" w:themeColor="background1" w:themeShade="80"/>
           <w:sz w:val="40"/>
           <w:szCs w:val="40"/>
@@ -1006,6 +1368,7 @@
       </w:r>
       <w:r>
         <w:rPr>
+          <w:rFonts w:ascii="Open Sans Light" w:hAnsi="Open Sans Light" w:cs="Open Sans Light"/>
           <w:color w:val="8870FF"/>
           <w:sz w:val="40"/>
           <w:szCs w:val="40"/>
@@ -1014,6 +1377,7 @@
       </w:r>
       <w:r>
         <w:rPr>
+          <w:rFonts w:ascii="Open Sans Light" w:hAnsi="Open Sans Light" w:cs="Open Sans Light"/>
           <w:color w:val="808080" w:themeColor="background1" w:themeShade="80"/>
           <w:sz w:val="40"/>
           <w:szCs w:val="40"/>
@@ -1022,8 +1386,14 @@
       </w:r>
     </w:p>
     <w:p>
-      <w:r>
-        <w:rPr>
+      <w:pPr>
+        <w:rPr>
+          <w:rFonts w:ascii="Open Sans Light" w:hAnsi="Open Sans Light" w:cs="Open Sans Light"/>
+        </w:rPr>
+      </w:pPr>
+      <w:r>
+        <w:rPr>
+          <w:rFonts w:ascii="Open Sans Light" w:hAnsi="Open Sans Light" w:cs="Open Sans Light"/>
           <w:noProof/>
           <w:color w:val="8870FF"/>
           <w:sz w:val="40"/>
@@ -1084,7 +1454,7 @@
               </wp:anchor>
             </w:drawing>
           </mc:Choice>
-          <mc:Fallback>
+          <mc:Fallback xmlns:cx="http://schemas.microsoft.com/office/drawing/2014/chartex" xmlns:cx1="http://schemas.microsoft.com/office/drawing/2015/9/8/chartex" xmlns:cx2="http://schemas.microsoft.com/office/drawing/2015/10/21/chartex" xmlns:w16se="http://schemas.microsoft.com/office/word/2015/wordml/symex">
             <w:pict>
               <v:line w14:anchorId="47E94FED" id="Straight Connector 6" o:spid="_x0000_s1026" style="position:absolute;flip:y;z-index:251666432;visibility:visible;mso-wrap-style:square;mso-wrap-distance-left:9pt;mso-wrap-distance-top:0;mso-wrap-distance-right:9pt;mso-wrap-distance-bottom:0;mso-position-horizontal:left;mso-position-horizontal-relative:margin;mso-position-vertical:absolute;mso-position-vertical-relative:text" from="0,2.9pt" to="484.6pt,3.55pt" o:gfxdata="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" strokecolor="#8870ff" strokeweight="1.5pt">
                 <v:stroke joinstyle="miter"/>
@@ -1095,340 +1465,769 @@
         </mc:AlternateContent>
       </w:r>
     </w:p>
-    <w:p/>
-    <w:p>
-      <w:r>
-        <w:rPr>
+    <w:p>
+      <w:pPr>
+        <w:rPr>
+          <w:rFonts w:ascii="Open Sans Light" w:hAnsi="Open Sans Light" w:cs="Open Sans Light"/>
+        </w:rPr>
+      </w:pPr>
+    </w:p>
+    <w:p>
+      <w:pPr>
+        <w:rPr>
+          <w:rFonts w:ascii="Open Sans Light" w:hAnsi="Open Sans Light" w:cs="Open Sans Light"/>
+        </w:rPr>
+      </w:pPr>
+      <w:r>
+        <w:rPr>
+          <w:rFonts w:ascii="Open Sans Light" w:hAnsi="Open Sans Light" w:cs="Open Sans Light"/>
           <w:color w:val="8870FF"/>
         </w:rPr>
         <w:t>Création </w:t>
       </w:r>
       <w:r>
+        <w:rPr>
+          <w:rFonts w:ascii="Open Sans Light" w:hAnsi="Open Sans Light" w:cs="Open Sans Light"/>
+        </w:rPr>
         <w:t>:</w:t>
       </w:r>
       <w:r>
+        <w:rPr>
+          <w:rFonts w:ascii="Open Sans Light" w:hAnsi="Open Sans Light" w:cs="Open Sans Light"/>
+        </w:rPr>
         <w:t xml:space="preserve"> En C, on appelle </w:t>
       </w:r>
       <w:proofErr w:type="spellStart"/>
       <w:r>
+        <w:rPr>
+          <w:rFonts w:ascii="Open Sans Light" w:hAnsi="Open Sans Light" w:cs="Open Sans Light"/>
+        </w:rPr>
         <w:t>thread_</w:t>
       </w:r>
       <w:proofErr w:type="gramStart"/>
       <w:r>
+        <w:rPr>
+          <w:rFonts w:ascii="Open Sans Light" w:hAnsi="Open Sans Light" w:cs="Open Sans Light"/>
+        </w:rPr>
         <w:t>create</w:t>
       </w:r>
       <w:proofErr w:type="spellEnd"/>
       <w:r>
+        <w:rPr>
+          <w:rFonts w:ascii="Open Sans Light" w:hAnsi="Open Sans Light" w:cs="Open Sans Light"/>
+        </w:rPr>
         <w:t>(</w:t>
       </w:r>
       <w:proofErr w:type="gramEnd"/>
       <w:r>
+        <w:rPr>
+          <w:rFonts w:ascii="Open Sans Light" w:hAnsi="Open Sans Light" w:cs="Open Sans Light"/>
+        </w:rPr>
         <w:t xml:space="preserve">) en lui passant en paramètre le thread, la fonction à exécuter, et des informations complémentaires sur le comportement du thread. Une majeure partie de la création se fait via des paramètres et on a juste à déclarer une variable de type </w:t>
       </w:r>
       <w:proofErr w:type="spellStart"/>
       <w:r>
+        <w:rPr>
+          <w:rFonts w:ascii="Open Sans Light" w:hAnsi="Open Sans Light" w:cs="Open Sans Light"/>
+        </w:rPr>
         <w:t>pthread_t</w:t>
       </w:r>
       <w:proofErr w:type="spellEnd"/>
       <w:r>
+        <w:rPr>
+          <w:rFonts w:ascii="Open Sans Light" w:hAnsi="Open Sans Light" w:cs="Open Sans Light"/>
+        </w:rPr>
         <w:t>.</w:t>
       </w:r>
     </w:p>
-    <w:p/>
-    <w:p>
-      <w:r>
-        <w:rPr>
+    <w:p>
+      <w:pPr>
+        <w:rPr>
+          <w:rFonts w:ascii="Open Sans Light" w:hAnsi="Open Sans Light" w:cs="Open Sans Light"/>
+        </w:rPr>
+      </w:pPr>
+    </w:p>
+    <w:p>
+      <w:pPr>
+        <w:rPr>
+          <w:rFonts w:ascii="Open Sans Light" w:hAnsi="Open Sans Light" w:cs="Open Sans Light"/>
+        </w:rPr>
+      </w:pPr>
+      <w:r>
+        <w:rPr>
+          <w:rFonts w:ascii="Open Sans Light" w:hAnsi="Open Sans Light" w:cs="Open Sans Light"/>
           <w:color w:val="8870FF"/>
         </w:rPr>
+        <w:lastRenderedPageBreak/>
         <w:t>Démarrage </w:t>
       </w:r>
       <w:r>
+        <w:rPr>
+          <w:rFonts w:ascii="Open Sans Light" w:hAnsi="Open Sans Light" w:cs="Open Sans Light"/>
+        </w:rPr>
         <w:t xml:space="preserve">: </w:t>
       </w:r>
     </w:p>
     <w:p>
-      <w:r>
-        <w:rPr>
+      <w:pPr>
+        <w:rPr>
+          <w:rFonts w:ascii="Open Sans Light" w:hAnsi="Open Sans Light" w:cs="Open Sans Light"/>
+        </w:rPr>
+      </w:pPr>
+      <w:r>
+        <w:rPr>
+          <w:rFonts w:ascii="Open Sans Light" w:hAnsi="Open Sans Light" w:cs="Open Sans Light"/>
           <w:color w:val="8870FF"/>
         </w:rPr>
         <w:t>Arrêt </w:t>
       </w:r>
       <w:r>
+        <w:rPr>
+          <w:rFonts w:ascii="Open Sans Light" w:hAnsi="Open Sans Light" w:cs="Open Sans Light"/>
+        </w:rPr>
         <w:t>:</w:t>
       </w:r>
-    </w:p>
-    <w:p>
-      <w:r>
-        <w:rPr>
+      <w:r>
+        <w:rPr>
+          <w:rFonts w:ascii="Open Sans Light" w:hAnsi="Open Sans Light" w:cs="Open Sans Light"/>
+        </w:rPr>
+        <w:t xml:space="preserve"> </w:t>
+      </w:r>
+      <w:r>
+        <w:rPr>
+          <w:rFonts w:ascii="Open Sans Light" w:hAnsi="Open Sans Light" w:cs="Open Sans Light"/>
+        </w:rPr>
+        <w:t xml:space="preserve">On peut utiliser </w:t>
+      </w:r>
+      <w:proofErr w:type="spellStart"/>
+      <w:r>
+        <w:rPr>
+          <w:rFonts w:ascii="Open Sans Light" w:hAnsi="Open Sans Light" w:cs="Open Sans Light"/>
+        </w:rPr>
+        <w:t>pthread_</w:t>
+      </w:r>
+      <w:proofErr w:type="gramStart"/>
+      <w:r>
+        <w:rPr>
+          <w:rFonts w:ascii="Open Sans Light" w:hAnsi="Open Sans Light" w:cs="Open Sans Light"/>
+        </w:rPr>
+        <w:t>cancel</w:t>
+      </w:r>
+      <w:proofErr w:type="spellEnd"/>
+      <w:r>
+        <w:rPr>
+          <w:rFonts w:ascii="Open Sans Light" w:hAnsi="Open Sans Light" w:cs="Open Sans Light"/>
+        </w:rPr>
+        <w:t>(</w:t>
+      </w:r>
+      <w:proofErr w:type="gramEnd"/>
+      <w:r>
+        <w:rPr>
+          <w:rFonts w:ascii="Open Sans Light" w:hAnsi="Open Sans Light" w:cs="Open Sans Light"/>
+        </w:rPr>
+        <w:t>)</w:t>
+      </w:r>
+      <w:r>
+        <w:rPr>
+          <w:rFonts w:ascii="Open Sans Light" w:hAnsi="Open Sans Light" w:cs="Open Sans Light"/>
+        </w:rPr>
+        <w:t xml:space="preserve"> qui envoie une requête de destruction au thread. Il se peut que cela ne détruise pas le thread, la destruction dépendra de deux facteurs, l’état et le type de destruction qui </w:t>
+      </w:r>
+      <w:proofErr w:type="gramStart"/>
+      <w:r>
+        <w:rPr>
+          <w:rFonts w:ascii="Open Sans Light" w:hAnsi="Open Sans Light" w:cs="Open Sans Light"/>
+        </w:rPr>
+        <w:t>peuvent</w:t>
+      </w:r>
+      <w:proofErr w:type="gramEnd"/>
+      <w:r>
+        <w:rPr>
+          <w:rFonts w:ascii="Open Sans Light" w:hAnsi="Open Sans Light" w:cs="Open Sans Light"/>
+        </w:rPr>
+        <w:t xml:space="preserve"> être choisis avant la destruction</w:t>
+      </w:r>
+    </w:p>
+    <w:p>
+      <w:pPr>
+        <w:rPr>
+          <w:rFonts w:ascii="Open Sans Light" w:hAnsi="Open Sans Light" w:cs="Open Sans Light"/>
+        </w:rPr>
+      </w:pPr>
+      <w:r>
+        <w:rPr>
+          <w:rFonts w:ascii="Open Sans Light" w:hAnsi="Open Sans Light" w:cs="Open Sans Light"/>
           <w:color w:val="8870FF"/>
         </w:rPr>
         <w:t>Destruction </w:t>
       </w:r>
       <w:r>
+        <w:rPr>
+          <w:rFonts w:ascii="Open Sans Light" w:hAnsi="Open Sans Light" w:cs="Open Sans Light"/>
+        </w:rPr>
         <w:t>:</w:t>
       </w:r>
     </w:p>
     <w:p>
       <w:pPr>
         <w:ind w:firstLine="708"/>
-      </w:pPr>
+        <w:rPr>
+          <w:rFonts w:ascii="Open Sans Light" w:hAnsi="Open Sans Light" w:cs="Open Sans Light"/>
+        </w:rPr>
+      </w:pPr>
+      <w:r>
+        <w:rPr>
+          <w:rFonts w:ascii="Open Sans Light" w:hAnsi="Open Sans Light" w:cs="Open Sans Light"/>
+        </w:rPr>
+        <w:t xml:space="preserve">      </w:t>
+      </w:r>
+      <w:r>
+        <w:rPr>
+          <w:rFonts w:ascii="Open Sans Light" w:hAnsi="Open Sans Light" w:cs="Open Sans Light"/>
+        </w:rPr>
+        <w:t xml:space="preserve">En Java, on doit tout d’abord créer </w:t>
+      </w:r>
+      <w:r>
+        <w:rPr>
+          <w:rFonts w:ascii="Open Sans Light" w:hAnsi="Open Sans Light" w:cs="Open Sans Light"/>
+        </w:rPr>
+        <w:t>une</w:t>
+      </w:r>
+      <w:r>
+        <w:rPr>
+          <w:rFonts w:ascii="Open Sans Light" w:hAnsi="Open Sans Light" w:cs="Open Sans Light"/>
+        </w:rPr>
+        <w:t xml:space="preserve"> classe héritant de Thread, qui représentera notre thread</w:t>
+      </w:r>
+      <w:r>
+        <w:rPr>
+          <w:rFonts w:ascii="Open Sans Light" w:hAnsi="Open Sans Light" w:cs="Open Sans Light"/>
+        </w:rPr>
+        <w:t xml:space="preserve">. La fonction à exécuter est déjà dans la </w:t>
+      </w:r>
+      <w:proofErr w:type="gramStart"/>
+      <w:r>
+        <w:rPr>
+          <w:rFonts w:ascii="Open Sans Light" w:hAnsi="Open Sans Light" w:cs="Open Sans Light"/>
+        </w:rPr>
+        <w:t>classe(</w:t>
+      </w:r>
+      <w:proofErr w:type="spellStart"/>
+      <w:proofErr w:type="gramEnd"/>
+      <w:r>
+        <w:rPr>
+          <w:rFonts w:ascii="Open Sans Light" w:hAnsi="Open Sans Light" w:cs="Open Sans Light"/>
+        </w:rPr>
+        <w:t>run</w:t>
+      </w:r>
+      <w:proofErr w:type="spellEnd"/>
+      <w:r>
+        <w:rPr>
+          <w:rFonts w:ascii="Open Sans Light" w:hAnsi="Open Sans Light" w:cs="Open Sans Light"/>
+        </w:rPr>
+        <w:t xml:space="preserve">()). Contrairement au C, il n’y a pas de paramètres à passer lors de la création, qui se fait comme une </w:t>
+      </w:r>
+      <w:r>
+        <w:rPr>
+          <w:rFonts w:ascii="Open Sans Light" w:hAnsi="Open Sans Light" w:cs="Open Sans Light"/>
+        </w:rPr>
+        <w:t>instanciation</w:t>
+      </w:r>
+      <w:r>
+        <w:rPr>
+          <w:rFonts w:ascii="Open Sans Light" w:hAnsi="Open Sans Light" w:cs="Open Sans Light"/>
+        </w:rPr>
+        <w:t xml:space="preserve"> d’objet classique.</w:t>
+      </w:r>
+      <w:r>
+        <w:rPr>
+          <w:rFonts w:ascii="Open Sans Light" w:hAnsi="Open Sans Light" w:cs="Open Sans Light"/>
+        </w:rPr>
+        <w:t xml:space="preserve"> C’est une solution rapide dans certains cas</w:t>
+      </w:r>
+    </w:p>
+    <w:p>
+      <w:pPr>
+        <w:ind w:firstLine="708"/>
+        <w:rPr>
+          <w:rFonts w:ascii="Open Sans Light" w:hAnsi="Open Sans Light" w:cs="Open Sans Light"/>
+          <w:color w:val="FF0000"/>
+        </w:rPr>
+      </w:pPr>
+      <w:r>
+        <w:rPr>
+          <w:rFonts w:ascii="Open Sans Light" w:hAnsi="Open Sans Light" w:cs="Open Sans Light"/>
+          <w:color w:val="FF0000"/>
+        </w:rPr>
+        <w:t>RAJOUTER UN EXEMPLE</w:t>
+      </w:r>
+    </w:p>
+    <w:p>
+      <w:pPr>
+        <w:rPr>
+          <w:rFonts w:ascii="Open Sans Light" w:hAnsi="Open Sans Light" w:cs="Open Sans Light"/>
+        </w:rPr>
+      </w:pPr>
+      <w:r>
+        <w:rPr>
+          <w:rFonts w:ascii="Open Sans Light" w:hAnsi="Open Sans Light" w:cs="Open Sans Light"/>
+        </w:rPr>
+        <w:t>Le gros problème avec cette méthode c’est que le langage java n’autorisant pas le multiple héritage, on perd donc la chance d’utiliser pleinement la puissance de Java et du polymorp</w:t>
+      </w:r>
+      <w:r>
+        <w:rPr>
+          <w:rFonts w:ascii="Open Sans Light" w:hAnsi="Open Sans Light" w:cs="Open Sans Light"/>
+        </w:rPr>
+        <w:t>hisme.</w:t>
+      </w:r>
+    </w:p>
+    <w:p>
+      <w:pPr>
+        <w:ind w:firstLine="708"/>
+        <w:rPr>
+          <w:rFonts w:ascii="Open Sans Light" w:hAnsi="Open Sans Light" w:cs="Open Sans Light"/>
+        </w:rPr>
+      </w:pPr>
+      <w:r>
+        <w:rPr>
+          <w:rFonts w:ascii="Open Sans Light" w:hAnsi="Open Sans Light" w:cs="Open Sans Light"/>
+        </w:rPr>
+        <w:t xml:space="preserve">Il y a </w:t>
+      </w:r>
+      <w:r>
+        <w:rPr>
+          <w:rFonts w:ascii="Open Sans Light" w:hAnsi="Open Sans Light" w:cs="Open Sans Light"/>
+        </w:rPr>
+        <w:t>une deuxième façon de procéder à</w:t>
+      </w:r>
+      <w:r>
+        <w:rPr>
+          <w:rFonts w:ascii="Open Sans Light" w:hAnsi="Open Sans Light" w:cs="Open Sans Light"/>
+        </w:rPr>
+        <w:t xml:space="preserve"> la création d’un thread en java. En effet on peut aussi effectuer l’implémentation d’une interface </w:t>
+      </w:r>
+      <w:proofErr w:type="spellStart"/>
+      <w:r>
+        <w:rPr>
+          <w:rFonts w:ascii="Open Sans Light" w:hAnsi="Open Sans Light" w:cs="Open Sans Light"/>
+        </w:rPr>
+        <w:t>Runnable</w:t>
+      </w:r>
+      <w:proofErr w:type="spellEnd"/>
+      <w:r>
+        <w:rPr>
+          <w:rFonts w:ascii="Open Sans Light" w:hAnsi="Open Sans Light" w:cs="Open Sans Light"/>
+        </w:rPr>
+        <w:t xml:space="preserve"> que l’on passera au constructeur </w:t>
+      </w:r>
+      <w:r>
+        <w:rPr>
+          <w:rFonts w:ascii="Open Sans Light" w:hAnsi="Open Sans Light" w:cs="Open Sans Light"/>
+        </w:rPr>
+        <w:t>de la classe</w:t>
+      </w:r>
+      <w:r>
+        <w:rPr>
+          <w:rFonts w:ascii="Open Sans Light" w:hAnsi="Open Sans Light" w:cs="Open Sans Light"/>
+        </w:rPr>
+        <w:t xml:space="preserve"> </w:t>
+      </w:r>
+      <w:r>
+        <w:rPr>
+          <w:rFonts w:ascii="Open Sans Light" w:hAnsi="Open Sans Light" w:cs="Open Sans Light"/>
+        </w:rPr>
+        <w:t>T</w:t>
+      </w:r>
+      <w:r>
+        <w:rPr>
+          <w:rFonts w:ascii="Open Sans Light" w:hAnsi="Open Sans Light" w:cs="Open Sans Light"/>
+        </w:rPr>
+        <w:t>hread.</w:t>
+      </w:r>
+      <w:r>
+        <w:rPr>
+          <w:rFonts w:ascii="Open Sans Light" w:hAnsi="Open Sans Light" w:cs="Open Sans Light"/>
+        </w:rPr>
+        <w:t xml:space="preserve"> Cette méthode est la plus général car elle permet en o</w:t>
+      </w:r>
+      <w:r>
+        <w:rPr>
+          <w:rFonts w:ascii="Open Sans Light" w:hAnsi="Open Sans Light" w:cs="Open Sans Light"/>
+        </w:rPr>
+        <w:t>utre</w:t>
+      </w:r>
+      <w:r>
+        <w:rPr>
+          <w:rFonts w:ascii="Open Sans Light" w:hAnsi="Open Sans Light" w:cs="Open Sans Light"/>
+        </w:rPr>
+        <w:softHyphen/>
+      </w:r>
+      <w:r>
+        <w:rPr>
+          <w:rFonts w:ascii="Open Sans Light" w:hAnsi="Open Sans Light" w:cs="Open Sans Light"/>
+        </w:rPr>
+        <w:softHyphen/>
+      </w:r>
+      <w:r>
+        <w:rPr>
+          <w:rFonts w:ascii="Open Sans Light" w:hAnsi="Open Sans Light" w:cs="Open Sans Light"/>
+        </w:rPr>
+        <w:t xml:space="preserve"> </w:t>
+      </w:r>
+      <w:r>
+        <w:rPr>
+          <w:rFonts w:ascii="Open Sans Light" w:hAnsi="Open Sans Light" w:cs="Open Sans Light"/>
+        </w:rPr>
+        <w:t>de pouvoir hériter d’une autre classe et permet de réutiliser le code de l’interface.</w:t>
+      </w:r>
+      <w:r>
+        <w:rPr>
+          <w:rFonts w:ascii="Open Sans Light" w:hAnsi="Open Sans Light" w:cs="Open Sans Light"/>
+        </w:rPr>
+        <w:t xml:space="preserve"> </w:t>
+      </w:r>
+    </w:p>
+    <w:p>
+      <w:pPr>
+        <w:ind w:firstLine="708"/>
+        <w:rPr>
+          <w:rFonts w:ascii="Open Sans Light" w:hAnsi="Open Sans Light" w:cs="Open Sans Light"/>
+        </w:rPr>
+      </w:pPr>
+      <w:r>
+        <w:rPr>
+          <w:rFonts w:ascii="Open Sans Light" w:hAnsi="Open Sans Light" w:cs="Open Sans Light"/>
+        </w:rPr>
+        <w:t>Nous pensons qu’</w:t>
+      </w:r>
+      <w:r>
+        <w:rPr>
+          <w:rFonts w:ascii="Open Sans Light" w:hAnsi="Open Sans Light" w:cs="Open Sans Light"/>
+        </w:rPr>
+        <w:t xml:space="preserve">utiliser l’interface </w:t>
+      </w:r>
+      <w:proofErr w:type="spellStart"/>
+      <w:r>
+        <w:rPr>
+          <w:rFonts w:ascii="Open Sans Light" w:hAnsi="Open Sans Light" w:cs="Open Sans Light"/>
+        </w:rPr>
+        <w:t>Runnable</w:t>
+      </w:r>
+      <w:proofErr w:type="spellEnd"/>
+      <w:r>
+        <w:rPr>
+          <w:rFonts w:ascii="Open Sans Light" w:hAnsi="Open Sans Light" w:cs="Open Sans Light"/>
+        </w:rPr>
+        <w:t xml:space="preserve"> est donc un choix plus judicieux. Pour sa capacité de réutilisation.</w:t>
+      </w:r>
+    </w:p>
+    <w:p>
+      <w:pPr>
+        <w:ind w:firstLine="708"/>
+        <w:rPr>
+          <w:rFonts w:ascii="Open Sans Light" w:hAnsi="Open Sans Light" w:cs="Open Sans Light"/>
+        </w:rPr>
+      </w:pPr>
+    </w:p>
+    <w:p>
+      <w:pPr>
+        <w:ind w:left="708"/>
+        <w:rPr>
+          <w:rFonts w:ascii="Open Sans Light" w:hAnsi="Open Sans Light" w:cs="Open Sans Light"/>
+        </w:rPr>
+      </w:pPr>
+      <w:r>
+        <w:rPr>
+          <w:rFonts w:ascii="Open Sans Light" w:hAnsi="Open Sans Light" w:cs="Open Sans Light"/>
+          <w:color w:val="8870FF"/>
+        </w:rPr>
+        <w:t>Démarrage </w:t>
+      </w:r>
+      <w:proofErr w:type="gramStart"/>
+      <w:r>
+        <w:rPr>
+          <w:rFonts w:ascii="Open Sans Light" w:hAnsi="Open Sans Light" w:cs="Open Sans Light"/>
+        </w:rPr>
+        <w:t>:  I</w:t>
+      </w:r>
+      <w:proofErr w:type="gramEnd"/>
+      <w:r>
+        <w:rPr>
+          <w:rFonts w:ascii="Open Sans Light" w:hAnsi="Open Sans Light" w:cs="Open Sans Light"/>
+        </w:rPr>
+        <w:t xml:space="preserve"> suffit dans les deux cas d’appeler la méthode </w:t>
+      </w:r>
+      <w:proofErr w:type="spellStart"/>
+      <w:r>
+        <w:rPr>
+          <w:rFonts w:ascii="Open Sans Light" w:hAnsi="Open Sans Light" w:cs="Open Sans Light"/>
+        </w:rPr>
+        <w:t>start</w:t>
+      </w:r>
+      <w:proofErr w:type="spellEnd"/>
+      <w:r>
+        <w:rPr>
+          <w:rFonts w:ascii="Open Sans Light" w:hAnsi="Open Sans Light" w:cs="Open Sans Light"/>
+        </w:rPr>
+        <w:t xml:space="preserve">() de l’objet Thread, qui produit un appel à la méthode </w:t>
+      </w:r>
+      <w:proofErr w:type="spellStart"/>
+      <w:r>
+        <w:rPr>
+          <w:rFonts w:ascii="Open Sans Light" w:hAnsi="Open Sans Light" w:cs="Open Sans Light"/>
+        </w:rPr>
+        <w:t>run</w:t>
+      </w:r>
+      <w:proofErr w:type="spellEnd"/>
+      <w:r>
+        <w:rPr>
+          <w:rFonts w:ascii="Open Sans Light" w:hAnsi="Open Sans Light" w:cs="Open Sans Light"/>
+        </w:rPr>
+        <w:t xml:space="preserve">() par la JVM. On peut aussi ajouter la méthode </w:t>
+      </w:r>
+      <w:proofErr w:type="spellStart"/>
+      <w:proofErr w:type="gramStart"/>
+      <w:r>
+        <w:rPr>
+          <w:rFonts w:ascii="Open Sans Light" w:hAnsi="Open Sans Light" w:cs="Open Sans Light"/>
+        </w:rPr>
+        <w:t>join</w:t>
+      </w:r>
+      <w:proofErr w:type="spellEnd"/>
+      <w:r>
+        <w:rPr>
+          <w:rFonts w:ascii="Open Sans Light" w:hAnsi="Open Sans Light" w:cs="Open Sans Light"/>
+        </w:rPr>
+        <w:t>(</w:t>
+      </w:r>
+      <w:proofErr w:type="gramEnd"/>
+      <w:r>
+        <w:rPr>
+          <w:rFonts w:ascii="Open Sans Light" w:hAnsi="Open Sans Light" w:cs="Open Sans Light"/>
+        </w:rPr>
+        <w:t>) permettant au thread appelant d’attendre la fin de ses fils.</w:t>
+      </w:r>
+    </w:p>
+    <w:p>
+      <w:pPr>
+        <w:ind w:left="708"/>
+        <w:rPr>
+          <w:rFonts w:ascii="Open Sans Light" w:hAnsi="Open Sans Light" w:cs="Open Sans Light"/>
+        </w:rPr>
+      </w:pPr>
+      <w:r>
+        <w:rPr>
+          <w:rFonts w:ascii="Open Sans Light" w:hAnsi="Open Sans Light" w:cs="Open Sans Light"/>
+          <w:color w:val="8870FF"/>
+        </w:rPr>
+        <w:t>Arrêt </w:t>
+      </w:r>
+      <w:r>
+        <w:rPr>
+          <w:rFonts w:ascii="Open Sans Light" w:hAnsi="Open Sans Light" w:cs="Open Sans Light"/>
+        </w:rPr>
+        <w:t xml:space="preserve">: Lorsque le thread </w:t>
+      </w:r>
+      <w:r>
+        <w:rPr>
+          <w:rFonts w:ascii="Open Sans Light" w:hAnsi="Open Sans Light" w:cs="Open Sans Light"/>
+        </w:rPr>
+        <w:t>termine son traitement il</w:t>
+      </w:r>
+      <w:r>
+        <w:rPr>
+          <w:rFonts w:ascii="Open Sans Light" w:hAnsi="Open Sans Light" w:cs="Open Sans Light"/>
+        </w:rPr>
+        <w:t xml:space="preserve"> se </w:t>
+      </w:r>
+      <w:r>
+        <w:rPr>
+          <w:rFonts w:ascii="Open Sans Light" w:hAnsi="Open Sans Light" w:cs="Open Sans Light"/>
+        </w:rPr>
+        <w:t>finit</w:t>
+      </w:r>
+      <w:r>
+        <w:rPr>
+          <w:rFonts w:ascii="Open Sans Light" w:hAnsi="Open Sans Light" w:cs="Open Sans Light"/>
+        </w:rPr>
+        <w:t xml:space="preserve">. On peut aussi le stopper avec l’appel de la méthode </w:t>
+      </w:r>
+      <w:proofErr w:type="gramStart"/>
+      <w:r>
+        <w:rPr>
+          <w:rFonts w:ascii="Open Sans Light" w:hAnsi="Open Sans Light" w:cs="Open Sans Light"/>
+        </w:rPr>
+        <w:t>stop(</w:t>
+      </w:r>
+      <w:proofErr w:type="gramEnd"/>
+      <w:r>
+        <w:rPr>
+          <w:rFonts w:ascii="Open Sans Light" w:hAnsi="Open Sans Light" w:cs="Open Sans Light"/>
+        </w:rPr>
+        <w:t>).</w:t>
+      </w:r>
+    </w:p>
+    <w:p>
+      <w:pPr>
+        <w:ind w:left="708"/>
+        <w:rPr>
+          <w:rFonts w:ascii="Open Sans Light" w:hAnsi="Open Sans Light" w:cs="Open Sans Light"/>
+        </w:rPr>
+      </w:pPr>
+      <w:r>
+        <w:rPr>
+          <w:rFonts w:ascii="Open Sans Light" w:hAnsi="Open Sans Light" w:cs="Open Sans Light"/>
+          <w:color w:val="8870FF"/>
+        </w:rPr>
+        <w:t>Destruction </w:t>
+      </w:r>
+      <w:r>
+        <w:rPr>
+          <w:rFonts w:ascii="Open Sans Light" w:hAnsi="Open Sans Light" w:cs="Open Sans Light"/>
+        </w:rPr>
+        <w:t xml:space="preserve">: Java étant un langage </w:t>
+      </w:r>
+      <w:proofErr w:type="spellStart"/>
+      <w:r>
+        <w:rPr>
+          <w:rFonts w:ascii="Open Sans Light" w:hAnsi="Open Sans Light" w:cs="Open Sans Light"/>
+        </w:rPr>
+        <w:t>a</w:t>
+      </w:r>
+      <w:proofErr w:type="spellEnd"/>
+      <w:r>
+        <w:rPr>
+          <w:rFonts w:ascii="Open Sans Light" w:hAnsi="Open Sans Light" w:cs="Open Sans Light"/>
+        </w:rPr>
+        <w:t xml:space="preserve"> pile. Le </w:t>
+      </w:r>
+      <w:proofErr w:type="spellStart"/>
+      <w:r>
+        <w:rPr>
+          <w:rFonts w:ascii="Open Sans Light" w:hAnsi="Open Sans Light" w:cs="Open Sans Light"/>
+        </w:rPr>
+        <w:t>gargabe</w:t>
+      </w:r>
+      <w:proofErr w:type="spellEnd"/>
+      <w:r>
+        <w:rPr>
+          <w:rFonts w:ascii="Open Sans Light" w:hAnsi="Open Sans Light" w:cs="Open Sans Light"/>
+        </w:rPr>
+        <w:t xml:space="preserve"> collector de la JVM détruit le thread ainsi que tous les composants qu’il aurait alors créés.</w:t>
+      </w:r>
+    </w:p>
+    <w:p>
+      <w:pPr>
+        <w:rPr>
+          <w:rFonts w:ascii="Open Sans Light" w:hAnsi="Open Sans Light" w:cs="Open Sans Light"/>
+        </w:rPr>
+      </w:pPr>
+      <w:r>
+        <w:rPr>
+          <w:rFonts w:ascii="Open Sans Light" w:hAnsi="Open Sans Light" w:cs="Open Sans Light"/>
+          <w:noProof/>
+          <w:lang w:eastAsia="fr-FR"/>
+        </w:rPr>
+        <w:lastRenderedPageBreak/>
+        <w:drawing>
+          <wp:inline distT="0" distB="0" distL="0" distR="0">
+            <wp:extent cx="3625960" cy="2719270"/>
+            <wp:effectExtent l="0" t="0" r="0" b="5080"/>
+            <wp:docPr id="10" name="Picture 10" descr="C:\Users\Rémy Kaloustian\AppData\Local\Microsoft\Windows\INetCache\Content.Word\low_value.png"/>
+            <wp:cNvGraphicFramePr>
+              <a:graphicFrameLocks xmlns:a="http://schemas.openxmlformats.org/drawingml/2006/main" noChangeAspect="1"/>
+            </wp:cNvGraphicFramePr>
+            <a:graphic xmlns:a="http://schemas.openxmlformats.org/drawingml/2006/main">
+              <a:graphicData uri="http://schemas.openxmlformats.org/drawingml/2006/picture">
+                <pic:pic xmlns:pic="http://schemas.openxmlformats.org/drawingml/2006/picture">
+                  <pic:nvPicPr>
+                    <pic:cNvPr id="0" name="Picture 3" descr="C:\Users\Rémy Kaloustian\AppData\Local\Microsoft\Windows\INetCache\Content.Word\low_value.png"/>
+                    <pic:cNvPicPr>
+                      <a:picLocks noChangeAspect="1" noChangeArrowheads="1"/>
+                    </pic:cNvPicPr>
+                  </pic:nvPicPr>
+                  <pic:blipFill>
+                    <a:blip r:embed="rId5">
+                      <a:extLst>
+                        <a:ext uri="{28A0092B-C50C-407E-A947-70E740481C1C}">
+                          <a14:useLocalDpi xmlns:a14="http://schemas.microsoft.com/office/drawing/2010/main" val="0"/>
+                        </a:ext>
+                      </a:extLst>
+                    </a:blip>
+                    <a:srcRect/>
+                    <a:stretch>
+                      <a:fillRect/>
+                    </a:stretch>
+                  </pic:blipFill>
+                  <pic:spPr bwMode="auto">
+                    <a:xfrm>
+                      <a:off x="0" y="0"/>
+                      <a:ext cx="3642006" cy="2731304"/>
+                    </a:xfrm>
+                    <a:prstGeom prst="rect">
+                      <a:avLst/>
+                    </a:prstGeom>
+                    <a:noFill/>
+                    <a:ln>
+                      <a:noFill/>
+                    </a:ln>
+                  </pic:spPr>
+                </pic:pic>
+              </a:graphicData>
+            </a:graphic>
+          </wp:inline>
+        </w:drawing>
+      </w:r>
+      <w:r>
+        <w:rPr>
+          <w:rFonts w:ascii="Open Sans Light" w:hAnsi="Open Sans Light" w:cs="Open Sans Light"/>
+          <w:noProof/>
+          <w:lang w:eastAsia="fr-FR"/>
+        </w:rPr>
+        <w:pict>
+          <v:shapetype id="_x0000_t75" coordsize="21600,21600" o:spt="75" o:preferrelative="t" path="m@4@5l@4@11@9@11@9@5xe" filled="f" stroked="f">
+            <v:stroke joinstyle="miter"/>
+            <v:formulas>
+              <v:f eqn="if lineDrawn pixelLineWidth 0"/>
+              <v:f eqn="sum @0 1 0"/>
+              <v:f eqn="sum 0 0 @1"/>
+              <v:f eqn="prod @2 1 2"/>
+              <v:f eqn="prod @3 21600 pixelWidth"/>
+              <v:f eqn="prod @3 21600 pixelHeight"/>
+              <v:f eqn="sum @0 0 1"/>
+              <v:f eqn="prod @6 1 2"/>
+              <v:f eqn="prod @7 21600 pixelWidth"/>
+              <v:f eqn="sum @8 21600 0"/>
+              <v:f eqn="prod @7 21600 pixelHeight"/>
+              <v:f eqn="sum @10 21600 0"/>
+            </v:formulas>
+            <v:path o:extrusionok="f" gradientshapeok="t" o:connecttype="rect"/>
+            <o:lock v:ext="edit" aspectratio="t"/>
+          </v:shapetype>
+          <v:shape id="_x0000_i1025" type="#_x0000_t75" style="width:453.3pt;height:339.95pt">
+            <v:imagedata r:id="rId6" o:title="big_value"/>
+          </v:shape>
+        </w:pict>
+      </w:r>
       <w:bookmarkStart w:id="0" w:name="_GoBack"/>
       <w:bookmarkEnd w:id="0"/>
-      <w:r>
-        <w:t xml:space="preserve">      </w:t>
-      </w:r>
-      <w:r>
-        <w:t xml:space="preserve">En Java, on doit tout d’abord créer </w:t>
-      </w:r>
-      <w:r>
-        <w:t>une</w:t>
-      </w:r>
-      <w:r>
-        <w:t xml:space="preserve"> classe héritant de Thread, qui représentera notre thread</w:t>
-      </w:r>
-      <w:r>
-        <w:t>. La fonction à exécuter est déjà dans la classe(</w:t>
-      </w:r>
-      <w:proofErr w:type="spellStart"/>
-      <w:proofErr w:type="gramStart"/>
-      <w:r>
-        <w:t>run</w:t>
-      </w:r>
-      <w:proofErr w:type="spellEnd"/>
-      <w:r>
-        <w:t>(</w:t>
-      </w:r>
-      <w:proofErr w:type="gramEnd"/>
-      <w:r>
-        <w:t xml:space="preserve">)). Contrairement au C, il n’y a pas de paramètres à passer lors de la création, qui se fait comme une </w:t>
-      </w:r>
-      <w:r>
-        <w:t>instanciation</w:t>
-      </w:r>
-      <w:r>
-        <w:t xml:space="preserve"> d’objet classique.</w:t>
-      </w:r>
-      <w:r>
-        <w:t xml:space="preserve"> C’est une solution rapide dans certains cas</w:t>
-      </w:r>
-    </w:p>
-    <w:p>
-      <w:pPr>
-        <w:ind w:firstLine="708"/>
-        <w:rPr>
-          <w:color w:val="FF0000"/>
-        </w:rPr>
-      </w:pPr>
-      <w:r>
-        <w:rPr>
-          <w:color w:val="FF0000"/>
-        </w:rPr>
-        <w:t>RAJOUTER UN EXEMPLE</w:t>
-      </w:r>
-    </w:p>
-    <w:p>
-      <w:r>
-        <w:t>Le gros problème avec cette méthode c’est que le langage java n’autorisant pas le multiple héritage, on perd donc la chance d’utiliser pleinement la puissance de Java et du polymorp</w:t>
-      </w:r>
-      <w:r>
-        <w:t>hisme.</w:t>
-      </w:r>
-    </w:p>
-    <w:p>
-      <w:pPr>
-        <w:ind w:firstLine="708"/>
-      </w:pPr>
-      <w:r>
-        <w:lastRenderedPageBreak/>
-        <w:t xml:space="preserve">Il y a </w:t>
-      </w:r>
-      <w:r>
-        <w:t>une deuxième façon de procéder à</w:t>
-      </w:r>
-      <w:r>
-        <w:t xml:space="preserve"> la création d’un thread en java. En effet on peut aussi effectuer l’implémentation d’une interface </w:t>
-      </w:r>
-      <w:proofErr w:type="spellStart"/>
-      <w:r>
-        <w:t>Runnable</w:t>
-      </w:r>
-      <w:proofErr w:type="spellEnd"/>
-      <w:r>
-        <w:t xml:space="preserve"> que l’on passera au constructeur </w:t>
-      </w:r>
-      <w:r>
-        <w:t>de la classe</w:t>
-      </w:r>
-      <w:r>
-        <w:t xml:space="preserve"> </w:t>
-      </w:r>
-      <w:r>
-        <w:t>T</w:t>
-      </w:r>
-      <w:r>
-        <w:t>hread.</w:t>
-      </w:r>
-      <w:r>
-        <w:t xml:space="preserve"> Cette méthode est la plus général car elle permet en o</w:t>
-      </w:r>
-      <w:r>
-        <w:t>utre</w:t>
-      </w:r>
-      <w:r>
-        <w:softHyphen/>
-      </w:r>
-      <w:r>
-        <w:softHyphen/>
-      </w:r>
-      <w:r>
-        <w:t xml:space="preserve"> </w:t>
-      </w:r>
-      <w:r>
-        <w:t>de pouvoir hériter d’une autre classe et permet de réutiliser le code de l’interface.</w:t>
-      </w:r>
-      <w:r>
-        <w:t xml:space="preserve"> </w:t>
-      </w:r>
-    </w:p>
-    <w:p>
-      <w:pPr>
-        <w:ind w:firstLine="708"/>
-      </w:pPr>
-      <w:r>
-        <w:t xml:space="preserve">Nous pensons </w:t>
-      </w:r>
-      <w:proofErr w:type="gramStart"/>
-      <w:r>
-        <w:t>que utiliser</w:t>
-      </w:r>
-      <w:proofErr w:type="gramEnd"/>
-      <w:r>
-        <w:t xml:space="preserve"> l’interface </w:t>
-      </w:r>
-      <w:proofErr w:type="spellStart"/>
-      <w:r>
-        <w:t>Runnable</w:t>
-      </w:r>
-      <w:proofErr w:type="spellEnd"/>
-      <w:r>
-        <w:t xml:space="preserve"> est donc un choix plus judicieux. Pour sa capacité de réutilisation.</w:t>
-      </w:r>
-    </w:p>
-    <w:p>
-      <w:pPr>
-        <w:ind w:firstLine="708"/>
-      </w:pPr>
-    </w:p>
-    <w:p>
-      <w:pPr>
-        <w:ind w:left="708"/>
-      </w:pPr>
-      <w:r>
-        <w:rPr>
-          <w:color w:val="8870FF"/>
-        </w:rPr>
-        <w:t>Démarrage </w:t>
-      </w:r>
-      <w:r>
-        <w:t xml:space="preserve">:  I suffit dans les deux cas d’appeler la méthode </w:t>
-      </w:r>
-      <w:proofErr w:type="spellStart"/>
-      <w:proofErr w:type="gramStart"/>
-      <w:r>
-        <w:t>start</w:t>
-      </w:r>
-      <w:proofErr w:type="spellEnd"/>
-      <w:r>
-        <w:t>(</w:t>
-      </w:r>
-      <w:proofErr w:type="gramEnd"/>
-      <w:r>
-        <w:t xml:space="preserve">) de l’objet Thread, qui produit un appel à la méthode </w:t>
-      </w:r>
-      <w:proofErr w:type="spellStart"/>
-      <w:r>
-        <w:t>run</w:t>
-      </w:r>
-      <w:proofErr w:type="spellEnd"/>
-      <w:r>
-        <w:t xml:space="preserve">() par la JVM. On peut aussi ajouter la méthode </w:t>
-      </w:r>
-      <w:proofErr w:type="spellStart"/>
-      <w:proofErr w:type="gramStart"/>
-      <w:r>
-        <w:t>join</w:t>
-      </w:r>
-      <w:proofErr w:type="spellEnd"/>
-      <w:r>
-        <w:t>(</w:t>
-      </w:r>
-      <w:proofErr w:type="gramEnd"/>
-      <w:r>
-        <w:t>) permettant au thread appelant d’attendre la fin de ses fils.</w:t>
-      </w:r>
-    </w:p>
-    <w:p>
-      <w:pPr>
-        <w:ind w:left="708"/>
-      </w:pPr>
-      <w:r>
-        <w:rPr>
-          <w:color w:val="8870FF"/>
-        </w:rPr>
-        <w:t>Arrêt </w:t>
-      </w:r>
-      <w:r>
-        <w:t xml:space="preserve">: Lorsque le thread termine son traitement le thread se termine. On peut aussi le stopper avec l’appel de la méthode </w:t>
-      </w:r>
-      <w:proofErr w:type="gramStart"/>
-      <w:r>
-        <w:t>stop(</w:t>
-      </w:r>
-      <w:proofErr w:type="gramEnd"/>
-      <w:r>
-        <w:t>).</w:t>
-      </w:r>
-    </w:p>
-    <w:p>
-      <w:pPr>
-        <w:ind w:left="708"/>
-      </w:pPr>
-      <w:r>
-        <w:rPr>
-          <w:color w:val="8870FF"/>
-        </w:rPr>
-        <w:t>Destruction </w:t>
-      </w:r>
-      <w:r>
-        <w:t xml:space="preserve">: Java étant un langage </w:t>
-      </w:r>
-      <w:proofErr w:type="spellStart"/>
-      <w:r>
-        <w:t>a</w:t>
-      </w:r>
-      <w:proofErr w:type="spellEnd"/>
-      <w:r>
-        <w:t xml:space="preserve"> pile. Le </w:t>
-      </w:r>
-      <w:proofErr w:type="spellStart"/>
-      <w:r>
-        <w:t>gargabe</w:t>
-      </w:r>
-      <w:proofErr w:type="spellEnd"/>
-      <w:r>
-        <w:t xml:space="preserve"> collector de la JVM détruit le thread ainsi que tous les composants qu’il aurait alors créés.</w:t>
-      </w:r>
-    </w:p>
-    <w:p/>
-    <w:p/>
-    <w:p>
-      <w:pPr>
-        <w:pStyle w:val="Paragraphedeliste"/>
+    </w:p>
+    <w:p>
+      <w:pPr>
+        <w:rPr>
+          <w:rFonts w:ascii="Open Sans Light" w:hAnsi="Open Sans Light" w:cs="Open Sans Light"/>
+        </w:rPr>
+      </w:pPr>
+    </w:p>
+    <w:p>
+      <w:pPr>
+        <w:pStyle w:val="ListParagraph"/>
         <w:numPr>
           <w:ilvl w:val="0"/>
           <w:numId w:val="4"/>
         </w:numPr>
         <w:rPr>
+          <w:rFonts w:ascii="Open Sans Light" w:hAnsi="Open Sans Light" w:cs="Open Sans Light"/>
           <w:color w:val="808080" w:themeColor="background1" w:themeShade="80"/>
           <w:sz w:val="40"/>
           <w:szCs w:val="40"/>
@@ -1436,6 +2235,7 @@
       </w:pPr>
       <w:r>
         <w:rPr>
+          <w:rFonts w:ascii="Open Sans Light" w:hAnsi="Open Sans Light" w:cs="Open Sans Light"/>
           <w:color w:val="808080" w:themeColor="background1" w:themeShade="80"/>
           <w:sz w:val="40"/>
           <w:szCs w:val="40"/>
@@ -1444,6 +2244,7 @@
       </w:r>
       <w:r>
         <w:rPr>
+          <w:rFonts w:ascii="Open Sans Light" w:hAnsi="Open Sans Light" w:cs="Open Sans Light"/>
           <w:color w:val="8870FF"/>
           <w:sz w:val="40"/>
           <w:szCs w:val="40"/>
@@ -1452,6 +2253,7 @@
       </w:r>
       <w:r>
         <w:rPr>
+          <w:rFonts w:ascii="Open Sans Light" w:hAnsi="Open Sans Light" w:cs="Open Sans Light"/>
           <w:color w:val="808080" w:themeColor="background1" w:themeShade="80"/>
           <w:sz w:val="40"/>
           <w:szCs w:val="40"/>
@@ -1460,8 +2262,14 @@
       </w:r>
     </w:p>
     <w:p>
-      <w:r>
-        <w:rPr>
+      <w:pPr>
+        <w:rPr>
+          <w:rFonts w:ascii="Open Sans Light" w:hAnsi="Open Sans Light" w:cs="Open Sans Light"/>
+        </w:rPr>
+      </w:pPr>
+      <w:r>
+        <w:rPr>
+          <w:rFonts w:ascii="Open Sans Light" w:hAnsi="Open Sans Light" w:cs="Open Sans Light"/>
           <w:noProof/>
           <w:color w:val="8870FF"/>
           <w:sz w:val="40"/>
@@ -1522,7 +2330,7 @@
               </wp:anchor>
             </w:drawing>
           </mc:Choice>
-          <mc:Fallback>
+          <mc:Fallback xmlns:cx="http://schemas.microsoft.com/office/drawing/2014/chartex" xmlns:cx1="http://schemas.microsoft.com/office/drawing/2015/9/8/chartex" xmlns:cx2="http://schemas.microsoft.com/office/drawing/2015/10/21/chartex" xmlns:w16se="http://schemas.microsoft.com/office/word/2015/wordml/symex">
             <w:pict>
               <v:line w14:anchorId="6E42CF33" id="Straight Connector 7" o:spid="_x0000_s1026" style="position:absolute;flip:y;z-index:251668480;visibility:visible;mso-wrap-style:square;mso-wrap-distance-left:9pt;mso-wrap-distance-top:0;mso-wrap-distance-right:9pt;mso-wrap-distance-bottom:0;mso-position-horizontal:left;mso-position-horizontal-relative:margin;mso-position-vertical:absolute;mso-position-vertical-relative:text" from="0,3.95pt" to="484.6pt,4.6pt" o:gfxdata="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" strokecolor="#8870ff" strokeweight="1.5pt">
                 <v:stroke joinstyle="miter"/>
@@ -1534,22 +2342,231 @@
       </w:r>
     </w:p>
     <w:p>
-      <w:r>
+      <w:pPr>
+        <w:rPr>
+          <w:rFonts w:ascii="Open Sans Light" w:hAnsi="Open Sans Light" w:cs="Open Sans Light"/>
+        </w:rPr>
+      </w:pPr>
+      <w:r>
+        <w:rPr>
+          <w:rFonts w:ascii="Open Sans Light" w:hAnsi="Open Sans Light" w:cs="Open Sans Light"/>
+        </w:rPr>
         <w:t>Comment on crée nos fils</w:t>
       </w:r>
       <w:r>
+        <w:rPr>
+          <w:rFonts w:ascii="Open Sans Light" w:hAnsi="Open Sans Light" w:cs="Open Sans Light"/>
+        </w:rPr>
         <w:t>.</w:t>
       </w:r>
     </w:p>
-    <w:p/>
-    <w:p>
-      <w:pPr>
-        <w:pStyle w:val="Paragraphedeliste"/>
+    <w:p>
+      <w:pPr>
+        <w:rPr>
+          <w:rFonts w:ascii="Open Sans Light" w:hAnsi="Open Sans Light" w:cs="Open Sans Light"/>
+        </w:rPr>
+      </w:pPr>
+    </w:p>
+    <w:p>
+      <w:pPr>
+        <w:rPr>
+          <w:rFonts w:ascii="Open Sans Light" w:hAnsi="Open Sans Light" w:cs="Open Sans Light"/>
+        </w:rPr>
+      </w:pPr>
+      <w:r>
+        <w:rPr>
+          <w:rFonts w:ascii="Open Sans Light" w:hAnsi="Open Sans Light" w:cs="Open Sans Light"/>
+        </w:rPr>
+        <w:lastRenderedPageBreak/>
+        <w:t>Cas single thread :</w:t>
+      </w:r>
+    </w:p>
+    <w:p>
+      <w:pPr>
+        <w:rPr>
+          <w:rFonts w:ascii="Open Sans Light" w:hAnsi="Open Sans Light" w:cs="Open Sans Light"/>
+        </w:rPr>
+      </w:pPr>
+      <w:proofErr w:type="spellStart"/>
+      <w:r>
+        <w:rPr>
+          <w:rFonts w:ascii="Open Sans Light" w:hAnsi="Open Sans Light" w:cs="Open Sans Light"/>
+        </w:rPr>
+        <w:t>Pre-condition</w:t>
+      </w:r>
+      <w:proofErr w:type="spellEnd"/>
+      <w:r>
+        <w:rPr>
+          <w:rFonts w:ascii="Open Sans Light" w:hAnsi="Open Sans Light" w:cs="Open Sans Light"/>
+        </w:rPr>
+        <w:t> : N &gt; 1</w:t>
+      </w:r>
+    </w:p>
+    <w:p>
+      <w:pPr>
+        <w:rPr>
+          <w:rFonts w:ascii="Open Sans Light" w:hAnsi="Open Sans Light" w:cs="Open Sans Light"/>
+        </w:rPr>
+      </w:pPr>
+      <w:r>
+        <w:rPr>
+          <w:rFonts w:ascii="Open Sans Light" w:hAnsi="Open Sans Light" w:cs="Open Sans Light"/>
+        </w:rPr>
+        <w:t xml:space="preserve">Invariant : </w:t>
+      </w:r>
+      <w:r>
+        <w:rPr>
+          <w:rFonts w:ascii="Open Sans Light" w:hAnsi="Open Sans Light" w:cs="Open Sans Light"/>
+        </w:rPr>
+        <w:t>k</w:t>
+      </w:r>
+      <w:r>
+        <w:rPr>
+          <w:rFonts w:ascii="Open Sans Light" w:hAnsi="Open Sans Light" w:cs="Open Sans Light"/>
+        </w:rPr>
+        <w:t xml:space="preserve"> valeurs</w:t>
+      </w:r>
+      <w:r>
+        <w:rPr>
+          <w:rFonts w:ascii="Open Sans Light" w:hAnsi="Open Sans Light" w:cs="Open Sans Light"/>
+        </w:rPr>
+        <w:t xml:space="preserve"> de 0</w:t>
+      </w:r>
+      <w:r>
+        <w:rPr>
+          <w:rFonts w:ascii="Open Sans Light" w:hAnsi="Open Sans Light" w:cs="Open Sans Light"/>
+        </w:rPr>
+        <w:t xml:space="preserve"> à N</w:t>
+      </w:r>
+    </w:p>
+    <w:p>
+      <w:pPr>
+        <w:pStyle w:val="ListParagraph"/>
+        <w:numPr>
+          <w:ilvl w:val="0"/>
+          <w:numId w:val="5"/>
+        </w:numPr>
+        <w:rPr>
+          <w:rFonts w:ascii="Open Sans Light" w:hAnsi="Open Sans Light" w:cs="Open Sans Light"/>
+        </w:rPr>
+      </w:pPr>
+      <w:r>
+        <w:rPr>
+          <w:rFonts w:ascii="Open Sans Light" w:hAnsi="Open Sans Light" w:cs="Open Sans Light"/>
+        </w:rPr>
+        <w:t>Partage de la carte en N sections</w:t>
+      </w:r>
+      <w:r>
+        <w:rPr>
+          <w:rFonts w:ascii="Open Sans Light" w:hAnsi="Open Sans Light" w:cs="Open Sans Light"/>
+        </w:rPr>
+        <w:t xml:space="preserve"> numéroté de 0 à N-1</w:t>
+      </w:r>
+      <w:r>
+        <w:rPr>
+          <w:rFonts w:ascii="Open Sans Light" w:hAnsi="Open Sans Light" w:cs="Open Sans Light"/>
+        </w:rPr>
+        <w:t>.</w:t>
+      </w:r>
+    </w:p>
+    <w:p>
+      <w:pPr>
+        <w:pStyle w:val="ListParagraph"/>
+        <w:numPr>
+          <w:ilvl w:val="0"/>
+          <w:numId w:val="5"/>
+        </w:numPr>
+        <w:rPr>
+          <w:rFonts w:ascii="Open Sans Light" w:hAnsi="Open Sans Light" w:cs="Open Sans Light"/>
+        </w:rPr>
+      </w:pPr>
+      <w:r>
+        <w:rPr>
+          <w:rFonts w:ascii="Open Sans Light" w:hAnsi="Open Sans Light" w:cs="Open Sans Light"/>
+        </w:rPr>
+        <w:t>Pour tout k allant de 0 à N : créé un processus k</w:t>
+      </w:r>
+    </w:p>
+    <w:p>
+      <w:pPr>
+        <w:pStyle w:val="ListParagraph"/>
+        <w:numPr>
+          <w:ilvl w:val="0"/>
+          <w:numId w:val="5"/>
+        </w:numPr>
+        <w:rPr>
+          <w:rFonts w:ascii="Open Sans Light" w:hAnsi="Open Sans Light" w:cs="Open Sans Light"/>
+        </w:rPr>
+      </w:pPr>
+      <w:r>
+        <w:rPr>
+          <w:rFonts w:ascii="Open Sans Light" w:hAnsi="Open Sans Light" w:cs="Open Sans Light"/>
+        </w:rPr>
+        <w:t>Attribution</w:t>
+      </w:r>
+      <w:r>
+        <w:rPr>
+          <w:rFonts w:ascii="Open Sans Light" w:hAnsi="Open Sans Light" w:cs="Open Sans Light"/>
+        </w:rPr>
+        <w:t xml:space="preserve"> au processus k</w:t>
+      </w:r>
+      <w:r>
+        <w:rPr>
+          <w:rFonts w:ascii="Open Sans Light" w:hAnsi="Open Sans Light" w:cs="Open Sans Light"/>
+        </w:rPr>
+        <w:t xml:space="preserve"> sa portion </w:t>
+      </w:r>
+      <w:r>
+        <w:rPr>
+          <w:rFonts w:ascii="Open Sans Light" w:hAnsi="Open Sans Light" w:cs="Open Sans Light"/>
+        </w:rPr>
+        <w:t xml:space="preserve">numéros k de </w:t>
+      </w:r>
+      <w:proofErr w:type="spellStart"/>
+      <w:r>
+        <w:rPr>
+          <w:rFonts w:ascii="Open Sans Light" w:hAnsi="Open Sans Light" w:cs="Open Sans Light"/>
+        </w:rPr>
+        <w:t>la</w:t>
+      </w:r>
+      <w:proofErr w:type="spellEnd"/>
+      <w:r>
+        <w:rPr>
+          <w:rFonts w:ascii="Open Sans Light" w:hAnsi="Open Sans Light" w:cs="Open Sans Light"/>
+        </w:rPr>
+        <w:t xml:space="preserve"> carte</w:t>
+      </w:r>
+      <w:r>
+        <w:rPr>
+          <w:rFonts w:ascii="Open Sans Light" w:hAnsi="Open Sans Light" w:cs="Open Sans Light"/>
+        </w:rPr>
+        <w:t>.</w:t>
+      </w:r>
+    </w:p>
+    <w:p>
+      <w:pPr>
+        <w:pStyle w:val="ListParagraph"/>
+        <w:rPr>
+          <w:rFonts w:ascii="Open Sans Light" w:hAnsi="Open Sans Light" w:cs="Open Sans Light"/>
+        </w:rPr>
+      </w:pPr>
+    </w:p>
+    <w:p>
+      <w:pPr>
+        <w:rPr>
+          <w:rFonts w:ascii="Open Sans Light" w:hAnsi="Open Sans Light" w:cs="Open Sans Light"/>
+        </w:rPr>
+      </w:pPr>
+    </w:p>
+    <w:p>
+      <w:pPr>
+        <w:pStyle w:val="ListParagraph"/>
         <w:numPr>
           <w:ilvl w:val="0"/>
           <w:numId w:val="4"/>
         </w:numPr>
         <w:rPr>
+          <w:rFonts w:ascii="Open Sans Light" w:hAnsi="Open Sans Light" w:cs="Open Sans Light"/>
           <w:color w:val="808080" w:themeColor="background1" w:themeShade="80"/>
           <w:sz w:val="40"/>
           <w:szCs w:val="40"/>
@@ -1557,15 +2574,16 @@
       </w:pPr>
       <w:r>
         <w:rPr>
+          <w:rFonts w:ascii="Open Sans Light" w:hAnsi="Open Sans Light" w:cs="Open Sans Light"/>
           <w:color w:val="808080" w:themeColor="background1" w:themeShade="80"/>
           <w:sz w:val="40"/>
           <w:szCs w:val="40"/>
         </w:rPr>
-        <w:lastRenderedPageBreak/>
         <w:t>Algorithme d</w:t>
       </w:r>
       <w:r>
         <w:rPr>
+          <w:rFonts w:ascii="Open Sans Light" w:hAnsi="Open Sans Light" w:cs="Open Sans Light"/>
           <w:color w:val="808080" w:themeColor="background1" w:themeShade="80"/>
           <w:sz w:val="40"/>
           <w:szCs w:val="40"/>
@@ -1574,6 +2592,7 @@
       </w:r>
       <w:r>
         <w:rPr>
+          <w:rFonts w:ascii="Open Sans Light" w:hAnsi="Open Sans Light" w:cs="Open Sans Light"/>
           <w:color w:val="808080" w:themeColor="background1" w:themeShade="80"/>
           <w:sz w:val="40"/>
           <w:szCs w:val="40"/>
@@ -1582,6 +2601,7 @@
       </w:r>
       <w:r>
         <w:rPr>
+          <w:rFonts w:ascii="Open Sans Light" w:hAnsi="Open Sans Light" w:cs="Open Sans Light"/>
           <w:color w:val="8870FF"/>
           <w:sz w:val="40"/>
           <w:szCs w:val="40"/>
@@ -1590,6 +2610,7 @@
       </w:r>
       <w:r>
         <w:rPr>
+          <w:rFonts w:ascii="Open Sans Light" w:hAnsi="Open Sans Light" w:cs="Open Sans Light"/>
           <w:color w:val="8870FF"/>
           <w:sz w:val="40"/>
           <w:szCs w:val="40"/>
@@ -1598,6 +2619,7 @@
       </w:r>
       <w:r>
         <w:rPr>
+          <w:rFonts w:ascii="Open Sans Light" w:hAnsi="Open Sans Light" w:cs="Open Sans Light"/>
           <w:color w:val="808080" w:themeColor="background1" w:themeShade="80"/>
           <w:sz w:val="40"/>
           <w:szCs w:val="40"/>
@@ -1606,6 +2628,7 @@
       </w:r>
       <w:r>
         <w:rPr>
+          <w:rFonts w:ascii="Open Sans Light" w:hAnsi="Open Sans Light" w:cs="Open Sans Light"/>
           <w:color w:val="808080" w:themeColor="background1" w:themeShade="80"/>
           <w:sz w:val="40"/>
           <w:szCs w:val="40"/>
@@ -1614,6 +2637,7 @@
       </w:r>
       <w:r>
         <w:rPr>
+          <w:rFonts w:ascii="Open Sans Light" w:hAnsi="Open Sans Light" w:cs="Open Sans Light"/>
           <w:color w:val="808080" w:themeColor="background1" w:themeShade="80"/>
           <w:sz w:val="40"/>
           <w:szCs w:val="40"/>
@@ -1622,6 +2646,7 @@
       </w:r>
       <w:r>
         <w:rPr>
+          <w:rFonts w:ascii="Open Sans Light" w:hAnsi="Open Sans Light" w:cs="Open Sans Light"/>
           <w:color w:val="808080" w:themeColor="background1" w:themeShade="80"/>
           <w:sz w:val="40"/>
           <w:szCs w:val="40"/>
@@ -1630,8 +2655,14 @@
       </w:r>
     </w:p>
     <w:p>
-      <w:r>
-        <w:rPr>
+      <w:pPr>
+        <w:rPr>
+          <w:rFonts w:ascii="Open Sans Light" w:hAnsi="Open Sans Light" w:cs="Open Sans Light"/>
+        </w:rPr>
+      </w:pPr>
+      <w:r>
+        <w:rPr>
+          <w:rFonts w:ascii="Open Sans Light" w:hAnsi="Open Sans Light" w:cs="Open Sans Light"/>
           <w:noProof/>
           <w:color w:val="8870FF"/>
           <w:sz w:val="40"/>
@@ -1692,7 +2723,7 @@
               </wp:anchor>
             </w:drawing>
           </mc:Choice>
-          <mc:Fallback>
+          <mc:Fallback xmlns:cx="http://schemas.microsoft.com/office/drawing/2014/chartex" xmlns:cx1="http://schemas.microsoft.com/office/drawing/2015/9/8/chartex" xmlns:cx2="http://schemas.microsoft.com/office/drawing/2015/10/21/chartex" xmlns:w16se="http://schemas.microsoft.com/office/word/2015/wordml/symex">
             <w:pict>
               <v:line w14:anchorId="11F4BC02" id="Straight Connector 8" o:spid="_x0000_s1026" style="position:absolute;flip:y;z-index:251670528;visibility:visible;mso-wrap-style:square;mso-wrap-distance-left:9pt;mso-wrap-distance-top:0;mso-wrap-distance-right:9pt;mso-wrap-distance-bottom:0;mso-position-horizontal:left;mso-position-horizontal-relative:margin;mso-position-vertical:absolute;mso-position-vertical-relative:text" from="0,3.8pt" to="484.6pt,4.45pt" o:gfxdata="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" strokecolor="#8870ff" strokeweight="1.5pt">
                 <v:stroke joinstyle="miter"/>
@@ -1704,19 +2735,186 @@
       </w:r>
     </w:p>
     <w:p>
-      <w:r>
+      <w:pPr>
+        <w:rPr>
+          <w:rFonts w:ascii="Open Sans Light" w:hAnsi="Open Sans Light" w:cs="Open Sans Light"/>
+        </w:rPr>
+      </w:pPr>
+      <w:r>
+        <w:rPr>
+          <w:rFonts w:ascii="Open Sans Light" w:hAnsi="Open Sans Light" w:cs="Open Sans Light"/>
+        </w:rPr>
         <w:t>Comment on termine notre application</w:t>
       </w:r>
     </w:p>
-    <w:p/>
-    <w:p>
-      <w:pPr>
-        <w:pStyle w:val="Paragraphedeliste"/>
+    <w:p>
+      <w:pPr>
+        <w:rPr>
+          <w:rFonts w:ascii="Open Sans Light" w:hAnsi="Open Sans Light" w:cs="Open Sans Light"/>
+        </w:rPr>
+      </w:pPr>
+      <w:r>
+        <w:rPr>
+          <w:rFonts w:ascii="Open Sans Light" w:hAnsi="Open Sans Light" w:cs="Open Sans Light"/>
+        </w:rPr>
+        <w:t xml:space="preserve">Variable : P </w:t>
+      </w:r>
+      <w:r>
+        <w:rPr>
+          <w:rFonts w:ascii="Open Sans Light" w:hAnsi="Open Sans Light" w:cs="Open Sans Light"/>
+        </w:rPr>
+        <w:sym w:font="Wingdings" w:char="F0E0"/>
+      </w:r>
+      <w:r>
+        <w:rPr>
+          <w:rFonts w:ascii="Open Sans Light" w:hAnsi="Open Sans Light" w:cs="Open Sans Light"/>
+        </w:rPr>
+        <w:t xml:space="preserve"> entier représentant les personnes </w:t>
+      </w:r>
+      <w:r>
+        <w:rPr>
+          <w:rFonts w:ascii="Open Sans Light" w:hAnsi="Open Sans Light" w:cs="Open Sans Light"/>
+        </w:rPr>
+        <w:t>qui n’ont pas atteint l’objectif</w:t>
+      </w:r>
+      <w:r>
+        <w:rPr>
+          <w:rFonts w:ascii="Open Sans Light" w:hAnsi="Open Sans Light" w:cs="Open Sans Light"/>
+        </w:rPr>
+        <w:t>.</w:t>
+      </w:r>
+    </w:p>
+    <w:p>
+      <w:pPr>
+        <w:rPr>
+          <w:rFonts w:ascii="Open Sans Light" w:hAnsi="Open Sans Light" w:cs="Open Sans Light"/>
+        </w:rPr>
+      </w:pPr>
+      <w:proofErr w:type="spellStart"/>
+      <w:r>
+        <w:rPr>
+          <w:rFonts w:ascii="Open Sans Light" w:hAnsi="Open Sans Light" w:cs="Open Sans Light"/>
+        </w:rPr>
+        <w:t>Pré-condition</w:t>
+      </w:r>
+      <w:proofErr w:type="spellEnd"/>
+      <w:r>
+        <w:rPr>
+          <w:rFonts w:ascii="Open Sans Light" w:hAnsi="Open Sans Light" w:cs="Open Sans Light"/>
+        </w:rPr>
+        <w:t> : P &gt; 0</w:t>
+      </w:r>
+    </w:p>
+    <w:p>
+      <w:pPr>
+        <w:rPr>
+          <w:rFonts w:ascii="Open Sans Light" w:hAnsi="Open Sans Light" w:cs="Open Sans Light"/>
+          <w:color w:val="FF0000"/>
+        </w:rPr>
+      </w:pPr>
+      <w:r>
+        <w:rPr>
+          <w:rFonts w:ascii="Open Sans Light" w:hAnsi="Open Sans Light" w:cs="Open Sans Light"/>
+          <w:color w:val="FF0000"/>
+        </w:rPr>
+        <w:t>REVENIR LA DESSUS &lt;3</w:t>
+      </w:r>
+    </w:p>
+    <w:p>
+      <w:pPr>
+        <w:pStyle w:val="ListParagraph"/>
+        <w:numPr>
+          <w:ilvl w:val="0"/>
+          <w:numId w:val="6"/>
+        </w:numPr>
+        <w:rPr>
+          <w:rFonts w:ascii="Open Sans Light" w:hAnsi="Open Sans Light" w:cs="Open Sans Light"/>
+        </w:rPr>
+      </w:pPr>
+      <w:r>
+        <w:rPr>
+          <w:rFonts w:ascii="Open Sans Light" w:hAnsi="Open Sans Light" w:cs="Open Sans Light"/>
+        </w:rPr>
+        <w:t>Avant chaque phase de déplaceme</w:t>
+      </w:r>
+      <w:r>
+        <w:rPr>
+          <w:rFonts w:ascii="Open Sans Light" w:hAnsi="Open Sans Light" w:cs="Open Sans Light"/>
+        </w:rPr>
+        <w:t>nt, on vérifie si P &gt; 0</w:t>
+      </w:r>
+    </w:p>
+    <w:p>
+      <w:pPr>
+        <w:pStyle w:val="ListParagraph"/>
+        <w:numPr>
+          <w:ilvl w:val="0"/>
+          <w:numId w:val="6"/>
+        </w:numPr>
+        <w:rPr>
+          <w:rFonts w:ascii="Open Sans Light" w:hAnsi="Open Sans Light" w:cs="Open Sans Light"/>
+        </w:rPr>
+      </w:pPr>
+      <w:r>
+        <w:rPr>
+          <w:rFonts w:ascii="Open Sans Light" w:hAnsi="Open Sans Light" w:cs="Open Sans Light"/>
+        </w:rPr>
+        <w:t>Si une personne a atteint l’objectif alors P = P – 1</w:t>
+      </w:r>
+    </w:p>
+    <w:p>
+      <w:pPr>
+        <w:pStyle w:val="ListParagraph"/>
+        <w:numPr>
+          <w:ilvl w:val="0"/>
+          <w:numId w:val="6"/>
+        </w:numPr>
+        <w:rPr>
+          <w:rFonts w:ascii="Open Sans Light" w:hAnsi="Open Sans Light" w:cs="Open Sans Light"/>
+        </w:rPr>
+      </w:pPr>
+      <w:r>
+        <w:rPr>
+          <w:rFonts w:ascii="Open Sans Light" w:hAnsi="Open Sans Light" w:cs="Open Sans Light"/>
+        </w:rPr>
+        <w:t>Sinon déplacement d’une personne.</w:t>
+      </w:r>
+    </w:p>
+    <w:p>
+      <w:pPr>
+        <w:pStyle w:val="ListParagraph"/>
+        <w:numPr>
+          <w:ilvl w:val="0"/>
+          <w:numId w:val="6"/>
+        </w:numPr>
+        <w:rPr>
+          <w:rFonts w:ascii="Open Sans Light" w:hAnsi="Open Sans Light" w:cs="Open Sans Light"/>
+        </w:rPr>
+      </w:pPr>
+      <w:r>
+        <w:rPr>
+          <w:rFonts w:ascii="Open Sans Light" w:hAnsi="Open Sans Light" w:cs="Open Sans Light"/>
+        </w:rPr>
+        <w:t>Si toute les personnes ont atteintes l’objectif alors fin du programme.</w:t>
+      </w:r>
+    </w:p>
+    <w:p>
+      <w:pPr>
+        <w:pStyle w:val="ListParagraph"/>
+        <w:rPr>
+          <w:rFonts w:ascii="Open Sans Light" w:hAnsi="Open Sans Light" w:cs="Open Sans Light"/>
+        </w:rPr>
+      </w:pPr>
+    </w:p>
+    <w:p>
+      <w:pPr>
+        <w:pStyle w:val="ListParagraph"/>
         <w:numPr>
           <w:ilvl w:val="0"/>
           <w:numId w:val="4"/>
         </w:numPr>
         <w:rPr>
+          <w:rFonts w:ascii="Open Sans Light" w:hAnsi="Open Sans Light" w:cs="Open Sans Light"/>
           <w:color w:val="8870FF"/>
           <w:sz w:val="40"/>
           <w:szCs w:val="40"/>
@@ -1724,6 +2922,7 @@
       </w:pPr>
       <w:r>
         <w:rPr>
+          <w:rFonts w:ascii="Open Sans Light" w:hAnsi="Open Sans Light" w:cs="Open Sans Light"/>
           <w:color w:val="8870FF"/>
           <w:sz w:val="40"/>
           <w:szCs w:val="40"/>
@@ -1732,8 +2931,14 @@
       </w:r>
     </w:p>
     <w:p>
-      <w:r>
-        <w:rPr>
+      <w:pPr>
+        <w:rPr>
+          <w:rFonts w:ascii="Open Sans Light" w:hAnsi="Open Sans Light" w:cs="Open Sans Light"/>
+        </w:rPr>
+      </w:pPr>
+      <w:r>
+        <w:rPr>
+          <w:rFonts w:ascii="Open Sans Light" w:hAnsi="Open Sans Light" w:cs="Open Sans Light"/>
           <w:noProof/>
           <w:color w:val="8870FF"/>
           <w:sz w:val="40"/>
@@ -1794,7 +2999,7 @@
               </wp:anchor>
             </w:drawing>
           </mc:Choice>
-          <mc:Fallback>
+          <mc:Fallback xmlns:cx="http://schemas.microsoft.com/office/drawing/2014/chartex" xmlns:cx1="http://schemas.microsoft.com/office/drawing/2015/9/8/chartex" xmlns:cx2="http://schemas.microsoft.com/office/drawing/2015/10/21/chartex" xmlns:w16se="http://schemas.microsoft.com/office/word/2015/wordml/symex">
             <w:pict>
               <v:line w14:anchorId="6C07C93F" id="Straight Connector 9" o:spid="_x0000_s1026" style="position:absolute;flip:y;z-index:251672576;visibility:visible;mso-wrap-style:square;mso-wrap-distance-left:9pt;mso-wrap-distance-top:0;mso-wrap-distance-right:9pt;mso-wrap-distance-bottom:0;mso-position-horizontal:left;mso-position-horizontal-relative:margin;mso-position-vertical:absolute;mso-position-vertical-relative:text" from="0,3.7pt" to="484.6pt,4.35pt" o:gfxdata="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" strokecolor="#8870ff" strokeweight="1.5pt">
                 <v:stroke joinstyle="miter"/>
@@ -1805,82 +3010,193 @@
         </mc:AlternateContent>
       </w:r>
     </w:p>
-    <w:p/>
-    <w:p/>
-    <w:p/>
-    <w:p>
-      <w:r>
+    <w:p>
+      <w:pPr>
+        <w:rPr>
+          <w:rFonts w:ascii="Open Sans Light" w:hAnsi="Open Sans Light" w:cs="Open Sans Light"/>
+        </w:rPr>
+      </w:pPr>
+    </w:p>
+    <w:p>
+      <w:pPr>
+        <w:rPr>
+          <w:rFonts w:ascii="Open Sans Light" w:hAnsi="Open Sans Light" w:cs="Open Sans Light"/>
+        </w:rPr>
+      </w:pPr>
+    </w:p>
+    <w:p>
+      <w:pPr>
+        <w:rPr>
+          <w:rFonts w:ascii="Open Sans Light" w:hAnsi="Open Sans Light" w:cs="Open Sans Light"/>
+        </w:rPr>
+      </w:pPr>
+    </w:p>
+    <w:p>
+      <w:pPr>
+        <w:rPr>
+          <w:rFonts w:ascii="Open Sans Light" w:hAnsi="Open Sans Light" w:cs="Open Sans Light"/>
+        </w:rPr>
+      </w:pPr>
+      <w:r>
+        <w:rPr>
+          <w:rFonts w:ascii="Open Sans Light" w:hAnsi="Open Sans Light" w:cs="Open Sans Light"/>
+        </w:rPr>
         <w:t>Le rapport doit être rédigé</w:t>
       </w:r>
       <w:r>
+        <w:rPr>
+          <w:rFonts w:ascii="Open Sans Light" w:hAnsi="Open Sans Light" w:cs="Open Sans Light"/>
+        </w:rPr>
         <w:t xml:space="preserve"> comme un rapport et donc comporter outre les éléments attendus une introduction et une conclusion. Dans cette première étape, il doit insister et décrire : - l’algorithme utilisé pour déplacer une personne (rappel : un algorithme n’est pas le code C). Pour ceux qui ne savent pas ce qu’est un algorithme vous pouvez lire l’article : </w:t>
       </w:r>
-      <w:hyperlink r:id="rId5" w:history="1">
+      <w:hyperlink r:id="rId7" w:history="1">
         <w:r>
           <w:rPr>
-            <w:rStyle w:val="Lienhypertexte"/>
+            <w:rStyle w:val="Hyperlink"/>
+            <w:rFonts w:ascii="Open Sans Light" w:hAnsi="Open Sans Light" w:cs="Open Sans Light"/>
           </w:rPr>
           <w:t>https://interstices.info/jcms/c_5776/qu-est-ce-qu-un-algorithme</w:t>
         </w:r>
       </w:hyperlink>
       <w:r>
+        <w:rPr>
+          <w:rFonts w:ascii="Open Sans Light" w:hAnsi="Open Sans Light" w:cs="Open Sans Light"/>
+        </w:rPr>
         <w:t>.</w:t>
       </w:r>
     </w:p>
     <w:p>
-      <w:r>
+      <w:pPr>
+        <w:rPr>
+          <w:rFonts w:ascii="Open Sans Light" w:hAnsi="Open Sans Light" w:cs="Open Sans Light"/>
+        </w:rPr>
+      </w:pPr>
+      <w:r>
+        <w:rPr>
+          <w:rFonts w:ascii="Open Sans Light" w:hAnsi="Open Sans Light" w:cs="Open Sans Light"/>
+        </w:rPr>
+        <w:lastRenderedPageBreak/>
         <w:t xml:space="preserve"> - comparer la manipulation des threads en Java (que vous avez vu en cours en SI3) et la manipulation des threads Posix (création, démarrage, arrêt, destruction, passages de paramètres, terminaison) ;</w:t>
       </w:r>
     </w:p>
     <w:p>
-      <w:r>
-        <w:t xml:space="preserve"> - pour la thread principale (i.e. celle associée </w:t>
+      <w:pPr>
+        <w:rPr>
+          <w:rFonts w:ascii="Open Sans Light" w:hAnsi="Open Sans Light" w:cs="Open Sans Light"/>
+        </w:rPr>
+      </w:pPr>
+      <w:r>
+        <w:rPr>
+          <w:rFonts w:ascii="Open Sans Light" w:hAnsi="Open Sans Light" w:cs="Open Sans Light"/>
+        </w:rPr>
+        <w:t xml:space="preserve"> - pour </w:t>
       </w:r>
       <w:proofErr w:type="gramStart"/>
       <w:r>
-        <w:t>au main</w:t>
+        <w:rPr>
+          <w:rFonts w:ascii="Open Sans Light" w:hAnsi="Open Sans Light" w:cs="Open Sans Light"/>
+        </w:rPr>
+        <w:t>la</w:t>
       </w:r>
       <w:proofErr w:type="gramEnd"/>
       <w:r>
-        <w:t xml:space="preserve"> de l’application), vous devez donner l’algorithme de création des threads filles (option –t1 et –t2) et celui lié à la terminaison de l’application (i.e. attente de création des threads filles précédemment créées) ;</w:t>
-      </w:r>
-    </w:p>
-    <w:p>
-      <w:r>
+        <w:rPr>
+          <w:rFonts w:ascii="Open Sans Light" w:hAnsi="Open Sans Light" w:cs="Open Sans Light"/>
+        </w:rPr>
+        <w:t xml:space="preserve"> thread principale (i.e. celle associée au main de l’application), vous devez donner l’algorithme de création des threads filles (option –t1 et –t2) et celui lié à la terminaison de l’application (i.e. attente de création des threads filles précédemment créées) ;</w:t>
+      </w:r>
+    </w:p>
+    <w:p>
+      <w:pPr>
+        <w:rPr>
+          <w:rFonts w:ascii="Open Sans Light" w:hAnsi="Open Sans Light" w:cs="Open Sans Light"/>
+        </w:rPr>
+      </w:pPr>
+      <w:r>
+        <w:rPr>
+          <w:rFonts w:ascii="Open Sans Light" w:hAnsi="Open Sans Light" w:cs="Open Sans Light"/>
+        </w:rPr>
         <w:t xml:space="preserve"> - analyser la correction de chacun des scénarios proposés.</w:t>
       </w:r>
     </w:p>
     <w:p>
-      <w:r>
-        <w:lastRenderedPageBreak/>
+      <w:pPr>
+        <w:rPr>
+          <w:rFonts w:ascii="Open Sans Light" w:hAnsi="Open Sans Light" w:cs="Open Sans Light"/>
+        </w:rPr>
+      </w:pPr>
+      <w:r>
+        <w:rPr>
+          <w:rFonts w:ascii="Open Sans Light" w:hAnsi="Open Sans Light" w:cs="Open Sans Light"/>
+        </w:rPr>
         <w:t xml:space="preserve"> - analyser de manière comparative les divers scénarios corrects proposés, cette analyse doit nécessairement utiliser les mesures effectuées.</w:t>
       </w:r>
     </w:p>
-    <w:p/>
-    <w:p>
-      <w:r>
+    <w:p>
+      <w:pPr>
+        <w:rPr>
+          <w:rFonts w:ascii="Open Sans Light" w:hAnsi="Open Sans Light" w:cs="Open Sans Light"/>
+        </w:rPr>
+      </w:pPr>
+    </w:p>
+    <w:p>
+      <w:pPr>
+        <w:rPr>
+          <w:rFonts w:ascii="Open Sans Light" w:hAnsi="Open Sans Light" w:cs="Open Sans Light"/>
+        </w:rPr>
+      </w:pPr>
+      <w:r>
+        <w:rPr>
+          <w:rFonts w:ascii="Open Sans Light" w:hAnsi="Open Sans Light" w:cs="Open Sans Light"/>
+        </w:rPr>
         <w:t xml:space="preserve">+ Dis en cours </w:t>
       </w:r>
       <w:proofErr w:type="gramStart"/>
       <w:r>
+        <w:rPr>
+          <w:rFonts w:ascii="Open Sans Light" w:hAnsi="Open Sans Light" w:cs="Open Sans Light"/>
+        </w:rPr>
         <w:t>( titre</w:t>
       </w:r>
       <w:proofErr w:type="gramEnd"/>
       <w:r>
+        <w:rPr>
+          <w:rFonts w:ascii="Open Sans Light" w:hAnsi="Open Sans Light" w:cs="Open Sans Light"/>
+        </w:rPr>
         <w:t>, date, auteurs, introduction, ce qu’on a fait(</w:t>
       </w:r>
       <w:proofErr w:type="spellStart"/>
       <w:r>
+        <w:rPr>
+          <w:rFonts w:ascii="Open Sans Light" w:hAnsi="Open Sans Light" w:cs="Open Sans Light"/>
+        </w:rPr>
         <w:t>gné</w:t>
       </w:r>
       <w:proofErr w:type="spellEnd"/>
       <w:r>
+        <w:rPr>
+          <w:rFonts w:ascii="Open Sans Light" w:hAnsi="Open Sans Light" w:cs="Open Sans Light"/>
+        </w:rPr>
         <w:t>) Bilan (bien, moins bien, lent, rapide, on a détecté…))</w:t>
       </w:r>
     </w:p>
-    <w:p/>
-    <w:p>
-      <w:r>
+    <w:p>
+      <w:pPr>
+        <w:rPr>
+          <w:rFonts w:ascii="Open Sans Light" w:hAnsi="Open Sans Light" w:cs="Open Sans Light"/>
+        </w:rPr>
+      </w:pPr>
+    </w:p>
+    <w:p>
+      <w:pPr>
+        <w:rPr>
+          <w:rFonts w:ascii="Open Sans Light" w:hAnsi="Open Sans Light" w:cs="Open Sans Light"/>
+        </w:rPr>
+      </w:pPr>
+      <w:r>
+        <w:rPr>
+          <w:rFonts w:ascii="Open Sans Light" w:hAnsi="Open Sans Light" w:cs="Open Sans Light"/>
+        </w:rPr>
         <w:t>+En java, pour chaque objet est déclaré un verrou (peut être utile ?)</w:t>
       </w:r>
     </w:p>
@@ -1895,7 +3211,7 @@
 </file>
 
 <file path=word/numbering.xml><?xml version="1.0" encoding="utf-8"?>
-<w:numbering xmlns:wpc="http://schemas.microsoft.com/office/word/2010/wordprocessingCanvas" xmlns:cx="http://schemas.microsoft.com/office/drawing/2014/chartex" xmlns:cx1="http://schemas.microsoft.com/office/drawing/2015/9/8/chartex" xmlns:cx2="http://schemas.microsoft.com/office/drawing/2015/10/21/chartex" xmlns:mc="http://schemas.openxmlformats.org/markup-compatibility/2006" xmlns:o="urn:schemas-microsoft-com:office:office" xmlns:r="http://schemas.openxmlformats.org/officeDocument/2006/relationships" xmlns:m="http://schemas.openxmlformats.org/officeDocument/2006/math" xmlns:v="urn:schemas-microsoft-com:vml" xmlns:wp14="http://schemas.microsoft.com/office/word/2010/wordprocessingDrawing" xmlns:wp="http://schemas.openxmlformats.org/drawingml/2006/wordprocessingDrawing" xmlns:w10="urn:schemas-microsoft-com:office:word" xmlns:w="http://schemas.openxmlformats.org/wordprocessingml/2006/main" xmlns:w14="http://schemas.microsoft.com/office/word/2010/wordml" xmlns:w15="http://schemas.microsoft.com/office/word/2012/wordml" xmlns:w16se="http://schemas.microsoft.com/office/word/2015/wordml/symex" xmlns:wpg="http://schemas.microsoft.com/office/word/2010/wordprocessingGroup" xmlns:wpi="http://schemas.microsoft.com/office/word/2010/wordprocessingInk" xmlns:wne="http://schemas.microsoft.com/office/word/2006/wordml" xmlns:wps="http://schemas.microsoft.com/office/word/2010/wordprocessingShape" mc:Ignorable="w14 w15 w16se wp14">
+<w:numbering xmlns:wpc="http://schemas.microsoft.com/office/word/2010/wordprocessingCanvas" xmlns:mc="http://schemas.openxmlformats.org/markup-compatibility/2006" xmlns:o="urn:schemas-microsoft-com:office:office" xmlns:r="http://schemas.openxmlformats.org/officeDocument/2006/relationships" xmlns:m="http://schemas.openxmlformats.org/officeDocument/2006/math" xmlns:v="urn:schemas-microsoft-com:vml" xmlns:wp14="http://schemas.microsoft.com/office/word/2010/wordprocessingDrawing" xmlns:wp="http://schemas.openxmlformats.org/drawingml/2006/wordprocessingDrawing" xmlns:w10="urn:schemas-microsoft-com:office:word" xmlns:w="http://schemas.openxmlformats.org/wordprocessingml/2006/main" xmlns:w14="http://schemas.microsoft.com/office/word/2010/wordml" xmlns:w15="http://schemas.microsoft.com/office/word/2012/wordml" xmlns:wpg="http://schemas.microsoft.com/office/word/2010/wordprocessingGroup" xmlns:wpi="http://schemas.microsoft.com/office/word/2010/wordprocessingInk" xmlns:wne="http://schemas.microsoft.com/office/word/2006/wordml" xmlns:wps="http://schemas.microsoft.com/office/word/2010/wordprocessingShape" mc:Ignorable="w14 w15 wp14">
   <w:abstractNum w:abstractNumId="0" w15:restartNumberingAfterBreak="0">
     <w:nsid w:val="12F60A56"/>
     <w:multiLevelType w:val="hybridMultilevel"/>
@@ -2075,6 +3391,95 @@
     </w:lvl>
   </w:abstractNum>
   <w:abstractNum w:abstractNumId="2" w15:restartNumberingAfterBreak="0">
+    <w:nsid w:val="1E073067"/>
+    <w:multiLevelType w:val="hybridMultilevel"/>
+    <w:tmpl w:val="7D3E1694"/>
+    <w:lvl w:ilvl="0" w:tplc="040C0011">
+      <w:start w:val="1"/>
+      <w:numFmt w:val="decimal"/>
+      <w:lvlText w:val="%1)"/>
+      <w:lvlJc w:val="left"/>
+      <w:pPr>
+        <w:ind w:left="720" w:hanging="360"/>
+      </w:pPr>
+      <w:rPr>
+        <w:rFonts w:hint="default"/>
+      </w:rPr>
+    </w:lvl>
+    <w:lvl w:ilvl="1" w:tplc="040C0019" w:tentative="1">
+      <w:start w:val="1"/>
+      <w:numFmt w:val="lowerLetter"/>
+      <w:lvlText w:val="%2."/>
+      <w:lvlJc w:val="left"/>
+      <w:pPr>
+        <w:ind w:left="1440" w:hanging="360"/>
+      </w:pPr>
+    </w:lvl>
+    <w:lvl w:ilvl="2" w:tplc="040C001B" w:tentative="1">
+      <w:start w:val="1"/>
+      <w:numFmt w:val="lowerRoman"/>
+      <w:lvlText w:val="%3."/>
+      <w:lvlJc w:val="right"/>
+      <w:pPr>
+        <w:ind w:left="2160" w:hanging="180"/>
+      </w:pPr>
+    </w:lvl>
+    <w:lvl w:ilvl="3" w:tplc="040C000F" w:tentative="1">
+      <w:start w:val="1"/>
+      <w:numFmt w:val="decimal"/>
+      <w:lvlText w:val="%4."/>
+      <w:lvlJc w:val="left"/>
+      <w:pPr>
+        <w:ind w:left="2880" w:hanging="360"/>
+      </w:pPr>
+    </w:lvl>
+    <w:lvl w:ilvl="4" w:tplc="040C0019" w:tentative="1">
+      <w:start w:val="1"/>
+      <w:numFmt w:val="lowerLetter"/>
+      <w:lvlText w:val="%5."/>
+      <w:lvlJc w:val="left"/>
+      <w:pPr>
+        <w:ind w:left="3600" w:hanging="360"/>
+      </w:pPr>
+    </w:lvl>
+    <w:lvl w:ilvl="5" w:tplc="040C001B" w:tentative="1">
+      <w:start w:val="1"/>
+      <w:numFmt w:val="lowerRoman"/>
+      <w:lvlText w:val="%6."/>
+      <w:lvlJc w:val="right"/>
+      <w:pPr>
+        <w:ind w:left="4320" w:hanging="180"/>
+      </w:pPr>
+    </w:lvl>
+    <w:lvl w:ilvl="6" w:tplc="040C000F" w:tentative="1">
+      <w:start w:val="1"/>
+      <w:numFmt w:val="decimal"/>
+      <w:lvlText w:val="%7."/>
+      <w:lvlJc w:val="left"/>
+      <w:pPr>
+        <w:ind w:left="5040" w:hanging="360"/>
+      </w:pPr>
+    </w:lvl>
+    <w:lvl w:ilvl="7" w:tplc="040C0019" w:tentative="1">
+      <w:start w:val="1"/>
+      <w:numFmt w:val="lowerLetter"/>
+      <w:lvlText w:val="%8."/>
+      <w:lvlJc w:val="left"/>
+      <w:pPr>
+        <w:ind w:left="5760" w:hanging="360"/>
+      </w:pPr>
+    </w:lvl>
+    <w:lvl w:ilvl="8" w:tplc="040C001B" w:tentative="1">
+      <w:start w:val="1"/>
+      <w:numFmt w:val="lowerRoman"/>
+      <w:lvlText w:val="%9."/>
+      <w:lvlJc w:val="right"/>
+      <w:pPr>
+        <w:ind w:left="6480" w:hanging="180"/>
+      </w:pPr>
+    </w:lvl>
+  </w:abstractNum>
+  <w:abstractNum w:abstractNumId="3" w15:restartNumberingAfterBreak="0">
     <w:nsid w:val="318E4EEE"/>
     <w:multiLevelType w:val="hybridMultilevel"/>
     <w:tmpl w:val="3F585C14"/>
@@ -2163,7 +3568,96 @@
       </w:pPr>
     </w:lvl>
   </w:abstractNum>
-  <w:abstractNum w:abstractNumId="3" w15:restartNumberingAfterBreak="0">
+  <w:abstractNum w:abstractNumId="4" w15:restartNumberingAfterBreak="0">
+    <w:nsid w:val="3B0573CD"/>
+    <w:multiLevelType w:val="hybridMultilevel"/>
+    <w:tmpl w:val="739A5354"/>
+    <w:lvl w:ilvl="0" w:tplc="040C0011">
+      <w:start w:val="1"/>
+      <w:numFmt w:val="decimal"/>
+      <w:lvlText w:val="%1)"/>
+      <w:lvlJc w:val="left"/>
+      <w:pPr>
+        <w:ind w:left="720" w:hanging="360"/>
+      </w:pPr>
+      <w:rPr>
+        <w:rFonts w:hint="default"/>
+      </w:rPr>
+    </w:lvl>
+    <w:lvl w:ilvl="1" w:tplc="040C0019" w:tentative="1">
+      <w:start w:val="1"/>
+      <w:numFmt w:val="lowerLetter"/>
+      <w:lvlText w:val="%2."/>
+      <w:lvlJc w:val="left"/>
+      <w:pPr>
+        <w:ind w:left="1440" w:hanging="360"/>
+      </w:pPr>
+    </w:lvl>
+    <w:lvl w:ilvl="2" w:tplc="040C001B" w:tentative="1">
+      <w:start w:val="1"/>
+      <w:numFmt w:val="lowerRoman"/>
+      <w:lvlText w:val="%3."/>
+      <w:lvlJc w:val="right"/>
+      <w:pPr>
+        <w:ind w:left="2160" w:hanging="180"/>
+      </w:pPr>
+    </w:lvl>
+    <w:lvl w:ilvl="3" w:tplc="040C000F" w:tentative="1">
+      <w:start w:val="1"/>
+      <w:numFmt w:val="decimal"/>
+      <w:lvlText w:val="%4."/>
+      <w:lvlJc w:val="left"/>
+      <w:pPr>
+        <w:ind w:left="2880" w:hanging="360"/>
+      </w:pPr>
+    </w:lvl>
+    <w:lvl w:ilvl="4" w:tplc="040C0019" w:tentative="1">
+      <w:start w:val="1"/>
+      <w:numFmt w:val="lowerLetter"/>
+      <w:lvlText w:val="%5."/>
+      <w:lvlJc w:val="left"/>
+      <w:pPr>
+        <w:ind w:left="3600" w:hanging="360"/>
+      </w:pPr>
+    </w:lvl>
+    <w:lvl w:ilvl="5" w:tplc="040C001B" w:tentative="1">
+      <w:start w:val="1"/>
+      <w:numFmt w:val="lowerRoman"/>
+      <w:lvlText w:val="%6."/>
+      <w:lvlJc w:val="right"/>
+      <w:pPr>
+        <w:ind w:left="4320" w:hanging="180"/>
+      </w:pPr>
+    </w:lvl>
+    <w:lvl w:ilvl="6" w:tplc="040C000F" w:tentative="1">
+      <w:start w:val="1"/>
+      <w:numFmt w:val="decimal"/>
+      <w:lvlText w:val="%7."/>
+      <w:lvlJc w:val="left"/>
+      <w:pPr>
+        <w:ind w:left="5040" w:hanging="360"/>
+      </w:pPr>
+    </w:lvl>
+    <w:lvl w:ilvl="7" w:tplc="040C0019" w:tentative="1">
+      <w:start w:val="1"/>
+      <w:numFmt w:val="lowerLetter"/>
+      <w:lvlText w:val="%8."/>
+      <w:lvlJc w:val="left"/>
+      <w:pPr>
+        <w:ind w:left="5760" w:hanging="360"/>
+      </w:pPr>
+    </w:lvl>
+    <w:lvl w:ilvl="8" w:tplc="040C001B" w:tentative="1">
+      <w:start w:val="1"/>
+      <w:numFmt w:val="lowerRoman"/>
+      <w:lvlText w:val="%9."/>
+      <w:lvlJc w:val="right"/>
+      <w:pPr>
+        <w:ind w:left="6480" w:hanging="180"/>
+      </w:pPr>
+    </w:lvl>
+  </w:abstractNum>
+  <w:abstractNum w:abstractNumId="5" w15:restartNumberingAfterBreak="0">
     <w:nsid w:val="7510327C"/>
     <w:multiLevelType w:val="hybridMultilevel"/>
     <w:tmpl w:val="5D726BF2"/>
@@ -2253,10 +3747,10 @@
     </w:lvl>
   </w:abstractNum>
   <w:num w:numId="1">
-    <w:abstractNumId w:val="3"/>
+    <w:abstractNumId w:val="5"/>
   </w:num>
   <w:num w:numId="2">
-    <w:abstractNumId w:val="2"/>
+    <w:abstractNumId w:val="3"/>
   </w:num>
   <w:num w:numId="3">
     <w:abstractNumId w:val="1"/>
@@ -2264,11 +3758,17 @@
   <w:num w:numId="4">
     <w:abstractNumId w:val="0"/>
   </w:num>
+  <w:num w:numId="5">
+    <w:abstractNumId w:val="4"/>
+  </w:num>
+  <w:num w:numId="6">
+    <w:abstractNumId w:val="2"/>
+  </w:num>
 </w:numbering>
 </file>
 
 <file path=word/styles.xml><?xml version="1.0" encoding="utf-8"?>
-<w:styles xmlns:mc="http://schemas.openxmlformats.org/markup-compatibility/2006" xmlns:r="http://schemas.openxmlformats.org/officeDocument/2006/relationships" xmlns:w="http://schemas.openxmlformats.org/wordprocessingml/2006/main" xmlns:w14="http://schemas.microsoft.com/office/word/2010/wordml" xmlns:w15="http://schemas.microsoft.com/office/word/2012/wordml" xmlns:w16se="http://schemas.microsoft.com/office/word/2015/wordml/symex" mc:Ignorable="w14 w15 w16se">
+<w:styles xmlns:mc="http://schemas.openxmlformats.org/markup-compatibility/2006" xmlns:r="http://schemas.openxmlformats.org/officeDocument/2006/relationships" xmlns:w="http://schemas.openxmlformats.org/wordprocessingml/2006/main" xmlns:w14="http://schemas.microsoft.com/office/word/2010/wordml" xmlns:w15="http://schemas.microsoft.com/office/word/2012/wordml" mc:Ignorable="w14 w15">
   <w:docDefaults>
     <w:rPrDefault>
       <w:rPr>
@@ -2284,7 +3784,7 @@
       </w:pPr>
     </w:pPrDefault>
   </w:docDefaults>
-  <w:latentStyles w:defLockedState="0" w:defUIPriority="99" w:defSemiHidden="0" w:defUnhideWhenUsed="0" w:defQFormat="0" w:count="372">
+  <w:latentStyles w:defLockedState="0" w:defUIPriority="99" w:defSemiHidden="0" w:defUnhideWhenUsed="0" w:defQFormat="0" w:count="371">
     <w:lsdException w:name="Normal" w:uiPriority="0" w:qFormat="1"/>
     <w:lsdException w:name="heading 1" w:uiPriority="9" w:qFormat="1"/>
     <w:lsdException w:name="heading 2" w:semiHidden="1" w:uiPriority="9" w:unhideWhenUsed="1" w:qFormat="1"/>
@@ -2390,6 +3890,7 @@
     <w:lsdException w:name="HTML Sample" w:semiHidden="1" w:unhideWhenUsed="1"/>
     <w:lsdException w:name="HTML Typewriter" w:semiHidden="1" w:unhideWhenUsed="1"/>
     <w:lsdException w:name="HTML Variable" w:semiHidden="1" w:unhideWhenUsed="1"/>
+    <w:lsdException w:name="Normal Table" w:semiHidden="1" w:unhideWhenUsed="1"/>
     <w:lsdException w:name="annotation subject" w:semiHidden="1" w:unhideWhenUsed="1"/>
     <w:lsdException w:name="No List" w:semiHidden="1" w:unhideWhenUsed="1"/>
     <w:lsdException w:name="Outline List 1" w:semiHidden="1" w:unhideWhenUsed="1"/>
@@ -2436,8 +3937,10 @@
     <w:lsdException w:name="Table Subtle 2" w:semiHidden="1" w:unhideWhenUsed="1"/>
     <w:lsdException w:name="Table Web 1" w:semiHidden="1" w:unhideWhenUsed="1"/>
     <w:lsdException w:name="Table Web 2" w:semiHidden="1" w:unhideWhenUsed="1"/>
+    <w:lsdException w:name="Table Web 3" w:semiHidden="1" w:unhideWhenUsed="1"/>
     <w:lsdException w:name="Balloon Text" w:semiHidden="1" w:unhideWhenUsed="1"/>
     <w:lsdException w:name="Table Grid" w:uiPriority="39"/>
+    <w:lsdException w:name="Table Theme" w:semiHidden="1" w:unhideWhenUsed="1"/>
     <w:lsdException w:name="Placeholder Text" w:semiHidden="1"/>
     <w:lsdException w:name="No Spacing" w:uiPriority="1" w:qFormat="1"/>
     <w:lsdException w:name="Light Shading" w:uiPriority="60"/>
@@ -2653,7 +4156,6 @@
     <w:lsdException w:name="List Table 5 Dark Accent 6" w:uiPriority="50"/>
     <w:lsdException w:name="List Table 6 Colorful Accent 6" w:uiPriority="51"/>
     <w:lsdException w:name="List Table 7 Colorful Accent 6" w:uiPriority="52"/>
-    <w:lsdException w:name="Mention" w:semiHidden="1" w:unhideWhenUsed="1"/>
   </w:latentStyles>
   <w:style w:type="paragraph" w:default="1" w:styleId="Normal">
     <w:name w:val="Normal"/>
@@ -2664,13 +4166,13 @@
       <w:sz w:val="24"/>
     </w:rPr>
   </w:style>
-  <w:style w:type="character" w:default="1" w:styleId="Policepardfaut">
+  <w:style w:type="character" w:default="1" w:styleId="DefaultParagraphFont">
     <w:name w:val="Default Paragraph Font"/>
     <w:uiPriority w:val="1"/>
     <w:semiHidden/>
     <w:unhideWhenUsed/>
   </w:style>
-  <w:style w:type="table" w:default="1" w:styleId="TableauNormal">
+  <w:style w:type="table" w:default="1" w:styleId="TableNormal">
     <w:name w:val="Normal Table"/>
     <w:uiPriority w:val="99"/>
     <w:semiHidden/>
@@ -2685,15 +4187,15 @@
       </w:tblCellMar>
     </w:tblPr>
   </w:style>
-  <w:style w:type="numbering" w:default="1" w:styleId="Aucuneliste">
+  <w:style w:type="numbering" w:default="1" w:styleId="NoList">
     <w:name w:val="No List"/>
     <w:uiPriority w:val="99"/>
     <w:semiHidden/>
     <w:unhideWhenUsed/>
   </w:style>
-  <w:style w:type="character" w:styleId="Lienhypertexte">
+  <w:style w:type="character" w:styleId="Hyperlink">
     <w:name w:val="Hyperlink"/>
-    <w:basedOn w:val="Policepardfaut"/>
+    <w:basedOn w:val="DefaultParagraphFont"/>
     <w:uiPriority w:val="99"/>
     <w:unhideWhenUsed/>
     <w:rsid w:val="009A5DC1"/>
@@ -2702,7 +4204,7 @@
       <w:u w:val="single"/>
     </w:rPr>
   </w:style>
-  <w:style w:type="paragraph" w:styleId="Paragraphedeliste">
+  <w:style w:type="paragraph" w:styleId="ListParagraph">
     <w:name w:val="List Paragraph"/>
     <w:basedOn w:val="Normal"/>
     <w:uiPriority w:val="34"/>

</xml_diff>

<commit_message>
Adding a lil thing in teh report :muscle: :triumph:
</commit_message>
<xml_diff>
--- a/report/report.docx
+++ b/report/report.docx
@@ -104,7 +104,7 @@
               </wp:anchor>
             </w:drawing>
           </mc:Choice>
-          <mc:Fallback xmlns:cx="http://schemas.microsoft.com/office/drawing/2014/chartex" xmlns:cx1="http://schemas.microsoft.com/office/drawing/2015/9/8/chartex" xmlns:cx2="http://schemas.microsoft.com/office/drawing/2015/10/21/chartex" xmlns:w16se="http://schemas.microsoft.com/office/word/2015/wordml/symex">
+          <mc:Fallback xmlns:w16se="http://schemas.microsoft.com/office/word/2015/wordml/symex" xmlns:cx2="http://schemas.microsoft.com/office/drawing/2015/10/21/chartex" xmlns:cx1="http://schemas.microsoft.com/office/drawing/2015/9/8/chartex" xmlns:cx="http://schemas.microsoft.com/office/drawing/2014/chartex">
             <w:pict>
               <v:rect id="Rectangle 1" o:spid="_x0000_s1026" style="position:absolute;margin-left:0;margin-top:-18.25pt;width:594.8pt;height:113.3pt;z-index:251659264;visibility:visible;mso-wrap-style:square;mso-height-percent:0;mso-wrap-distance-left:9pt;mso-wrap-distance-top:0;mso-wrap-distance-right:9pt;mso-wrap-distance-bottom:0;mso-position-horizontal:left;mso-position-horizontal-relative:page;mso-position-vertical:absolute;mso-position-vertical-relative:text;mso-height-percent:0;mso-height-relative:margin;v-text-anchor:middle" o:gfxdata="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" fillcolor="#8870ff" stroked="f" strokeweight="1pt">
                 <v:textbox>
@@ -298,7 +298,7 @@
               </wp:anchor>
             </w:drawing>
           </mc:Choice>
-          <mc:Fallback xmlns:cx="http://schemas.microsoft.com/office/drawing/2014/chartex" xmlns:cx1="http://schemas.microsoft.com/office/drawing/2015/9/8/chartex" xmlns:cx2="http://schemas.microsoft.com/office/drawing/2015/10/21/chartex" xmlns:w16se="http://schemas.microsoft.com/office/word/2015/wordml/symex">
+          <mc:Fallback xmlns:w16se="http://schemas.microsoft.com/office/word/2015/wordml/symex" xmlns:cx2="http://schemas.microsoft.com/office/drawing/2015/10/21/chartex" xmlns:cx1="http://schemas.microsoft.com/office/drawing/2015/9/8/chartex" xmlns:cx="http://schemas.microsoft.com/office/drawing/2014/chartex">
             <w:pict>
               <v:rect id="Rectangle 2" o:spid="_x0000_s1027" style="position:absolute;margin-left:0;margin-top:1.35pt;width:370pt;height:239.8pt;z-index:251660288;visibility:visible;mso-wrap-style:square;mso-wrap-distance-left:9pt;mso-wrap-distance-top:0;mso-wrap-distance-right:9pt;mso-wrap-distance-bottom:0;mso-position-horizontal:center;mso-position-horizontal-relative:margin;mso-position-vertical:absolute;mso-position-vertical-relative:text;v-text-anchor:middle" o:gfxdata="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" filled="f" stroked="f" strokeweight="1pt">
                 <v:textbox>
@@ -617,7 +617,7 @@
               </wp:anchor>
             </w:drawing>
           </mc:Choice>
-          <mc:Fallback xmlns:cx="http://schemas.microsoft.com/office/drawing/2014/chartex" xmlns:cx1="http://schemas.microsoft.com/office/drawing/2015/9/8/chartex" xmlns:cx2="http://schemas.microsoft.com/office/drawing/2015/10/21/chartex" xmlns:w16se="http://schemas.microsoft.com/office/word/2015/wordml/symex">
+          <mc:Fallback xmlns:w16se="http://schemas.microsoft.com/office/word/2015/wordml/symex" xmlns:cx2="http://schemas.microsoft.com/office/drawing/2015/10/21/chartex" xmlns:cx1="http://schemas.microsoft.com/office/drawing/2015/9/8/chartex" xmlns:cx="http://schemas.microsoft.com/office/drawing/2014/chartex">
             <w:pict>
               <v:rect w14:anchorId="3D287FBC" id="Rectangle 3" o:spid="_x0000_s1028" style="position:absolute;margin-left:0;margin-top:.3pt;width:234.15pt;height:173.4pt;z-index:251661312;visibility:visible;mso-wrap-style:square;mso-wrap-distance-left:9pt;mso-wrap-distance-top:0;mso-wrap-distance-right:9pt;mso-wrap-distance-bottom:0;mso-position-horizontal:center;mso-position-horizontal-relative:margin;mso-position-vertical:absolute;mso-position-vertical-relative:text;v-text-anchor:middle" o:gfxdata="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" filled="f" stroked="f" strokeweight="1pt">
                 <v:textbox>
@@ -1086,7 +1086,7 @@
               </wp:anchor>
             </w:drawing>
           </mc:Choice>
-          <mc:Fallback xmlns:cx="http://schemas.microsoft.com/office/drawing/2014/chartex" xmlns:cx1="http://schemas.microsoft.com/office/drawing/2015/9/8/chartex" xmlns:cx2="http://schemas.microsoft.com/office/drawing/2015/10/21/chartex" xmlns:w16se="http://schemas.microsoft.com/office/word/2015/wordml/symex">
+          <mc:Fallback xmlns:w16se="http://schemas.microsoft.com/office/word/2015/wordml/symex" xmlns:cx2="http://schemas.microsoft.com/office/drawing/2015/10/21/chartex" xmlns:cx1="http://schemas.microsoft.com/office/drawing/2015/9/8/chartex" xmlns:cx="http://schemas.microsoft.com/office/drawing/2014/chartex">
             <w:pict>
               <v:line w14:anchorId="6868A72F" id="Straight Connector 4" o:spid="_x0000_s1026" style="position:absolute;flip:y;z-index:251662336;visibility:visible;mso-wrap-style:square;mso-wrap-distance-left:9pt;mso-wrap-distance-top:0;mso-wrap-distance-right:9pt;mso-wrap-distance-bottom:0;mso-position-horizontal:left;mso-position-horizontal-relative:margin;mso-position-vertical:absolute;mso-position-vertical-relative:text" from="0,.2pt" to="484.6pt,.85pt" o:gfxdata="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" strokecolor="#8870ff" strokeweight="1.5pt">
                 <v:stroke joinstyle="miter"/>
@@ -1146,15 +1146,20 @@
         <w:rPr>
           <w:rFonts w:ascii="Open Sans Light" w:hAnsi="Open Sans Light" w:cs="Open Sans Light"/>
         </w:rPr>
-        <w:t>Nous avons choisi d’implémenter ce projet en C, car personne ne peut rivaliser avec le charisme de César.</w:t>
-      </w:r>
-    </w:p>
-    <w:p>
-      <w:pPr>
-        <w:rPr>
-          <w:rFonts w:ascii="Open Sans Light" w:hAnsi="Open Sans Light" w:cs="Open Sans Light"/>
-        </w:rPr>
-      </w:pPr>
+        <w:t>Nous avons choisi d’implémenter ce projet en C</w:t>
+      </w:r>
+      <w:r>
+        <w:rPr>
+          <w:rFonts w:ascii="Open Sans Light" w:hAnsi="Open Sans Light" w:cs="Open Sans Light"/>
+        </w:rPr>
+        <w:t>.</w:t>
+      </w:r>
+      <w:r>
+        <w:rPr>
+          <w:rFonts w:ascii="Open Sans Light" w:hAnsi="Open Sans Light" w:cs="Open Sans Light"/>
+        </w:rPr>
+        <w:t>[EXPLIQUER PK}</w:t>
+      </w:r>
     </w:p>
     <w:p>
       <w:pPr>
@@ -1258,7 +1263,7 @@
               </wp:anchor>
             </w:drawing>
           </mc:Choice>
-          <mc:Fallback xmlns:cx="http://schemas.microsoft.com/office/drawing/2014/chartex" xmlns:cx1="http://schemas.microsoft.com/office/drawing/2015/9/8/chartex" xmlns:cx2="http://schemas.microsoft.com/office/drawing/2015/10/21/chartex" xmlns:w16se="http://schemas.microsoft.com/office/word/2015/wordml/symex">
+          <mc:Fallback xmlns:w16se="http://schemas.microsoft.com/office/word/2015/wordml/symex" xmlns:cx2="http://schemas.microsoft.com/office/drawing/2015/10/21/chartex" xmlns:cx1="http://schemas.microsoft.com/office/drawing/2015/9/8/chartex" xmlns:cx="http://schemas.microsoft.com/office/drawing/2014/chartex">
             <w:pict>
               <v:line w14:anchorId="57B8B4CD" id="Straight Connector 5" o:spid="_x0000_s1026" style="position:absolute;flip:y;z-index:251664384;visibility:visible;mso-wrap-style:square;mso-wrap-distance-left:9pt;mso-wrap-distance-top:0;mso-wrap-distance-right:9pt;mso-wrap-distance-bottom:0;mso-position-horizontal:left;mso-position-horizontal-relative:margin;mso-position-vertical:absolute;mso-position-vertical-relative:text" from="0,3.4pt" to="484.6pt,4.05pt" o:gfxdata="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" strokecolor="#8870ff" strokeweight="1.5pt">
                 <v:stroke joinstyle="miter"/>
@@ -1286,21 +1291,7 @@
         <w:rPr>
           <w:rFonts w:ascii="Open Sans Light" w:hAnsi="Open Sans Light" w:cs="Open Sans Light"/>
         </w:rPr>
-        <w:t xml:space="preserve">Explication de notre </w:t>
-      </w:r>
-      <w:proofErr w:type="spellStart"/>
-      <w:r>
-        <w:rPr>
-          <w:rFonts w:ascii="Open Sans Light" w:hAnsi="Open Sans Light" w:cs="Open Sans Light"/>
-        </w:rPr>
-        <w:t>algo</w:t>
-      </w:r>
-      <w:proofErr w:type="spellEnd"/>
-      <w:r>
-        <w:rPr>
-          <w:rFonts w:ascii="Open Sans Light" w:hAnsi="Open Sans Light" w:cs="Open Sans Light"/>
-        </w:rPr>
-        <w:t xml:space="preserve"> de déplacement</w:t>
+        <w:t>Explication de notre algo de déplacement</w:t>
       </w:r>
       <w:r>
         <w:rPr>
@@ -1454,7 +1445,7 @@
               </wp:anchor>
             </w:drawing>
           </mc:Choice>
-          <mc:Fallback xmlns:cx="http://schemas.microsoft.com/office/drawing/2014/chartex" xmlns:cx1="http://schemas.microsoft.com/office/drawing/2015/9/8/chartex" xmlns:cx2="http://schemas.microsoft.com/office/drawing/2015/10/21/chartex" xmlns:w16se="http://schemas.microsoft.com/office/word/2015/wordml/symex">
+          <mc:Fallback xmlns:w16se="http://schemas.microsoft.com/office/word/2015/wordml/symex" xmlns:cx2="http://schemas.microsoft.com/office/drawing/2015/10/21/chartex" xmlns:cx1="http://schemas.microsoft.com/office/drawing/2015/9/8/chartex" xmlns:cx="http://schemas.microsoft.com/office/drawing/2014/chartex">
             <w:pict>
               <v:line w14:anchorId="47E94FED" id="Straight Connector 6" o:spid="_x0000_s1026" style="position:absolute;flip:y;z-index:251666432;visibility:visible;mso-wrap-style:square;mso-wrap-distance-left:9pt;mso-wrap-distance-top:0;mso-wrap-distance-right:9pt;mso-wrap-distance-bottom:0;mso-position-horizontal:left;mso-position-horizontal-relative:margin;mso-position-vertical:absolute;mso-position-vertical-relative:text" from="0,2.9pt" to="484.6pt,3.55pt" o:gfxdata="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" strokecolor="#8870ff" strokeweight="1.5pt">
                 <v:stroke joinstyle="miter"/>
@@ -1495,57 +1486,98 @@
         <w:rPr>
           <w:rFonts w:ascii="Open Sans Light" w:hAnsi="Open Sans Light" w:cs="Open Sans Light"/>
         </w:rPr>
-        <w:t xml:space="preserve"> En C, on appelle </w:t>
-      </w:r>
-      <w:proofErr w:type="spellStart"/>
-      <w:r>
-        <w:rPr>
-          <w:rFonts w:ascii="Open Sans Light" w:hAnsi="Open Sans Light" w:cs="Open Sans Light"/>
-        </w:rPr>
-        <w:t>thread_</w:t>
-      </w:r>
-      <w:proofErr w:type="gramStart"/>
-      <w:r>
-        <w:rPr>
-          <w:rFonts w:ascii="Open Sans Light" w:hAnsi="Open Sans Light" w:cs="Open Sans Light"/>
-        </w:rPr>
-        <w:t>create</w:t>
-      </w:r>
-      <w:proofErr w:type="spellEnd"/>
+        <w:t xml:space="preserve"> En C, on appelle thread_create() en lui passant en paramètre le thread, la fonction à exécuter, et des informations complémentaires sur le comportement du thread. Une majeure partie de la création se fait via des paramètres et on a juste à déclarer une variable de type pthread_t</w:t>
+      </w:r>
+      <w:r>
+        <w:rPr>
+          <w:rFonts w:ascii="Open Sans Light" w:hAnsi="Open Sans Light" w:cs="Open Sans Light"/>
+        </w:rPr>
+        <w:t>.</w:t>
+      </w:r>
+    </w:p>
+    <w:p>
+      <w:pPr>
+        <w:rPr>
+          <w:rFonts w:ascii="Open Sans Light" w:hAnsi="Open Sans Light" w:cs="Open Sans Light"/>
+        </w:rPr>
+      </w:pPr>
+    </w:p>
+    <w:p>
+      <w:pPr>
+        <w:rPr>
+          <w:rFonts w:ascii="Open Sans Light" w:hAnsi="Open Sans Light" w:cs="Open Sans Light"/>
+        </w:rPr>
+      </w:pPr>
+      <w:r>
+        <w:rPr>
+          <w:rFonts w:ascii="Open Sans Light" w:hAnsi="Open Sans Light" w:cs="Open Sans Light"/>
+          <w:color w:val="8870FF"/>
+        </w:rPr>
+        <w:t>Démarrage </w:t>
+      </w:r>
+      <w:r>
+        <w:rPr>
+          <w:rFonts w:ascii="Open Sans Light" w:hAnsi="Open Sans Light" w:cs="Open Sans Light"/>
+        </w:rPr>
+        <w:t xml:space="preserve">: </w:t>
+      </w:r>
+    </w:p>
+    <w:p>
+      <w:pPr>
+        <w:rPr>
+          <w:rFonts w:ascii="Open Sans Light" w:hAnsi="Open Sans Light" w:cs="Open Sans Light"/>
+        </w:rPr>
+      </w:pPr>
+      <w:r>
+        <w:rPr>
+          <w:rFonts w:ascii="Open Sans Light" w:hAnsi="Open Sans Light" w:cs="Open Sans Light"/>
+          <w:color w:val="8870FF"/>
+        </w:rPr>
+        <w:lastRenderedPageBreak/>
+        <w:t>Arrêt </w:t>
+      </w:r>
+      <w:r>
+        <w:rPr>
+          <w:rFonts w:ascii="Open Sans Light" w:hAnsi="Open Sans Light" w:cs="Open Sans Light"/>
+        </w:rPr>
+        <w:t>:</w:t>
+      </w:r>
+      <w:r>
+        <w:rPr>
+          <w:rFonts w:ascii="Open Sans Light" w:hAnsi="Open Sans Light" w:cs="Open Sans Light"/>
+        </w:rPr>
+        <w:t xml:space="preserve"> </w:t>
+      </w:r>
+      <w:r>
+        <w:rPr>
+          <w:rFonts w:ascii="Open Sans Light" w:hAnsi="Open Sans Light" w:cs="Open Sans Light"/>
+        </w:rPr>
+        <w:t xml:space="preserve">On peut utiliser </w:t>
+      </w:r>
+      <w:r>
+        <w:rPr>
+          <w:rFonts w:ascii="Open Sans Light" w:hAnsi="Open Sans Light" w:cs="Open Sans Light"/>
+        </w:rPr>
+        <w:t>pthread_cancel</w:t>
+      </w:r>
       <w:r>
         <w:rPr>
           <w:rFonts w:ascii="Open Sans Light" w:hAnsi="Open Sans Light" w:cs="Open Sans Light"/>
         </w:rPr>
         <w:t>(</w:t>
       </w:r>
-      <w:proofErr w:type="gramEnd"/>
-      <w:r>
-        <w:rPr>
-          <w:rFonts w:ascii="Open Sans Light" w:hAnsi="Open Sans Light" w:cs="Open Sans Light"/>
-        </w:rPr>
-        <w:t xml:space="preserve">) en lui passant en paramètre le thread, la fonction à exécuter, et des informations complémentaires sur le comportement du thread. Une majeure partie de la création se fait via des paramètres et on a juste à déclarer une variable de type </w:t>
-      </w:r>
-      <w:proofErr w:type="spellStart"/>
-      <w:r>
-        <w:rPr>
-          <w:rFonts w:ascii="Open Sans Light" w:hAnsi="Open Sans Light" w:cs="Open Sans Light"/>
-        </w:rPr>
-        <w:t>pthread_t</w:t>
-      </w:r>
-      <w:proofErr w:type="spellEnd"/>
-      <w:r>
-        <w:rPr>
-          <w:rFonts w:ascii="Open Sans Light" w:hAnsi="Open Sans Light" w:cs="Open Sans Light"/>
-        </w:rPr>
-        <w:t>.</w:t>
-      </w:r>
-    </w:p>
-    <w:p>
-      <w:pPr>
-        <w:rPr>
-          <w:rFonts w:ascii="Open Sans Light" w:hAnsi="Open Sans Light" w:cs="Open Sans Light"/>
-        </w:rPr>
-      </w:pPr>
+      <w:r>
+        <w:rPr>
+          <w:rFonts w:ascii="Open Sans Light" w:hAnsi="Open Sans Light" w:cs="Open Sans Light"/>
+        </w:rPr>
+        <w:t>)</w:t>
+      </w:r>
+      <w:r>
+        <w:rPr>
+          <w:rFonts w:ascii="Open Sans Light" w:hAnsi="Open Sans Light" w:cs="Open Sans Light"/>
+        </w:rPr>
+        <w:t xml:space="preserve"> qui envoie une requête de destruction au thread. Il se peut que cela ne détruise pas le thread, la destruction dépendra de deux facteurs, l’état et le type de destruction qui peuvent être choisis avant la destruction</w:t>
+      </w:r>
     </w:p>
     <w:p>
       <w:pPr>
@@ -1558,18 +1590,250 @@
           <w:rFonts w:ascii="Open Sans Light" w:hAnsi="Open Sans Light" w:cs="Open Sans Light"/>
           <w:color w:val="8870FF"/>
         </w:rPr>
-        <w:lastRenderedPageBreak/>
+        <w:t>Destruction </w:t>
+      </w:r>
+      <w:r>
+        <w:rPr>
+          <w:rFonts w:ascii="Open Sans Light" w:hAnsi="Open Sans Light" w:cs="Open Sans Light"/>
+        </w:rPr>
+        <w:t>:</w:t>
+      </w:r>
+    </w:p>
+    <w:p>
+      <w:pPr>
+        <w:ind w:firstLine="708"/>
+        <w:rPr>
+          <w:rFonts w:ascii="Open Sans Light" w:hAnsi="Open Sans Light" w:cs="Open Sans Light"/>
+        </w:rPr>
+      </w:pPr>
+      <w:r>
+        <w:rPr>
+          <w:rFonts w:ascii="Open Sans Light" w:hAnsi="Open Sans Light" w:cs="Open Sans Light"/>
+        </w:rPr>
+        <w:t xml:space="preserve">      </w:t>
+      </w:r>
+      <w:r>
+        <w:rPr>
+          <w:rFonts w:ascii="Open Sans Light" w:hAnsi="Open Sans Light" w:cs="Open Sans Light"/>
+        </w:rPr>
+        <w:t xml:space="preserve">En Java, on doit tout d’abord créer </w:t>
+      </w:r>
+      <w:r>
+        <w:rPr>
+          <w:rFonts w:ascii="Open Sans Light" w:hAnsi="Open Sans Light" w:cs="Open Sans Light"/>
+        </w:rPr>
+        <w:t>une</w:t>
+      </w:r>
+      <w:r>
+        <w:rPr>
+          <w:rFonts w:ascii="Open Sans Light" w:hAnsi="Open Sans Light" w:cs="Open Sans Light"/>
+        </w:rPr>
+        <w:t xml:space="preserve"> classe héritant de Thread, qui représentera notre thread</w:t>
+      </w:r>
+      <w:r>
+        <w:rPr>
+          <w:rFonts w:ascii="Open Sans Light" w:hAnsi="Open Sans Light" w:cs="Open Sans Light"/>
+        </w:rPr>
+        <w:t xml:space="preserve">. La fonction à exécuter est déjà dans la classe(run()). Contrairement au C, il n’y a pas de paramètres à passer lors de la création, qui se fait comme une </w:t>
+      </w:r>
+      <w:r>
+        <w:rPr>
+          <w:rFonts w:ascii="Open Sans Light" w:hAnsi="Open Sans Light" w:cs="Open Sans Light"/>
+        </w:rPr>
+        <w:t>instanciation</w:t>
+      </w:r>
+      <w:r>
+        <w:rPr>
+          <w:rFonts w:ascii="Open Sans Light" w:hAnsi="Open Sans Light" w:cs="Open Sans Light"/>
+        </w:rPr>
+        <w:t xml:space="preserve"> d’objet classique.</w:t>
+      </w:r>
+      <w:r>
+        <w:rPr>
+          <w:rFonts w:ascii="Open Sans Light" w:hAnsi="Open Sans Light" w:cs="Open Sans Light"/>
+        </w:rPr>
+        <w:t xml:space="preserve"> C’est une solution rapide dans certains cas</w:t>
+      </w:r>
+    </w:p>
+    <w:p>
+      <w:pPr>
+        <w:ind w:firstLine="708"/>
+        <w:rPr>
+          <w:rFonts w:ascii="Open Sans Light" w:hAnsi="Open Sans Light" w:cs="Open Sans Light"/>
+          <w:color w:val="FF0000"/>
+        </w:rPr>
+      </w:pPr>
+      <w:r>
+        <w:rPr>
+          <w:rFonts w:ascii="Open Sans Light" w:hAnsi="Open Sans Light" w:cs="Open Sans Light"/>
+          <w:color w:val="FF0000"/>
+        </w:rPr>
+        <w:t>RAJOUTER UN EXEMPLE</w:t>
+      </w:r>
+    </w:p>
+    <w:p>
+      <w:pPr>
+        <w:rPr>
+          <w:rFonts w:ascii="Open Sans Light" w:hAnsi="Open Sans Light" w:cs="Open Sans Light"/>
+        </w:rPr>
+      </w:pPr>
+      <w:r>
+        <w:rPr>
+          <w:rFonts w:ascii="Open Sans Light" w:hAnsi="Open Sans Light" w:cs="Open Sans Light"/>
+        </w:rPr>
+        <w:t>Le gros problème avec cette méthode c’est que le langage java n’autorisant pas le multiple héritage, on perd donc la chance d’utiliser pleinement la puissance de Java et du polymorp</w:t>
+      </w:r>
+      <w:r>
+        <w:rPr>
+          <w:rFonts w:ascii="Open Sans Light" w:hAnsi="Open Sans Light" w:cs="Open Sans Light"/>
+        </w:rPr>
+        <w:t>hisme.</w:t>
+      </w:r>
+    </w:p>
+    <w:p>
+      <w:pPr>
+        <w:ind w:firstLine="708"/>
+        <w:rPr>
+          <w:rFonts w:ascii="Open Sans Light" w:hAnsi="Open Sans Light" w:cs="Open Sans Light"/>
+        </w:rPr>
+      </w:pPr>
+      <w:r>
+        <w:rPr>
+          <w:rFonts w:ascii="Open Sans Light" w:hAnsi="Open Sans Light" w:cs="Open Sans Light"/>
+        </w:rPr>
+        <w:t xml:space="preserve">Il y a </w:t>
+      </w:r>
+      <w:r>
+        <w:rPr>
+          <w:rFonts w:ascii="Open Sans Light" w:hAnsi="Open Sans Light" w:cs="Open Sans Light"/>
+        </w:rPr>
+        <w:t>une deuxième façon de procéder à</w:t>
+      </w:r>
+      <w:r>
+        <w:rPr>
+          <w:rFonts w:ascii="Open Sans Light" w:hAnsi="Open Sans Light" w:cs="Open Sans Light"/>
+        </w:rPr>
+        <w:t xml:space="preserve"> la création d’un thread en java. En effet on peut aussi effectuer l’implémentation d’une interface Runnable que l’on passera au constructeur </w:t>
+      </w:r>
+      <w:r>
+        <w:rPr>
+          <w:rFonts w:ascii="Open Sans Light" w:hAnsi="Open Sans Light" w:cs="Open Sans Light"/>
+        </w:rPr>
+        <w:t>de la classe</w:t>
+      </w:r>
+      <w:r>
+        <w:rPr>
+          <w:rFonts w:ascii="Open Sans Light" w:hAnsi="Open Sans Light" w:cs="Open Sans Light"/>
+        </w:rPr>
+        <w:t xml:space="preserve"> </w:t>
+      </w:r>
+      <w:r>
+        <w:rPr>
+          <w:rFonts w:ascii="Open Sans Light" w:hAnsi="Open Sans Light" w:cs="Open Sans Light"/>
+        </w:rPr>
+        <w:t>T</w:t>
+      </w:r>
+      <w:r>
+        <w:rPr>
+          <w:rFonts w:ascii="Open Sans Light" w:hAnsi="Open Sans Light" w:cs="Open Sans Light"/>
+        </w:rPr>
+        <w:t>hread.</w:t>
+      </w:r>
+      <w:r>
+        <w:rPr>
+          <w:rFonts w:ascii="Open Sans Light" w:hAnsi="Open Sans Light" w:cs="Open Sans Light"/>
+        </w:rPr>
+        <w:t xml:space="preserve"> Cette méthode est la plus général car elle permet en o</w:t>
+      </w:r>
+      <w:r>
+        <w:rPr>
+          <w:rFonts w:ascii="Open Sans Light" w:hAnsi="Open Sans Light" w:cs="Open Sans Light"/>
+        </w:rPr>
+        <w:t>utre</w:t>
+      </w:r>
+      <w:r>
+        <w:rPr>
+          <w:rFonts w:ascii="Open Sans Light" w:hAnsi="Open Sans Light" w:cs="Open Sans Light"/>
+        </w:rPr>
+        <w:softHyphen/>
+      </w:r>
+      <w:r>
+        <w:rPr>
+          <w:rFonts w:ascii="Open Sans Light" w:hAnsi="Open Sans Light" w:cs="Open Sans Light"/>
+        </w:rPr>
+        <w:softHyphen/>
+      </w:r>
+      <w:r>
+        <w:rPr>
+          <w:rFonts w:ascii="Open Sans Light" w:hAnsi="Open Sans Light" w:cs="Open Sans Light"/>
+        </w:rPr>
+        <w:t xml:space="preserve"> </w:t>
+      </w:r>
+      <w:r>
+        <w:rPr>
+          <w:rFonts w:ascii="Open Sans Light" w:hAnsi="Open Sans Light" w:cs="Open Sans Light"/>
+        </w:rPr>
+        <w:t>de pouvoir hériter d’une autre classe et permet de réutiliser le code de l’interface.</w:t>
+      </w:r>
+      <w:r>
+        <w:rPr>
+          <w:rFonts w:ascii="Open Sans Light" w:hAnsi="Open Sans Light" w:cs="Open Sans Light"/>
+        </w:rPr>
+        <w:t xml:space="preserve"> </w:t>
+      </w:r>
+    </w:p>
+    <w:p>
+      <w:pPr>
+        <w:ind w:firstLine="708"/>
+        <w:rPr>
+          <w:rFonts w:ascii="Open Sans Light" w:hAnsi="Open Sans Light" w:cs="Open Sans Light"/>
+        </w:rPr>
+      </w:pPr>
+      <w:r>
+        <w:rPr>
+          <w:rFonts w:ascii="Open Sans Light" w:hAnsi="Open Sans Light" w:cs="Open Sans Light"/>
+        </w:rPr>
+        <w:t>Nous pensons qu’</w:t>
+      </w:r>
+      <w:r>
+        <w:rPr>
+          <w:rFonts w:ascii="Open Sans Light" w:hAnsi="Open Sans Light" w:cs="Open Sans Light"/>
+        </w:rPr>
+        <w:t>utiliser l’interface Runnable est donc un choix plus judicieux. Pour sa capacité de réutilisation.</w:t>
+      </w:r>
+    </w:p>
+    <w:p>
+      <w:pPr>
+        <w:ind w:firstLine="708"/>
+        <w:rPr>
+          <w:rFonts w:ascii="Open Sans Light" w:hAnsi="Open Sans Light" w:cs="Open Sans Light"/>
+        </w:rPr>
+      </w:pPr>
+    </w:p>
+    <w:p>
+      <w:pPr>
+        <w:ind w:left="708"/>
+        <w:rPr>
+          <w:rFonts w:ascii="Open Sans Light" w:hAnsi="Open Sans Light" w:cs="Open Sans Light"/>
+        </w:rPr>
+      </w:pPr>
+      <w:r>
+        <w:rPr>
+          <w:rFonts w:ascii="Open Sans Light" w:hAnsi="Open Sans Light" w:cs="Open Sans Light"/>
+          <w:color w:val="8870FF"/>
+        </w:rPr>
         <w:t>Démarrage </w:t>
       </w:r>
       <w:r>
         <w:rPr>
           <w:rFonts w:ascii="Open Sans Light" w:hAnsi="Open Sans Light" w:cs="Open Sans Light"/>
         </w:rPr>
-        <w:t xml:space="preserve">: </w:t>
-      </w:r>
-    </w:p>
-    <w:p>
-      <w:pPr>
+        <w:t>:  I suffit dans les deux cas d’appeler la méthode start() de l’objet Thread, qui produit un appel à la méthode run() par la JVM. On peut aussi ajouter la méthode join() permettant au thread appelant d’attendre la fin de ses fils.</w:t>
+      </w:r>
+    </w:p>
+    <w:p>
+      <w:pPr>
+        <w:ind w:left="708"/>
         <w:rPr>
           <w:rFonts w:ascii="Open Sans Light" w:hAnsi="Open Sans Light" w:cs="Open Sans Light"/>
         </w:rPr>
@@ -1585,71 +1849,36 @@
         <w:rPr>
           <w:rFonts w:ascii="Open Sans Light" w:hAnsi="Open Sans Light" w:cs="Open Sans Light"/>
         </w:rPr>
-        <w:t>:</w:t>
-      </w:r>
-      <w:r>
-        <w:rPr>
-          <w:rFonts w:ascii="Open Sans Light" w:hAnsi="Open Sans Light" w:cs="Open Sans Light"/>
-        </w:rPr>
-        <w:t xml:space="preserve"> </w:t>
-      </w:r>
-      <w:r>
-        <w:rPr>
-          <w:rFonts w:ascii="Open Sans Light" w:hAnsi="Open Sans Light" w:cs="Open Sans Light"/>
-        </w:rPr>
-        <w:t xml:space="preserve">On peut utiliser </w:t>
-      </w:r>
-      <w:proofErr w:type="spellStart"/>
-      <w:r>
-        <w:rPr>
-          <w:rFonts w:ascii="Open Sans Light" w:hAnsi="Open Sans Light" w:cs="Open Sans Light"/>
-        </w:rPr>
-        <w:t>pthread_</w:t>
-      </w:r>
-      <w:proofErr w:type="gramStart"/>
-      <w:r>
-        <w:rPr>
-          <w:rFonts w:ascii="Open Sans Light" w:hAnsi="Open Sans Light" w:cs="Open Sans Light"/>
-        </w:rPr>
-        <w:t>cancel</w:t>
-      </w:r>
-      <w:proofErr w:type="spellEnd"/>
-      <w:r>
-        <w:rPr>
-          <w:rFonts w:ascii="Open Sans Light" w:hAnsi="Open Sans Light" w:cs="Open Sans Light"/>
-        </w:rPr>
-        <w:t>(</w:t>
-      </w:r>
-      <w:proofErr w:type="gramEnd"/>
-      <w:r>
-        <w:rPr>
-          <w:rFonts w:ascii="Open Sans Light" w:hAnsi="Open Sans Light" w:cs="Open Sans Light"/>
-        </w:rPr>
-        <w:t>)</w:t>
-      </w:r>
-      <w:r>
-        <w:rPr>
-          <w:rFonts w:ascii="Open Sans Light" w:hAnsi="Open Sans Light" w:cs="Open Sans Light"/>
-        </w:rPr>
-        <w:t xml:space="preserve"> qui envoie une requête de destruction au thread. Il se peut que cela ne détruise pas le thread, la destruction dépendra de deux facteurs, l’état et le type de destruction qui </w:t>
-      </w:r>
-      <w:proofErr w:type="gramStart"/>
-      <w:r>
-        <w:rPr>
-          <w:rFonts w:ascii="Open Sans Light" w:hAnsi="Open Sans Light" w:cs="Open Sans Light"/>
-        </w:rPr>
-        <w:t>peuvent</w:t>
-      </w:r>
-      <w:proofErr w:type="gramEnd"/>
-      <w:r>
-        <w:rPr>
-          <w:rFonts w:ascii="Open Sans Light" w:hAnsi="Open Sans Light" w:cs="Open Sans Light"/>
-        </w:rPr>
-        <w:t xml:space="preserve"> être choisis avant la destruction</w:t>
-      </w:r>
-    </w:p>
-    <w:p>
-      <w:pPr>
+        <w:t xml:space="preserve">: Lorsque le thread </w:t>
+      </w:r>
+      <w:r>
+        <w:rPr>
+          <w:rFonts w:ascii="Open Sans Light" w:hAnsi="Open Sans Light" w:cs="Open Sans Light"/>
+        </w:rPr>
+        <w:t>termine son traitement il</w:t>
+      </w:r>
+      <w:r>
+        <w:rPr>
+          <w:rFonts w:ascii="Open Sans Light" w:hAnsi="Open Sans Light" w:cs="Open Sans Light"/>
+        </w:rPr>
+        <w:t xml:space="preserve"> se </w:t>
+      </w:r>
+      <w:r>
+        <w:rPr>
+          <w:rFonts w:ascii="Open Sans Light" w:hAnsi="Open Sans Light" w:cs="Open Sans Light"/>
+        </w:rPr>
+        <w:t>finit</w:t>
+      </w:r>
+      <w:r>
+        <w:rPr>
+          <w:rFonts w:ascii="Open Sans Light" w:hAnsi="Open Sans Light" w:cs="Open Sans Light"/>
+        </w:rPr>
+        <w:t>. On peut aussi le stopper avec l’appel de la méthode stop().</w:t>
+      </w:r>
+    </w:p>
+    <w:p>
+      <w:pPr>
+        <w:ind w:left="708"/>
         <w:rPr>
           <w:rFonts w:ascii="Open Sans Light" w:hAnsi="Open Sans Light" w:cs="Open Sans Light"/>
         </w:rPr>
@@ -1665,455 +1894,7 @@
         <w:rPr>
           <w:rFonts w:ascii="Open Sans Light" w:hAnsi="Open Sans Light" w:cs="Open Sans Light"/>
         </w:rPr>
-        <w:t>:</w:t>
-      </w:r>
-    </w:p>
-    <w:p>
-      <w:pPr>
-        <w:ind w:firstLine="708"/>
-        <w:rPr>
-          <w:rFonts w:ascii="Open Sans Light" w:hAnsi="Open Sans Light" w:cs="Open Sans Light"/>
-        </w:rPr>
-      </w:pPr>
-      <w:r>
-        <w:rPr>
-          <w:rFonts w:ascii="Open Sans Light" w:hAnsi="Open Sans Light" w:cs="Open Sans Light"/>
-        </w:rPr>
-        <w:t xml:space="preserve">      </w:t>
-      </w:r>
-      <w:r>
-        <w:rPr>
-          <w:rFonts w:ascii="Open Sans Light" w:hAnsi="Open Sans Light" w:cs="Open Sans Light"/>
-        </w:rPr>
-        <w:t xml:space="preserve">En Java, on doit tout d’abord créer </w:t>
-      </w:r>
-      <w:r>
-        <w:rPr>
-          <w:rFonts w:ascii="Open Sans Light" w:hAnsi="Open Sans Light" w:cs="Open Sans Light"/>
-        </w:rPr>
-        <w:t>une</w:t>
-      </w:r>
-      <w:r>
-        <w:rPr>
-          <w:rFonts w:ascii="Open Sans Light" w:hAnsi="Open Sans Light" w:cs="Open Sans Light"/>
-        </w:rPr>
-        <w:t xml:space="preserve"> classe héritant de Thread, qui représentera notre thread</w:t>
-      </w:r>
-      <w:r>
-        <w:rPr>
-          <w:rFonts w:ascii="Open Sans Light" w:hAnsi="Open Sans Light" w:cs="Open Sans Light"/>
-        </w:rPr>
-        <w:t xml:space="preserve">. La fonction à exécuter est déjà dans la </w:t>
-      </w:r>
-      <w:proofErr w:type="gramStart"/>
-      <w:r>
-        <w:rPr>
-          <w:rFonts w:ascii="Open Sans Light" w:hAnsi="Open Sans Light" w:cs="Open Sans Light"/>
-        </w:rPr>
-        <w:t>classe(</w:t>
-      </w:r>
-      <w:proofErr w:type="spellStart"/>
-      <w:proofErr w:type="gramEnd"/>
-      <w:r>
-        <w:rPr>
-          <w:rFonts w:ascii="Open Sans Light" w:hAnsi="Open Sans Light" w:cs="Open Sans Light"/>
-        </w:rPr>
-        <w:t>run</w:t>
-      </w:r>
-      <w:proofErr w:type="spellEnd"/>
-      <w:r>
-        <w:rPr>
-          <w:rFonts w:ascii="Open Sans Light" w:hAnsi="Open Sans Light" w:cs="Open Sans Light"/>
-        </w:rPr>
-        <w:t xml:space="preserve">()). Contrairement au C, il n’y a pas de paramètres à passer lors de la création, qui se fait comme une </w:t>
-      </w:r>
-      <w:r>
-        <w:rPr>
-          <w:rFonts w:ascii="Open Sans Light" w:hAnsi="Open Sans Light" w:cs="Open Sans Light"/>
-        </w:rPr>
-        <w:t>instanciation</w:t>
-      </w:r>
-      <w:r>
-        <w:rPr>
-          <w:rFonts w:ascii="Open Sans Light" w:hAnsi="Open Sans Light" w:cs="Open Sans Light"/>
-        </w:rPr>
-        <w:t xml:space="preserve"> d’objet classique.</w:t>
-      </w:r>
-      <w:r>
-        <w:rPr>
-          <w:rFonts w:ascii="Open Sans Light" w:hAnsi="Open Sans Light" w:cs="Open Sans Light"/>
-        </w:rPr>
-        <w:t xml:space="preserve"> C’est une solution rapide dans certains cas</w:t>
-      </w:r>
-    </w:p>
-    <w:p>
-      <w:pPr>
-        <w:ind w:firstLine="708"/>
-        <w:rPr>
-          <w:rFonts w:ascii="Open Sans Light" w:hAnsi="Open Sans Light" w:cs="Open Sans Light"/>
-          <w:color w:val="FF0000"/>
-        </w:rPr>
-      </w:pPr>
-      <w:r>
-        <w:rPr>
-          <w:rFonts w:ascii="Open Sans Light" w:hAnsi="Open Sans Light" w:cs="Open Sans Light"/>
-          <w:color w:val="FF0000"/>
-        </w:rPr>
-        <w:t>RAJOUTER UN EXEMPLE</w:t>
-      </w:r>
-    </w:p>
-    <w:p>
-      <w:pPr>
-        <w:rPr>
-          <w:rFonts w:ascii="Open Sans Light" w:hAnsi="Open Sans Light" w:cs="Open Sans Light"/>
-        </w:rPr>
-      </w:pPr>
-      <w:r>
-        <w:rPr>
-          <w:rFonts w:ascii="Open Sans Light" w:hAnsi="Open Sans Light" w:cs="Open Sans Light"/>
-        </w:rPr>
-        <w:t>Le gros problème avec cette méthode c’est que le langage java n’autorisant pas le multiple héritage, on perd donc la chance d’utiliser pleinement la puissance de Java et du polymorp</w:t>
-      </w:r>
-      <w:r>
-        <w:rPr>
-          <w:rFonts w:ascii="Open Sans Light" w:hAnsi="Open Sans Light" w:cs="Open Sans Light"/>
-        </w:rPr>
-        <w:t>hisme.</w:t>
-      </w:r>
-    </w:p>
-    <w:p>
-      <w:pPr>
-        <w:ind w:firstLine="708"/>
-        <w:rPr>
-          <w:rFonts w:ascii="Open Sans Light" w:hAnsi="Open Sans Light" w:cs="Open Sans Light"/>
-        </w:rPr>
-      </w:pPr>
-      <w:r>
-        <w:rPr>
-          <w:rFonts w:ascii="Open Sans Light" w:hAnsi="Open Sans Light" w:cs="Open Sans Light"/>
-        </w:rPr>
-        <w:t xml:space="preserve">Il y a </w:t>
-      </w:r>
-      <w:r>
-        <w:rPr>
-          <w:rFonts w:ascii="Open Sans Light" w:hAnsi="Open Sans Light" w:cs="Open Sans Light"/>
-        </w:rPr>
-        <w:t>une deuxième façon de procéder à</w:t>
-      </w:r>
-      <w:r>
-        <w:rPr>
-          <w:rFonts w:ascii="Open Sans Light" w:hAnsi="Open Sans Light" w:cs="Open Sans Light"/>
-        </w:rPr>
-        <w:t xml:space="preserve"> la création d’un thread en java. En effet on peut aussi effectuer l’implémentation d’une interface </w:t>
-      </w:r>
-      <w:proofErr w:type="spellStart"/>
-      <w:r>
-        <w:rPr>
-          <w:rFonts w:ascii="Open Sans Light" w:hAnsi="Open Sans Light" w:cs="Open Sans Light"/>
-        </w:rPr>
-        <w:t>Runnable</w:t>
-      </w:r>
-      <w:proofErr w:type="spellEnd"/>
-      <w:r>
-        <w:rPr>
-          <w:rFonts w:ascii="Open Sans Light" w:hAnsi="Open Sans Light" w:cs="Open Sans Light"/>
-        </w:rPr>
-        <w:t xml:space="preserve"> que l’on passera au constructeur </w:t>
-      </w:r>
-      <w:r>
-        <w:rPr>
-          <w:rFonts w:ascii="Open Sans Light" w:hAnsi="Open Sans Light" w:cs="Open Sans Light"/>
-        </w:rPr>
-        <w:t>de la classe</w:t>
-      </w:r>
-      <w:r>
-        <w:rPr>
-          <w:rFonts w:ascii="Open Sans Light" w:hAnsi="Open Sans Light" w:cs="Open Sans Light"/>
-        </w:rPr>
-        <w:t xml:space="preserve"> </w:t>
-      </w:r>
-      <w:r>
-        <w:rPr>
-          <w:rFonts w:ascii="Open Sans Light" w:hAnsi="Open Sans Light" w:cs="Open Sans Light"/>
-        </w:rPr>
-        <w:t>T</w:t>
-      </w:r>
-      <w:r>
-        <w:rPr>
-          <w:rFonts w:ascii="Open Sans Light" w:hAnsi="Open Sans Light" w:cs="Open Sans Light"/>
-        </w:rPr>
-        <w:t>hread.</w:t>
-      </w:r>
-      <w:r>
-        <w:rPr>
-          <w:rFonts w:ascii="Open Sans Light" w:hAnsi="Open Sans Light" w:cs="Open Sans Light"/>
-        </w:rPr>
-        <w:t xml:space="preserve"> Cette méthode est la plus général car elle permet en o</w:t>
-      </w:r>
-      <w:r>
-        <w:rPr>
-          <w:rFonts w:ascii="Open Sans Light" w:hAnsi="Open Sans Light" w:cs="Open Sans Light"/>
-        </w:rPr>
-        <w:t>utre</w:t>
-      </w:r>
-      <w:r>
-        <w:rPr>
-          <w:rFonts w:ascii="Open Sans Light" w:hAnsi="Open Sans Light" w:cs="Open Sans Light"/>
-        </w:rPr>
-        <w:softHyphen/>
-      </w:r>
-      <w:r>
-        <w:rPr>
-          <w:rFonts w:ascii="Open Sans Light" w:hAnsi="Open Sans Light" w:cs="Open Sans Light"/>
-        </w:rPr>
-        <w:softHyphen/>
-      </w:r>
-      <w:r>
-        <w:rPr>
-          <w:rFonts w:ascii="Open Sans Light" w:hAnsi="Open Sans Light" w:cs="Open Sans Light"/>
-        </w:rPr>
-        <w:t xml:space="preserve"> </w:t>
-      </w:r>
-      <w:r>
-        <w:rPr>
-          <w:rFonts w:ascii="Open Sans Light" w:hAnsi="Open Sans Light" w:cs="Open Sans Light"/>
-        </w:rPr>
-        <w:t>de pouvoir hériter d’une autre classe et permet de réutiliser le code de l’interface.</w:t>
-      </w:r>
-      <w:r>
-        <w:rPr>
-          <w:rFonts w:ascii="Open Sans Light" w:hAnsi="Open Sans Light" w:cs="Open Sans Light"/>
-        </w:rPr>
-        <w:t xml:space="preserve"> </w:t>
-      </w:r>
-    </w:p>
-    <w:p>
-      <w:pPr>
-        <w:ind w:firstLine="708"/>
-        <w:rPr>
-          <w:rFonts w:ascii="Open Sans Light" w:hAnsi="Open Sans Light" w:cs="Open Sans Light"/>
-        </w:rPr>
-      </w:pPr>
-      <w:r>
-        <w:rPr>
-          <w:rFonts w:ascii="Open Sans Light" w:hAnsi="Open Sans Light" w:cs="Open Sans Light"/>
-        </w:rPr>
-        <w:t>Nous pensons qu’</w:t>
-      </w:r>
-      <w:r>
-        <w:rPr>
-          <w:rFonts w:ascii="Open Sans Light" w:hAnsi="Open Sans Light" w:cs="Open Sans Light"/>
-        </w:rPr>
-        <w:t xml:space="preserve">utiliser l’interface </w:t>
-      </w:r>
-      <w:proofErr w:type="spellStart"/>
-      <w:r>
-        <w:rPr>
-          <w:rFonts w:ascii="Open Sans Light" w:hAnsi="Open Sans Light" w:cs="Open Sans Light"/>
-        </w:rPr>
-        <w:t>Runnable</w:t>
-      </w:r>
-      <w:proofErr w:type="spellEnd"/>
-      <w:r>
-        <w:rPr>
-          <w:rFonts w:ascii="Open Sans Light" w:hAnsi="Open Sans Light" w:cs="Open Sans Light"/>
-        </w:rPr>
-        <w:t xml:space="preserve"> est donc un choix plus judicieux. Pour sa capacité de réutilisation.</w:t>
-      </w:r>
-    </w:p>
-    <w:p>
-      <w:pPr>
-        <w:ind w:firstLine="708"/>
-        <w:rPr>
-          <w:rFonts w:ascii="Open Sans Light" w:hAnsi="Open Sans Light" w:cs="Open Sans Light"/>
-        </w:rPr>
-      </w:pPr>
-    </w:p>
-    <w:p>
-      <w:pPr>
-        <w:ind w:left="708"/>
-        <w:rPr>
-          <w:rFonts w:ascii="Open Sans Light" w:hAnsi="Open Sans Light" w:cs="Open Sans Light"/>
-        </w:rPr>
-      </w:pPr>
-      <w:r>
-        <w:rPr>
-          <w:rFonts w:ascii="Open Sans Light" w:hAnsi="Open Sans Light" w:cs="Open Sans Light"/>
-          <w:color w:val="8870FF"/>
-        </w:rPr>
-        <w:t>Démarrage </w:t>
-      </w:r>
-      <w:proofErr w:type="gramStart"/>
-      <w:r>
-        <w:rPr>
-          <w:rFonts w:ascii="Open Sans Light" w:hAnsi="Open Sans Light" w:cs="Open Sans Light"/>
-        </w:rPr>
-        <w:t>:  I</w:t>
-      </w:r>
-      <w:proofErr w:type="gramEnd"/>
-      <w:r>
-        <w:rPr>
-          <w:rFonts w:ascii="Open Sans Light" w:hAnsi="Open Sans Light" w:cs="Open Sans Light"/>
-        </w:rPr>
-        <w:t xml:space="preserve"> suffit dans les deux cas d’appeler la méthode </w:t>
-      </w:r>
-      <w:proofErr w:type="spellStart"/>
-      <w:r>
-        <w:rPr>
-          <w:rFonts w:ascii="Open Sans Light" w:hAnsi="Open Sans Light" w:cs="Open Sans Light"/>
-        </w:rPr>
-        <w:t>start</w:t>
-      </w:r>
-      <w:proofErr w:type="spellEnd"/>
-      <w:r>
-        <w:rPr>
-          <w:rFonts w:ascii="Open Sans Light" w:hAnsi="Open Sans Light" w:cs="Open Sans Light"/>
-        </w:rPr>
-        <w:t xml:space="preserve">() de l’objet Thread, qui produit un appel à la méthode </w:t>
-      </w:r>
-      <w:proofErr w:type="spellStart"/>
-      <w:r>
-        <w:rPr>
-          <w:rFonts w:ascii="Open Sans Light" w:hAnsi="Open Sans Light" w:cs="Open Sans Light"/>
-        </w:rPr>
-        <w:t>run</w:t>
-      </w:r>
-      <w:proofErr w:type="spellEnd"/>
-      <w:r>
-        <w:rPr>
-          <w:rFonts w:ascii="Open Sans Light" w:hAnsi="Open Sans Light" w:cs="Open Sans Light"/>
-        </w:rPr>
-        <w:t xml:space="preserve">() par la JVM. On peut aussi ajouter la méthode </w:t>
-      </w:r>
-      <w:proofErr w:type="spellStart"/>
-      <w:proofErr w:type="gramStart"/>
-      <w:r>
-        <w:rPr>
-          <w:rFonts w:ascii="Open Sans Light" w:hAnsi="Open Sans Light" w:cs="Open Sans Light"/>
-        </w:rPr>
-        <w:t>join</w:t>
-      </w:r>
-      <w:proofErr w:type="spellEnd"/>
-      <w:r>
-        <w:rPr>
-          <w:rFonts w:ascii="Open Sans Light" w:hAnsi="Open Sans Light" w:cs="Open Sans Light"/>
-        </w:rPr>
-        <w:t>(</w:t>
-      </w:r>
-      <w:proofErr w:type="gramEnd"/>
-      <w:r>
-        <w:rPr>
-          <w:rFonts w:ascii="Open Sans Light" w:hAnsi="Open Sans Light" w:cs="Open Sans Light"/>
-        </w:rPr>
-        <w:t>) permettant au thread appelant d’attendre la fin de ses fils.</w:t>
-      </w:r>
-    </w:p>
-    <w:p>
-      <w:pPr>
-        <w:ind w:left="708"/>
-        <w:rPr>
-          <w:rFonts w:ascii="Open Sans Light" w:hAnsi="Open Sans Light" w:cs="Open Sans Light"/>
-        </w:rPr>
-      </w:pPr>
-      <w:r>
-        <w:rPr>
-          <w:rFonts w:ascii="Open Sans Light" w:hAnsi="Open Sans Light" w:cs="Open Sans Light"/>
-          <w:color w:val="8870FF"/>
-        </w:rPr>
-        <w:t>Arrêt </w:t>
-      </w:r>
-      <w:r>
-        <w:rPr>
-          <w:rFonts w:ascii="Open Sans Light" w:hAnsi="Open Sans Light" w:cs="Open Sans Light"/>
-        </w:rPr>
-        <w:t xml:space="preserve">: Lorsque le thread </w:t>
-      </w:r>
-      <w:r>
-        <w:rPr>
-          <w:rFonts w:ascii="Open Sans Light" w:hAnsi="Open Sans Light" w:cs="Open Sans Light"/>
-        </w:rPr>
-        <w:t>termine son traitement il</w:t>
-      </w:r>
-      <w:r>
-        <w:rPr>
-          <w:rFonts w:ascii="Open Sans Light" w:hAnsi="Open Sans Light" w:cs="Open Sans Light"/>
-        </w:rPr>
-        <w:t xml:space="preserve"> se </w:t>
-      </w:r>
-      <w:r>
-        <w:rPr>
-          <w:rFonts w:ascii="Open Sans Light" w:hAnsi="Open Sans Light" w:cs="Open Sans Light"/>
-        </w:rPr>
-        <w:t>finit</w:t>
-      </w:r>
-      <w:r>
-        <w:rPr>
-          <w:rFonts w:ascii="Open Sans Light" w:hAnsi="Open Sans Light" w:cs="Open Sans Light"/>
-        </w:rPr>
-        <w:t xml:space="preserve">. On peut aussi le stopper avec l’appel de la méthode </w:t>
-      </w:r>
-      <w:proofErr w:type="gramStart"/>
-      <w:r>
-        <w:rPr>
-          <w:rFonts w:ascii="Open Sans Light" w:hAnsi="Open Sans Light" w:cs="Open Sans Light"/>
-        </w:rPr>
-        <w:t>stop(</w:t>
-      </w:r>
-      <w:proofErr w:type="gramEnd"/>
-      <w:r>
-        <w:rPr>
-          <w:rFonts w:ascii="Open Sans Light" w:hAnsi="Open Sans Light" w:cs="Open Sans Light"/>
-        </w:rPr>
-        <w:t>).</w:t>
-      </w:r>
-    </w:p>
-    <w:p>
-      <w:pPr>
-        <w:ind w:left="708"/>
-        <w:rPr>
-          <w:rFonts w:ascii="Open Sans Light" w:hAnsi="Open Sans Light" w:cs="Open Sans Light"/>
-        </w:rPr>
-      </w:pPr>
-      <w:r>
-        <w:rPr>
-          <w:rFonts w:ascii="Open Sans Light" w:hAnsi="Open Sans Light" w:cs="Open Sans Light"/>
-          <w:color w:val="8870FF"/>
-        </w:rPr>
-        <w:t>Destruction </w:t>
-      </w:r>
-      <w:r>
-        <w:rPr>
-          <w:rFonts w:ascii="Open Sans Light" w:hAnsi="Open Sans Light" w:cs="Open Sans Light"/>
-        </w:rPr>
-        <w:t xml:space="preserve">: Java étant un langage </w:t>
-      </w:r>
-      <w:proofErr w:type="spellStart"/>
-      <w:r>
-        <w:rPr>
-          <w:rFonts w:ascii="Open Sans Light" w:hAnsi="Open Sans Light" w:cs="Open Sans Light"/>
-        </w:rPr>
-        <w:t>a</w:t>
-      </w:r>
-      <w:proofErr w:type="spellEnd"/>
-      <w:r>
-        <w:rPr>
-          <w:rFonts w:ascii="Open Sans Light" w:hAnsi="Open Sans Light" w:cs="Open Sans Light"/>
-        </w:rPr>
-        <w:t xml:space="preserve"> pile. Le </w:t>
-      </w:r>
-      <w:proofErr w:type="spellStart"/>
-      <w:r>
-        <w:rPr>
-          <w:rFonts w:ascii="Open Sans Light" w:hAnsi="Open Sans Light" w:cs="Open Sans Light"/>
-        </w:rPr>
-        <w:t>gargabe</w:t>
-      </w:r>
-      <w:proofErr w:type="spellEnd"/>
-      <w:r>
-        <w:rPr>
-          <w:rFonts w:ascii="Open Sans Light" w:hAnsi="Open Sans Light" w:cs="Open Sans Light"/>
-        </w:rPr>
-        <w:t xml:space="preserve"> collector de la JVM détruit le thread ainsi que tous les composants qu’il aurait alors créés.</w:t>
+        <w:t>: Java étant un langage a pile. Le gargabe collector de la JVM détruit le thread ainsi que tous les composants qu’il aurait alors créés.</w:t>
       </w:r>
     </w:p>
     <w:p>
@@ -2209,8 +1990,6 @@
           </v:shape>
         </w:pict>
       </w:r>
-      <w:bookmarkStart w:id="0" w:name="_GoBack"/>
-      <w:bookmarkEnd w:id="0"/>
     </w:p>
     <w:p>
       <w:pPr>
@@ -2330,7 +2109,7 @@
               </wp:anchor>
             </w:drawing>
           </mc:Choice>
-          <mc:Fallback xmlns:cx="http://schemas.microsoft.com/office/drawing/2014/chartex" xmlns:cx1="http://schemas.microsoft.com/office/drawing/2015/9/8/chartex" xmlns:cx2="http://schemas.microsoft.com/office/drawing/2015/10/21/chartex" xmlns:w16se="http://schemas.microsoft.com/office/word/2015/wordml/symex">
+          <mc:Fallback xmlns:w16se="http://schemas.microsoft.com/office/word/2015/wordml/symex" xmlns:cx2="http://schemas.microsoft.com/office/drawing/2015/10/21/chartex" xmlns:cx1="http://schemas.microsoft.com/office/drawing/2015/9/8/chartex" xmlns:cx="http://schemas.microsoft.com/office/drawing/2014/chartex">
             <w:pict>
               <v:line w14:anchorId="6E42CF33" id="Straight Connector 7" o:spid="_x0000_s1026" style="position:absolute;flip:y;z-index:251668480;visibility:visible;mso-wrap-style:square;mso-wrap-distance-left:9pt;mso-wrap-distance-top:0;mso-wrap-distance-right:9pt;mso-wrap-distance-bottom:0;mso-position-horizontal:left;mso-position-horizontal-relative:margin;mso-position-vertical:absolute;mso-position-vertical-relative:text" from="0,3.95pt" to="484.6pt,4.6pt" o:gfxdata="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" strokecolor="#8870ff" strokeweight="1.5pt">
                 <v:stroke joinstyle="miter"/>
@@ -2371,11 +2150,13 @@
       <w:pPr>
         <w:rPr>
           <w:rFonts w:ascii="Open Sans Light" w:hAnsi="Open Sans Light" w:cs="Open Sans Light"/>
-        </w:rPr>
-      </w:pPr>
-      <w:r>
-        <w:rPr>
-          <w:rFonts w:ascii="Open Sans Light" w:hAnsi="Open Sans Light" w:cs="Open Sans Light"/>
+          <w:lang w:val="en-US"/>
+        </w:rPr>
+      </w:pPr>
+      <w:r>
+        <w:rPr>
+          <w:rFonts w:ascii="Open Sans Light" w:hAnsi="Open Sans Light" w:cs="Open Sans Light"/>
+          <w:lang w:val="en-US"/>
         </w:rPr>
         <w:lastRenderedPageBreak/>
         <w:t>Cas single thread :</w:t>
@@ -2385,21 +2166,15 @@
       <w:pPr>
         <w:rPr>
           <w:rFonts w:ascii="Open Sans Light" w:hAnsi="Open Sans Light" w:cs="Open Sans Light"/>
-        </w:rPr>
-      </w:pPr>
-      <w:proofErr w:type="spellStart"/>
-      <w:r>
-        <w:rPr>
-          <w:rFonts w:ascii="Open Sans Light" w:hAnsi="Open Sans Light" w:cs="Open Sans Light"/>
-        </w:rPr>
-        <w:t>Pre-condition</w:t>
-      </w:r>
-      <w:proofErr w:type="spellEnd"/>
-      <w:r>
-        <w:rPr>
-          <w:rFonts w:ascii="Open Sans Light" w:hAnsi="Open Sans Light" w:cs="Open Sans Light"/>
-        </w:rPr>
-        <w:t> : N &gt; 1</w:t>
+          <w:lang w:val="en-US"/>
+        </w:rPr>
+      </w:pPr>
+      <w:r>
+        <w:rPr>
+          <w:rFonts w:ascii="Open Sans Light" w:hAnsi="Open Sans Light" w:cs="Open Sans Light"/>
+          <w:lang w:val="en-US"/>
+        </w:rPr>
+        <w:t>Pre-condition : N &gt; 1</w:t>
       </w:r>
     </w:p>
     <w:p>
@@ -2454,19 +2229,7 @@
         <w:rPr>
           <w:rFonts w:ascii="Open Sans Light" w:hAnsi="Open Sans Light" w:cs="Open Sans Light"/>
         </w:rPr>
-        <w:t>Partage de la carte en N sections</w:t>
-      </w:r>
-      <w:r>
-        <w:rPr>
-          <w:rFonts w:ascii="Open Sans Light" w:hAnsi="Open Sans Light" w:cs="Open Sans Light"/>
-        </w:rPr>
-        <w:t xml:space="preserve"> numéroté de 0 à N-1</w:t>
-      </w:r>
-      <w:r>
-        <w:rPr>
-          <w:rFonts w:ascii="Open Sans Light" w:hAnsi="Open Sans Light" w:cs="Open Sans Light"/>
-        </w:rPr>
-        <w:t>.</w:t>
+        <w:t>Partage de la carte en N sections numéroté de 0 à N-1.</w:t>
       </w:r>
     </w:p>
     <w:p>
@@ -2520,21 +2283,7 @@
         <w:rPr>
           <w:rFonts w:ascii="Open Sans Light" w:hAnsi="Open Sans Light" w:cs="Open Sans Light"/>
         </w:rPr>
-        <w:t xml:space="preserve">numéros k de </w:t>
-      </w:r>
-      <w:proofErr w:type="spellStart"/>
-      <w:r>
-        <w:rPr>
-          <w:rFonts w:ascii="Open Sans Light" w:hAnsi="Open Sans Light" w:cs="Open Sans Light"/>
-        </w:rPr>
-        <w:t>la</w:t>
-      </w:r>
-      <w:proofErr w:type="spellEnd"/>
-      <w:r>
-        <w:rPr>
-          <w:rFonts w:ascii="Open Sans Light" w:hAnsi="Open Sans Light" w:cs="Open Sans Light"/>
-        </w:rPr>
-        <w:t xml:space="preserve"> carte</w:t>
+        <w:t>numéros k de la carte</w:t>
       </w:r>
       <w:r>
         <w:rPr>
@@ -2542,6 +2291,13 @@
         </w:rPr>
         <w:t>.</w:t>
       </w:r>
+    </w:p>
+    <w:p>
+      <w:pPr>
+        <w:rPr>
+          <w:rFonts w:ascii="Open Sans Light" w:hAnsi="Open Sans Light" w:cs="Open Sans Light"/>
+        </w:rPr>
+      </w:pPr>
     </w:p>
     <w:p>
       <w:pPr>
@@ -2723,7 +2479,7 @@
               </wp:anchor>
             </w:drawing>
           </mc:Choice>
-          <mc:Fallback xmlns:cx="http://schemas.microsoft.com/office/drawing/2014/chartex" xmlns:cx1="http://schemas.microsoft.com/office/drawing/2015/9/8/chartex" xmlns:cx2="http://schemas.microsoft.com/office/drawing/2015/10/21/chartex" xmlns:w16se="http://schemas.microsoft.com/office/word/2015/wordml/symex">
+          <mc:Fallback xmlns:w16se="http://schemas.microsoft.com/office/word/2015/wordml/symex" xmlns:cx2="http://schemas.microsoft.com/office/drawing/2015/10/21/chartex" xmlns:cx1="http://schemas.microsoft.com/office/drawing/2015/9/8/chartex" xmlns:cx="http://schemas.microsoft.com/office/drawing/2014/chartex">
             <w:pict>
               <v:line w14:anchorId="11F4BC02" id="Straight Connector 8" o:spid="_x0000_s1026" style="position:absolute;flip:y;z-index:251670528;visibility:visible;mso-wrap-style:square;mso-wrap-distance-left:9pt;mso-wrap-distance-top:0;mso-wrap-distance-right:9pt;mso-wrap-distance-bottom:0;mso-position-horizontal:left;mso-position-horizontal-relative:margin;mso-position-vertical:absolute;mso-position-vertical-relative:text" from="0,3.8pt" to="484.6pt,4.45pt" o:gfxdata="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" strokecolor="#8870ff" strokeweight="1.5pt">
                 <v:stroke joinstyle="miter"/>
@@ -2790,19 +2546,11 @@
           <w:rFonts w:ascii="Open Sans Light" w:hAnsi="Open Sans Light" w:cs="Open Sans Light"/>
         </w:rPr>
       </w:pPr>
-      <w:proofErr w:type="spellStart"/>
-      <w:r>
-        <w:rPr>
-          <w:rFonts w:ascii="Open Sans Light" w:hAnsi="Open Sans Light" w:cs="Open Sans Light"/>
-        </w:rPr>
-        <w:t>Pré-condition</w:t>
-      </w:r>
-      <w:proofErr w:type="spellEnd"/>
-      <w:r>
-        <w:rPr>
-          <w:rFonts w:ascii="Open Sans Light" w:hAnsi="Open Sans Light" w:cs="Open Sans Light"/>
-        </w:rPr>
-        <w:t> : P &gt; 0</w:t>
+      <w:r>
+        <w:rPr>
+          <w:rFonts w:ascii="Open Sans Light" w:hAnsi="Open Sans Light" w:cs="Open Sans Light"/>
+        </w:rPr>
+        <w:t>Pré-condition : P &gt; 0</w:t>
       </w:r>
     </w:p>
     <w:p>
@@ -2999,7 +2747,7 @@
               </wp:anchor>
             </w:drawing>
           </mc:Choice>
-          <mc:Fallback xmlns:cx="http://schemas.microsoft.com/office/drawing/2014/chartex" xmlns:cx1="http://schemas.microsoft.com/office/drawing/2015/9/8/chartex" xmlns:cx2="http://schemas.microsoft.com/office/drawing/2015/10/21/chartex" xmlns:w16se="http://schemas.microsoft.com/office/word/2015/wordml/symex">
+          <mc:Fallback xmlns:w16se="http://schemas.microsoft.com/office/word/2015/wordml/symex" xmlns:cx2="http://schemas.microsoft.com/office/drawing/2015/10/21/chartex" xmlns:cx1="http://schemas.microsoft.com/office/drawing/2015/9/8/chartex" xmlns:cx="http://schemas.microsoft.com/office/drawing/2014/chartex">
             <w:pict>
               <v:line w14:anchorId="6C07C93F" id="Straight Connector 9" o:spid="_x0000_s1026" style="position:absolute;flip:y;z-index:251672576;visibility:visible;mso-wrap-style:square;mso-wrap-distance-left:9pt;mso-wrap-distance-top:0;mso-wrap-distance-right:9pt;mso-wrap-distance-bottom:0;mso-position-horizontal:left;mso-position-horizontal-relative:margin;mso-position-vertical:absolute;mso-position-vertical-relative:text" from="0,3.7pt" to="484.6pt,4.35pt" o:gfxdata="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" strokecolor="#8870ff" strokeweight="1.5pt">
                 <v:stroke joinstyle="miter"/>
@@ -3047,7 +2795,28 @@
         <w:rPr>
           <w:rFonts w:ascii="Open Sans Light" w:hAnsi="Open Sans Light" w:cs="Open Sans Light"/>
         </w:rPr>
-        <w:t xml:space="preserve"> comme un rapport et donc comporter outre les éléments attendus une introduction et une conclusion. Dans cette première étape, il doit insister et décrire : - l’algorithme utilisé pour déplacer une personne (rappel : un algorithme n’est pas le code C). Pour ceux qui ne savent pas ce qu’est un algorithme vous pouvez lire l’article : </w:t>
+        <w:t xml:space="preserve"> comme un rapport et don</w:t>
+      </w:r>
+      <w:r>
+        <w:rPr>
+          <w:rFonts w:ascii="Open Sans Light" w:hAnsi="Open Sans Light" w:cs="Open Sans Light"/>
+        </w:rPr>
+        <w:t>c comporter outre les éléments a</w:t>
+      </w:r>
+      <w:bookmarkStart w:id="0" w:name="_GoBack"/>
+      <w:bookmarkEnd w:id="0"/>
+      <w:r>
+        <w:rPr>
+          <w:rFonts w:ascii="Open Sans Light" w:hAnsi="Open Sans Light" w:cs="Open Sans Light"/>
+        </w:rPr>
+        <w:t xml:space="preserve">ttendus une introduction et une conclusion. Dans cette première étape, il doit insister et décrire : - l’algorithme utilisé pour déplacer une personne (rappel : un algorithme n’est pas le code C). Pour ceux qui ne savent pas ce qu’est un algorithme </w:t>
+      </w:r>
+      <w:r>
+        <w:rPr>
+          <w:rFonts w:ascii="Open Sans Light" w:hAnsi="Open Sans Light" w:cs="Open Sans Light"/>
+        </w:rPr>
+        <w:lastRenderedPageBreak/>
+        <w:t xml:space="preserve">vous pouvez lire l’article : </w:t>
       </w:r>
       <w:hyperlink r:id="rId7" w:history="1">
         <w:r>
@@ -3075,7 +2844,6 @@
         <w:rPr>
           <w:rFonts w:ascii="Open Sans Light" w:hAnsi="Open Sans Light" w:cs="Open Sans Light"/>
         </w:rPr>
-        <w:lastRenderedPageBreak/>
         <w:t xml:space="preserve"> - comparer la manipulation des threads en Java (que vous avez vu en cours en SI3) et la manipulation des threads Posix (création, démarrage, arrêt, destruction, passages de paramètres, terminaison) ;</w:t>
       </w:r>
     </w:p>
@@ -3089,21 +2857,7 @@
         <w:rPr>
           <w:rFonts w:ascii="Open Sans Light" w:hAnsi="Open Sans Light" w:cs="Open Sans Light"/>
         </w:rPr>
-        <w:t xml:space="preserve"> - pour </w:t>
-      </w:r>
-      <w:proofErr w:type="gramStart"/>
-      <w:r>
-        <w:rPr>
-          <w:rFonts w:ascii="Open Sans Light" w:hAnsi="Open Sans Light" w:cs="Open Sans Light"/>
-        </w:rPr>
-        <w:t>la</w:t>
-      </w:r>
-      <w:proofErr w:type="gramEnd"/>
-      <w:r>
-        <w:rPr>
-          <w:rFonts w:ascii="Open Sans Light" w:hAnsi="Open Sans Light" w:cs="Open Sans Light"/>
-        </w:rPr>
-        <w:t xml:space="preserve"> thread principale (i.e. celle associée au main de l’application), vous devez donner l’algorithme de création des threads filles (option –t1 et –t2) et celui lié à la terminaison de l’application (i.e. attente de création des threads filles précédemment créées) ;</w:t>
+        <w:t xml:space="preserve"> - pour la thread principale (i.e. celle associée au main de l’application), vous devez donner l’algorithme de création des threads filles (option –t1 et –t2) et celui lié à la terminaison de l’application (i.e. attente de création des threads filles précédemment créées) ;</w:t>
       </w:r>
     </w:p>
     <w:p>
@@ -3149,35 +2903,7 @@
         <w:rPr>
           <w:rFonts w:ascii="Open Sans Light" w:hAnsi="Open Sans Light" w:cs="Open Sans Light"/>
         </w:rPr>
-        <w:t xml:space="preserve">+ Dis en cours </w:t>
-      </w:r>
-      <w:proofErr w:type="gramStart"/>
-      <w:r>
-        <w:rPr>
-          <w:rFonts w:ascii="Open Sans Light" w:hAnsi="Open Sans Light" w:cs="Open Sans Light"/>
-        </w:rPr>
-        <w:t>( titre</w:t>
-      </w:r>
-      <w:proofErr w:type="gramEnd"/>
-      <w:r>
-        <w:rPr>
-          <w:rFonts w:ascii="Open Sans Light" w:hAnsi="Open Sans Light" w:cs="Open Sans Light"/>
-        </w:rPr>
-        <w:t>, date, auteurs, introduction, ce qu’on a fait(</w:t>
-      </w:r>
-      <w:proofErr w:type="spellStart"/>
-      <w:r>
-        <w:rPr>
-          <w:rFonts w:ascii="Open Sans Light" w:hAnsi="Open Sans Light" w:cs="Open Sans Light"/>
-        </w:rPr>
-        <w:t>gné</w:t>
-      </w:r>
-      <w:proofErr w:type="spellEnd"/>
-      <w:r>
-        <w:rPr>
-          <w:rFonts w:ascii="Open Sans Light" w:hAnsi="Open Sans Light" w:cs="Open Sans Light"/>
-        </w:rPr>
-        <w:t>) Bilan (bien, moins bien, lent, rapide, on a détecté…))</w:t>
+        <w:t>+ Dis en cours ( titre, date, auteurs, introduction, ce qu’on a fait(gné) Bilan (bien, moins bien, lent, rapide, on a détecté…))</w:t>
       </w:r>
     </w:p>
     <w:p>

</xml_diff>

<commit_message>
Adding the algorithm form for the algorithms in the report. :muscle: :clap:
</commit_message>
<xml_diff>
--- a/report/report.docx
+++ b/report/report.docx
@@ -1152,13 +1152,7 @@
         <w:rPr>
           <w:rFonts w:ascii="Open Sans Light" w:hAnsi="Open Sans Light" w:cs="Open Sans Light"/>
         </w:rPr>
-        <w:t>.</w:t>
-      </w:r>
-      <w:r>
-        <w:rPr>
-          <w:rFonts w:ascii="Open Sans Light" w:hAnsi="Open Sans Light" w:cs="Open Sans Light"/>
-        </w:rPr>
-        <w:t>[EXPLIQUER PK}</w:t>
+        <w:t xml:space="preserve"> car le choix </w:t>
       </w:r>
     </w:p>
     <w:p>
@@ -1291,7 +1285,21 @@
         <w:rPr>
           <w:rFonts w:ascii="Open Sans Light" w:hAnsi="Open Sans Light" w:cs="Open Sans Light"/>
         </w:rPr>
-        <w:t>Explication de notre algo de déplacement</w:t>
+        <w:t xml:space="preserve">Explication de notre </w:t>
+      </w:r>
+      <w:proofErr w:type="spellStart"/>
+      <w:r>
+        <w:rPr>
+          <w:rFonts w:ascii="Open Sans Light" w:hAnsi="Open Sans Light" w:cs="Open Sans Light"/>
+        </w:rPr>
+        <w:t>algo</w:t>
+      </w:r>
+      <w:proofErr w:type="spellEnd"/>
+      <w:r>
+        <w:rPr>
+          <w:rFonts w:ascii="Open Sans Light" w:hAnsi="Open Sans Light" w:cs="Open Sans Light"/>
+        </w:rPr>
+        <w:t xml:space="preserve"> de déplacement</w:t>
       </w:r>
       <w:r>
         <w:rPr>
@@ -1486,8 +1494,50 @@
         <w:rPr>
           <w:rFonts w:ascii="Open Sans Light" w:hAnsi="Open Sans Light" w:cs="Open Sans Light"/>
         </w:rPr>
-        <w:t xml:space="preserve"> En C, on appelle thread_create() en lui passant en paramètre le thread, la fonction à exécuter, et des informations complémentaires sur le comportement du thread. Une majeure partie de la création se fait via des paramètres et on a juste à déclarer une variable de type pthread_t</w:t>
-      </w:r>
+        <w:t xml:space="preserve"> En C, on appelle </w:t>
+      </w:r>
+      <w:proofErr w:type="spellStart"/>
+      <w:r>
+        <w:rPr>
+          <w:rFonts w:ascii="Open Sans Light" w:hAnsi="Open Sans Light" w:cs="Open Sans Light"/>
+        </w:rPr>
+        <w:t>p</w:t>
+      </w:r>
+      <w:r>
+        <w:rPr>
+          <w:rFonts w:ascii="Open Sans Light" w:hAnsi="Open Sans Light" w:cs="Open Sans Light"/>
+        </w:rPr>
+        <w:t>thread_</w:t>
+      </w:r>
+      <w:proofErr w:type="gramStart"/>
+      <w:r>
+        <w:rPr>
+          <w:rFonts w:ascii="Open Sans Light" w:hAnsi="Open Sans Light" w:cs="Open Sans Light"/>
+        </w:rPr>
+        <w:t>create</w:t>
+      </w:r>
+      <w:proofErr w:type="spellEnd"/>
+      <w:r>
+        <w:rPr>
+          <w:rFonts w:ascii="Open Sans Light" w:hAnsi="Open Sans Light" w:cs="Open Sans Light"/>
+        </w:rPr>
+        <w:t>(</w:t>
+      </w:r>
+      <w:proofErr w:type="gramEnd"/>
+      <w:r>
+        <w:rPr>
+          <w:rFonts w:ascii="Open Sans Light" w:hAnsi="Open Sans Light" w:cs="Open Sans Light"/>
+        </w:rPr>
+        <w:t xml:space="preserve">) en lui passant en paramètre le thread, la fonction à exécuter, et des informations complémentaires sur le comportement du thread. Une majeure partie de la création se fait via des paramètres et on a juste à déclarer une variable de type </w:t>
+      </w:r>
+      <w:proofErr w:type="spellStart"/>
+      <w:r>
+        <w:rPr>
+          <w:rFonts w:ascii="Open Sans Light" w:hAnsi="Open Sans Light" w:cs="Open Sans Light"/>
+        </w:rPr>
+        <w:t>pthread_t</w:t>
+      </w:r>
+      <w:proofErr w:type="spellEnd"/>
       <w:r>
         <w:rPr>
           <w:rFonts w:ascii="Open Sans Light" w:hAnsi="Open Sans Light" w:cs="Open Sans Light"/>
@@ -1521,6 +1571,111 @@
         </w:rPr>
         <w:t xml:space="preserve">: </w:t>
       </w:r>
+      <w:r>
+        <w:rPr>
+          <w:rFonts w:ascii="Open Sans Light" w:hAnsi="Open Sans Light" w:cs="Open Sans Light"/>
+        </w:rPr>
+        <w:t>L’</w:t>
+      </w:r>
+      <w:r>
+        <w:rPr>
+          <w:rFonts w:ascii="Open Sans Light" w:hAnsi="Open Sans Light" w:cs="Open Sans Light"/>
+        </w:rPr>
+        <w:t xml:space="preserve">appel à </w:t>
+      </w:r>
+      <w:proofErr w:type="spellStart"/>
+      <w:r>
+        <w:rPr>
+          <w:rFonts w:ascii="Open Sans Light" w:hAnsi="Open Sans Light" w:cs="Open Sans Light"/>
+        </w:rPr>
+        <w:t>p</w:t>
+      </w:r>
+      <w:r>
+        <w:rPr>
+          <w:rFonts w:ascii="Open Sans Light" w:hAnsi="Open Sans Light" w:cs="Open Sans Light"/>
+        </w:rPr>
+        <w:t>thread</w:t>
+      </w:r>
+      <w:r>
+        <w:rPr>
+          <w:rFonts w:ascii="Open Sans Light" w:hAnsi="Open Sans Light" w:cs="Open Sans Light"/>
+        </w:rPr>
+        <w:t>_</w:t>
+      </w:r>
+      <w:proofErr w:type="gramStart"/>
+      <w:r>
+        <w:rPr>
+          <w:rFonts w:ascii="Open Sans Light" w:hAnsi="Open Sans Light" w:cs="Open Sans Light"/>
+        </w:rPr>
+        <w:t>create</w:t>
+      </w:r>
+      <w:proofErr w:type="spellEnd"/>
+      <w:r>
+        <w:rPr>
+          <w:rFonts w:ascii="Open Sans Light" w:hAnsi="Open Sans Light" w:cs="Open Sans Light"/>
+        </w:rPr>
+        <w:t>(</w:t>
+      </w:r>
+      <w:proofErr w:type="gramEnd"/>
+      <w:r>
+        <w:rPr>
+          <w:rFonts w:ascii="Open Sans Light" w:hAnsi="Open Sans Light" w:cs="Open Sans Light"/>
+        </w:rPr>
+        <w:t xml:space="preserve">) crée et démarre le thread. Cependant, si nous ne faisons pas rejoindre le thread créé et le programme principal, il y a de </w:t>
+      </w:r>
+      <w:r>
+        <w:rPr>
+          <w:rFonts w:ascii="Open Sans Light" w:hAnsi="Open Sans Light" w:cs="Open Sans Light"/>
+        </w:rPr>
+        <w:lastRenderedPageBreak/>
+        <w:t>fortes chances que ce dernier se termine sans que le thread créé n’ait pu s’exécuter en entier.</w:t>
+      </w:r>
+      <w:r>
+        <w:rPr>
+          <w:rFonts w:ascii="Open Sans Light" w:hAnsi="Open Sans Light" w:cs="Open Sans Light"/>
+        </w:rPr>
+        <w:t xml:space="preserve"> Pour éviter cela et assurer le bon déroulement du </w:t>
+      </w:r>
+      <w:r>
+        <w:rPr>
+          <w:rFonts w:ascii="Open Sans Light" w:hAnsi="Open Sans Light" w:cs="Open Sans Light"/>
+        </w:rPr>
+        <w:t>programme</w:t>
+      </w:r>
+      <w:r>
+        <w:rPr>
+          <w:rFonts w:ascii="Open Sans Light" w:hAnsi="Open Sans Light" w:cs="Open Sans Light"/>
+        </w:rPr>
+        <w:t xml:space="preserve">, nous utilisons </w:t>
+      </w:r>
+      <w:proofErr w:type="spellStart"/>
+      <w:r>
+        <w:rPr>
+          <w:rFonts w:ascii="Open Sans Light" w:hAnsi="Open Sans Light" w:cs="Open Sans Light"/>
+        </w:rPr>
+        <w:t>pthread_</w:t>
+      </w:r>
+      <w:proofErr w:type="gramStart"/>
+      <w:r>
+        <w:rPr>
+          <w:rFonts w:ascii="Open Sans Light" w:hAnsi="Open Sans Light" w:cs="Open Sans Light"/>
+        </w:rPr>
+        <w:t>join</w:t>
+      </w:r>
+      <w:proofErr w:type="spellEnd"/>
+      <w:r>
+        <w:rPr>
+          <w:rFonts w:ascii="Open Sans Light" w:hAnsi="Open Sans Light" w:cs="Open Sans Light"/>
+        </w:rPr>
+        <w:t>(</w:t>
+      </w:r>
+      <w:proofErr w:type="gramEnd"/>
+      <w:r>
+        <w:rPr>
+          <w:rFonts w:ascii="Open Sans Light" w:hAnsi="Open Sans Light" w:cs="Open Sans Light"/>
+        </w:rPr>
+        <w:t>), en passant le thread en paramètre.</w:t>
+      </w:r>
     </w:p>
     <w:p>
       <w:pPr>
@@ -1533,7 +1688,6 @@
           <w:rFonts w:ascii="Open Sans Light" w:hAnsi="Open Sans Light" w:cs="Open Sans Light"/>
           <w:color w:val="8870FF"/>
         </w:rPr>
-        <w:lastRenderedPageBreak/>
         <w:t>Arrêt </w:t>
       </w:r>
       <w:r>
@@ -1554,18 +1708,28 @@
         </w:rPr>
         <w:t xml:space="preserve">On peut utiliser </w:t>
       </w:r>
-      <w:r>
-        <w:rPr>
-          <w:rFonts w:ascii="Open Sans Light" w:hAnsi="Open Sans Light" w:cs="Open Sans Light"/>
-        </w:rPr>
-        <w:t>pthread_cancel</w:t>
-      </w:r>
+      <w:proofErr w:type="spellStart"/>
+      <w:r>
+        <w:rPr>
+          <w:rFonts w:ascii="Open Sans Light" w:hAnsi="Open Sans Light" w:cs="Open Sans Light"/>
+        </w:rPr>
+        <w:t>pthread_</w:t>
+      </w:r>
+      <w:proofErr w:type="gramStart"/>
+      <w:r>
+        <w:rPr>
+          <w:rFonts w:ascii="Open Sans Light" w:hAnsi="Open Sans Light" w:cs="Open Sans Light"/>
+        </w:rPr>
+        <w:t>cancel</w:t>
+      </w:r>
+      <w:proofErr w:type="spellEnd"/>
       <w:r>
         <w:rPr>
           <w:rFonts w:ascii="Open Sans Light" w:hAnsi="Open Sans Light" w:cs="Open Sans Light"/>
         </w:rPr>
         <w:t>(</w:t>
       </w:r>
+      <w:proofErr w:type="gramEnd"/>
       <w:r>
         <w:rPr>
           <w:rFonts w:ascii="Open Sans Light" w:hAnsi="Open Sans Light" w:cs="Open Sans Light"/>
@@ -1576,7 +1740,21 @@
         <w:rPr>
           <w:rFonts w:ascii="Open Sans Light" w:hAnsi="Open Sans Light" w:cs="Open Sans Light"/>
         </w:rPr>
-        <w:t xml:space="preserve"> qui envoie une requête de destruction au thread. Il se peut que cela ne détruise pas le thread, la destruction dépendra de deux facteurs, l’état et le type de destruction qui peuvent être choisis avant la destruction</w:t>
+        <w:t xml:space="preserve"> qui envoie une requête de destruction au thread. Il se peut que cela ne détruise pas le thread, la destruction dépendra de deux facteurs, l’état et le type de destruction qui </w:t>
+      </w:r>
+      <w:proofErr w:type="gramStart"/>
+      <w:r>
+        <w:rPr>
+          <w:rFonts w:ascii="Open Sans Light" w:hAnsi="Open Sans Light" w:cs="Open Sans Light"/>
+        </w:rPr>
+        <w:t>peuvent</w:t>
+      </w:r>
+      <w:proofErr w:type="gramEnd"/>
+      <w:r>
+        <w:rPr>
+          <w:rFonts w:ascii="Open Sans Light" w:hAnsi="Open Sans Light" w:cs="Open Sans Light"/>
+        </w:rPr>
+        <w:t xml:space="preserve"> être choisis avant la destruction</w:t>
       </w:r>
     </w:p>
     <w:p>
@@ -1634,7 +1812,29 @@
         <w:rPr>
           <w:rFonts w:ascii="Open Sans Light" w:hAnsi="Open Sans Light" w:cs="Open Sans Light"/>
         </w:rPr>
-        <w:t xml:space="preserve">. La fonction à exécuter est déjà dans la classe(run()). Contrairement au C, il n’y a pas de paramètres à passer lors de la création, qui se fait comme une </w:t>
+        <w:t xml:space="preserve">. La fonction à exécuter est déjà dans la </w:t>
+      </w:r>
+      <w:proofErr w:type="gramStart"/>
+      <w:r>
+        <w:rPr>
+          <w:rFonts w:ascii="Open Sans Light" w:hAnsi="Open Sans Light" w:cs="Open Sans Light"/>
+        </w:rPr>
+        <w:t>classe(</w:t>
+      </w:r>
+      <w:proofErr w:type="spellStart"/>
+      <w:proofErr w:type="gramEnd"/>
+      <w:r>
+        <w:rPr>
+          <w:rFonts w:ascii="Open Sans Light" w:hAnsi="Open Sans Light" w:cs="Open Sans Light"/>
+        </w:rPr>
+        <w:t>run</w:t>
+      </w:r>
+      <w:proofErr w:type="spellEnd"/>
+      <w:r>
+        <w:rPr>
+          <w:rFonts w:ascii="Open Sans Light" w:hAnsi="Open Sans Light" w:cs="Open Sans Light"/>
+        </w:rPr>
+        <w:t xml:space="preserve">()). Contrairement au C, il n’y a pas de paramètres à passer lors de la création, qui se fait comme une </w:t>
       </w:r>
       <w:r>
         <w:rPr>
@@ -1713,7 +1913,21 @@
         <w:rPr>
           <w:rFonts w:ascii="Open Sans Light" w:hAnsi="Open Sans Light" w:cs="Open Sans Light"/>
         </w:rPr>
-        <w:t xml:space="preserve"> la création d’un thread en java. En effet on peut aussi effectuer l’implémentation d’une interface Runnable que l’on passera au constructeur </w:t>
+        <w:t xml:space="preserve"> la création d’un thread en java. En effet on peut aussi effectuer l’implémentation d’une interface </w:t>
+      </w:r>
+      <w:proofErr w:type="spellStart"/>
+      <w:r>
+        <w:rPr>
+          <w:rFonts w:ascii="Open Sans Light" w:hAnsi="Open Sans Light" w:cs="Open Sans Light"/>
+        </w:rPr>
+        <w:t>Runnable</w:t>
+      </w:r>
+      <w:proofErr w:type="spellEnd"/>
+      <w:r>
+        <w:rPr>
+          <w:rFonts w:ascii="Open Sans Light" w:hAnsi="Open Sans Light" w:cs="Open Sans Light"/>
+        </w:rPr>
+        <w:t xml:space="preserve"> que l’on passera au constructeur </w:t>
       </w:r>
       <w:r>
         <w:rPr>
@@ -1799,7 +2013,21 @@
         <w:rPr>
           <w:rFonts w:ascii="Open Sans Light" w:hAnsi="Open Sans Light" w:cs="Open Sans Light"/>
         </w:rPr>
-        <w:t>utiliser l’interface Runnable est donc un choix plus judicieux. Pour sa capacité de réutilisation.</w:t>
+        <w:t xml:space="preserve">utiliser l’interface </w:t>
+      </w:r>
+      <w:proofErr w:type="spellStart"/>
+      <w:r>
+        <w:rPr>
+          <w:rFonts w:ascii="Open Sans Light" w:hAnsi="Open Sans Light" w:cs="Open Sans Light"/>
+        </w:rPr>
+        <w:t>Runnable</w:t>
+      </w:r>
+      <w:proofErr w:type="spellEnd"/>
+      <w:r>
+        <w:rPr>
+          <w:rFonts w:ascii="Open Sans Light" w:hAnsi="Open Sans Light" w:cs="Open Sans Light"/>
+        </w:rPr>
+        <w:t xml:space="preserve"> est donc un choix plus judicieux. Pour sa capacité de réutilisation.</w:t>
       </w:r>
     </w:p>
     <w:p>
@@ -1824,11 +2052,69 @@
         </w:rPr>
         <w:t>Démarrage </w:t>
       </w:r>
-      <w:r>
-        <w:rPr>
-          <w:rFonts w:ascii="Open Sans Light" w:hAnsi="Open Sans Light" w:cs="Open Sans Light"/>
-        </w:rPr>
-        <w:t>:  I suffit dans les deux cas d’appeler la méthode start() de l’objet Thread, qui produit un appel à la méthode run() par la JVM. On peut aussi ajouter la méthode join() permettant au thread appelant d’attendre la fin de ses fils.</w:t>
+      <w:proofErr w:type="gramStart"/>
+      <w:r>
+        <w:rPr>
+          <w:rFonts w:ascii="Open Sans Light" w:hAnsi="Open Sans Light" w:cs="Open Sans Light"/>
+        </w:rPr>
+        <w:t>:  I</w:t>
+      </w:r>
+      <w:proofErr w:type="gramEnd"/>
+      <w:r>
+        <w:rPr>
+          <w:rFonts w:ascii="Open Sans Light" w:hAnsi="Open Sans Light" w:cs="Open Sans Light"/>
+        </w:rPr>
+        <w:t xml:space="preserve"> suffit dans les deux cas d’appeler la méthode </w:t>
+      </w:r>
+      <w:proofErr w:type="spellStart"/>
+      <w:r>
+        <w:rPr>
+          <w:rFonts w:ascii="Open Sans Light" w:hAnsi="Open Sans Light" w:cs="Open Sans Light"/>
+        </w:rPr>
+        <w:t>start</w:t>
+      </w:r>
+      <w:proofErr w:type="spellEnd"/>
+      <w:r>
+        <w:rPr>
+          <w:rFonts w:ascii="Open Sans Light" w:hAnsi="Open Sans Light" w:cs="Open Sans Light"/>
+        </w:rPr>
+        <w:t xml:space="preserve">() de l’objet Thread, qui produit un appel à la méthode </w:t>
+      </w:r>
+      <w:proofErr w:type="spellStart"/>
+      <w:r>
+        <w:rPr>
+          <w:rFonts w:ascii="Open Sans Light" w:hAnsi="Open Sans Light" w:cs="Open Sans Light"/>
+        </w:rPr>
+        <w:t>run</w:t>
+      </w:r>
+      <w:proofErr w:type="spellEnd"/>
+      <w:r>
+        <w:rPr>
+          <w:rFonts w:ascii="Open Sans Light" w:hAnsi="Open Sans Light" w:cs="Open Sans Light"/>
+        </w:rPr>
+        <w:t xml:space="preserve">() par la JVM. On peut aussi ajouter la méthode </w:t>
+      </w:r>
+      <w:proofErr w:type="spellStart"/>
+      <w:proofErr w:type="gramStart"/>
+      <w:r>
+        <w:rPr>
+          <w:rFonts w:ascii="Open Sans Light" w:hAnsi="Open Sans Light" w:cs="Open Sans Light"/>
+        </w:rPr>
+        <w:t>join</w:t>
+      </w:r>
+      <w:proofErr w:type="spellEnd"/>
+      <w:r>
+        <w:rPr>
+          <w:rFonts w:ascii="Open Sans Light" w:hAnsi="Open Sans Light" w:cs="Open Sans Light"/>
+        </w:rPr>
+        <w:t>(</w:t>
+      </w:r>
+      <w:proofErr w:type="gramEnd"/>
+      <w:r>
+        <w:rPr>
+          <w:rFonts w:ascii="Open Sans Light" w:hAnsi="Open Sans Light" w:cs="Open Sans Light"/>
+        </w:rPr>
+        <w:t>) permettant au thread appelant d’attendre la fin de ses fils.</w:t>
       </w:r>
     </w:p>
     <w:p>
@@ -1873,7 +2159,21 @@
         <w:rPr>
           <w:rFonts w:ascii="Open Sans Light" w:hAnsi="Open Sans Light" w:cs="Open Sans Light"/>
         </w:rPr>
-        <w:t>. On peut aussi le stopper avec l’appel de la méthode stop().</w:t>
+        <w:t xml:space="preserve">. On peut aussi le stopper avec l’appel de la méthode </w:t>
+      </w:r>
+      <w:proofErr w:type="gramStart"/>
+      <w:r>
+        <w:rPr>
+          <w:rFonts w:ascii="Open Sans Light" w:hAnsi="Open Sans Light" w:cs="Open Sans Light"/>
+        </w:rPr>
+        <w:t>stop(</w:t>
+      </w:r>
+      <w:proofErr w:type="gramEnd"/>
+      <w:r>
+        <w:rPr>
+          <w:rFonts w:ascii="Open Sans Light" w:hAnsi="Open Sans Light" w:cs="Open Sans Light"/>
+        </w:rPr>
+        <w:t>).</w:t>
       </w:r>
     </w:p>
     <w:p>
@@ -1894,7 +2194,35 @@
         <w:rPr>
           <w:rFonts w:ascii="Open Sans Light" w:hAnsi="Open Sans Light" w:cs="Open Sans Light"/>
         </w:rPr>
-        <w:t>: Java étant un langage a pile. Le gargabe collector de la JVM détruit le thread ainsi que tous les composants qu’il aurait alors créés.</w:t>
+        <w:t xml:space="preserve">: Java étant un langage </w:t>
+      </w:r>
+      <w:proofErr w:type="spellStart"/>
+      <w:r>
+        <w:rPr>
+          <w:rFonts w:ascii="Open Sans Light" w:hAnsi="Open Sans Light" w:cs="Open Sans Light"/>
+        </w:rPr>
+        <w:t>a</w:t>
+      </w:r>
+      <w:proofErr w:type="spellEnd"/>
+      <w:r>
+        <w:rPr>
+          <w:rFonts w:ascii="Open Sans Light" w:hAnsi="Open Sans Light" w:cs="Open Sans Light"/>
+        </w:rPr>
+        <w:t xml:space="preserve"> pile. Le </w:t>
+      </w:r>
+      <w:proofErr w:type="spellStart"/>
+      <w:r>
+        <w:rPr>
+          <w:rFonts w:ascii="Open Sans Light" w:hAnsi="Open Sans Light" w:cs="Open Sans Light"/>
+        </w:rPr>
+        <w:t>gargabe</w:t>
+      </w:r>
+      <w:proofErr w:type="spellEnd"/>
+      <w:r>
+        <w:rPr>
+          <w:rFonts w:ascii="Open Sans Light" w:hAnsi="Open Sans Light" w:cs="Open Sans Light"/>
+        </w:rPr>
+        <w:t xml:space="preserve"> collector de la JVM détruit le thread ainsi que tous les composants qu’il aurait alors créés.</w:t>
       </w:r>
     </w:p>
     <w:p>
@@ -2153,28 +2481,62 @@
           <w:lang w:val="en-US"/>
         </w:rPr>
       </w:pPr>
+      <w:proofErr w:type="spellStart"/>
       <w:r>
         <w:rPr>
           <w:rFonts w:ascii="Open Sans Light" w:hAnsi="Open Sans Light" w:cs="Open Sans Light"/>
           <w:lang w:val="en-US"/>
         </w:rPr>
         <w:lastRenderedPageBreak/>
-        <w:t>Cas single thread :</w:t>
-      </w:r>
-    </w:p>
-    <w:p>
-      <w:pPr>
+        <w:t>Cas</w:t>
+      </w:r>
+      <w:proofErr w:type="spellEnd"/>
+      <w:r>
         <w:rPr>
           <w:rFonts w:ascii="Open Sans Light" w:hAnsi="Open Sans Light" w:cs="Open Sans Light"/>
           <w:lang w:val="en-US"/>
         </w:rPr>
-      </w:pPr>
+        <w:t xml:space="preserve"> single </w:t>
+      </w:r>
+      <w:proofErr w:type="gramStart"/>
       <w:r>
         <w:rPr>
           <w:rFonts w:ascii="Open Sans Light" w:hAnsi="Open Sans Light" w:cs="Open Sans Light"/>
           <w:lang w:val="en-US"/>
         </w:rPr>
-        <w:t>Pre-condition : N &gt; 1</w:t>
+        <w:t>thread :</w:t>
+      </w:r>
+      <w:proofErr w:type="gramEnd"/>
+    </w:p>
+    <w:p>
+      <w:pPr>
+        <w:rPr>
+          <w:rFonts w:ascii="Open Sans Light" w:hAnsi="Open Sans Light" w:cs="Open Sans Light"/>
+          <w:lang w:val="en-US"/>
+        </w:rPr>
+      </w:pPr>
+      <w:r>
+        <w:rPr>
+          <w:rFonts w:ascii="Open Sans Light" w:hAnsi="Open Sans Light" w:cs="Open Sans Light"/>
+          <w:lang w:val="en-US"/>
+        </w:rPr>
+        <w:t>Pre-</w:t>
+      </w:r>
+      <w:proofErr w:type="gramStart"/>
+      <w:r>
+        <w:rPr>
+          <w:rFonts w:ascii="Open Sans Light" w:hAnsi="Open Sans Light" w:cs="Open Sans Light"/>
+          <w:lang w:val="en-US"/>
+        </w:rPr>
+        <w:t>condition :</w:t>
+      </w:r>
+      <w:proofErr w:type="gramEnd"/>
+      <w:r>
+        <w:rPr>
+          <w:rFonts w:ascii="Open Sans Light" w:hAnsi="Open Sans Light" w:cs="Open Sans Light"/>
+          <w:lang w:val="en-US"/>
+        </w:rPr>
+        <w:t xml:space="preserve"> N &gt; 1</w:t>
       </w:r>
     </w:p>
     <w:p>
@@ -2283,7 +2645,13 @@
         <w:rPr>
           <w:rFonts w:ascii="Open Sans Light" w:hAnsi="Open Sans Light" w:cs="Open Sans Light"/>
         </w:rPr>
-        <w:t>numéros k de la carte</w:t>
+        <w:t>numéro</w:t>
+      </w:r>
+      <w:r>
+        <w:rPr>
+          <w:rFonts w:ascii="Open Sans Light" w:hAnsi="Open Sans Light" w:cs="Open Sans Light"/>
+        </w:rPr>
+        <w:t xml:space="preserve"> k de la carte</w:t>
       </w:r>
       <w:r>
         <w:rPr>
@@ -2298,19 +2666,260 @@
           <w:rFonts w:ascii="Open Sans Light" w:hAnsi="Open Sans Light" w:cs="Open Sans Light"/>
         </w:rPr>
       </w:pPr>
+      <w:r>
+        <w:rPr>
+          <w:rFonts w:ascii="Open Sans Light" w:hAnsi="Open Sans Light" w:cs="Open Sans Light"/>
+        </w:rPr>
+        <w:t>Version adaptée</w:t>
+      </w:r>
+    </w:p>
+    <w:p>
+      <w:pPr>
+        <w:rPr>
+          <w:rFonts w:ascii="Open Sans Light" w:hAnsi="Open Sans Light" w:cs="Open Sans Light"/>
+          <w:lang w:val="en-US"/>
+        </w:rPr>
+      </w:pPr>
+      <w:proofErr w:type="gramStart"/>
+      <w:r>
+        <w:rPr>
+          <w:rFonts w:ascii="Open Sans Light" w:hAnsi="Open Sans Light" w:cs="Open Sans Light"/>
+          <w:lang w:val="en-US"/>
+        </w:rPr>
+        <w:t>Variable :</w:t>
+      </w:r>
+      <w:proofErr w:type="gramEnd"/>
+      <w:r>
+        <w:rPr>
+          <w:rFonts w:ascii="Open Sans Light" w:hAnsi="Open Sans Light" w:cs="Open Sans Light"/>
+          <w:lang w:val="en-US"/>
+        </w:rPr>
+        <w:t xml:space="preserve"> </w:t>
+      </w:r>
+      <w:proofErr w:type="spellStart"/>
+      <w:r>
+        <w:rPr>
+          <w:rFonts w:ascii="Open Sans Light" w:hAnsi="Open Sans Light" w:cs="Open Sans Light"/>
+          <w:lang w:val="en-US"/>
+        </w:rPr>
+        <w:t>pthread</w:t>
+      </w:r>
+      <w:proofErr w:type="spellEnd"/>
+      <w:r>
+        <w:rPr>
+          <w:rFonts w:ascii="Open Sans Light" w:hAnsi="Open Sans Light" w:cs="Open Sans Light"/>
+          <w:lang w:val="en-US"/>
+        </w:rPr>
+        <w:t>[] threads, tableau de threads</w:t>
+      </w:r>
+    </w:p>
+    <w:p>
+      <w:pPr>
+        <w:rPr>
+          <w:rFonts w:ascii="Consolas" w:hAnsi="Consolas" w:cs="Consolas"/>
+        </w:rPr>
+      </w:pPr>
+      <w:proofErr w:type="spellStart"/>
+      <w:r>
+        <w:rPr>
+          <w:rFonts w:ascii="Consolas" w:hAnsi="Consolas" w:cs="Consolas"/>
+        </w:rPr>
+        <w:t>create_</w:t>
+      </w:r>
+      <w:proofErr w:type="gramStart"/>
+      <w:r>
+        <w:rPr>
+          <w:rFonts w:ascii="Consolas" w:hAnsi="Consolas" w:cs="Consolas"/>
+        </w:rPr>
+        <w:t>boundaries</w:t>
+      </w:r>
+      <w:proofErr w:type="spellEnd"/>
+      <w:r>
+        <w:rPr>
+          <w:rFonts w:ascii="Consolas" w:hAnsi="Consolas" w:cs="Consolas"/>
+        </w:rPr>
+        <w:t>(</w:t>
+      </w:r>
+      <w:proofErr w:type="gramEnd"/>
+      <w:r>
+        <w:rPr>
+          <w:rFonts w:ascii="Consolas" w:hAnsi="Consolas" w:cs="Consolas"/>
+        </w:rPr>
+        <w:t>) ;</w:t>
+      </w:r>
+    </w:p>
+    <w:p>
+      <w:pPr>
+        <w:rPr>
+          <w:rFonts w:ascii="Consolas" w:hAnsi="Consolas" w:cs="Consolas"/>
+          <w:lang w:val="en-US"/>
+        </w:rPr>
+      </w:pPr>
+      <w:proofErr w:type="gramStart"/>
+      <w:r>
+        <w:rPr>
+          <w:rFonts w:ascii="Consolas" w:hAnsi="Consolas" w:cs="Consolas"/>
+          <w:lang w:val="en-US"/>
+        </w:rPr>
+        <w:t>for</w:t>
+      </w:r>
+      <w:proofErr w:type="gramEnd"/>
+      <w:r>
+        <w:rPr>
+          <w:rFonts w:ascii="Consolas" w:hAnsi="Consolas" w:cs="Consolas"/>
+          <w:lang w:val="en-US"/>
+        </w:rPr>
+        <w:t xml:space="preserve"> k </w:t>
+      </w:r>
+      <w:proofErr w:type="spellStart"/>
+      <w:r>
+        <w:rPr>
+          <w:rFonts w:ascii="Consolas" w:hAnsi="Consolas" w:cs="Consolas"/>
+          <w:lang w:val="en-US"/>
+        </w:rPr>
+        <w:t>allant</w:t>
+      </w:r>
+      <w:proofErr w:type="spellEnd"/>
+      <w:r>
+        <w:rPr>
+          <w:rFonts w:ascii="Consolas" w:hAnsi="Consolas" w:cs="Consolas"/>
+          <w:lang w:val="en-US"/>
+        </w:rPr>
+        <w:t xml:space="preserve"> de 0 a </w:t>
+      </w:r>
+      <w:proofErr w:type="spellStart"/>
+      <w:r>
+        <w:rPr>
+          <w:rFonts w:ascii="Consolas" w:hAnsi="Consolas" w:cs="Consolas"/>
+          <w:lang w:val="en-US"/>
+        </w:rPr>
+        <w:t>boundaries.size</w:t>
+      </w:r>
+      <w:proofErr w:type="spellEnd"/>
+      <w:r>
+        <w:rPr>
+          <w:rFonts w:ascii="Consolas" w:hAnsi="Consolas" w:cs="Consolas"/>
+          <w:lang w:val="en-US"/>
+        </w:rPr>
+        <w:t>() do</w:t>
+      </w:r>
+    </w:p>
+    <w:p>
+      <w:pPr>
+        <w:rPr>
+          <w:rFonts w:ascii="Consolas" w:hAnsi="Consolas" w:cs="Consolas"/>
+          <w:lang w:val="en-US"/>
+        </w:rPr>
+      </w:pPr>
+      <w:r>
+        <w:rPr>
+          <w:rFonts w:ascii="Consolas" w:hAnsi="Consolas" w:cs="Consolas"/>
+          <w:lang w:val="en-US"/>
+        </w:rPr>
+        <w:tab/>
+      </w:r>
+      <w:proofErr w:type="spellStart"/>
+      <w:r>
+        <w:rPr>
+          <w:rFonts w:ascii="Consolas" w:hAnsi="Consolas" w:cs="Consolas"/>
+          <w:lang w:val="en-US"/>
+        </w:rPr>
+        <w:t>create_</w:t>
+      </w:r>
+      <w:proofErr w:type="gramStart"/>
+      <w:r>
+        <w:rPr>
+          <w:rFonts w:ascii="Consolas" w:hAnsi="Consolas" w:cs="Consolas"/>
+          <w:lang w:val="en-US"/>
+        </w:rPr>
+        <w:t>thread</w:t>
+      </w:r>
+      <w:proofErr w:type="spellEnd"/>
+      <w:r>
+        <w:rPr>
+          <w:rFonts w:ascii="Consolas" w:hAnsi="Consolas" w:cs="Consolas"/>
+          <w:lang w:val="en-US"/>
+        </w:rPr>
+        <w:t>(</w:t>
+      </w:r>
+      <w:proofErr w:type="gramEnd"/>
+      <w:r>
+        <w:rPr>
+          <w:rFonts w:ascii="Consolas" w:hAnsi="Consolas" w:cs="Consolas"/>
+          <w:lang w:val="en-US"/>
+        </w:rPr>
+        <w:t>boundaries[k]);</w:t>
+      </w:r>
+    </w:p>
+    <w:p>
+      <w:pPr>
+        <w:rPr>
+          <w:rFonts w:ascii="Consolas" w:hAnsi="Consolas" w:cs="Consolas"/>
+          <w:lang w:val="en-US"/>
+        </w:rPr>
+      </w:pPr>
+      <w:r>
+        <w:rPr>
+          <w:rFonts w:ascii="Consolas" w:hAnsi="Consolas" w:cs="Consolas"/>
+          <w:lang w:val="en-US"/>
+        </w:rPr>
+        <w:tab/>
+      </w:r>
+      <w:proofErr w:type="gramStart"/>
+      <w:r>
+        <w:rPr>
+          <w:rFonts w:ascii="Consolas" w:hAnsi="Consolas" w:cs="Consolas"/>
+          <w:lang w:val="en-US"/>
+        </w:rPr>
+        <w:t>join(</w:t>
+      </w:r>
+      <w:proofErr w:type="gramEnd"/>
+      <w:r>
+        <w:rPr>
+          <w:rFonts w:ascii="Consolas" w:hAnsi="Consolas" w:cs="Consolas"/>
+          <w:lang w:val="en-US"/>
+        </w:rPr>
+        <w:t>thread)</w:t>
+      </w:r>
+      <w:r>
+        <w:rPr>
+          <w:rFonts w:ascii="Consolas" w:hAnsi="Consolas" w:cs="Consolas"/>
+          <w:lang w:val="en-US"/>
+        </w:rPr>
+        <w:t>;</w:t>
+      </w:r>
+    </w:p>
+    <w:p>
+      <w:pPr>
+        <w:rPr>
+          <w:rFonts w:ascii="Consolas" w:hAnsi="Consolas" w:cs="Open Sans Light"/>
+          <w:lang w:val="en-US"/>
+        </w:rPr>
+      </w:pPr>
+      <w:proofErr w:type="gramStart"/>
+      <w:r>
+        <w:rPr>
+          <w:rFonts w:ascii="Consolas" w:hAnsi="Consolas" w:cs="Open Sans Light"/>
+          <w:lang w:val="en-US"/>
+        </w:rPr>
+        <w:t>end</w:t>
+      </w:r>
+      <w:proofErr w:type="gramEnd"/>
     </w:p>
     <w:p>
       <w:pPr>
         <w:pStyle w:val="ListParagraph"/>
         <w:rPr>
           <w:rFonts w:ascii="Open Sans Light" w:hAnsi="Open Sans Light" w:cs="Open Sans Light"/>
-        </w:rPr>
-      </w:pPr>
-    </w:p>
-    <w:p>
-      <w:pPr>
-        <w:rPr>
-          <w:rFonts w:ascii="Open Sans Light" w:hAnsi="Open Sans Light" w:cs="Open Sans Light"/>
+          <w:lang w:val="en-US"/>
+        </w:rPr>
+      </w:pPr>
+    </w:p>
+    <w:p>
+      <w:pPr>
+        <w:rPr>
+          <w:rFonts w:ascii="Open Sans Light" w:hAnsi="Open Sans Light" w:cs="Open Sans Light"/>
+          <w:lang w:val="en-US"/>
         </w:rPr>
       </w:pPr>
     </w:p>
@@ -2546,11 +3155,19 @@
           <w:rFonts w:ascii="Open Sans Light" w:hAnsi="Open Sans Light" w:cs="Open Sans Light"/>
         </w:rPr>
       </w:pPr>
-      <w:r>
-        <w:rPr>
-          <w:rFonts w:ascii="Open Sans Light" w:hAnsi="Open Sans Light" w:cs="Open Sans Light"/>
-        </w:rPr>
-        <w:t>Pré-condition : P &gt; 0</w:t>
+      <w:proofErr w:type="spellStart"/>
+      <w:r>
+        <w:rPr>
+          <w:rFonts w:ascii="Open Sans Light" w:hAnsi="Open Sans Light" w:cs="Open Sans Light"/>
+        </w:rPr>
+        <w:t>Pré-condition</w:t>
+      </w:r>
+      <w:proofErr w:type="spellEnd"/>
+      <w:r>
+        <w:rPr>
+          <w:rFonts w:ascii="Open Sans Light" w:hAnsi="Open Sans Light" w:cs="Open Sans Light"/>
+        </w:rPr>
+        <w:t> : P &gt; 0</w:t>
       </w:r>
     </w:p>
     <w:p>
@@ -2643,17 +3260,337 @@
         <w:rPr>
           <w:rFonts w:ascii="Open Sans Light" w:hAnsi="Open Sans Light" w:cs="Open Sans Light"/>
         </w:rPr>
-        <w:t>Si toute les personnes ont atteintes l’objectif alors fin du programme.</w:t>
-      </w:r>
-    </w:p>
-    <w:p>
-      <w:pPr>
-        <w:pStyle w:val="ListParagraph"/>
-        <w:rPr>
-          <w:rFonts w:ascii="Open Sans Light" w:hAnsi="Open Sans Light" w:cs="Open Sans Light"/>
-        </w:rPr>
-      </w:pPr>
-    </w:p>
+        <w:t xml:space="preserve">Si </w:t>
+      </w:r>
+      <w:r>
+        <w:rPr>
+          <w:rFonts w:ascii="Open Sans Light" w:hAnsi="Open Sans Light" w:cs="Open Sans Light"/>
+        </w:rPr>
+        <w:t>toute les personnes ont atteint</w:t>
+      </w:r>
+      <w:r>
+        <w:rPr>
+          <w:rFonts w:ascii="Open Sans Light" w:hAnsi="Open Sans Light" w:cs="Open Sans Light"/>
+        </w:rPr>
+        <w:t xml:space="preserve"> l’objectif alors fin du programme.</w:t>
+      </w:r>
+    </w:p>
+    <w:p>
+      <w:pPr>
+        <w:ind w:left="360"/>
+        <w:rPr>
+          <w:rFonts w:ascii="Open Sans Light" w:hAnsi="Open Sans Light" w:cs="Open Sans Light"/>
+        </w:rPr>
+      </w:pPr>
+      <w:r>
+        <w:rPr>
+          <w:rFonts w:ascii="Open Sans Light" w:hAnsi="Open Sans Light" w:cs="Open Sans Light"/>
+        </w:rPr>
+        <w:t>V</w:t>
+      </w:r>
+      <w:r>
+        <w:rPr>
+          <w:rFonts w:ascii="Open Sans Light" w:hAnsi="Open Sans Light" w:cs="Open Sans Light"/>
+        </w:rPr>
+        <w:t>e</w:t>
+      </w:r>
+      <w:r>
+        <w:rPr>
+          <w:rFonts w:ascii="Open Sans Light" w:hAnsi="Open Sans Light" w:cs="Open Sans Light"/>
+        </w:rPr>
+        <w:t>r</w:t>
+      </w:r>
+      <w:r>
+        <w:rPr>
+          <w:rFonts w:ascii="Open Sans Light" w:hAnsi="Open Sans Light" w:cs="Open Sans Light"/>
+        </w:rPr>
+        <w:t>s</w:t>
+      </w:r>
+      <w:r>
+        <w:rPr>
+          <w:rFonts w:ascii="Open Sans Light" w:hAnsi="Open Sans Light" w:cs="Open Sans Light"/>
+        </w:rPr>
+        <w:t>ion adaptée</w:t>
+      </w:r>
+    </w:p>
+    <w:p>
+      <w:pPr>
+        <w:ind w:left="360"/>
+        <w:rPr>
+          <w:rFonts w:ascii="Open Sans Light" w:hAnsi="Open Sans Light" w:cs="Open Sans Light"/>
+        </w:rPr>
+      </w:pPr>
+      <w:r>
+        <w:rPr>
+          <w:rFonts w:ascii="Open Sans Light" w:hAnsi="Open Sans Light" w:cs="Open Sans Light"/>
+        </w:rPr>
+        <w:t xml:space="preserve">Variables : </w:t>
+      </w:r>
+      <w:proofErr w:type="spellStart"/>
+      <w:r>
+        <w:rPr>
+          <w:rFonts w:ascii="Open Sans Light" w:hAnsi="Open Sans Light" w:cs="Open Sans Light"/>
+        </w:rPr>
+        <w:t>person</w:t>
+      </w:r>
+      <w:proofErr w:type="spellEnd"/>
+      <w:r>
+        <w:rPr>
+          <w:rFonts w:ascii="Open Sans Light" w:hAnsi="Open Sans Light" w:cs="Open Sans Light"/>
+        </w:rPr>
+        <w:t xml:space="preserve"> * population, liste des personnes sur la grille</w:t>
+      </w:r>
+    </w:p>
+    <w:p>
+      <w:pPr>
+        <w:ind w:left="360"/>
+        <w:rPr>
+          <w:rFonts w:ascii="Open Sans Light" w:hAnsi="Open Sans Light" w:cs="Open Sans Light"/>
+        </w:rPr>
+      </w:pPr>
+      <w:r>
+        <w:rPr>
+          <w:rFonts w:ascii="Open Sans Light" w:hAnsi="Open Sans Light" w:cs="Open Sans Light"/>
+        </w:rPr>
+        <w:tab/>
+      </w:r>
+      <w:r>
+        <w:rPr>
+          <w:rFonts w:ascii="Open Sans Light" w:hAnsi="Open Sans Light" w:cs="Open Sans Light"/>
+        </w:rPr>
+        <w:tab/>
+        <w:t xml:space="preserve">int </w:t>
+      </w:r>
+      <w:proofErr w:type="spellStart"/>
+      <w:proofErr w:type="gramStart"/>
+      <w:r>
+        <w:rPr>
+          <w:rFonts w:ascii="Open Sans Light" w:hAnsi="Open Sans Light" w:cs="Open Sans Light"/>
+        </w:rPr>
+        <w:t>nbpeople</w:t>
+      </w:r>
+      <w:proofErr w:type="spellEnd"/>
+      <w:r>
+        <w:rPr>
+          <w:rFonts w:ascii="Open Sans Light" w:hAnsi="Open Sans Light" w:cs="Open Sans Light"/>
+        </w:rPr>
+        <w:t xml:space="preserve"> </w:t>
+      </w:r>
+      <w:r>
+        <w:rPr>
+          <w:rFonts w:ascii="Open Sans Light" w:hAnsi="Open Sans Light" w:cs="Open Sans Light"/>
+        </w:rPr>
+        <w:t>,</w:t>
+      </w:r>
+      <w:proofErr w:type="gramEnd"/>
+      <w:r>
+        <w:rPr>
+          <w:rFonts w:ascii="Open Sans Light" w:hAnsi="Open Sans Light" w:cs="Open Sans Light"/>
+        </w:rPr>
+        <w:t xml:space="preserve"> nombre de personnes sur la grille</w:t>
+      </w:r>
+    </w:p>
+    <w:p>
+      <w:pPr>
+        <w:ind w:left="360"/>
+        <w:rPr>
+          <w:rFonts w:ascii="Consolas" w:hAnsi="Consolas" w:cs="Open Sans Light"/>
+        </w:rPr>
+      </w:pPr>
+      <w:bookmarkStart w:id="0" w:name="_GoBack"/>
+      <w:proofErr w:type="gramStart"/>
+      <w:r>
+        <w:rPr>
+          <w:rFonts w:ascii="Consolas" w:hAnsi="Consolas" w:cs="Open Sans Light"/>
+        </w:rPr>
+        <w:t>for</w:t>
+      </w:r>
+      <w:proofErr w:type="gramEnd"/>
+      <w:r>
+        <w:rPr>
+          <w:rFonts w:ascii="Consolas" w:hAnsi="Consolas" w:cs="Open Sans Light"/>
+        </w:rPr>
+        <w:t xml:space="preserve"> k allant de 0 à </w:t>
+      </w:r>
+      <w:proofErr w:type="spellStart"/>
+      <w:r>
+        <w:rPr>
+          <w:rFonts w:ascii="Consolas" w:hAnsi="Consolas" w:cs="Open Sans Light"/>
+        </w:rPr>
+        <w:t>nbpeople</w:t>
+      </w:r>
+      <w:proofErr w:type="spellEnd"/>
+    </w:p>
+    <w:p>
+      <w:pPr>
+        <w:ind w:left="360"/>
+        <w:rPr>
+          <w:rFonts w:ascii="Consolas" w:hAnsi="Consolas" w:cs="Open Sans Light"/>
+        </w:rPr>
+      </w:pPr>
+      <w:r>
+        <w:rPr>
+          <w:rFonts w:ascii="Consolas" w:hAnsi="Consolas" w:cs="Open Sans Light"/>
+        </w:rPr>
+        <w:lastRenderedPageBreak/>
+        <w:tab/>
+      </w:r>
+      <w:r>
+        <w:rPr>
+          <w:rFonts w:ascii="Consolas" w:hAnsi="Consolas" w:cs="Open Sans Light"/>
+        </w:rPr>
+        <w:tab/>
+      </w:r>
+      <w:proofErr w:type="gramStart"/>
+      <w:r>
+        <w:rPr>
+          <w:rFonts w:ascii="Consolas" w:hAnsi="Consolas" w:cs="Open Sans Light"/>
+        </w:rPr>
+        <w:t>si</w:t>
+      </w:r>
+      <w:proofErr w:type="gramEnd"/>
+      <w:r>
+        <w:rPr>
+          <w:rFonts w:ascii="Consolas" w:hAnsi="Consolas" w:cs="Open Sans Light"/>
+        </w:rPr>
+        <w:t xml:space="preserve"> population[k].state == AVAILABLE</w:t>
+      </w:r>
+    </w:p>
+    <w:p>
+      <w:pPr>
+        <w:ind w:left="360"/>
+        <w:rPr>
+          <w:rFonts w:ascii="Consolas" w:hAnsi="Consolas" w:cs="Open Sans Light"/>
+        </w:rPr>
+      </w:pPr>
+      <w:r>
+        <w:rPr>
+          <w:rFonts w:ascii="Consolas" w:hAnsi="Consolas" w:cs="Open Sans Light"/>
+        </w:rPr>
+        <w:tab/>
+      </w:r>
+      <w:r>
+        <w:rPr>
+          <w:rFonts w:ascii="Consolas" w:hAnsi="Consolas" w:cs="Open Sans Light"/>
+        </w:rPr>
+        <w:tab/>
+      </w:r>
+      <w:r>
+        <w:rPr>
+          <w:rFonts w:ascii="Consolas" w:hAnsi="Consolas" w:cs="Open Sans Light"/>
+        </w:rPr>
+        <w:tab/>
+      </w:r>
+      <w:proofErr w:type="spellStart"/>
+      <w:r>
+        <w:rPr>
+          <w:rFonts w:ascii="Consolas" w:hAnsi="Consolas" w:cs="Open Sans Light"/>
+        </w:rPr>
+        <w:t>execute_thread_</w:t>
+      </w:r>
+      <w:proofErr w:type="gramStart"/>
+      <w:r>
+        <w:rPr>
+          <w:rFonts w:ascii="Consolas" w:hAnsi="Consolas" w:cs="Open Sans Light"/>
+        </w:rPr>
+        <w:t>movement</w:t>
+      </w:r>
+      <w:proofErr w:type="spellEnd"/>
+      <w:r>
+        <w:rPr>
+          <w:rFonts w:ascii="Consolas" w:hAnsi="Consolas" w:cs="Open Sans Light"/>
+        </w:rPr>
+        <w:t>(</w:t>
+      </w:r>
+      <w:proofErr w:type="gramEnd"/>
+      <w:r>
+        <w:rPr>
+          <w:rFonts w:ascii="Consolas" w:hAnsi="Consolas" w:cs="Open Sans Light"/>
+        </w:rPr>
+        <w:t>) ;</w:t>
+      </w:r>
+    </w:p>
+    <w:p>
+      <w:pPr>
+        <w:ind w:left="360"/>
+        <w:rPr>
+          <w:rFonts w:ascii="Consolas" w:hAnsi="Consolas" w:cs="Open Sans Light"/>
+        </w:rPr>
+      </w:pPr>
+      <w:r>
+        <w:rPr>
+          <w:rFonts w:ascii="Consolas" w:hAnsi="Consolas" w:cs="Open Sans Light"/>
+        </w:rPr>
+        <w:tab/>
+      </w:r>
+      <w:r>
+        <w:rPr>
+          <w:rFonts w:ascii="Consolas" w:hAnsi="Consolas" w:cs="Open Sans Light"/>
+        </w:rPr>
+        <w:tab/>
+      </w:r>
+      <w:proofErr w:type="gramStart"/>
+      <w:r>
+        <w:rPr>
+          <w:rFonts w:ascii="Consolas" w:hAnsi="Consolas" w:cs="Open Sans Light"/>
+        </w:rPr>
+        <w:t>end</w:t>
+      </w:r>
+      <w:proofErr w:type="gramEnd"/>
+    </w:p>
+    <w:p>
+      <w:pPr>
+        <w:ind w:left="360"/>
+        <w:rPr>
+          <w:rFonts w:ascii="Consolas" w:hAnsi="Consolas" w:cs="Open Sans Light"/>
+        </w:rPr>
+      </w:pPr>
+      <w:proofErr w:type="gramStart"/>
+      <w:r>
+        <w:rPr>
+          <w:rFonts w:ascii="Consolas" w:hAnsi="Consolas" w:cs="Open Sans Light"/>
+        </w:rPr>
+        <w:t>end</w:t>
+      </w:r>
+      <w:proofErr w:type="gramEnd"/>
+    </w:p>
+    <w:p>
+      <w:pPr>
+        <w:ind w:left="360"/>
+        <w:rPr>
+          <w:rFonts w:ascii="Consolas" w:hAnsi="Consolas" w:cs="Open Sans Light"/>
+        </w:rPr>
+      </w:pPr>
+      <w:proofErr w:type="spellStart"/>
+      <w:r>
+        <w:rPr>
+          <w:rFonts w:ascii="Consolas" w:hAnsi="Consolas" w:cs="Open Sans Light"/>
+        </w:rPr>
+        <w:t>terminate_</w:t>
+      </w:r>
+      <w:proofErr w:type="gramStart"/>
+      <w:r>
+        <w:rPr>
+          <w:rFonts w:ascii="Consolas" w:hAnsi="Consolas" w:cs="Open Sans Light"/>
+        </w:rPr>
+        <w:t>program</w:t>
+      </w:r>
+      <w:proofErr w:type="spellEnd"/>
+      <w:r>
+        <w:rPr>
+          <w:rFonts w:ascii="Consolas" w:hAnsi="Consolas" w:cs="Open Sans Light"/>
+        </w:rPr>
+        <w:t>(</w:t>
+      </w:r>
+      <w:proofErr w:type="gramEnd"/>
+      <w:r>
+        <w:rPr>
+          <w:rFonts w:ascii="Consolas" w:hAnsi="Consolas" w:cs="Open Sans Light"/>
+        </w:rPr>
+        <w:t>) ;</w:t>
+      </w:r>
+    </w:p>
+    <w:bookmarkEnd w:id="0"/>
     <w:p>
       <w:pPr>
         <w:pStyle w:val="ListParagraph"/>
@@ -2803,20 +3740,11 @@
         </w:rPr>
         <w:t>c comporter outre les éléments a</w:t>
       </w:r>
-      <w:bookmarkStart w:id="0" w:name="_GoBack"/>
-      <w:bookmarkEnd w:id="0"/>
-      <w:r>
-        <w:rPr>
-          <w:rFonts w:ascii="Open Sans Light" w:hAnsi="Open Sans Light" w:cs="Open Sans Light"/>
-        </w:rPr>
-        <w:t xml:space="preserve">ttendus une introduction et une conclusion. Dans cette première étape, il doit insister et décrire : - l’algorithme utilisé pour déplacer une personne (rappel : un algorithme n’est pas le code C). Pour ceux qui ne savent pas ce qu’est un algorithme </w:t>
-      </w:r>
-      <w:r>
-        <w:rPr>
-          <w:rFonts w:ascii="Open Sans Light" w:hAnsi="Open Sans Light" w:cs="Open Sans Light"/>
-        </w:rPr>
-        <w:lastRenderedPageBreak/>
-        <w:t xml:space="preserve">vous pouvez lire l’article : </w:t>
+      <w:r>
+        <w:rPr>
+          <w:rFonts w:ascii="Open Sans Light" w:hAnsi="Open Sans Light" w:cs="Open Sans Light"/>
+        </w:rPr>
+        <w:t xml:space="preserve">ttendus une introduction et une conclusion. Dans cette première étape, il doit insister et décrire : - l’algorithme utilisé pour déplacer une personne (rappel : un algorithme n’est pas le code C). Pour ceux qui ne savent pas ce qu’est un algorithme vous pouvez lire l’article : </w:t>
       </w:r>
       <w:hyperlink r:id="rId7" w:history="1">
         <w:r>
@@ -2857,7 +3785,21 @@
         <w:rPr>
           <w:rFonts w:ascii="Open Sans Light" w:hAnsi="Open Sans Light" w:cs="Open Sans Light"/>
         </w:rPr>
-        <w:t xml:space="preserve"> - pour la thread principale (i.e. celle associée au main de l’application), vous devez donner l’algorithme de création des threads filles (option –t1 et –t2) et celui lié à la terminaison de l’application (i.e. attente de création des threads filles précédemment créées) ;</w:t>
+        <w:t xml:space="preserve"> - pour </w:t>
+      </w:r>
+      <w:proofErr w:type="gramStart"/>
+      <w:r>
+        <w:rPr>
+          <w:rFonts w:ascii="Open Sans Light" w:hAnsi="Open Sans Light" w:cs="Open Sans Light"/>
+        </w:rPr>
+        <w:t>la</w:t>
+      </w:r>
+      <w:proofErr w:type="gramEnd"/>
+      <w:r>
+        <w:rPr>
+          <w:rFonts w:ascii="Open Sans Light" w:hAnsi="Open Sans Light" w:cs="Open Sans Light"/>
+        </w:rPr>
+        <w:t xml:space="preserve"> thread principale (i.e. celle associée au main de l’application), vous devez donner l’algorithme de création des threads filles (option –t1 et –t2) et celui lié à la terminaison de l’application (i.e. attente de création des threads filles précédemment créées) ;</w:t>
       </w:r>
     </w:p>
     <w:p>
@@ -2903,7 +3845,35 @@
         <w:rPr>
           <w:rFonts w:ascii="Open Sans Light" w:hAnsi="Open Sans Light" w:cs="Open Sans Light"/>
         </w:rPr>
-        <w:t>+ Dis en cours ( titre, date, auteurs, introduction, ce qu’on a fait(gné) Bilan (bien, moins bien, lent, rapide, on a détecté…))</w:t>
+        <w:t xml:space="preserve">+ Dis en cours </w:t>
+      </w:r>
+      <w:proofErr w:type="gramStart"/>
+      <w:r>
+        <w:rPr>
+          <w:rFonts w:ascii="Open Sans Light" w:hAnsi="Open Sans Light" w:cs="Open Sans Light"/>
+        </w:rPr>
+        <w:t>( titre</w:t>
+      </w:r>
+      <w:proofErr w:type="gramEnd"/>
+      <w:r>
+        <w:rPr>
+          <w:rFonts w:ascii="Open Sans Light" w:hAnsi="Open Sans Light" w:cs="Open Sans Light"/>
+        </w:rPr>
+        <w:t>, date, auteurs, introduction, ce qu’on a fait(</w:t>
+      </w:r>
+      <w:proofErr w:type="spellStart"/>
+      <w:r>
+        <w:rPr>
+          <w:rFonts w:ascii="Open Sans Light" w:hAnsi="Open Sans Light" w:cs="Open Sans Light"/>
+        </w:rPr>
+        <w:t>gné</w:t>
+      </w:r>
+      <w:proofErr w:type="spellEnd"/>
+      <w:r>
+        <w:rPr>
+          <w:rFonts w:ascii="Open Sans Light" w:hAnsi="Open Sans Light" w:cs="Open Sans Light"/>
+        </w:rPr>
+        <w:t>) Bilan (bien, moins bien, lent, rapide, on a détecté…))</w:t>
       </w:r>
     </w:p>
     <w:p>

</xml_diff>

<commit_message>
Putting Java and Posix steps in teh same scope for EZ comparison, adding pdf. :muscle: :heart_eyes:
</commit_message>
<xml_diff>
--- a/report/report.docx
+++ b/report/report.docx
@@ -1481,6 +1481,7 @@
         <w:rPr>
           <w:rFonts w:ascii="Open Sans Light" w:hAnsi="Open Sans Light" w:cs="Open Sans Light"/>
           <w:color w:val="8870FF"/>
+          <w:sz w:val="28"/>
         </w:rPr>
         <w:t>Création </w:t>
       </w:r>
@@ -1494,18 +1495,27 @@
         <w:rPr>
           <w:rFonts w:ascii="Open Sans Light" w:hAnsi="Open Sans Light" w:cs="Open Sans Light"/>
         </w:rPr>
-        <w:t xml:space="preserve"> En C, on appelle </w:t>
+        <w:t xml:space="preserve"> </w:t>
+      </w:r>
+      <w:r>
+        <w:rPr>
+          <w:rFonts w:ascii="Open Sans Light" w:hAnsi="Open Sans Light" w:cs="Open Sans Light"/>
+          <w:color w:val="8870FF"/>
+        </w:rPr>
+        <w:t xml:space="preserve">En C, on appelle </w:t>
       </w:r>
       <w:proofErr w:type="spellStart"/>
       <w:r>
         <w:rPr>
           <w:rFonts w:ascii="Open Sans Light" w:hAnsi="Open Sans Light" w:cs="Open Sans Light"/>
+          <w:color w:val="8870FF"/>
         </w:rPr>
         <w:t>p</w:t>
       </w:r>
       <w:r>
         <w:rPr>
           <w:rFonts w:ascii="Open Sans Light" w:hAnsi="Open Sans Light" w:cs="Open Sans Light"/>
+          <w:color w:val="8870FF"/>
         </w:rPr>
         <w:t>thread_</w:t>
       </w:r>
@@ -1513,6 +1523,7 @@
       <w:r>
         <w:rPr>
           <w:rFonts w:ascii="Open Sans Light" w:hAnsi="Open Sans Light" w:cs="Open Sans Light"/>
+          <w:color w:val="8870FF"/>
         </w:rPr>
         <w:t>create</w:t>
       </w:r>
@@ -1520,6 +1531,7 @@
       <w:r>
         <w:rPr>
           <w:rFonts w:ascii="Open Sans Light" w:hAnsi="Open Sans Light" w:cs="Open Sans Light"/>
+          <w:color w:val="8870FF"/>
         </w:rPr>
         <w:t>(</w:t>
       </w:r>
@@ -1527,6 +1539,7 @@
       <w:r>
         <w:rPr>
           <w:rFonts w:ascii="Open Sans Light" w:hAnsi="Open Sans Light" w:cs="Open Sans Light"/>
+          <w:color w:val="8870FF"/>
         </w:rPr>
         <w:t xml:space="preserve">) en lui passant en paramètre le thread, la fonction à exécuter, et des informations complémentaires sur le comportement du thread. Une majeure partie de la création se fait via des paramètres et on a juste à déclarer une variable de type </w:t>
       </w:r>
@@ -1534,285 +1547,30 @@
       <w:r>
         <w:rPr>
           <w:rFonts w:ascii="Open Sans Light" w:hAnsi="Open Sans Light" w:cs="Open Sans Light"/>
+          <w:color w:val="8870FF"/>
         </w:rPr>
         <w:t>pthread_t</w:t>
       </w:r>
+      <w:r>
+        <w:rPr>
+          <w:rFonts w:ascii="Open Sans Light" w:hAnsi="Open Sans Light" w:cs="Open Sans Light"/>
+          <w:color w:val="8870FF"/>
+        </w:rPr>
+        <w:t>.</w:t>
+      </w:r>
       <w:proofErr w:type="spellEnd"/>
-      <w:r>
-        <w:rPr>
-          <w:rFonts w:ascii="Open Sans Light" w:hAnsi="Open Sans Light" w:cs="Open Sans Light"/>
-        </w:rPr>
-        <w:t>.</w:t>
-      </w:r>
-    </w:p>
-    <w:p>
-      <w:pPr>
-        <w:rPr>
-          <w:rFonts w:ascii="Open Sans Light" w:hAnsi="Open Sans Light" w:cs="Open Sans Light"/>
-        </w:rPr>
-      </w:pPr>
-    </w:p>
-    <w:p>
-      <w:pPr>
-        <w:rPr>
-          <w:rFonts w:ascii="Open Sans Light" w:hAnsi="Open Sans Light" w:cs="Open Sans Light"/>
-        </w:rPr>
-      </w:pPr>
-      <w:r>
-        <w:rPr>
-          <w:rFonts w:ascii="Open Sans Light" w:hAnsi="Open Sans Light" w:cs="Open Sans Light"/>
-          <w:color w:val="8870FF"/>
-        </w:rPr>
-        <w:t>Démarrage </w:t>
-      </w:r>
-      <w:r>
-        <w:rPr>
-          <w:rFonts w:ascii="Open Sans Light" w:hAnsi="Open Sans Light" w:cs="Open Sans Light"/>
-        </w:rPr>
-        <w:t xml:space="preserve">: </w:t>
-      </w:r>
-      <w:r>
-        <w:rPr>
-          <w:rFonts w:ascii="Open Sans Light" w:hAnsi="Open Sans Light" w:cs="Open Sans Light"/>
-        </w:rPr>
-        <w:t>L’</w:t>
-      </w:r>
-      <w:r>
-        <w:rPr>
-          <w:rFonts w:ascii="Open Sans Light" w:hAnsi="Open Sans Light" w:cs="Open Sans Light"/>
-        </w:rPr>
-        <w:t xml:space="preserve">appel à </w:t>
-      </w:r>
-      <w:proofErr w:type="spellStart"/>
-      <w:r>
-        <w:rPr>
-          <w:rFonts w:ascii="Open Sans Light" w:hAnsi="Open Sans Light" w:cs="Open Sans Light"/>
-        </w:rPr>
-        <w:t>p</w:t>
-      </w:r>
-      <w:r>
-        <w:rPr>
-          <w:rFonts w:ascii="Open Sans Light" w:hAnsi="Open Sans Light" w:cs="Open Sans Light"/>
-        </w:rPr>
-        <w:t>thread</w:t>
-      </w:r>
-      <w:r>
-        <w:rPr>
-          <w:rFonts w:ascii="Open Sans Light" w:hAnsi="Open Sans Light" w:cs="Open Sans Light"/>
-        </w:rPr>
-        <w:t>_</w:t>
-      </w:r>
-      <w:proofErr w:type="gramStart"/>
-      <w:r>
-        <w:rPr>
-          <w:rFonts w:ascii="Open Sans Light" w:hAnsi="Open Sans Light" w:cs="Open Sans Light"/>
-        </w:rPr>
-        <w:t>create</w:t>
-      </w:r>
-      <w:proofErr w:type="spellEnd"/>
-      <w:r>
-        <w:rPr>
-          <w:rFonts w:ascii="Open Sans Light" w:hAnsi="Open Sans Light" w:cs="Open Sans Light"/>
-        </w:rPr>
-        <w:t>(</w:t>
-      </w:r>
-      <w:proofErr w:type="gramEnd"/>
-      <w:r>
-        <w:rPr>
-          <w:rFonts w:ascii="Open Sans Light" w:hAnsi="Open Sans Light" w:cs="Open Sans Light"/>
-        </w:rPr>
-        <w:t xml:space="preserve">) crée et démarre le thread. Cependant, si nous ne faisons pas rejoindre le thread créé et le programme principal, il y a de </w:t>
-      </w:r>
-      <w:r>
-        <w:rPr>
-          <w:rFonts w:ascii="Open Sans Light" w:hAnsi="Open Sans Light" w:cs="Open Sans Light"/>
-        </w:rPr>
-        <w:lastRenderedPageBreak/>
-        <w:t>fortes chances que ce dernier se termine sans que le thread créé n’ait pu s’exécuter en entier.</w:t>
-      </w:r>
-      <w:r>
-        <w:rPr>
-          <w:rFonts w:ascii="Open Sans Light" w:hAnsi="Open Sans Light" w:cs="Open Sans Light"/>
-        </w:rPr>
-        <w:t xml:space="preserve"> Pour éviter cela et assurer le bon déroulement du </w:t>
-      </w:r>
-      <w:r>
-        <w:rPr>
-          <w:rFonts w:ascii="Open Sans Light" w:hAnsi="Open Sans Light" w:cs="Open Sans Light"/>
-        </w:rPr>
-        <w:t>programme</w:t>
-      </w:r>
-      <w:r>
-        <w:rPr>
-          <w:rFonts w:ascii="Open Sans Light" w:hAnsi="Open Sans Light" w:cs="Open Sans Light"/>
-        </w:rPr>
-        <w:t xml:space="preserve">, nous utilisons </w:t>
-      </w:r>
-      <w:proofErr w:type="spellStart"/>
-      <w:r>
-        <w:rPr>
-          <w:rFonts w:ascii="Open Sans Light" w:hAnsi="Open Sans Light" w:cs="Open Sans Light"/>
-        </w:rPr>
-        <w:t>pthread_</w:t>
-      </w:r>
-      <w:proofErr w:type="gramStart"/>
-      <w:r>
-        <w:rPr>
-          <w:rFonts w:ascii="Open Sans Light" w:hAnsi="Open Sans Light" w:cs="Open Sans Light"/>
-        </w:rPr>
-        <w:t>join</w:t>
-      </w:r>
-      <w:proofErr w:type="spellEnd"/>
-      <w:r>
-        <w:rPr>
-          <w:rFonts w:ascii="Open Sans Light" w:hAnsi="Open Sans Light" w:cs="Open Sans Light"/>
-        </w:rPr>
-        <w:t>(</w:t>
-      </w:r>
-      <w:proofErr w:type="gramEnd"/>
-      <w:r>
-        <w:rPr>
-          <w:rFonts w:ascii="Open Sans Light" w:hAnsi="Open Sans Light" w:cs="Open Sans Light"/>
-        </w:rPr>
-        <w:t>), en passant le thread en paramètre.</w:t>
-      </w:r>
-    </w:p>
-    <w:p>
-      <w:pPr>
-        <w:rPr>
-          <w:rFonts w:ascii="Open Sans Light" w:hAnsi="Open Sans Light" w:cs="Open Sans Light"/>
-        </w:rPr>
-      </w:pPr>
-      <w:r>
-        <w:rPr>
-          <w:rFonts w:ascii="Open Sans Light" w:hAnsi="Open Sans Light" w:cs="Open Sans Light"/>
-          <w:color w:val="8870FF"/>
-        </w:rPr>
-        <w:t>Arrêt </w:t>
-      </w:r>
-      <w:r>
-        <w:rPr>
-          <w:rFonts w:ascii="Open Sans Light" w:hAnsi="Open Sans Light" w:cs="Open Sans Light"/>
-        </w:rPr>
-        <w:t>:</w:t>
-      </w:r>
-      <w:r>
-        <w:rPr>
-          <w:rFonts w:ascii="Open Sans Light" w:hAnsi="Open Sans Light" w:cs="Open Sans Light"/>
-        </w:rPr>
-        <w:t xml:space="preserve"> </w:t>
-      </w:r>
-      <w:r>
-        <w:rPr>
-          <w:rFonts w:ascii="Open Sans Light" w:hAnsi="Open Sans Light" w:cs="Open Sans Light"/>
-        </w:rPr>
-        <w:t xml:space="preserve">On peut utiliser </w:t>
-      </w:r>
-      <w:proofErr w:type="spellStart"/>
-      <w:r>
-        <w:rPr>
-          <w:rFonts w:ascii="Open Sans Light" w:hAnsi="Open Sans Light" w:cs="Open Sans Light"/>
-        </w:rPr>
-        <w:t>pthread_</w:t>
-      </w:r>
-      <w:proofErr w:type="gramStart"/>
-      <w:r>
-        <w:rPr>
-          <w:rFonts w:ascii="Open Sans Light" w:hAnsi="Open Sans Light" w:cs="Open Sans Light"/>
-        </w:rPr>
-        <w:t>cancel</w:t>
-      </w:r>
-      <w:proofErr w:type="spellEnd"/>
-      <w:r>
-        <w:rPr>
-          <w:rFonts w:ascii="Open Sans Light" w:hAnsi="Open Sans Light" w:cs="Open Sans Light"/>
-        </w:rPr>
-        <w:t>(</w:t>
-      </w:r>
-      <w:proofErr w:type="gramEnd"/>
-      <w:r>
-        <w:rPr>
-          <w:rFonts w:ascii="Open Sans Light" w:hAnsi="Open Sans Light" w:cs="Open Sans Light"/>
-        </w:rPr>
-        <w:t>)</w:t>
-      </w:r>
-      <w:r>
-        <w:rPr>
-          <w:rFonts w:ascii="Open Sans Light" w:hAnsi="Open Sans Light" w:cs="Open Sans Light"/>
-        </w:rPr>
-        <w:t xml:space="preserve"> qui envoie une requête de destruction au thread. Il se peut que cela ne détruise pas le thread, la destruction dépendra de deux facteurs, l’état et le type de destruction qui </w:t>
-      </w:r>
-      <w:proofErr w:type="gramStart"/>
-      <w:r>
-        <w:rPr>
-          <w:rFonts w:ascii="Open Sans Light" w:hAnsi="Open Sans Light" w:cs="Open Sans Light"/>
-        </w:rPr>
-        <w:t>peuvent</w:t>
-      </w:r>
-      <w:proofErr w:type="gramEnd"/>
-      <w:r>
-        <w:rPr>
-          <w:rFonts w:ascii="Open Sans Light" w:hAnsi="Open Sans Light" w:cs="Open Sans Light"/>
-        </w:rPr>
-        <w:t xml:space="preserve"> être choisis avant la destruction</w:t>
-      </w:r>
-    </w:p>
-    <w:p>
-      <w:pPr>
-        <w:rPr>
-          <w:rFonts w:ascii="Open Sans Light" w:hAnsi="Open Sans Light" w:cs="Open Sans Light"/>
-        </w:rPr>
-      </w:pPr>
-      <w:r>
-        <w:rPr>
-          <w:rFonts w:ascii="Open Sans Light" w:hAnsi="Open Sans Light" w:cs="Open Sans Light"/>
-          <w:color w:val="8870FF"/>
-        </w:rPr>
-        <w:t>Destruction </w:t>
-      </w:r>
-      <w:r>
-        <w:rPr>
-          <w:rFonts w:ascii="Open Sans Light" w:hAnsi="Open Sans Light" w:cs="Open Sans Light"/>
-        </w:rPr>
-        <w:t>:</w:t>
-      </w:r>
-    </w:p>
-    <w:p>
-      <w:pPr>
-        <w:ind w:firstLine="708"/>
-        <w:rPr>
-          <w:rFonts w:ascii="Open Sans Light" w:hAnsi="Open Sans Light" w:cs="Open Sans Light"/>
-        </w:rPr>
-      </w:pPr>
-      <w:r>
-        <w:rPr>
-          <w:rFonts w:ascii="Open Sans Light" w:hAnsi="Open Sans Light" w:cs="Open Sans Light"/>
-        </w:rPr>
-        <w:t xml:space="preserve">      </w:t>
-      </w:r>
-      <w:r>
-        <w:rPr>
-          <w:rFonts w:ascii="Open Sans Light" w:hAnsi="Open Sans Light" w:cs="Open Sans Light"/>
-        </w:rPr>
-        <w:t xml:space="preserve">En Java, on doit tout d’abord créer </w:t>
-      </w:r>
-      <w:r>
-        <w:rPr>
-          <w:rFonts w:ascii="Open Sans Light" w:hAnsi="Open Sans Light" w:cs="Open Sans Light"/>
-        </w:rPr>
-        <w:t>une</w:t>
-      </w:r>
-      <w:r>
-        <w:rPr>
-          <w:rFonts w:ascii="Open Sans Light" w:hAnsi="Open Sans Light" w:cs="Open Sans Light"/>
-        </w:rPr>
-        <w:t xml:space="preserve"> classe héritant de Thread, qui représentera notre thread</w:t>
-      </w:r>
-      <w:r>
-        <w:rPr>
-          <w:rFonts w:ascii="Open Sans Light" w:hAnsi="Open Sans Light" w:cs="Open Sans Light"/>
-        </w:rPr>
-        <w:t xml:space="preserve">. La fonction à exécuter est déjà dans la </w:t>
+    </w:p>
+    <w:p>
+      <w:pPr>
+        <w:rPr>
+          <w:rFonts w:ascii="Open Sans Light" w:hAnsi="Open Sans Light" w:cs="Open Sans Light"/>
+        </w:rPr>
+      </w:pPr>
+      <w:r>
+        <w:rPr>
+          <w:rFonts w:ascii="Open Sans Light" w:hAnsi="Open Sans Light" w:cs="Open Sans Light"/>
+        </w:rPr>
+        <w:t xml:space="preserve">En Java, on doit tout d’abord créer une classe héritant de Thread, qui représentera notre thread. La fonction à exécuter est déjà dans la </w:t>
       </w:r>
       <w:proofErr w:type="gramStart"/>
       <w:r>
@@ -1834,25 +1592,14 @@
         <w:rPr>
           <w:rFonts w:ascii="Open Sans Light" w:hAnsi="Open Sans Light" w:cs="Open Sans Light"/>
         </w:rPr>
-        <w:t xml:space="preserve">()). Contrairement au C, il n’y a pas de paramètres à passer lors de la création, qui se fait comme une </w:t>
-      </w:r>
-      <w:r>
-        <w:rPr>
-          <w:rFonts w:ascii="Open Sans Light" w:hAnsi="Open Sans Light" w:cs="Open Sans Light"/>
-        </w:rPr>
-        <w:t>instanciation</w:t>
-      </w:r>
-      <w:r>
-        <w:rPr>
-          <w:rFonts w:ascii="Open Sans Light" w:hAnsi="Open Sans Light" w:cs="Open Sans Light"/>
-        </w:rPr>
-        <w:t xml:space="preserve"> d’objet classique.</w:t>
-      </w:r>
-      <w:r>
-        <w:rPr>
-          <w:rFonts w:ascii="Open Sans Light" w:hAnsi="Open Sans Light" w:cs="Open Sans Light"/>
-        </w:rPr>
-        <w:t xml:space="preserve"> C’est une solution rapide dans certains cas</w:t>
+        <w:t xml:space="preserve">()). Contrairement au </w:t>
+      </w:r>
+      <w:r>
+        <w:rPr>
+          <w:rFonts w:ascii="Open Sans Light" w:hAnsi="Open Sans Light" w:cs="Open Sans Light"/>
+        </w:rPr>
+        <w:lastRenderedPageBreak/>
+        <w:t>C, il n’y a pas de paramètres à passer lors de la création, qui se fait comme une instanciation d’objet classique. C’est une solution rapide dans certains cas</w:t>
       </w:r>
     </w:p>
     <w:p>
@@ -1881,13 +1628,7 @@
         <w:rPr>
           <w:rFonts w:ascii="Open Sans Light" w:hAnsi="Open Sans Light" w:cs="Open Sans Light"/>
         </w:rPr>
-        <w:t>Le gros problème avec cette méthode c’est que le langage java n’autorisant pas le multiple héritage, on perd donc la chance d’utiliser pleinement la puissance de Java et du polymorp</w:t>
-      </w:r>
-      <w:r>
-        <w:rPr>
-          <w:rFonts w:ascii="Open Sans Light" w:hAnsi="Open Sans Light" w:cs="Open Sans Light"/>
-        </w:rPr>
-        <w:t>hisme.</w:t>
+        <w:t>Le gros problème avec cette méthode c’est que le langage java n’autorisant pas le multiple héritage, on perd donc la chance d’utiliser pleinement la puissance de Java et du polymorphisme.</w:t>
       </w:r>
     </w:p>
     <w:p>
@@ -1901,19 +1642,7 @@
         <w:rPr>
           <w:rFonts w:ascii="Open Sans Light" w:hAnsi="Open Sans Light" w:cs="Open Sans Light"/>
         </w:rPr>
-        <w:t xml:space="preserve">Il y a </w:t>
-      </w:r>
-      <w:r>
-        <w:rPr>
-          <w:rFonts w:ascii="Open Sans Light" w:hAnsi="Open Sans Light" w:cs="Open Sans Light"/>
-        </w:rPr>
-        <w:t>une deuxième façon de procéder à</w:t>
-      </w:r>
-      <w:r>
-        <w:rPr>
-          <w:rFonts w:ascii="Open Sans Light" w:hAnsi="Open Sans Light" w:cs="Open Sans Light"/>
-        </w:rPr>
-        <w:t xml:space="preserve"> la création d’un thread en java. En effet on peut aussi effectuer l’implémentation d’une interface </w:t>
+        <w:t xml:space="preserve">Il y a une deuxième façon de procéder à la création d’un thread en java. En effet on peut aussi effectuer l’implémentation d’une interface </w:t>
       </w:r>
       <w:proofErr w:type="spellStart"/>
       <w:r>
@@ -1927,13 +1656,229 @@
         <w:rPr>
           <w:rFonts w:ascii="Open Sans Light" w:hAnsi="Open Sans Light" w:cs="Open Sans Light"/>
         </w:rPr>
-        <w:t xml:space="preserve"> que l’on passera au constructeur </w:t>
-      </w:r>
-      <w:r>
-        <w:rPr>
-          <w:rFonts w:ascii="Open Sans Light" w:hAnsi="Open Sans Light" w:cs="Open Sans Light"/>
-        </w:rPr>
-        <w:t>de la classe</w:t>
+        <w:t xml:space="preserve"> que l’on passera au constructeur de la classe Thread. Cette méthode est la plus général car elle permet en outre</w:t>
+      </w:r>
+      <w:r>
+        <w:rPr>
+          <w:rFonts w:ascii="Open Sans Light" w:hAnsi="Open Sans Light" w:cs="Open Sans Light"/>
+        </w:rPr>
+        <w:softHyphen/>
+      </w:r>
+      <w:r>
+        <w:rPr>
+          <w:rFonts w:ascii="Open Sans Light" w:hAnsi="Open Sans Light" w:cs="Open Sans Light"/>
+        </w:rPr>
+        <w:softHyphen/>
+        <w:t xml:space="preserve"> de pouvoir hériter d’une autre classe et permet de réutiliser le code de l’interface. </w:t>
+      </w:r>
+    </w:p>
+    <w:p>
+      <w:pPr>
+        <w:ind w:firstLine="708"/>
+        <w:rPr>
+          <w:rFonts w:ascii="Open Sans Light" w:hAnsi="Open Sans Light" w:cs="Open Sans Light"/>
+        </w:rPr>
+      </w:pPr>
+      <w:r>
+        <w:rPr>
+          <w:rFonts w:ascii="Open Sans Light" w:hAnsi="Open Sans Light" w:cs="Open Sans Light"/>
+        </w:rPr>
+        <w:t>Nous pensons qu’</w:t>
+      </w:r>
+      <w:r>
+        <w:rPr>
+          <w:rFonts w:ascii="Open Sans Light" w:hAnsi="Open Sans Light" w:cs="Open Sans Light"/>
+        </w:rPr>
+        <w:t xml:space="preserve">utiliser l’interface </w:t>
+      </w:r>
+      <w:proofErr w:type="spellStart"/>
+      <w:r>
+        <w:rPr>
+          <w:rFonts w:ascii="Open Sans Light" w:hAnsi="Open Sans Light" w:cs="Open Sans Light"/>
+        </w:rPr>
+        <w:t>Runnable</w:t>
+      </w:r>
+      <w:proofErr w:type="spellEnd"/>
+      <w:r>
+        <w:rPr>
+          <w:rFonts w:ascii="Open Sans Light" w:hAnsi="Open Sans Light" w:cs="Open Sans Light"/>
+        </w:rPr>
+        <w:t xml:space="preserve"> est donc un choix plus judicieux. Pour sa capacité de réutilisation.</w:t>
+      </w:r>
+    </w:p>
+    <w:p>
+      <w:pPr>
+        <w:rPr>
+          <w:rFonts w:ascii="Open Sans Light" w:hAnsi="Open Sans Light" w:cs="Open Sans Light"/>
+        </w:rPr>
+      </w:pPr>
+    </w:p>
+    <w:p>
+      <w:pPr>
+        <w:rPr>
+          <w:rFonts w:ascii="Open Sans Light" w:hAnsi="Open Sans Light" w:cs="Open Sans Light"/>
+        </w:rPr>
+      </w:pPr>
+    </w:p>
+    <w:p>
+      <w:pPr>
+        <w:rPr>
+          <w:rFonts w:ascii="Open Sans Light" w:hAnsi="Open Sans Light" w:cs="Open Sans Light"/>
+          <w:color w:val="8870FF"/>
+        </w:rPr>
+      </w:pPr>
+      <w:r>
+        <w:rPr>
+          <w:rFonts w:ascii="Open Sans Light" w:hAnsi="Open Sans Light" w:cs="Open Sans Light"/>
+          <w:color w:val="8870FF"/>
+          <w:sz w:val="28"/>
+        </w:rPr>
+        <w:t>Démarrage </w:t>
+      </w:r>
+      <w:r>
+        <w:rPr>
+          <w:rFonts w:ascii="Open Sans Light" w:hAnsi="Open Sans Light" w:cs="Open Sans Light"/>
+        </w:rPr>
+        <w:t xml:space="preserve">: </w:t>
+      </w:r>
+      <w:r>
+        <w:rPr>
+          <w:rFonts w:ascii="Open Sans Light" w:hAnsi="Open Sans Light" w:cs="Open Sans Light"/>
+          <w:color w:val="8870FF"/>
+        </w:rPr>
+        <w:t>L’</w:t>
+      </w:r>
+      <w:r>
+        <w:rPr>
+          <w:rFonts w:ascii="Open Sans Light" w:hAnsi="Open Sans Light" w:cs="Open Sans Light"/>
+          <w:color w:val="8870FF"/>
+        </w:rPr>
+        <w:t xml:space="preserve">appel à </w:t>
+      </w:r>
+      <w:proofErr w:type="spellStart"/>
+      <w:r>
+        <w:rPr>
+          <w:rFonts w:ascii="Open Sans Light" w:hAnsi="Open Sans Light" w:cs="Open Sans Light"/>
+          <w:color w:val="8870FF"/>
+        </w:rPr>
+        <w:t>p</w:t>
+      </w:r>
+      <w:r>
+        <w:rPr>
+          <w:rFonts w:ascii="Open Sans Light" w:hAnsi="Open Sans Light" w:cs="Open Sans Light"/>
+          <w:color w:val="8870FF"/>
+        </w:rPr>
+        <w:t>thread</w:t>
+      </w:r>
+      <w:r>
+        <w:rPr>
+          <w:rFonts w:ascii="Open Sans Light" w:hAnsi="Open Sans Light" w:cs="Open Sans Light"/>
+          <w:color w:val="8870FF"/>
+        </w:rPr>
+        <w:t>_</w:t>
+      </w:r>
+      <w:proofErr w:type="gramStart"/>
+      <w:r>
+        <w:rPr>
+          <w:rFonts w:ascii="Open Sans Light" w:hAnsi="Open Sans Light" w:cs="Open Sans Light"/>
+          <w:color w:val="8870FF"/>
+        </w:rPr>
+        <w:t>create</w:t>
+      </w:r>
+      <w:proofErr w:type="spellEnd"/>
+      <w:r>
+        <w:rPr>
+          <w:rFonts w:ascii="Open Sans Light" w:hAnsi="Open Sans Light" w:cs="Open Sans Light"/>
+          <w:color w:val="8870FF"/>
+        </w:rPr>
+        <w:t>(</w:t>
+      </w:r>
+      <w:proofErr w:type="gramEnd"/>
+      <w:r>
+        <w:rPr>
+          <w:rFonts w:ascii="Open Sans Light" w:hAnsi="Open Sans Light" w:cs="Open Sans Light"/>
+          <w:color w:val="8870FF"/>
+        </w:rPr>
+        <w:t>) crée et démarre le thread. Cependant, si nous ne faisons pas rejoindre le thread créé et le programme principal, il y a de fortes chances que ce dernier se termine sans que le thread créé n’ait pu s’exécuter en entier.</w:t>
+      </w:r>
+      <w:r>
+        <w:rPr>
+          <w:rFonts w:ascii="Open Sans Light" w:hAnsi="Open Sans Light" w:cs="Open Sans Light"/>
+          <w:color w:val="8870FF"/>
+        </w:rPr>
+        <w:t xml:space="preserve"> Pour éviter cela et assurer le bon déroulement du </w:t>
+      </w:r>
+      <w:r>
+        <w:rPr>
+          <w:rFonts w:ascii="Open Sans Light" w:hAnsi="Open Sans Light" w:cs="Open Sans Light"/>
+          <w:color w:val="8870FF"/>
+        </w:rPr>
+        <w:t>programme</w:t>
+      </w:r>
+      <w:r>
+        <w:rPr>
+          <w:rFonts w:ascii="Open Sans Light" w:hAnsi="Open Sans Light" w:cs="Open Sans Light"/>
+          <w:color w:val="8870FF"/>
+        </w:rPr>
+        <w:t xml:space="preserve">, nous utilisons </w:t>
+      </w:r>
+      <w:proofErr w:type="spellStart"/>
+      <w:r>
+        <w:rPr>
+          <w:rFonts w:ascii="Open Sans Light" w:hAnsi="Open Sans Light" w:cs="Open Sans Light"/>
+          <w:color w:val="8870FF"/>
+        </w:rPr>
+        <w:t>pthread_</w:t>
+      </w:r>
+      <w:proofErr w:type="gramStart"/>
+      <w:r>
+        <w:rPr>
+          <w:rFonts w:ascii="Open Sans Light" w:hAnsi="Open Sans Light" w:cs="Open Sans Light"/>
+          <w:color w:val="8870FF"/>
+        </w:rPr>
+        <w:t>join</w:t>
+      </w:r>
+      <w:proofErr w:type="spellEnd"/>
+      <w:r>
+        <w:rPr>
+          <w:rFonts w:ascii="Open Sans Light" w:hAnsi="Open Sans Light" w:cs="Open Sans Light"/>
+          <w:color w:val="8870FF"/>
+        </w:rPr>
+        <w:t>(</w:t>
+      </w:r>
+      <w:proofErr w:type="gramEnd"/>
+      <w:r>
+        <w:rPr>
+          <w:rFonts w:ascii="Open Sans Light" w:hAnsi="Open Sans Light" w:cs="Open Sans Light"/>
+          <w:color w:val="8870FF"/>
+        </w:rPr>
+        <w:t>), en passant le thread en paramètre.</w:t>
+      </w:r>
+    </w:p>
+    <w:p>
+      <w:pPr>
+        <w:rPr>
+          <w:rFonts w:ascii="Open Sans Light" w:hAnsi="Open Sans Light" w:cs="Open Sans Light"/>
+        </w:rPr>
+      </w:pPr>
+    </w:p>
+    <w:p>
+      <w:pPr>
+        <w:rPr>
+          <w:rFonts w:ascii="Open Sans Light" w:hAnsi="Open Sans Light" w:cs="Open Sans Light"/>
+        </w:rPr>
+      </w:pPr>
+      <w:r>
+        <w:rPr>
+          <w:rFonts w:ascii="Open Sans Light" w:hAnsi="Open Sans Light" w:cs="Open Sans Light"/>
+        </w:rPr>
+        <w:t>En Java</w:t>
+      </w:r>
+      <w:r>
+        <w:rPr>
+          <w:rFonts w:ascii="Open Sans Light" w:hAnsi="Open Sans Light" w:cs="Open Sans Light"/>
+        </w:rPr>
+        <w:t>,</w:t>
       </w:r>
       <w:r>
         <w:rPr>
@@ -1945,154 +1890,13 @@
         <w:rPr>
           <w:rFonts w:ascii="Open Sans Light" w:hAnsi="Open Sans Light" w:cs="Open Sans Light"/>
         </w:rPr>
-        <w:t>T</w:t>
-      </w:r>
-      <w:r>
-        <w:rPr>
-          <w:rFonts w:ascii="Open Sans Light" w:hAnsi="Open Sans Light" w:cs="Open Sans Light"/>
-        </w:rPr>
-        <w:t>hread.</w:t>
-      </w:r>
-      <w:r>
-        <w:rPr>
-          <w:rFonts w:ascii="Open Sans Light" w:hAnsi="Open Sans Light" w:cs="Open Sans Light"/>
-        </w:rPr>
-        <w:t xml:space="preserve"> Cette méthode est la plus général car elle permet en o</w:t>
-      </w:r>
-      <w:r>
-        <w:rPr>
-          <w:rFonts w:ascii="Open Sans Light" w:hAnsi="Open Sans Light" w:cs="Open Sans Light"/>
-        </w:rPr>
-        <w:t>utre</w:t>
-      </w:r>
-      <w:r>
-        <w:rPr>
-          <w:rFonts w:ascii="Open Sans Light" w:hAnsi="Open Sans Light" w:cs="Open Sans Light"/>
-        </w:rPr>
-        <w:softHyphen/>
-      </w:r>
-      <w:r>
-        <w:rPr>
-          <w:rFonts w:ascii="Open Sans Light" w:hAnsi="Open Sans Light" w:cs="Open Sans Light"/>
-        </w:rPr>
-        <w:softHyphen/>
-      </w:r>
-      <w:r>
-        <w:rPr>
-          <w:rFonts w:ascii="Open Sans Light" w:hAnsi="Open Sans Light" w:cs="Open Sans Light"/>
-        </w:rPr>
-        <w:t xml:space="preserve"> </w:t>
-      </w:r>
-      <w:r>
-        <w:rPr>
-          <w:rFonts w:ascii="Open Sans Light" w:hAnsi="Open Sans Light" w:cs="Open Sans Light"/>
-        </w:rPr>
-        <w:t>de pouvoir hériter d’une autre classe et permet de réutiliser le code de l’interface.</w:t>
-      </w:r>
-      <w:r>
-        <w:rPr>
-          <w:rFonts w:ascii="Open Sans Light" w:hAnsi="Open Sans Light" w:cs="Open Sans Light"/>
-        </w:rPr>
-        <w:t xml:space="preserve"> </w:t>
-      </w:r>
-    </w:p>
-    <w:p>
-      <w:pPr>
-        <w:ind w:firstLine="708"/>
-        <w:rPr>
-          <w:rFonts w:ascii="Open Sans Light" w:hAnsi="Open Sans Light" w:cs="Open Sans Light"/>
-        </w:rPr>
-      </w:pPr>
-      <w:r>
-        <w:rPr>
-          <w:rFonts w:ascii="Open Sans Light" w:hAnsi="Open Sans Light" w:cs="Open Sans Light"/>
-        </w:rPr>
-        <w:t>Nous pensons qu’</w:t>
-      </w:r>
-      <w:r>
-        <w:rPr>
-          <w:rFonts w:ascii="Open Sans Light" w:hAnsi="Open Sans Light" w:cs="Open Sans Light"/>
-        </w:rPr>
-        <w:t xml:space="preserve">utiliser l’interface </w:t>
-      </w:r>
-      <w:proofErr w:type="spellStart"/>
-      <w:r>
-        <w:rPr>
-          <w:rFonts w:ascii="Open Sans Light" w:hAnsi="Open Sans Light" w:cs="Open Sans Light"/>
-        </w:rPr>
-        <w:t>Runnable</w:t>
-      </w:r>
-      <w:proofErr w:type="spellEnd"/>
-      <w:r>
-        <w:rPr>
-          <w:rFonts w:ascii="Open Sans Light" w:hAnsi="Open Sans Light" w:cs="Open Sans Light"/>
-        </w:rPr>
-        <w:t xml:space="preserve"> est donc un choix plus judicieux. Pour sa capacité de réutilisation.</w:t>
-      </w:r>
-    </w:p>
-    <w:p>
-      <w:pPr>
-        <w:ind w:firstLine="708"/>
-        <w:rPr>
-          <w:rFonts w:ascii="Open Sans Light" w:hAnsi="Open Sans Light" w:cs="Open Sans Light"/>
-        </w:rPr>
-      </w:pPr>
-    </w:p>
-    <w:p>
-      <w:pPr>
-        <w:ind w:left="708"/>
-        <w:rPr>
-          <w:rFonts w:ascii="Open Sans Light" w:hAnsi="Open Sans Light" w:cs="Open Sans Light"/>
-        </w:rPr>
-      </w:pPr>
-      <w:r>
-        <w:rPr>
-          <w:rFonts w:ascii="Open Sans Light" w:hAnsi="Open Sans Light" w:cs="Open Sans Light"/>
-          <w:color w:val="8870FF"/>
-        </w:rPr>
-        <w:t>Démarrage </w:t>
-      </w:r>
-      <w:proofErr w:type="gramStart"/>
-      <w:r>
-        <w:rPr>
-          <w:rFonts w:ascii="Open Sans Light" w:hAnsi="Open Sans Light" w:cs="Open Sans Light"/>
-        </w:rPr>
-        <w:t>:  I</w:t>
-      </w:r>
-      <w:proofErr w:type="gramEnd"/>
+        <w:t>il</w:t>
+      </w:r>
       <w:r>
         <w:rPr>
           <w:rFonts w:ascii="Open Sans Light" w:hAnsi="Open Sans Light" w:cs="Open Sans Light"/>
         </w:rPr>
         <w:t xml:space="preserve"> suffit dans les deux cas d’appeler la méthode </w:t>
-      </w:r>
-      <w:proofErr w:type="spellStart"/>
-      <w:r>
-        <w:rPr>
-          <w:rFonts w:ascii="Open Sans Light" w:hAnsi="Open Sans Light" w:cs="Open Sans Light"/>
-        </w:rPr>
-        <w:t>start</w:t>
-      </w:r>
-      <w:proofErr w:type="spellEnd"/>
-      <w:r>
-        <w:rPr>
-          <w:rFonts w:ascii="Open Sans Light" w:hAnsi="Open Sans Light" w:cs="Open Sans Light"/>
-        </w:rPr>
-        <w:t xml:space="preserve">() de l’objet Thread, qui produit un appel à la méthode </w:t>
-      </w:r>
-      <w:proofErr w:type="spellStart"/>
-      <w:r>
-        <w:rPr>
-          <w:rFonts w:ascii="Open Sans Light" w:hAnsi="Open Sans Light" w:cs="Open Sans Light"/>
-        </w:rPr>
-        <w:t>run</w:t>
-      </w:r>
-      <w:proofErr w:type="spellEnd"/>
-      <w:r>
-        <w:rPr>
-          <w:rFonts w:ascii="Open Sans Light" w:hAnsi="Open Sans Light" w:cs="Open Sans Light"/>
-        </w:rPr>
-        <w:t xml:space="preserve">() par la JVM. On peut aussi ajouter la méthode </w:t>
       </w:r>
       <w:proofErr w:type="spellStart"/>
       <w:proofErr w:type="gramStart"/>
@@ -2100,6 +1904,42 @@
         <w:rPr>
           <w:rFonts w:ascii="Open Sans Light" w:hAnsi="Open Sans Light" w:cs="Open Sans Light"/>
         </w:rPr>
+        <w:t>start</w:t>
+      </w:r>
+      <w:proofErr w:type="spellEnd"/>
+      <w:r>
+        <w:rPr>
+          <w:rFonts w:ascii="Open Sans Light" w:hAnsi="Open Sans Light" w:cs="Open Sans Light"/>
+        </w:rPr>
+        <w:t>(</w:t>
+      </w:r>
+      <w:proofErr w:type="gramEnd"/>
+      <w:r>
+        <w:rPr>
+          <w:rFonts w:ascii="Open Sans Light" w:hAnsi="Open Sans Light" w:cs="Open Sans Light"/>
+        </w:rPr>
+        <w:t xml:space="preserve">) de l’objet Thread, qui produit un appel à la méthode </w:t>
+      </w:r>
+      <w:proofErr w:type="spellStart"/>
+      <w:r>
+        <w:rPr>
+          <w:rFonts w:ascii="Open Sans Light" w:hAnsi="Open Sans Light" w:cs="Open Sans Light"/>
+        </w:rPr>
+        <w:t>run</w:t>
+      </w:r>
+      <w:proofErr w:type="spellEnd"/>
+      <w:r>
+        <w:rPr>
+          <w:rFonts w:ascii="Open Sans Light" w:hAnsi="Open Sans Light" w:cs="Open Sans Light"/>
+        </w:rPr>
+        <w:t xml:space="preserve">() par la JVM. On peut aussi ajouter la méthode </w:t>
+      </w:r>
+      <w:proofErr w:type="spellStart"/>
+      <w:proofErr w:type="gramStart"/>
+      <w:r>
+        <w:rPr>
+          <w:rFonts w:ascii="Open Sans Light" w:hAnsi="Open Sans Light" w:cs="Open Sans Light"/>
+        </w:rPr>
         <w:t>join</w:t>
       </w:r>
       <w:proofErr w:type="spellEnd"/>
@@ -2119,15 +1959,23 @@
     </w:p>
     <w:p>
       <w:pPr>
-        <w:ind w:left="708"/>
-        <w:rPr>
-          <w:rFonts w:ascii="Open Sans Light" w:hAnsi="Open Sans Light" w:cs="Open Sans Light"/>
-        </w:rPr>
-      </w:pPr>
-      <w:r>
-        <w:rPr>
-          <w:rFonts w:ascii="Open Sans Light" w:hAnsi="Open Sans Light" w:cs="Open Sans Light"/>
-          <w:color w:val="8870FF"/>
+        <w:rPr>
+          <w:rFonts w:ascii="Open Sans Light" w:hAnsi="Open Sans Light" w:cs="Open Sans Light"/>
+        </w:rPr>
+      </w:pPr>
+    </w:p>
+    <w:p>
+      <w:pPr>
+        <w:rPr>
+          <w:rFonts w:ascii="Open Sans Light" w:hAnsi="Open Sans Light" w:cs="Open Sans Light"/>
+          <w:color w:val="8870FF"/>
+        </w:rPr>
+      </w:pPr>
+      <w:r>
+        <w:rPr>
+          <w:rFonts w:ascii="Open Sans Light" w:hAnsi="Open Sans Light" w:cs="Open Sans Light"/>
+          <w:color w:val="8870FF"/>
+          <w:sz w:val="28"/>
         </w:rPr>
         <w:t>Arrêt </w:t>
       </w:r>
@@ -2135,7 +1983,95 @@
         <w:rPr>
           <w:rFonts w:ascii="Open Sans Light" w:hAnsi="Open Sans Light" w:cs="Open Sans Light"/>
         </w:rPr>
-        <w:t xml:space="preserve">: Lorsque le thread </w:t>
+        <w:t>:</w:t>
+      </w:r>
+      <w:r>
+        <w:rPr>
+          <w:rFonts w:ascii="Open Sans Light" w:hAnsi="Open Sans Light" w:cs="Open Sans Light"/>
+        </w:rPr>
+        <w:t xml:space="preserve"> </w:t>
+      </w:r>
+      <w:r>
+        <w:rPr>
+          <w:rFonts w:ascii="Open Sans Light" w:hAnsi="Open Sans Light" w:cs="Open Sans Light"/>
+          <w:color w:val="8870FF"/>
+        </w:rPr>
+        <w:t xml:space="preserve">On peut utiliser </w:t>
+      </w:r>
+      <w:proofErr w:type="spellStart"/>
+      <w:r>
+        <w:rPr>
+          <w:rFonts w:ascii="Open Sans Light" w:hAnsi="Open Sans Light" w:cs="Open Sans Light"/>
+          <w:color w:val="8870FF"/>
+        </w:rPr>
+        <w:t>pthread_</w:t>
+      </w:r>
+      <w:proofErr w:type="gramStart"/>
+      <w:r>
+        <w:rPr>
+          <w:rFonts w:ascii="Open Sans Light" w:hAnsi="Open Sans Light" w:cs="Open Sans Light"/>
+          <w:color w:val="8870FF"/>
+        </w:rPr>
+        <w:t>cancel</w:t>
+      </w:r>
+      <w:proofErr w:type="spellEnd"/>
+      <w:r>
+        <w:rPr>
+          <w:rFonts w:ascii="Open Sans Light" w:hAnsi="Open Sans Light" w:cs="Open Sans Light"/>
+          <w:color w:val="8870FF"/>
+        </w:rPr>
+        <w:t>(</w:t>
+      </w:r>
+      <w:proofErr w:type="gramEnd"/>
+      <w:r>
+        <w:rPr>
+          <w:rFonts w:ascii="Open Sans Light" w:hAnsi="Open Sans Light" w:cs="Open Sans Light"/>
+          <w:color w:val="8870FF"/>
+        </w:rPr>
+        <w:t>)</w:t>
+      </w:r>
+      <w:r>
+        <w:rPr>
+          <w:rFonts w:ascii="Open Sans Light" w:hAnsi="Open Sans Light" w:cs="Open Sans Light"/>
+          <w:color w:val="8870FF"/>
+        </w:rPr>
+        <w:t xml:space="preserve"> qui envoie une requête de destruction au thread. Il se peut que cela ne détruise pas le thread, la destruction dépendra de deux facteurs, l’état et le type de destruction qui </w:t>
+      </w:r>
+      <w:proofErr w:type="gramStart"/>
+      <w:r>
+        <w:rPr>
+          <w:rFonts w:ascii="Open Sans Light" w:hAnsi="Open Sans Light" w:cs="Open Sans Light"/>
+          <w:color w:val="8870FF"/>
+        </w:rPr>
+        <w:t>peuvent</w:t>
+      </w:r>
+      <w:proofErr w:type="gramEnd"/>
+      <w:r>
+        <w:rPr>
+          <w:rFonts w:ascii="Open Sans Light" w:hAnsi="Open Sans Light" w:cs="Open Sans Light"/>
+          <w:color w:val="8870FF"/>
+        </w:rPr>
+        <w:t xml:space="preserve"> être choisis avant la destruction</w:t>
+      </w:r>
+      <w:r>
+        <w:rPr>
+          <w:rFonts w:ascii="Open Sans Light" w:hAnsi="Open Sans Light" w:cs="Open Sans Light"/>
+          <w:color w:val="8870FF"/>
+        </w:rPr>
+        <w:t>.</w:t>
+      </w:r>
+    </w:p>
+    <w:p>
+      <w:pPr>
+        <w:rPr>
+          <w:rFonts w:ascii="Open Sans Light" w:hAnsi="Open Sans Light" w:cs="Open Sans Light"/>
+        </w:rPr>
+      </w:pPr>
+      <w:r>
+        <w:rPr>
+          <w:rFonts w:ascii="Open Sans Light" w:hAnsi="Open Sans Light" w:cs="Open Sans Light"/>
+        </w:rPr>
+        <w:t xml:space="preserve">Lorsque le thread </w:t>
       </w:r>
       <w:r>
         <w:rPr>
@@ -2178,7 +2114,13 @@
     </w:p>
     <w:p>
       <w:pPr>
-        <w:ind w:left="708"/>
+        <w:rPr>
+          <w:rFonts w:ascii="Open Sans Light" w:hAnsi="Open Sans Light" w:cs="Open Sans Light"/>
+        </w:rPr>
+      </w:pPr>
+    </w:p>
+    <w:p>
+      <w:pPr>
         <w:rPr>
           <w:rFonts w:ascii="Open Sans Light" w:hAnsi="Open Sans Light" w:cs="Open Sans Light"/>
         </w:rPr>
@@ -2194,7 +2136,27 @@
         <w:rPr>
           <w:rFonts w:ascii="Open Sans Light" w:hAnsi="Open Sans Light" w:cs="Open Sans Light"/>
         </w:rPr>
-        <w:t xml:space="preserve">: Java étant un langage </w:t>
+        <w:t>:</w:t>
+      </w:r>
+      <w:r>
+        <w:rPr>
+          <w:rFonts w:ascii="Open Sans Light" w:hAnsi="Open Sans Light" w:cs="Open Sans Light"/>
+        </w:rPr>
+        <w:t xml:space="preserve"> //MANQUE POUR C</w:t>
+      </w:r>
+    </w:p>
+    <w:p>
+      <w:pPr>
+        <w:rPr>
+          <w:rFonts w:ascii="Open Sans Light" w:hAnsi="Open Sans Light" w:cs="Open Sans Light"/>
+        </w:rPr>
+      </w:pPr>
+      <w:r>
+        <w:rPr>
+          <w:rFonts w:ascii="Open Sans Light" w:hAnsi="Open Sans Light" w:cs="Open Sans Light"/>
+        </w:rPr>
+        <w:lastRenderedPageBreak/>
+        <w:t xml:space="preserve">Java étant un langage </w:t>
       </w:r>
       <w:proofErr w:type="spellStart"/>
       <w:r>
@@ -2222,22 +2184,31 @@
         <w:rPr>
           <w:rFonts w:ascii="Open Sans Light" w:hAnsi="Open Sans Light" w:cs="Open Sans Light"/>
         </w:rPr>
-        <w:t xml:space="preserve"> collector de la JVM détruit le thread ainsi que tous les composants qu’il aurait alors créés.</w:t>
-      </w:r>
-    </w:p>
-    <w:p>
-      <w:pPr>
-        <w:rPr>
-          <w:rFonts w:ascii="Open Sans Light" w:hAnsi="Open Sans Light" w:cs="Open Sans Light"/>
-        </w:rPr>
-      </w:pPr>
+        <w:t xml:space="preserve"> collector de la JVM détruit le thread ainsi que tous les composants qu’il aurait alors créés</w:t>
+      </w:r>
+    </w:p>
+    <w:p>
+      <w:pPr>
+        <w:ind w:firstLine="708"/>
+        <w:rPr>
+          <w:rFonts w:ascii="Open Sans Light" w:hAnsi="Open Sans Light" w:cs="Open Sans Light"/>
+        </w:rPr>
+      </w:pPr>
+    </w:p>
+    <w:p>
+      <w:pPr>
+        <w:rPr>
+          <w:rFonts w:ascii="Open Sans Light" w:hAnsi="Open Sans Light" w:cs="Open Sans Light"/>
+        </w:rPr>
+      </w:pPr>
+      <w:bookmarkStart w:id="0" w:name="_GoBack"/>
+      <w:bookmarkEnd w:id="0"/>
       <w:r>
         <w:rPr>
           <w:rFonts w:ascii="Open Sans Light" w:hAnsi="Open Sans Light" w:cs="Open Sans Light"/>
           <w:noProof/>
           <w:lang w:eastAsia="fr-FR"/>
         </w:rPr>
-        <w:lastRenderedPageBreak/>
         <w:drawing>
           <wp:inline distT="0" distB="0" distL="0" distR="0">
             <wp:extent cx="3625960" cy="2719270"/>
@@ -2382,6 +2353,7 @@
           <w:sz w:val="40"/>
           <w:lang w:eastAsia="fr-FR"/>
         </w:rPr>
+        <w:lastRenderedPageBreak/>
         <mc:AlternateContent>
           <mc:Choice Requires="wps">
             <w:drawing>
@@ -2487,7 +2459,6 @@
           <w:rFonts w:ascii="Open Sans Light" w:hAnsi="Open Sans Light" w:cs="Open Sans Light"/>
           <w:lang w:val="en-US"/>
         </w:rPr>
-        <w:lastRenderedPageBreak/>
         <w:t>Cas</w:t>
       </w:r>
       <w:proofErr w:type="spellEnd"/>
@@ -3324,6 +3295,7 @@
         <w:rPr>
           <w:rFonts w:ascii="Open Sans Light" w:hAnsi="Open Sans Light" w:cs="Open Sans Light"/>
         </w:rPr>
+        <w:lastRenderedPageBreak/>
         <w:t xml:space="preserve">Variables : </w:t>
       </w:r>
       <w:proofErr w:type="spellStart"/>
@@ -3397,7 +3369,6 @@
           <w:rFonts w:ascii="Consolas" w:hAnsi="Consolas" w:cs="Open Sans Light"/>
         </w:rPr>
       </w:pPr>
-      <w:bookmarkStart w:id="0" w:name="_GoBack"/>
       <w:proofErr w:type="gramStart"/>
       <w:r>
         <w:rPr>
@@ -3432,7 +3403,6 @@
         <w:rPr>
           <w:rFonts w:ascii="Consolas" w:hAnsi="Consolas" w:cs="Open Sans Light"/>
         </w:rPr>
-        <w:lastRenderedPageBreak/>
         <w:tab/>
       </w:r>
       <w:r>
@@ -3590,7 +3560,6 @@
         <w:t>) ;</w:t>
       </w:r>
     </w:p>
-    <w:bookmarkEnd w:id="0"/>
     <w:p>
       <w:pPr>
         <w:pStyle w:val="ListParagraph"/>
@@ -3845,6 +3814,7 @@
         <w:rPr>
           <w:rFonts w:ascii="Open Sans Light" w:hAnsi="Open Sans Light" w:cs="Open Sans Light"/>
         </w:rPr>
+        <w:lastRenderedPageBreak/>
         <w:t xml:space="preserve">+ Dis en cours </w:t>
       </w:r>
       <w:proofErr w:type="gramStart"/>

</xml_diff>

<commit_message>
Adding the figure and the legend :muscle: :fist: :trollface:
</commit_message>
<xml_diff>
--- a/report/report.docx
+++ b/report/report.docx
@@ -78,13 +78,7 @@
                               <w:rPr>
                                 <w:sz w:val="72"/>
                               </w:rPr>
-                              <w:t>Programmation Concurrent</w:t>
-                            </w:r>
-                            <w:r>
-                              <w:rPr>
-                                <w:sz w:val="72"/>
-                              </w:rPr>
-                              <w:t>e</w:t>
+                              <w:t>Programmation Concurrente</w:t>
                             </w:r>
                           </w:p>
                         </w:txbxContent>
@@ -120,13 +114,7 @@
                         <w:rPr>
                           <w:sz w:val="72"/>
                         </w:rPr>
-                        <w:t>Programmation Concurrent</w:t>
-                      </w:r>
-                      <w:r>
-                        <w:rPr>
-                          <w:sz w:val="72"/>
-                        </w:rPr>
-                        <w:t>e</w:t>
+                        <w:t>Programmation Concurrente</w:t>
                       </w:r>
                     </w:p>
                   </w:txbxContent>
@@ -267,21 +255,7 @@
                                 <w:color w:val="8870FF"/>
                                 <w:sz w:val="52"/>
                               </w:rPr>
-                              <w:t>Rémy KALOUS</w:t>
-                            </w:r>
-                            <w:r>
-                              <w:rPr>
-                                <w:color w:val="8870FF"/>
-                                <w:sz w:val="52"/>
-                              </w:rPr>
-                              <w:t>T</w:t>
-                            </w:r>
-                            <w:r>
-                              <w:rPr>
-                                <w:color w:val="8870FF"/>
-                                <w:sz w:val="52"/>
-                              </w:rPr>
-                              <w:t>IAN</w:t>
+                              <w:t>Rémy KALOUSTIAN</w:t>
                             </w:r>
                           </w:p>
                         </w:txbxContent>
@@ -341,21 +315,7 @@
                           <w:color w:val="8870FF"/>
                           <w:sz w:val="52"/>
                         </w:rPr>
-                        <w:t>Rémy KALOUS</w:t>
-                      </w:r>
-                      <w:r>
-                        <w:rPr>
-                          <w:color w:val="8870FF"/>
-                          <w:sz w:val="52"/>
-                        </w:rPr>
-                        <w:t>T</w:t>
-                      </w:r>
-                      <w:r>
-                        <w:rPr>
-                          <w:color w:val="8870FF"/>
-                          <w:sz w:val="52"/>
-                        </w:rPr>
-                        <w:t>IAN</w:t>
+                        <w:t>Rémy KALOUSTIAN</w:t>
                       </w:r>
                     </w:p>
                   </w:txbxContent>
@@ -1086,7 +1046,7 @@
               </wp:anchor>
             </w:drawing>
           </mc:Choice>
-          <mc:Fallback xmlns:cx="http://schemas.microsoft.com/office/drawing/2014/chartex" xmlns:cx1="http://schemas.microsoft.com/office/drawing/2015/9/8/chartex" xmlns:cx2="http://schemas.microsoft.com/office/drawing/2015/10/21/chartex" xmlns:w16se="http://schemas.microsoft.com/office/word/2015/wordml/symex">
+          <mc:Fallback xmlns:w16se="http://schemas.microsoft.com/office/word/2015/wordml/symex" xmlns:cx2="http://schemas.microsoft.com/office/drawing/2015/10/21/chartex" xmlns:cx1="http://schemas.microsoft.com/office/drawing/2015/9/8/chartex" xmlns:cx="http://schemas.microsoft.com/office/drawing/2014/chartex">
             <w:pict>
               <v:line w14:anchorId="6868A72F" id="Straight Connector 4" o:spid="_x0000_s1026" style="position:absolute;flip:y;z-index:251662336;visibility:visible;mso-wrap-style:square;mso-wrap-distance-left:9pt;mso-wrap-distance-top:0;mso-wrap-distance-right:9pt;mso-wrap-distance-bottom:0;mso-position-horizontal:left;mso-position-horizontal-relative:margin;mso-position-vertical:absolute;mso-position-vertical-relative:text" from="0,.2pt" to="484.6pt,.85pt" o:gfxdata="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" strokecolor="#8870ff" strokeweight="1.5pt">
                 <v:stroke joinstyle="miter"/>
@@ -1275,7 +1235,7 @@
               </wp:anchor>
             </w:drawing>
           </mc:Choice>
-          <mc:Fallback xmlns:cx="http://schemas.microsoft.com/office/drawing/2014/chartex" xmlns:cx1="http://schemas.microsoft.com/office/drawing/2015/9/8/chartex" xmlns:cx2="http://schemas.microsoft.com/office/drawing/2015/10/21/chartex" xmlns:w16se="http://schemas.microsoft.com/office/word/2015/wordml/symex">
+          <mc:Fallback xmlns:w16se="http://schemas.microsoft.com/office/word/2015/wordml/symex" xmlns:cx2="http://schemas.microsoft.com/office/drawing/2015/10/21/chartex" xmlns:cx1="http://schemas.microsoft.com/office/drawing/2015/9/8/chartex" xmlns:cx="http://schemas.microsoft.com/office/drawing/2014/chartex">
             <w:pict>
               <v:line w14:anchorId="57B8B4CD" id="Straight Connector 5" o:spid="_x0000_s1026" style="position:absolute;flip:y;z-index:251664384;visibility:visible;mso-wrap-style:square;mso-wrap-distance-left:9pt;mso-wrap-distance-top:0;mso-wrap-distance-right:9pt;mso-wrap-distance-bottom:0;mso-position-horizontal:left;mso-position-horizontal-relative:margin;mso-position-vertical:absolute;mso-position-vertical-relative:text" from="0,3.4pt" to="484.6pt,4.05pt" o:gfxdata="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" strokecolor="#8870ff" strokeweight="1.5pt">
                 <v:stroke joinstyle="miter"/>
@@ -1433,6 +1393,7 @@
         <w:framePr w:hSpace="141" w:wrap="around" w:vAnchor="text" w:hAnchor="margin" w:xAlign="center" w:y="493"/>
         <w:spacing w:before="0" w:beforeAutospacing="0" w:after="0" w:afterAutospacing="0"/>
       </w:pPr>
+      <w:proofErr w:type="gramStart"/>
       <w:r>
         <w:rPr>
           <w:rFonts w:ascii="Consolas" w:hAnsi="Consolas" w:cs="Consolas"/>
@@ -1451,6 +1412,8 @@
         </w:rPr>
         <w:t>(</w:t>
       </w:r>
+      <w:proofErr w:type="spellStart"/>
+      <w:proofErr w:type="gramEnd"/>
       <w:r>
         <w:rPr>
           <w:rFonts w:ascii="Consolas" w:hAnsi="Consolas" w:cs="Consolas"/>
@@ -1460,6 +1423,7 @@
         </w:rPr>
         <w:t>dans_limites_du_thread</w:t>
       </w:r>
+      <w:proofErr w:type="spellEnd"/>
       <w:r>
         <w:rPr>
           <w:rFonts w:ascii="Consolas" w:hAnsi="Consolas" w:cs="Consolas"/>
@@ -1530,6 +1494,7 @@
         </w:rPr>
         <w:t xml:space="preserve">    </w:t>
       </w:r>
+      <w:proofErr w:type="gramStart"/>
       <w:r>
         <w:rPr>
           <w:rFonts w:ascii="Consolas" w:hAnsi="Consolas" w:cs="Consolas"/>
@@ -1548,6 +1513,8 @@
         </w:rPr>
         <w:t>(</w:t>
       </w:r>
+      <w:proofErr w:type="spellStart"/>
+      <w:proofErr w:type="gramEnd"/>
       <w:r>
         <w:rPr>
           <w:rFonts w:ascii="Consolas" w:hAnsi="Consolas" w:cs="Consolas"/>
@@ -1573,7 +1540,17 @@
           <w:sz w:val="18"/>
           <w:szCs w:val="18"/>
         </w:rPr>
-        <w:t xml:space="preserve">y </w:t>
+        <w:t>y</w:t>
+      </w:r>
+      <w:proofErr w:type="spellEnd"/>
+      <w:r>
+        <w:rPr>
+          <w:rFonts w:ascii="Consolas" w:hAnsi="Consolas" w:cs="Consolas"/>
+          <w:color w:val="000000"/>
+          <w:sz w:val="18"/>
+          <w:szCs w:val="18"/>
+        </w:rPr>
+        <w:t xml:space="preserve"> </w:t>
       </w:r>
       <w:r>
         <w:rPr>
@@ -1609,6 +1586,7 @@
         </w:rPr>
         <w:t xml:space="preserve">         </w:t>
       </w:r>
+      <w:proofErr w:type="gramStart"/>
       <w:r>
         <w:rPr>
           <w:rFonts w:ascii="Consolas" w:hAnsi="Consolas" w:cs="Consolas"/>
@@ -1627,6 +1605,8 @@
         </w:rPr>
         <w:t>(</w:t>
       </w:r>
+      <w:proofErr w:type="spellStart"/>
+      <w:proofErr w:type="gramEnd"/>
       <w:r>
         <w:rPr>
           <w:rFonts w:ascii="Consolas" w:hAnsi="Consolas" w:cs="Consolas"/>
@@ -1636,6 +1616,7 @@
         </w:rPr>
         <w:t>case_bas_gauche_libre</w:t>
       </w:r>
+      <w:proofErr w:type="spellEnd"/>
       <w:r>
         <w:rPr>
           <w:rFonts w:ascii="Consolas" w:hAnsi="Consolas" w:cs="Consolas"/>
@@ -1659,8 +1640,29 @@
           <w:sz w:val="18"/>
           <w:szCs w:val="18"/>
         </w:rPr>
-        <w:t>               bouger_bas_gauche</w:t>
-      </w:r>
+        <w:t xml:space="preserve">               </w:t>
+      </w:r>
+      <w:proofErr w:type="spellStart"/>
+      <w:r>
+        <w:rPr>
+          <w:rFonts w:ascii="Consolas" w:hAnsi="Consolas" w:cs="Consolas"/>
+          <w:color w:val="000000"/>
+          <w:sz w:val="18"/>
+          <w:szCs w:val="18"/>
+        </w:rPr>
+        <w:t>bouger_bas_</w:t>
+      </w:r>
+      <w:proofErr w:type="gramStart"/>
+      <w:r>
+        <w:rPr>
+          <w:rFonts w:ascii="Consolas" w:hAnsi="Consolas" w:cs="Consolas"/>
+          <w:color w:val="000000"/>
+          <w:sz w:val="18"/>
+          <w:szCs w:val="18"/>
+        </w:rPr>
+        <w:t>gauche</w:t>
+      </w:r>
+      <w:proofErr w:type="spellEnd"/>
       <w:r>
         <w:rPr>
           <w:rFonts w:ascii="Consolas" w:hAnsi="Consolas" w:cs="Consolas"/>
@@ -1668,7 +1670,17 @@
           <w:sz w:val="18"/>
           <w:szCs w:val="18"/>
         </w:rPr>
-        <w:t>()</w:t>
+        <w:t>(</w:t>
+      </w:r>
+      <w:proofErr w:type="gramEnd"/>
+      <w:r>
+        <w:rPr>
+          <w:rFonts w:ascii="Consolas" w:hAnsi="Consolas" w:cs="Consolas"/>
+          <w:color w:val="666600"/>
+          <w:sz w:val="18"/>
+          <w:szCs w:val="18"/>
+        </w:rPr>
+        <w:t>)</w:t>
       </w:r>
       <w:r>
         <w:rPr>
@@ -1698,6 +1710,7 @@
         </w:rPr>
         <w:t xml:space="preserve">         </w:t>
       </w:r>
+      <w:proofErr w:type="gramStart"/>
       <w:r>
         <w:rPr>
           <w:rFonts w:ascii="Consolas" w:hAnsi="Consolas" w:cs="Consolas"/>
@@ -1708,6 +1721,7 @@
         </w:rPr>
         <w:t>else</w:t>
       </w:r>
+      <w:proofErr w:type="gramEnd"/>
       <w:r>
         <w:rPr>
           <w:rFonts w:ascii="Consolas" w:hAnsi="Consolas" w:cs="Consolas"/>
@@ -1738,6 +1752,7 @@
         </w:rPr>
         <w:t>(</w:t>
       </w:r>
+      <w:proofErr w:type="spellStart"/>
       <w:r>
         <w:rPr>
           <w:rFonts w:ascii="Consolas" w:hAnsi="Consolas" w:cs="Consolas"/>
@@ -1748,6 +1763,7 @@
         </w:rPr>
         <w:t>case_gauche_libre</w:t>
       </w:r>
+      <w:proofErr w:type="spellEnd"/>
       <w:r>
         <w:rPr>
           <w:rFonts w:ascii="Consolas" w:hAnsi="Consolas" w:cs="Consolas"/>
@@ -1775,15 +1791,27 @@
         </w:rPr>
         <w:t xml:space="preserve">               </w:t>
       </w:r>
-      <w:r>
-        <w:rPr>
-          <w:rFonts w:ascii="Consolas" w:hAnsi="Consolas" w:cs="Consolas"/>
-          <w:color w:val="000000"/>
-          <w:sz w:val="18"/>
-          <w:szCs w:val="18"/>
-        </w:rPr>
-        <w:t>bouger_gauche</w:t>
-      </w:r>
+      <w:proofErr w:type="spellStart"/>
+      <w:r>
+        <w:rPr>
+          <w:rFonts w:ascii="Consolas" w:hAnsi="Consolas" w:cs="Consolas"/>
+          <w:color w:val="000000"/>
+          <w:sz w:val="18"/>
+          <w:szCs w:val="18"/>
+        </w:rPr>
+        <w:t>bouger_</w:t>
+      </w:r>
+      <w:proofErr w:type="gramStart"/>
+      <w:r>
+        <w:rPr>
+          <w:rFonts w:ascii="Consolas" w:hAnsi="Consolas" w:cs="Consolas"/>
+          <w:color w:val="000000"/>
+          <w:sz w:val="18"/>
+          <w:szCs w:val="18"/>
+        </w:rPr>
+        <w:t>gauche</w:t>
+      </w:r>
+      <w:proofErr w:type="spellEnd"/>
       <w:r>
         <w:rPr>
           <w:rFonts w:ascii="Consolas" w:hAnsi="Consolas" w:cs="Consolas"/>
@@ -1791,7 +1819,17 @@
           <w:sz w:val="18"/>
           <w:szCs w:val="18"/>
         </w:rPr>
-        <w:t>()</w:t>
+        <w:t>(</w:t>
+      </w:r>
+      <w:proofErr w:type="gramEnd"/>
+      <w:r>
+        <w:rPr>
+          <w:rFonts w:ascii="Consolas" w:hAnsi="Consolas" w:cs="Consolas"/>
+          <w:color w:val="666600"/>
+          <w:sz w:val="18"/>
+          <w:szCs w:val="18"/>
+        </w:rPr>
+        <w:t>)</w:t>
       </w:r>
       <w:r>
         <w:rPr>
@@ -1818,6 +1856,7 @@
         </w:rPr>
         <w:t xml:space="preserve">         </w:t>
       </w:r>
+      <w:proofErr w:type="spellStart"/>
       <w:r>
         <w:rPr>
           <w:rFonts w:ascii="Consolas" w:hAnsi="Consolas" w:cs="Consolas"/>
@@ -1827,6 +1866,7 @@
         </w:rPr>
         <w:t>else</w:t>
       </w:r>
+      <w:proofErr w:type="spellEnd"/>
       <w:r>
         <w:rPr>
           <w:rFonts w:ascii="Consolas" w:hAnsi="Consolas" w:cs="Consolas"/>
@@ -1836,6 +1876,7 @@
         </w:rPr>
         <w:t xml:space="preserve"> </w:t>
       </w:r>
+      <w:proofErr w:type="gramStart"/>
       <w:r>
         <w:rPr>
           <w:rFonts w:ascii="Consolas" w:hAnsi="Consolas" w:cs="Consolas"/>
@@ -1854,14 +1895,26 @@
         </w:rPr>
         <w:t>(</w:t>
       </w:r>
-      <w:r>
-        <w:rPr>
-          <w:rFonts w:ascii="Consolas" w:hAnsi="Consolas" w:cs="Consolas"/>
-          <w:color w:val="000000"/>
-          <w:sz w:val="18"/>
-          <w:szCs w:val="18"/>
-        </w:rPr>
-        <w:t>case_bas _libre</w:t>
+      <w:proofErr w:type="spellStart"/>
+      <w:proofErr w:type="gramEnd"/>
+      <w:r>
+        <w:rPr>
+          <w:rFonts w:ascii="Consolas" w:hAnsi="Consolas" w:cs="Consolas"/>
+          <w:color w:val="000000"/>
+          <w:sz w:val="18"/>
+          <w:szCs w:val="18"/>
+        </w:rPr>
+        <w:t>case_bas</w:t>
+      </w:r>
+      <w:proofErr w:type="spellEnd"/>
+      <w:r>
+        <w:rPr>
+          <w:rFonts w:ascii="Consolas" w:hAnsi="Consolas" w:cs="Consolas"/>
+          <w:color w:val="000000"/>
+          <w:sz w:val="18"/>
+          <w:szCs w:val="18"/>
+        </w:rPr>
+        <w:t xml:space="preserve"> _libre</w:t>
       </w:r>
       <w:r>
         <w:rPr>
@@ -1886,8 +1939,29 @@
           <w:sz w:val="18"/>
           <w:szCs w:val="18"/>
         </w:rPr>
-        <w:t>               bouger_bas</w:t>
-      </w:r>
+        <w:t xml:space="preserve">               </w:t>
+      </w:r>
+      <w:proofErr w:type="spellStart"/>
+      <w:r>
+        <w:rPr>
+          <w:rFonts w:ascii="Consolas" w:hAnsi="Consolas" w:cs="Consolas"/>
+          <w:color w:val="000000"/>
+          <w:sz w:val="18"/>
+          <w:szCs w:val="18"/>
+        </w:rPr>
+        <w:t>bouger_</w:t>
+      </w:r>
+      <w:proofErr w:type="gramStart"/>
+      <w:r>
+        <w:rPr>
+          <w:rFonts w:ascii="Consolas" w:hAnsi="Consolas" w:cs="Consolas"/>
+          <w:color w:val="000000"/>
+          <w:sz w:val="18"/>
+          <w:szCs w:val="18"/>
+        </w:rPr>
+        <w:t>bas</w:t>
+      </w:r>
+      <w:proofErr w:type="spellEnd"/>
       <w:r>
         <w:rPr>
           <w:rFonts w:ascii="Consolas" w:hAnsi="Consolas" w:cs="Consolas"/>
@@ -1895,7 +1969,17 @@
           <w:sz w:val="18"/>
           <w:szCs w:val="18"/>
         </w:rPr>
-        <w:t>()</w:t>
+        <w:t>(</w:t>
+      </w:r>
+      <w:proofErr w:type="gramEnd"/>
+      <w:r>
+        <w:rPr>
+          <w:rFonts w:ascii="Consolas" w:hAnsi="Consolas" w:cs="Consolas"/>
+          <w:color w:val="666600"/>
+          <w:sz w:val="18"/>
+          <w:szCs w:val="18"/>
+        </w:rPr>
+        <w:t>)</w:t>
       </w:r>
       <w:r>
         <w:rPr>
@@ -1925,6 +2009,7 @@
         </w:rPr>
         <w:t xml:space="preserve">    </w:t>
       </w:r>
+      <w:proofErr w:type="gramStart"/>
       <w:r>
         <w:rPr>
           <w:rFonts w:ascii="Consolas" w:hAnsi="Consolas" w:cs="Consolas"/>
@@ -1935,6 +2020,7 @@
         </w:rPr>
         <w:t>else</w:t>
       </w:r>
+      <w:proofErr w:type="gramEnd"/>
       <w:r>
         <w:rPr>
           <w:rFonts w:ascii="Consolas" w:hAnsi="Consolas" w:cs="Consolas"/>
@@ -1975,6 +2061,7 @@
         </w:rPr>
         <w:t>(</w:t>
       </w:r>
+      <w:proofErr w:type="spellStart"/>
       <w:r>
         <w:rPr>
           <w:rFonts w:ascii="Consolas" w:hAnsi="Consolas" w:cs="Consolas"/>
@@ -2005,6 +2092,7 @@
         </w:rPr>
         <w:t>y</w:t>
       </w:r>
+      <w:proofErr w:type="spellEnd"/>
       <w:r>
         <w:rPr>
           <w:rFonts w:ascii="Consolas" w:hAnsi="Consolas" w:cs="Consolas"/>
@@ -2042,6 +2130,7 @@
         </w:rPr>
         <w:t xml:space="preserve">         </w:t>
       </w:r>
+      <w:proofErr w:type="gramStart"/>
       <w:r>
         <w:rPr>
           <w:rFonts w:ascii="Consolas" w:hAnsi="Consolas" w:cs="Consolas"/>
@@ -2060,14 +2149,26 @@
         </w:rPr>
         <w:t>(</w:t>
       </w:r>
-      <w:r>
-        <w:rPr>
-          <w:rFonts w:ascii="Consolas" w:hAnsi="Consolas" w:cs="Consolas"/>
-          <w:color w:val="000000"/>
-          <w:sz w:val="18"/>
-          <w:szCs w:val="18"/>
-        </w:rPr>
-        <w:t xml:space="preserve">case_haut_gauche_libre </w:t>
+      <w:proofErr w:type="spellStart"/>
+      <w:proofErr w:type="gramEnd"/>
+      <w:r>
+        <w:rPr>
+          <w:rFonts w:ascii="Consolas" w:hAnsi="Consolas" w:cs="Consolas"/>
+          <w:color w:val="000000"/>
+          <w:sz w:val="18"/>
+          <w:szCs w:val="18"/>
+        </w:rPr>
+        <w:t>case_haut_gauche_libre</w:t>
+      </w:r>
+      <w:proofErr w:type="spellEnd"/>
+      <w:r>
+        <w:rPr>
+          <w:rFonts w:ascii="Consolas" w:hAnsi="Consolas" w:cs="Consolas"/>
+          <w:color w:val="000000"/>
+          <w:sz w:val="18"/>
+          <w:szCs w:val="18"/>
+        </w:rPr>
+        <w:t xml:space="preserve"> </w:t>
       </w:r>
       <w:r>
         <w:rPr>
@@ -2092,8 +2193,29 @@
           <w:sz w:val="18"/>
           <w:szCs w:val="18"/>
         </w:rPr>
-        <w:t>               bouger_haut_gauche</w:t>
-      </w:r>
+        <w:t xml:space="preserve">               </w:t>
+      </w:r>
+      <w:proofErr w:type="spellStart"/>
+      <w:r>
+        <w:rPr>
+          <w:rFonts w:ascii="Consolas" w:hAnsi="Consolas" w:cs="Consolas"/>
+          <w:color w:val="000000"/>
+          <w:sz w:val="18"/>
+          <w:szCs w:val="18"/>
+        </w:rPr>
+        <w:t>bouger_haut_</w:t>
+      </w:r>
+      <w:proofErr w:type="gramStart"/>
+      <w:r>
+        <w:rPr>
+          <w:rFonts w:ascii="Consolas" w:hAnsi="Consolas" w:cs="Consolas"/>
+          <w:color w:val="000000"/>
+          <w:sz w:val="18"/>
+          <w:szCs w:val="18"/>
+        </w:rPr>
+        <w:t>gauche</w:t>
+      </w:r>
+      <w:proofErr w:type="spellEnd"/>
       <w:r>
         <w:rPr>
           <w:rFonts w:ascii="Consolas" w:hAnsi="Consolas" w:cs="Consolas"/>
@@ -2101,7 +2223,17 @@
           <w:sz w:val="18"/>
           <w:szCs w:val="18"/>
         </w:rPr>
-        <w:t>()</w:t>
+        <w:t>(</w:t>
+      </w:r>
+      <w:proofErr w:type="gramEnd"/>
+      <w:r>
+        <w:rPr>
+          <w:rFonts w:ascii="Consolas" w:hAnsi="Consolas" w:cs="Consolas"/>
+          <w:color w:val="666600"/>
+          <w:sz w:val="18"/>
+          <w:szCs w:val="18"/>
+        </w:rPr>
+        <w:t>)</w:t>
       </w:r>
       <w:r>
         <w:rPr>
@@ -2128,6 +2260,7 @@
         </w:rPr>
         <w:t xml:space="preserve">         </w:t>
       </w:r>
+      <w:proofErr w:type="spellStart"/>
       <w:r>
         <w:rPr>
           <w:rFonts w:ascii="Consolas" w:hAnsi="Consolas" w:cs="Consolas"/>
@@ -2137,6 +2270,7 @@
         </w:rPr>
         <w:t>else</w:t>
       </w:r>
+      <w:proofErr w:type="spellEnd"/>
       <w:r>
         <w:rPr>
           <w:rFonts w:ascii="Consolas" w:hAnsi="Consolas" w:cs="Consolas"/>
@@ -2146,6 +2280,7 @@
         </w:rPr>
         <w:t xml:space="preserve"> </w:t>
       </w:r>
+      <w:proofErr w:type="gramStart"/>
       <w:r>
         <w:rPr>
           <w:rFonts w:ascii="Consolas" w:hAnsi="Consolas" w:cs="Consolas"/>
@@ -2164,6 +2299,8 @@
         </w:rPr>
         <w:t>(</w:t>
       </w:r>
+      <w:proofErr w:type="spellStart"/>
+      <w:proofErr w:type="gramEnd"/>
       <w:r>
         <w:rPr>
           <w:rFonts w:ascii="Consolas" w:hAnsi="Consolas" w:cs="Consolas"/>
@@ -2173,6 +2310,7 @@
         </w:rPr>
         <w:t>case_gauche_libre</w:t>
       </w:r>
+      <w:proofErr w:type="spellEnd"/>
       <w:r>
         <w:rPr>
           <w:rFonts w:ascii="Consolas" w:hAnsi="Consolas" w:cs="Consolas"/>
@@ -2196,8 +2334,29 @@
           <w:sz w:val="18"/>
           <w:szCs w:val="18"/>
         </w:rPr>
-        <w:t>               bouger_gauche</w:t>
-      </w:r>
+        <w:t xml:space="preserve">               </w:t>
+      </w:r>
+      <w:proofErr w:type="spellStart"/>
+      <w:r>
+        <w:rPr>
+          <w:rFonts w:ascii="Consolas" w:hAnsi="Consolas" w:cs="Consolas"/>
+          <w:color w:val="000000"/>
+          <w:sz w:val="18"/>
+          <w:szCs w:val="18"/>
+        </w:rPr>
+        <w:t>bouger_</w:t>
+      </w:r>
+      <w:proofErr w:type="gramStart"/>
+      <w:r>
+        <w:rPr>
+          <w:rFonts w:ascii="Consolas" w:hAnsi="Consolas" w:cs="Consolas"/>
+          <w:color w:val="000000"/>
+          <w:sz w:val="18"/>
+          <w:szCs w:val="18"/>
+        </w:rPr>
+        <w:t>gauche</w:t>
+      </w:r>
+      <w:proofErr w:type="spellEnd"/>
       <w:r>
         <w:rPr>
           <w:rFonts w:ascii="Consolas" w:hAnsi="Consolas" w:cs="Consolas"/>
@@ -2205,7 +2364,17 @@
           <w:sz w:val="18"/>
           <w:szCs w:val="18"/>
         </w:rPr>
-        <w:t>()</w:t>
+        <w:t>(</w:t>
+      </w:r>
+      <w:proofErr w:type="gramEnd"/>
+      <w:r>
+        <w:rPr>
+          <w:rFonts w:ascii="Consolas" w:hAnsi="Consolas" w:cs="Consolas"/>
+          <w:color w:val="666600"/>
+          <w:sz w:val="18"/>
+          <w:szCs w:val="18"/>
+        </w:rPr>
+        <w:t>)</w:t>
       </w:r>
       <w:r>
         <w:rPr>
@@ -2232,6 +2401,7 @@
         </w:rPr>
         <w:t xml:space="preserve">         </w:t>
       </w:r>
+      <w:proofErr w:type="spellStart"/>
       <w:r>
         <w:rPr>
           <w:rFonts w:ascii="Consolas" w:hAnsi="Consolas" w:cs="Consolas"/>
@@ -2241,6 +2411,7 @@
         </w:rPr>
         <w:t>else</w:t>
       </w:r>
+      <w:proofErr w:type="spellEnd"/>
       <w:r>
         <w:rPr>
           <w:rFonts w:ascii="Consolas" w:hAnsi="Consolas" w:cs="Consolas"/>
@@ -2250,6 +2421,7 @@
         </w:rPr>
         <w:t xml:space="preserve"> </w:t>
       </w:r>
+      <w:proofErr w:type="gramStart"/>
       <w:r>
         <w:rPr>
           <w:rFonts w:ascii="Consolas" w:hAnsi="Consolas" w:cs="Consolas"/>
@@ -2268,6 +2440,8 @@
         </w:rPr>
         <w:t>(</w:t>
       </w:r>
+      <w:proofErr w:type="spellStart"/>
+      <w:proofErr w:type="gramEnd"/>
       <w:r>
         <w:rPr>
           <w:rFonts w:ascii="Consolas" w:hAnsi="Consolas" w:cs="Consolas"/>
@@ -2277,6 +2451,7 @@
         </w:rPr>
         <w:t>case_haut_libre</w:t>
       </w:r>
+      <w:proofErr w:type="spellEnd"/>
       <w:r>
         <w:rPr>
           <w:rFonts w:ascii="Consolas" w:hAnsi="Consolas" w:cs="Consolas"/>
@@ -2300,8 +2475,29 @@
           <w:sz w:val="18"/>
           <w:szCs w:val="18"/>
         </w:rPr>
-        <w:t>               bouger_haut</w:t>
-      </w:r>
+        <w:t xml:space="preserve">               </w:t>
+      </w:r>
+      <w:proofErr w:type="spellStart"/>
+      <w:r>
+        <w:rPr>
+          <w:rFonts w:ascii="Consolas" w:hAnsi="Consolas" w:cs="Consolas"/>
+          <w:color w:val="000000"/>
+          <w:sz w:val="18"/>
+          <w:szCs w:val="18"/>
+        </w:rPr>
+        <w:t>bouger_</w:t>
+      </w:r>
+      <w:proofErr w:type="gramStart"/>
+      <w:r>
+        <w:rPr>
+          <w:rFonts w:ascii="Consolas" w:hAnsi="Consolas" w:cs="Consolas"/>
+          <w:color w:val="000000"/>
+          <w:sz w:val="18"/>
+          <w:szCs w:val="18"/>
+        </w:rPr>
+        <w:t>haut</w:t>
+      </w:r>
+      <w:proofErr w:type="spellEnd"/>
       <w:r>
         <w:rPr>
           <w:rFonts w:ascii="Consolas" w:hAnsi="Consolas" w:cs="Consolas"/>
@@ -2309,7 +2505,17 @@
           <w:sz w:val="18"/>
           <w:szCs w:val="18"/>
         </w:rPr>
-        <w:t>()</w:t>
+        <w:t>(</w:t>
+      </w:r>
+      <w:proofErr w:type="gramEnd"/>
+      <w:r>
+        <w:rPr>
+          <w:rFonts w:ascii="Consolas" w:hAnsi="Consolas" w:cs="Consolas"/>
+          <w:color w:val="666600"/>
+          <w:sz w:val="18"/>
+          <w:szCs w:val="18"/>
+        </w:rPr>
+        <w:t>)</w:t>
       </w:r>
       <w:r>
         <w:rPr>
@@ -2336,6 +2542,8 @@
         </w:rPr>
         <w:t xml:space="preserve">    </w:t>
       </w:r>
+      <w:proofErr w:type="spellStart"/>
+      <w:proofErr w:type="gramStart"/>
       <w:r>
         <w:rPr>
           <w:rFonts w:ascii="Consolas" w:hAnsi="Consolas" w:cs="Consolas"/>
@@ -2345,6 +2553,8 @@
         </w:rPr>
         <w:t>else</w:t>
       </w:r>
+      <w:proofErr w:type="spellEnd"/>
+      <w:proofErr w:type="gramEnd"/>
       <w:r>
         <w:rPr>
           <w:rFonts w:ascii="Consolas" w:hAnsi="Consolas" w:cs="Consolas"/>
@@ -2381,6 +2591,7 @@
         </w:rPr>
         <w:t>(</w:t>
       </w:r>
+      <w:proofErr w:type="spellStart"/>
       <w:r>
         <w:rPr>
           <w:rFonts w:ascii="Consolas" w:hAnsi="Consolas" w:cs="Consolas"/>
@@ -2406,7 +2617,17 @@
           <w:sz w:val="18"/>
           <w:szCs w:val="18"/>
         </w:rPr>
-        <w:t xml:space="preserve">y </w:t>
+        <w:t>y</w:t>
+      </w:r>
+      <w:proofErr w:type="spellEnd"/>
+      <w:r>
+        <w:rPr>
+          <w:rFonts w:ascii="Consolas" w:hAnsi="Consolas" w:cs="Consolas"/>
+          <w:color w:val="000000"/>
+          <w:sz w:val="18"/>
+          <w:szCs w:val="18"/>
+        </w:rPr>
+        <w:t xml:space="preserve"> </w:t>
       </w:r>
       <w:r>
         <w:rPr>
@@ -2442,7 +2663,17 @@
           <w:sz w:val="18"/>
           <w:szCs w:val="18"/>
         </w:rPr>
-        <w:t xml:space="preserve"> person</w:t>
+        <w:t xml:space="preserve"> </w:t>
+      </w:r>
+      <w:proofErr w:type="spellStart"/>
+      <w:r>
+        <w:rPr>
+          <w:rFonts w:ascii="Consolas" w:hAnsi="Consolas" w:cs="Consolas"/>
+          <w:color w:val="000000"/>
+          <w:sz w:val="18"/>
+          <w:szCs w:val="18"/>
+        </w:rPr>
+        <w:t>person</w:t>
       </w:r>
       <w:r>
         <w:rPr>
@@ -2460,7 +2691,17 @@
           <w:sz w:val="18"/>
           <w:szCs w:val="18"/>
         </w:rPr>
-        <w:t xml:space="preserve">y </w:t>
+        <w:t>y</w:t>
+      </w:r>
+      <w:proofErr w:type="spellEnd"/>
+      <w:r>
+        <w:rPr>
+          <w:rFonts w:ascii="Consolas" w:hAnsi="Consolas" w:cs="Consolas"/>
+          <w:color w:val="000000"/>
+          <w:sz w:val="18"/>
+          <w:szCs w:val="18"/>
+        </w:rPr>
+        <w:t xml:space="preserve"> </w:t>
       </w:r>
       <w:r>
         <w:rPr>
@@ -2502,6 +2743,7 @@
         </w:rPr>
         <w:t xml:space="preserve">         </w:t>
       </w:r>
+      <w:proofErr w:type="gramStart"/>
       <w:r>
         <w:rPr>
           <w:rFonts w:ascii="Consolas" w:hAnsi="Consolas" w:cs="Consolas"/>
@@ -2520,6 +2762,8 @@
         </w:rPr>
         <w:t>(</w:t>
       </w:r>
+      <w:proofErr w:type="spellStart"/>
+      <w:proofErr w:type="gramEnd"/>
       <w:r>
         <w:rPr>
           <w:rFonts w:ascii="Consolas" w:hAnsi="Consolas" w:cs="Consolas"/>
@@ -2529,6 +2773,7 @@
         </w:rPr>
         <w:t>case_gauche_libre</w:t>
       </w:r>
+      <w:proofErr w:type="spellEnd"/>
       <w:r>
         <w:rPr>
           <w:rFonts w:ascii="Consolas" w:hAnsi="Consolas" w:cs="Consolas"/>
@@ -2558,8 +2803,29 @@
           <w:sz w:val="18"/>
           <w:szCs w:val="18"/>
         </w:rPr>
-        <w:t xml:space="preserve">               bouger_gauche</w:t>
-      </w:r>
+        <w:t xml:space="preserve">               </w:t>
+      </w:r>
+      <w:proofErr w:type="spellStart"/>
+      <w:r>
+        <w:rPr>
+          <w:rFonts w:ascii="Consolas" w:hAnsi="Consolas" w:cs="Consolas"/>
+          <w:color w:val="000000"/>
+          <w:sz w:val="18"/>
+          <w:szCs w:val="18"/>
+        </w:rPr>
+        <w:t>bouger_</w:t>
+      </w:r>
+      <w:proofErr w:type="gramStart"/>
+      <w:r>
+        <w:rPr>
+          <w:rFonts w:ascii="Consolas" w:hAnsi="Consolas" w:cs="Consolas"/>
+          <w:color w:val="000000"/>
+          <w:sz w:val="18"/>
+          <w:szCs w:val="18"/>
+        </w:rPr>
+        <w:t>gauche</w:t>
+      </w:r>
+      <w:proofErr w:type="spellEnd"/>
       <w:r>
         <w:rPr>
           <w:rFonts w:ascii="Consolas" w:hAnsi="Consolas" w:cs="Consolas"/>
@@ -2567,7 +2833,17 @@
           <w:sz w:val="18"/>
           <w:szCs w:val="18"/>
         </w:rPr>
-        <w:t>()</w:t>
+        <w:t>(</w:t>
+      </w:r>
+      <w:proofErr w:type="gramEnd"/>
+      <w:r>
+        <w:rPr>
+          <w:rFonts w:ascii="Consolas" w:hAnsi="Consolas" w:cs="Consolas"/>
+          <w:color w:val="666600"/>
+          <w:sz w:val="18"/>
+          <w:szCs w:val="18"/>
+        </w:rPr>
+        <w:t>)</w:t>
       </w:r>
       <w:r>
         <w:rPr>
@@ -2611,6 +2887,7 @@
           <w:rFonts w:ascii="Open Sans Light" w:hAnsi="Open Sans Light" w:cs="Open Sans Light"/>
         </w:rPr>
       </w:pPr>
+      <w:proofErr w:type="spellStart"/>
       <w:r>
         <w:rPr>
           <w:rFonts w:ascii="Consolas" w:hAnsi="Consolas" w:cs="Consolas"/>
@@ -2618,7 +2895,17 @@
           <w:sz w:val="18"/>
           <w:szCs w:val="18"/>
         </w:rPr>
-        <w:t>Algorithm 1 :</w:t>
+        <w:t>Algorithm</w:t>
+      </w:r>
+      <w:proofErr w:type="spellEnd"/>
+      <w:r>
+        <w:rPr>
+          <w:rFonts w:ascii="Consolas" w:hAnsi="Consolas" w:cs="Consolas"/>
+          <w:color w:val="666600"/>
+          <w:sz w:val="18"/>
+          <w:szCs w:val="18"/>
+        </w:rPr>
+        <w:t xml:space="preserve"> 1 :</w:t>
       </w:r>
       <w:r>
         <w:rPr>
@@ -2775,7 +3062,7 @@
               </wp:anchor>
             </w:drawing>
           </mc:Choice>
-          <mc:Fallback xmlns:cx="http://schemas.microsoft.com/office/drawing/2014/chartex" xmlns:cx1="http://schemas.microsoft.com/office/drawing/2015/9/8/chartex" xmlns:cx2="http://schemas.microsoft.com/office/drawing/2015/10/21/chartex" xmlns:w16se="http://schemas.microsoft.com/office/word/2015/wordml/symex">
+          <mc:Fallback xmlns:w16se="http://schemas.microsoft.com/office/word/2015/wordml/symex" xmlns:cx2="http://schemas.microsoft.com/office/drawing/2015/10/21/chartex" xmlns:cx1="http://schemas.microsoft.com/office/drawing/2015/9/8/chartex" xmlns:cx="http://schemas.microsoft.com/office/drawing/2014/chartex">
             <w:pict>
               <v:line w14:anchorId="47E94FED" id="Straight Connector 6" o:spid="_x0000_s1026" style="position:absolute;flip:y;z-index:251666432;visibility:visible;mso-wrap-style:square;mso-wrap-distance-left:9pt;mso-wrap-distance-top:0;mso-wrap-distance-right:9pt;mso-wrap-distance-bottom:0;mso-position-horizontal:left;mso-position-horizontal-relative:margin;mso-position-vertical:absolute;mso-position-vertical-relative:text" from="0,2.9pt" to="484.6pt,3.55pt" o:gfxdata="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" strokecolor="#8870ff" strokeweight="1.5pt">
                 <v:stroke joinstyle="miter"/>
@@ -2826,6 +3113,7 @@
         </w:rPr>
         <w:t xml:space="preserve">En C, on appelle </w:t>
       </w:r>
+      <w:proofErr w:type="spellStart"/>
       <w:r>
         <w:rPr>
           <w:rFonts w:ascii="Open Sans Light" w:hAnsi="Open Sans Light" w:cs="Open Sans Light"/>
@@ -2838,13 +3126,46 @@
           <w:rFonts w:ascii="Open Sans Light" w:hAnsi="Open Sans Light" w:cs="Open Sans Light"/>
           <w:color w:val="8870FF"/>
         </w:rPr>
-        <w:t>thread_create() en lui passant en paramètre le thread, la fonction à exécuter, et des informations complémentaires sur le comportement du thread. Une majeure partie de la création se fait via des paramètres et on a juste à déclarer une variable de type pthread_t</w:t>
-      </w:r>
+        <w:t>thread_</w:t>
+      </w:r>
+      <w:proofErr w:type="gramStart"/>
       <w:r>
         <w:rPr>
           <w:rFonts w:ascii="Open Sans Light" w:hAnsi="Open Sans Light" w:cs="Open Sans Light"/>
           <w:color w:val="8870FF"/>
         </w:rPr>
+        <w:t>create</w:t>
+      </w:r>
+      <w:proofErr w:type="spellEnd"/>
+      <w:r>
+        <w:rPr>
+          <w:rFonts w:ascii="Open Sans Light" w:hAnsi="Open Sans Light" w:cs="Open Sans Light"/>
+          <w:color w:val="8870FF"/>
+        </w:rPr>
+        <w:t>(</w:t>
+      </w:r>
+      <w:proofErr w:type="gramEnd"/>
+      <w:r>
+        <w:rPr>
+          <w:rFonts w:ascii="Open Sans Light" w:hAnsi="Open Sans Light" w:cs="Open Sans Light"/>
+          <w:color w:val="8870FF"/>
+        </w:rPr>
+        <w:t xml:space="preserve">) en lui passant en paramètre le thread, la fonction à exécuter, et des informations complémentaires sur le comportement du thread. Une majeure partie de la création se fait via des paramètres et on a juste à déclarer une variable de type </w:t>
+      </w:r>
+      <w:proofErr w:type="spellStart"/>
+      <w:r>
+        <w:rPr>
+          <w:rFonts w:ascii="Open Sans Light" w:hAnsi="Open Sans Light" w:cs="Open Sans Light"/>
+          <w:color w:val="8870FF"/>
+        </w:rPr>
+        <w:t>pthread_t</w:t>
+      </w:r>
+      <w:proofErr w:type="spellEnd"/>
+      <w:r>
+        <w:rPr>
+          <w:rFonts w:ascii="Open Sans Light" w:hAnsi="Open Sans Light" w:cs="Open Sans Light"/>
+          <w:color w:val="8870FF"/>
+        </w:rPr>
         <w:t>.</w:t>
       </w:r>
     </w:p>
@@ -2884,11 +3205,19 @@
         </w:rPr>
         <w:t>classe (</w:t>
       </w:r>
-      <w:r>
-        <w:rPr>
-          <w:rFonts w:ascii="Open Sans Light" w:hAnsi="Open Sans Light" w:cs="Open Sans Light"/>
-        </w:rPr>
-        <w:t>run()). Contrairement au C, il n’y a pas de paramètres à passer lors de la création, qui se fait comme une instanciation d’objet classique. C’est une solution rapide dans certains cas</w:t>
+      <w:proofErr w:type="spellStart"/>
+      <w:r>
+        <w:rPr>
+          <w:rFonts w:ascii="Open Sans Light" w:hAnsi="Open Sans Light" w:cs="Open Sans Light"/>
+        </w:rPr>
+        <w:t>run</w:t>
+      </w:r>
+      <w:proofErr w:type="spellEnd"/>
+      <w:r>
+        <w:rPr>
+          <w:rFonts w:ascii="Open Sans Light" w:hAnsi="Open Sans Light" w:cs="Open Sans Light"/>
+        </w:rPr>
+        <w:t>()). Contrairement au C, il n’y a pas de paramètres à passer lors de la création, qui se fait comme une instanciation d’objet classique. C’est une solution rapide dans certains cas</w:t>
       </w:r>
       <w:r>
         <w:rPr>
@@ -2933,7 +3262,21 @@
         <w:rPr>
           <w:rFonts w:ascii="Open Sans Light" w:hAnsi="Open Sans Light" w:cs="Open Sans Light"/>
         </w:rPr>
-        <w:t>Il y a une deuxième façon de procéder à la création d’un thread en java. En effet on peut aussi effectuer l’implémentation d’une interface Runnable que l’on passera au constructeur de la classe Thread. Cette méthode est la plus général</w:t>
+        <w:t xml:space="preserve">Il y a une deuxième façon de procéder à la création d’un thread en java. En effet on peut aussi effectuer l’implémentation d’une interface </w:t>
+      </w:r>
+      <w:proofErr w:type="spellStart"/>
+      <w:r>
+        <w:rPr>
+          <w:rFonts w:ascii="Open Sans Light" w:hAnsi="Open Sans Light" w:cs="Open Sans Light"/>
+        </w:rPr>
+        <w:t>Runnable</w:t>
+      </w:r>
+      <w:proofErr w:type="spellEnd"/>
+      <w:r>
+        <w:rPr>
+          <w:rFonts w:ascii="Open Sans Light" w:hAnsi="Open Sans Light" w:cs="Open Sans Light"/>
+        </w:rPr>
+        <w:t xml:space="preserve"> que l’on passera au constructeur de la classe Thread. Cette méthode est la plus général</w:t>
       </w:r>
       <w:r>
         <w:rPr>
@@ -2976,7 +3319,29 @@
         <w:rPr>
           <w:rFonts w:ascii="Open Sans Light" w:hAnsi="Open Sans Light" w:cs="Open Sans Light"/>
         </w:rPr>
-        <w:t xml:space="preserve"> la fonction run()</w:t>
+        <w:t xml:space="preserve"> la fonction </w:t>
+      </w:r>
+      <w:proofErr w:type="spellStart"/>
+      <w:proofErr w:type="gramStart"/>
+      <w:r>
+        <w:rPr>
+          <w:rFonts w:ascii="Open Sans Light" w:hAnsi="Open Sans Light" w:cs="Open Sans Light"/>
+        </w:rPr>
+        <w:t>run</w:t>
+      </w:r>
+      <w:proofErr w:type="spellEnd"/>
+      <w:r>
+        <w:rPr>
+          <w:rFonts w:ascii="Open Sans Light" w:hAnsi="Open Sans Light" w:cs="Open Sans Light"/>
+        </w:rPr>
+        <w:t>(</w:t>
+      </w:r>
+      <w:proofErr w:type="gramEnd"/>
+      <w:r>
+        <w:rPr>
+          <w:rFonts w:ascii="Open Sans Light" w:hAnsi="Open Sans Light" w:cs="Open Sans Light"/>
+        </w:rPr>
+        <w:t>)</w:t>
       </w:r>
       <w:r>
         <w:rPr>
@@ -3002,7 +3367,21 @@
         <w:rPr>
           <w:rFonts w:ascii="Open Sans Light" w:hAnsi="Open Sans Light" w:cs="Open Sans Light"/>
         </w:rPr>
-        <w:t>utiliser l’interface Runnable est</w:t>
+        <w:t xml:space="preserve">utiliser l’interface </w:t>
+      </w:r>
+      <w:proofErr w:type="spellStart"/>
+      <w:r>
+        <w:rPr>
+          <w:rFonts w:ascii="Open Sans Light" w:hAnsi="Open Sans Light" w:cs="Open Sans Light"/>
+        </w:rPr>
+        <w:t>Runnable</w:t>
+      </w:r>
+      <w:proofErr w:type="spellEnd"/>
+      <w:r>
+        <w:rPr>
+          <w:rFonts w:ascii="Open Sans Light" w:hAnsi="Open Sans Light" w:cs="Open Sans Light"/>
+        </w:rPr>
+        <w:t xml:space="preserve"> est</w:t>
       </w:r>
       <w:r>
         <w:rPr>
@@ -3066,6 +3445,7 @@
         </w:rPr>
         <w:t xml:space="preserve">appel à </w:t>
       </w:r>
+      <w:proofErr w:type="spellStart"/>
       <w:r>
         <w:rPr>
           <w:rFonts w:ascii="Open Sans Light" w:hAnsi="Open Sans Light" w:cs="Open Sans Light"/>
@@ -3085,13 +3465,37 @@
           <w:rFonts w:ascii="Open Sans Light" w:hAnsi="Open Sans Light" w:cs="Open Sans Light"/>
           <w:color w:val="8870FF"/>
         </w:rPr>
-        <w:t>_create() crée et démarre le thread. Cependant, si nous ne faisons pas rejoindre le thread créé et le programme principal, il y a de fortes chances que ce dernier se termine sans que le thread créé n’ait pu s’exécuter en entier.</w:t>
-      </w:r>
+        <w:t>_</w:t>
+      </w:r>
+      <w:proofErr w:type="gramStart"/>
       <w:r>
         <w:rPr>
           <w:rFonts w:ascii="Open Sans Light" w:hAnsi="Open Sans Light" w:cs="Open Sans Light"/>
           <w:color w:val="8870FF"/>
         </w:rPr>
+        <w:t>create</w:t>
+      </w:r>
+      <w:proofErr w:type="spellEnd"/>
+      <w:r>
+        <w:rPr>
+          <w:rFonts w:ascii="Open Sans Light" w:hAnsi="Open Sans Light" w:cs="Open Sans Light"/>
+          <w:color w:val="8870FF"/>
+        </w:rPr>
+        <w:t>(</w:t>
+      </w:r>
+      <w:proofErr w:type="gramEnd"/>
+      <w:r>
+        <w:rPr>
+          <w:rFonts w:ascii="Open Sans Light" w:hAnsi="Open Sans Light" w:cs="Open Sans Light"/>
+          <w:color w:val="8870FF"/>
+        </w:rPr>
+        <w:t>) crée et démarre le thread. Cependant, si nous ne faisons pas rejoindre le thread créé et le programme principal, il y a de fortes chances que ce dernier se termine sans que le thread créé n’ait pu s’exécuter en entier.</w:t>
+      </w:r>
+      <w:r>
+        <w:rPr>
+          <w:rFonts w:ascii="Open Sans Light" w:hAnsi="Open Sans Light" w:cs="Open Sans Light"/>
+          <w:color w:val="8870FF"/>
+        </w:rPr>
         <w:t xml:space="preserve"> Pour éviter cela et assurer le bon déroulement du </w:t>
       </w:r>
       <w:r>
@@ -3106,7 +3510,39 @@
           <w:rFonts w:ascii="Open Sans Light" w:hAnsi="Open Sans Light" w:cs="Open Sans Light"/>
           <w:color w:val="8870FF"/>
         </w:rPr>
-        <w:t>, nous utilisons pthread_join(), en passant le thread en paramètre.</w:t>
+        <w:t xml:space="preserve">, nous utilisons </w:t>
+      </w:r>
+      <w:proofErr w:type="spellStart"/>
+      <w:r>
+        <w:rPr>
+          <w:rFonts w:ascii="Open Sans Light" w:hAnsi="Open Sans Light" w:cs="Open Sans Light"/>
+          <w:color w:val="8870FF"/>
+        </w:rPr>
+        <w:t>pthread_</w:t>
+      </w:r>
+      <w:proofErr w:type="gramStart"/>
+      <w:r>
+        <w:rPr>
+          <w:rFonts w:ascii="Open Sans Light" w:hAnsi="Open Sans Light" w:cs="Open Sans Light"/>
+          <w:color w:val="8870FF"/>
+        </w:rPr>
+        <w:t>join</w:t>
+      </w:r>
+      <w:proofErr w:type="spellEnd"/>
+      <w:r>
+        <w:rPr>
+          <w:rFonts w:ascii="Open Sans Light" w:hAnsi="Open Sans Light" w:cs="Open Sans Light"/>
+          <w:color w:val="8870FF"/>
+        </w:rPr>
+        <w:t>(</w:t>
+      </w:r>
+      <w:proofErr w:type="gramEnd"/>
+      <w:r>
+        <w:rPr>
+          <w:rFonts w:ascii="Open Sans Light" w:hAnsi="Open Sans Light" w:cs="Open Sans Light"/>
+          <w:color w:val="8870FF"/>
+        </w:rPr>
+        <w:t>), en passant le thread en paramètre.</w:t>
       </w:r>
     </w:p>
     <w:p>
@@ -3150,7 +3586,65 @@
         <w:rPr>
           <w:rFonts w:ascii="Open Sans Light" w:hAnsi="Open Sans Light" w:cs="Open Sans Light"/>
         </w:rPr>
-        <w:t xml:space="preserve"> suffit dans les deux cas d’appeler la méthode start() de l’objet Thread, qui produit un appel à la méthode run() par la JVM. On peut aussi ajouter la méthode join() permettant au thread appelant d’attendre la fin de ses fils.</w:t>
+        <w:t xml:space="preserve"> suffit dans les deux cas d’appeler la méthode </w:t>
+      </w:r>
+      <w:proofErr w:type="spellStart"/>
+      <w:proofErr w:type="gramStart"/>
+      <w:r>
+        <w:rPr>
+          <w:rFonts w:ascii="Open Sans Light" w:hAnsi="Open Sans Light" w:cs="Open Sans Light"/>
+        </w:rPr>
+        <w:t>start</w:t>
+      </w:r>
+      <w:proofErr w:type="spellEnd"/>
+      <w:r>
+        <w:rPr>
+          <w:rFonts w:ascii="Open Sans Light" w:hAnsi="Open Sans Light" w:cs="Open Sans Light"/>
+        </w:rPr>
+        <w:t>(</w:t>
+      </w:r>
+      <w:proofErr w:type="gramEnd"/>
+      <w:r>
+        <w:rPr>
+          <w:rFonts w:ascii="Open Sans Light" w:hAnsi="Open Sans Light" w:cs="Open Sans Light"/>
+        </w:rPr>
+        <w:t xml:space="preserve">) de l’objet Thread, qui produit un appel à la méthode </w:t>
+      </w:r>
+      <w:proofErr w:type="spellStart"/>
+      <w:r>
+        <w:rPr>
+          <w:rFonts w:ascii="Open Sans Light" w:hAnsi="Open Sans Light" w:cs="Open Sans Light"/>
+        </w:rPr>
+        <w:t>run</w:t>
+      </w:r>
+      <w:proofErr w:type="spellEnd"/>
+      <w:r>
+        <w:rPr>
+          <w:rFonts w:ascii="Open Sans Light" w:hAnsi="Open Sans Light" w:cs="Open Sans Light"/>
+        </w:rPr>
+        <w:t xml:space="preserve">() par la JVM. On peut aussi ajouter la méthode </w:t>
+      </w:r>
+      <w:proofErr w:type="spellStart"/>
+      <w:proofErr w:type="gramStart"/>
+      <w:r>
+        <w:rPr>
+          <w:rFonts w:ascii="Open Sans Light" w:hAnsi="Open Sans Light" w:cs="Open Sans Light"/>
+        </w:rPr>
+        <w:t>join</w:t>
+      </w:r>
+      <w:proofErr w:type="spellEnd"/>
+      <w:r>
+        <w:rPr>
+          <w:rFonts w:ascii="Open Sans Light" w:hAnsi="Open Sans Light" w:cs="Open Sans Light"/>
+        </w:rPr>
+        <w:t>(</w:t>
+      </w:r>
+      <w:proofErr w:type="gramEnd"/>
+      <w:r>
+        <w:rPr>
+          <w:rFonts w:ascii="Open Sans Light" w:hAnsi="Open Sans Light" w:cs="Open Sans Light"/>
+        </w:rPr>
+        <w:t>) permettant au thread appelant d’attendre la fin de ses fils.</w:t>
       </w:r>
     </w:p>
     <w:p>
@@ -3199,13 +3693,45 @@
           <w:rFonts w:ascii="Open Sans Light" w:hAnsi="Open Sans Light" w:cs="Open Sans Light"/>
           <w:color w:val="8873FF"/>
         </w:rPr>
-        <w:t xml:space="preserve"> pthread_exit() </w:t>
-      </w:r>
+        <w:t xml:space="preserve"> </w:t>
+      </w:r>
+      <w:proofErr w:type="spellStart"/>
       <w:r>
         <w:rPr>
           <w:rFonts w:ascii="Open Sans Light" w:hAnsi="Open Sans Light" w:cs="Open Sans Light"/>
           <w:color w:val="8873FF"/>
         </w:rPr>
+        <w:t>pthread_</w:t>
+      </w:r>
+      <w:proofErr w:type="gramStart"/>
+      <w:r>
+        <w:rPr>
+          <w:rFonts w:ascii="Open Sans Light" w:hAnsi="Open Sans Light" w:cs="Open Sans Light"/>
+          <w:color w:val="8873FF"/>
+        </w:rPr>
+        <w:t>exit</w:t>
+      </w:r>
+      <w:proofErr w:type="spellEnd"/>
+      <w:r>
+        <w:rPr>
+          <w:rFonts w:ascii="Open Sans Light" w:hAnsi="Open Sans Light" w:cs="Open Sans Light"/>
+          <w:color w:val="8873FF"/>
+        </w:rPr>
+        <w:t>(</w:t>
+      </w:r>
+      <w:proofErr w:type="gramEnd"/>
+      <w:r>
+        <w:rPr>
+          <w:rFonts w:ascii="Open Sans Light" w:hAnsi="Open Sans Light" w:cs="Open Sans Light"/>
+          <w:color w:val="8873FF"/>
+        </w:rPr>
+        <w:t xml:space="preserve">) </w:t>
+      </w:r>
+      <w:r>
+        <w:rPr>
+          <w:rFonts w:ascii="Open Sans Light" w:hAnsi="Open Sans Light" w:cs="Open Sans Light"/>
+          <w:color w:val="8873FF"/>
+        </w:rPr>
         <w:t>qui va arrêter l’exécution du thread et revenir au thread principal. Cette fonction est par ailleurs appelée implicitement à chaque fois qu’un thread à terminer son exécution.</w:t>
       </w:r>
     </w:p>
@@ -3249,7 +3775,21 @@
         <w:rPr>
           <w:rFonts w:ascii="Open Sans Light" w:hAnsi="Open Sans Light" w:cs="Open Sans Light"/>
         </w:rPr>
-        <w:t>. On peut aussi le stopper avec l’appel de la méthode stop().</w:t>
+        <w:t xml:space="preserve">. On peut aussi le stopper avec l’appel de la méthode </w:t>
+      </w:r>
+      <w:proofErr w:type="gramStart"/>
+      <w:r>
+        <w:rPr>
+          <w:rFonts w:ascii="Open Sans Light" w:hAnsi="Open Sans Light" w:cs="Open Sans Light"/>
+        </w:rPr>
+        <w:t>stop(</w:t>
+      </w:r>
+      <w:proofErr w:type="gramEnd"/>
+      <w:r>
+        <w:rPr>
+          <w:rFonts w:ascii="Open Sans Light" w:hAnsi="Open Sans Light" w:cs="Open Sans Light"/>
+        </w:rPr>
+        <w:t>).</w:t>
       </w:r>
     </w:p>
     <w:p>
@@ -3304,7 +3844,55 @@
           <w:rFonts w:ascii="Open Sans Light" w:hAnsi="Open Sans Light" w:cs="Open Sans Light"/>
           <w:color w:val="8870FF"/>
         </w:rPr>
-        <w:t xml:space="preserve"> peut utiliser pthread_cancel() qui envoie une requête de destruction au thread. Il se peut que cela ne détruise pas le thread, la destruction dépendra de deux facteurs, l’état et le type de destruction qui peuvent être choisis avant la destruction.</w:t>
+        <w:t xml:space="preserve"> peut utiliser </w:t>
+      </w:r>
+      <w:proofErr w:type="spellStart"/>
+      <w:r>
+        <w:rPr>
+          <w:rFonts w:ascii="Open Sans Light" w:hAnsi="Open Sans Light" w:cs="Open Sans Light"/>
+          <w:color w:val="8870FF"/>
+        </w:rPr>
+        <w:t>pthread_</w:t>
+      </w:r>
+      <w:proofErr w:type="gramStart"/>
+      <w:r>
+        <w:rPr>
+          <w:rFonts w:ascii="Open Sans Light" w:hAnsi="Open Sans Light" w:cs="Open Sans Light"/>
+          <w:color w:val="8870FF"/>
+        </w:rPr>
+        <w:t>cancel</w:t>
+      </w:r>
+      <w:proofErr w:type="spellEnd"/>
+      <w:r>
+        <w:rPr>
+          <w:rFonts w:ascii="Open Sans Light" w:hAnsi="Open Sans Light" w:cs="Open Sans Light"/>
+          <w:color w:val="8870FF"/>
+        </w:rPr>
+        <w:t>(</w:t>
+      </w:r>
+      <w:proofErr w:type="gramEnd"/>
+      <w:r>
+        <w:rPr>
+          <w:rFonts w:ascii="Open Sans Light" w:hAnsi="Open Sans Light" w:cs="Open Sans Light"/>
+          <w:color w:val="8870FF"/>
+        </w:rPr>
+        <w:t xml:space="preserve">) qui envoie une requête de destruction au thread. Il se peut que cela ne détruise pas le thread, la destruction dépendra de deux facteurs, l’état et le type de destruction qui </w:t>
+      </w:r>
+      <w:proofErr w:type="gramStart"/>
+      <w:r>
+        <w:rPr>
+          <w:rFonts w:ascii="Open Sans Light" w:hAnsi="Open Sans Light" w:cs="Open Sans Light"/>
+          <w:color w:val="8870FF"/>
+        </w:rPr>
+        <w:t>peuvent</w:t>
+      </w:r>
+      <w:proofErr w:type="gramEnd"/>
+      <w:r>
+        <w:rPr>
+          <w:rFonts w:ascii="Open Sans Light" w:hAnsi="Open Sans Light" w:cs="Open Sans Light"/>
+          <w:color w:val="8870FF"/>
+        </w:rPr>
+        <w:t xml:space="preserve"> être choisis avant la destruction.</w:t>
       </w:r>
     </w:p>
     <w:p>
@@ -3336,7 +3924,14 @@
         <w:rPr>
           <w:rFonts w:ascii="Open Sans Light" w:hAnsi="Open Sans Light" w:cs="Open Sans Light"/>
         </w:rPr>
-        <w:t xml:space="preserve"> pile. Le gar</w:t>
+        <w:t xml:space="preserve"> pile. Le </w:t>
+      </w:r>
+      <w:proofErr w:type="spellStart"/>
+      <w:r>
+        <w:rPr>
+          <w:rFonts w:ascii="Open Sans Light" w:hAnsi="Open Sans Light" w:cs="Open Sans Light"/>
+        </w:rPr>
+        <w:t>gar</w:t>
       </w:r>
       <w:r>
         <w:rPr>
@@ -3354,7 +3949,14 @@
         <w:rPr>
           <w:rFonts w:ascii="Open Sans Light" w:hAnsi="Open Sans Light" w:cs="Open Sans Light"/>
         </w:rPr>
-        <w:t>e collector de la JVM détruit le thread ainsi que tous les composants qu’il aurait alors créés</w:t>
+        <w:t>e</w:t>
+      </w:r>
+      <w:proofErr w:type="spellEnd"/>
+      <w:r>
+        <w:rPr>
+          <w:rFonts w:ascii="Open Sans Light" w:hAnsi="Open Sans Light" w:cs="Open Sans Light"/>
+        </w:rPr>
+        <w:t xml:space="preserve"> collector de la JVM détruit le thread ainsi que tous les composants qu’il aurait alors créés</w:t>
       </w:r>
     </w:p>
     <w:p>
@@ -3379,8 +3981,8 @@
         </w:rPr>
         <w:drawing>
           <wp:inline distT="0" distB="0" distL="0" distR="0">
-            <wp:extent cx="1617260" cy="1212857"/>
-            <wp:effectExtent l="0" t="0" r="2540" b="6350"/>
+            <wp:extent cx="2086824" cy="1565005"/>
+            <wp:effectExtent l="0" t="0" r="8890" b="0"/>
             <wp:docPr id="10" name="Picture 10" descr="C:\Users\Rémy Kaloustian\AppData\Local\Microsoft\Windows\INetCache\Content.Word\low_value.png"/>
             <wp:cNvGraphicFramePr>
               <a:graphicFrameLocks xmlns:a="http://schemas.openxmlformats.org/drawingml/2006/main" noChangeAspect="1"/>
@@ -3410,7 +4012,7 @@
                   <pic:spPr bwMode="auto">
                     <a:xfrm>
                       <a:off x="0" y="0"/>
-                      <a:ext cx="1820756" cy="1365468"/>
+                      <a:ext cx="2375672" cy="1781626"/>
                     </a:xfrm>
                     <a:prstGeom prst="rect">
                       <a:avLst/>
@@ -3452,7 +4054,7 @@
             <v:path o:extrusionok="f" gradientshapeok="t" o:connecttype="rect"/>
             <o:lock v:ext="edit" aspectratio="t"/>
           </v:shapetype>
-          <v:shape id="_x0000_i1025" type="#_x0000_t75" style="width:118.95pt;height:89.55pt">
+          <v:shape id="_x0000_i1025" type="#_x0000_t75" style="width:167.8pt;height:125.85pt">
             <v:imagedata r:id="rId6" o:title="big_value"/>
           </v:shape>
         </w:pict>
@@ -3576,7 +4178,7 @@
               </wp:anchor>
             </w:drawing>
           </mc:Choice>
-          <mc:Fallback xmlns:cx="http://schemas.microsoft.com/office/drawing/2014/chartex" xmlns:cx1="http://schemas.microsoft.com/office/drawing/2015/9/8/chartex" xmlns:cx2="http://schemas.microsoft.com/office/drawing/2015/10/21/chartex" xmlns:w16se="http://schemas.microsoft.com/office/word/2015/wordml/symex">
+          <mc:Fallback xmlns:w16se="http://schemas.microsoft.com/office/word/2015/wordml/symex" xmlns:cx2="http://schemas.microsoft.com/office/drawing/2015/10/21/chartex" xmlns:cx1="http://schemas.microsoft.com/office/drawing/2015/9/8/chartex" xmlns:cx="http://schemas.microsoft.com/office/drawing/2014/chartex">
             <w:pict>
               <v:line w14:anchorId="6E42CF33" id="Straight Connector 7" o:spid="_x0000_s1026" style="position:absolute;flip:y;z-index:251668480;visibility:visible;mso-wrap-style:square;mso-wrap-distance-left:9pt;mso-wrap-distance-top:0;mso-wrap-distance-right:9pt;mso-wrap-distance-bottom:0;mso-position-horizontal:left;mso-position-horizontal-relative:margin;mso-position-vertical:absolute;mso-position-vertical-relative:text" from="0,3.95pt" to="484.6pt,4.6pt" o:gfxdata="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" strokecolor="#8870ff" strokeweight="1.5pt">
                 <v:stroke joinstyle="miter"/>
@@ -3607,81 +4209,112 @@
       <w:pPr>
         <w:rPr>
           <w:rFonts w:ascii="Open Sans Light" w:hAnsi="Open Sans Light" w:cs="Open Sans Light"/>
+        </w:rPr>
+      </w:pPr>
+      <w:proofErr w:type="spellStart"/>
+      <w:r>
+        <w:rPr>
+          <w:rFonts w:ascii="Open Sans Light" w:hAnsi="Open Sans Light" w:cs="Open Sans Light"/>
+        </w:rPr>
+        <w:t>Pre-condition</w:t>
+      </w:r>
+      <w:proofErr w:type="spellEnd"/>
+      <w:r>
+        <w:rPr>
+          <w:rFonts w:ascii="Open Sans Light" w:hAnsi="Open Sans Light" w:cs="Open Sans Light"/>
+        </w:rPr>
+        <w:t> : N &gt; 1</w:t>
+      </w:r>
+    </w:p>
+    <w:p>
+      <w:pPr>
+        <w:rPr>
+          <w:rFonts w:ascii="Open Sans Light" w:hAnsi="Open Sans Light" w:cs="Open Sans Light"/>
+        </w:rPr>
+      </w:pPr>
+      <w:r>
+        <w:rPr>
+          <w:rFonts w:ascii="Open Sans Light" w:hAnsi="Open Sans Light" w:cs="Open Sans Light"/>
+        </w:rPr>
+        <w:t xml:space="preserve">Invariant : </w:t>
+      </w:r>
+      <w:r>
+        <w:rPr>
+          <w:rFonts w:ascii="Open Sans Light" w:hAnsi="Open Sans Light" w:cs="Open Sans Light"/>
+        </w:rPr>
+        <w:t>k</w:t>
+      </w:r>
+      <w:r>
+        <w:rPr>
+          <w:rFonts w:ascii="Open Sans Light" w:hAnsi="Open Sans Light" w:cs="Open Sans Light"/>
+        </w:rPr>
+        <w:t xml:space="preserve"> valeurs</w:t>
+      </w:r>
+      <w:r>
+        <w:rPr>
+          <w:rFonts w:ascii="Open Sans Light" w:hAnsi="Open Sans Light" w:cs="Open Sans Light"/>
+        </w:rPr>
+        <w:t xml:space="preserve"> de 0</w:t>
+      </w:r>
+      <w:r>
+        <w:rPr>
+          <w:rFonts w:ascii="Open Sans Light" w:hAnsi="Open Sans Light" w:cs="Open Sans Light"/>
+        </w:rPr>
+        <w:t xml:space="preserve"> à N</w:t>
+      </w:r>
+    </w:p>
+    <w:p>
+      <w:pPr>
+        <w:rPr>
+          <w:rFonts w:ascii="Open Sans Light" w:hAnsi="Open Sans Light" w:cs="Open Sans Light"/>
           <w:lang w:val="en-US"/>
         </w:rPr>
       </w:pPr>
+      <w:proofErr w:type="gramStart"/>
       <w:r>
         <w:rPr>
           <w:rFonts w:ascii="Open Sans Light" w:hAnsi="Open Sans Light" w:cs="Open Sans Light"/>
           <w:lang w:val="en-US"/>
         </w:rPr>
-        <w:t>Pre-condition : N &gt; 1</w:t>
-      </w:r>
-    </w:p>
-    <w:p>
-      <w:pPr>
-        <w:rPr>
-          <w:rFonts w:ascii="Open Sans Light" w:hAnsi="Open Sans Light" w:cs="Open Sans Light"/>
-        </w:rPr>
-      </w:pPr>
-      <w:r>
-        <w:rPr>
-          <w:rFonts w:ascii="Open Sans Light" w:hAnsi="Open Sans Light" w:cs="Open Sans Light"/>
-        </w:rPr>
-        <w:t xml:space="preserve">Invariant : </w:t>
-      </w:r>
-      <w:r>
-        <w:rPr>
-          <w:rFonts w:ascii="Open Sans Light" w:hAnsi="Open Sans Light" w:cs="Open Sans Light"/>
-        </w:rPr>
-        <w:t>k</w:t>
-      </w:r>
-      <w:r>
-        <w:rPr>
-          <w:rFonts w:ascii="Open Sans Light" w:hAnsi="Open Sans Light" w:cs="Open Sans Light"/>
-        </w:rPr>
-        <w:t xml:space="preserve"> valeurs</w:t>
-      </w:r>
-      <w:r>
-        <w:rPr>
-          <w:rFonts w:ascii="Open Sans Light" w:hAnsi="Open Sans Light" w:cs="Open Sans Light"/>
-        </w:rPr>
-        <w:t xml:space="preserve"> de 0</w:t>
-      </w:r>
-      <w:r>
-        <w:rPr>
-          <w:rFonts w:ascii="Open Sans Light" w:hAnsi="Open Sans Light" w:cs="Open Sans Light"/>
-        </w:rPr>
-        <w:t xml:space="preserve"> à N</w:t>
-      </w:r>
-    </w:p>
-    <w:p>
-      <w:pPr>
+        <w:t>Variable</w:t>
+      </w:r>
+      <w:r>
         <w:rPr>
           <w:rFonts w:ascii="Open Sans Light" w:hAnsi="Open Sans Light" w:cs="Open Sans Light"/>
           <w:lang w:val="en-US"/>
         </w:rPr>
-      </w:pPr>
+        <w:t>s</w:t>
+      </w:r>
       <w:r>
         <w:rPr>
           <w:rFonts w:ascii="Open Sans Light" w:hAnsi="Open Sans Light" w:cs="Open Sans Light"/>
           <w:lang w:val="en-US"/>
         </w:rPr>
-        <w:t>Variable</w:t>
-      </w:r>
+        <w:t> :</w:t>
+      </w:r>
+      <w:proofErr w:type="gramEnd"/>
       <w:r>
         <w:rPr>
           <w:rFonts w:ascii="Open Sans Light" w:hAnsi="Open Sans Light" w:cs="Open Sans Light"/>
           <w:lang w:val="en-US"/>
         </w:rPr>
-        <w:t>s</w:t>
-      </w:r>
+        <w:t xml:space="preserve"> </w:t>
+      </w:r>
+      <w:proofErr w:type="spellStart"/>
       <w:r>
         <w:rPr>
           <w:rFonts w:ascii="Open Sans Light" w:hAnsi="Open Sans Light" w:cs="Open Sans Light"/>
           <w:lang w:val="en-US"/>
         </w:rPr>
-        <w:t> : pthread[] threads, tableau de threads</w:t>
+        <w:t>pthread</w:t>
+      </w:r>
+      <w:proofErr w:type="spellEnd"/>
+      <w:r>
+        <w:rPr>
+          <w:rFonts w:ascii="Open Sans Light" w:hAnsi="Open Sans Light" w:cs="Open Sans Light"/>
+          <w:lang w:val="en-US"/>
+        </w:rPr>
+        <w:t>[] threads, tableau de threads</w:t>
       </w:r>
     </w:p>
     <w:p>
@@ -3691,6 +4324,8 @@
           <w:rFonts w:ascii="Open Sans Light" w:hAnsi="Open Sans Light" w:cs="Open Sans Light"/>
         </w:rPr>
       </w:pPr>
+      <w:proofErr w:type="spellStart"/>
+      <w:proofErr w:type="gramStart"/>
       <w:r>
         <w:rPr>
           <w:rFonts w:ascii="Open Sans Light" w:hAnsi="Open Sans Light" w:cs="Open Sans Light"/>
@@ -3703,18 +4338,34 @@
         </w:rPr>
         <w:t>oundary</w:t>
       </w:r>
-      <w:r>
-        <w:rPr>
-          <w:rFonts w:ascii="Open Sans Light" w:hAnsi="Open Sans Light" w:cs="Open Sans Light"/>
-        </w:rPr>
-        <w:t>[]</w:t>
-      </w:r>
-      <w:r>
-        <w:rPr>
-          <w:rFonts w:ascii="Open Sans Light" w:hAnsi="Open Sans Light" w:cs="Open Sans Light"/>
-        </w:rPr>
-        <w:t xml:space="preserve"> boundaries</w:t>
-      </w:r>
+      <w:proofErr w:type="spellEnd"/>
+      <w:r>
+        <w:rPr>
+          <w:rFonts w:ascii="Open Sans Light" w:hAnsi="Open Sans Light" w:cs="Open Sans Light"/>
+        </w:rPr>
+        <w:t>[</w:t>
+      </w:r>
+      <w:proofErr w:type="gramEnd"/>
+      <w:r>
+        <w:rPr>
+          <w:rFonts w:ascii="Open Sans Light" w:hAnsi="Open Sans Light" w:cs="Open Sans Light"/>
+        </w:rPr>
+        <w:t>]</w:t>
+      </w:r>
+      <w:r>
+        <w:rPr>
+          <w:rFonts w:ascii="Open Sans Light" w:hAnsi="Open Sans Light" w:cs="Open Sans Light"/>
+        </w:rPr>
+        <w:t xml:space="preserve"> </w:t>
+      </w:r>
+      <w:proofErr w:type="spellStart"/>
+      <w:r>
+        <w:rPr>
+          <w:rFonts w:ascii="Open Sans Light" w:hAnsi="Open Sans Light" w:cs="Open Sans Light"/>
+        </w:rPr>
+        <w:t>boundaries</w:t>
+      </w:r>
+      <w:proofErr w:type="spellEnd"/>
       <w:r>
         <w:rPr>
           <w:rFonts w:ascii="Open Sans Light" w:hAnsi="Open Sans Light" w:cs="Open Sans Light"/>
@@ -3740,20 +4391,72 @@
           <w:rFonts w:ascii="Open Sans Light" w:hAnsi="Open Sans Light" w:cs="Open Sans Light"/>
         </w:rPr>
         <w:tab/>
-        <w:t>version : version dénote la version de l’application ( 0, 1, 2) et prend les valeurs associés i.e le nombre de thread necessaire à chaque version.</w:t>
-      </w:r>
-    </w:p>
-    <w:p>
-      <w:pPr>
-        <w:rPr>
-          <w:rFonts w:ascii="Open Sans Light" w:hAnsi="Open Sans Light" w:cs="Open Sans Light"/>
-        </w:rPr>
-      </w:pPr>
-      <w:r>
-        <w:rPr>
-          <w:rFonts w:ascii="Open Sans Light" w:hAnsi="Open Sans Light" w:cs="Open Sans Light"/>
-        </w:rPr>
-        <w:t>precondition :</w:t>
+        <w:t xml:space="preserve">version : version dénote la version de l’application </w:t>
+      </w:r>
+      <w:proofErr w:type="gramStart"/>
+      <w:r>
+        <w:rPr>
+          <w:rFonts w:ascii="Open Sans Light" w:hAnsi="Open Sans Light" w:cs="Open Sans Light"/>
+        </w:rPr>
+        <w:t>( 0</w:t>
+      </w:r>
+      <w:proofErr w:type="gramEnd"/>
+      <w:r>
+        <w:rPr>
+          <w:rFonts w:ascii="Open Sans Light" w:hAnsi="Open Sans Light" w:cs="Open Sans Light"/>
+        </w:rPr>
+        <w:t xml:space="preserve">, 1, 2) et prend les valeurs associés </w:t>
+      </w:r>
+      <w:proofErr w:type="spellStart"/>
+      <w:r>
+        <w:rPr>
+          <w:rFonts w:ascii="Open Sans Light" w:hAnsi="Open Sans Light" w:cs="Open Sans Light"/>
+        </w:rPr>
+        <w:t>i.e</w:t>
+      </w:r>
+      <w:proofErr w:type="spellEnd"/>
+      <w:r>
+        <w:rPr>
+          <w:rFonts w:ascii="Open Sans Light" w:hAnsi="Open Sans Light" w:cs="Open Sans Light"/>
+        </w:rPr>
+        <w:t xml:space="preserve"> le nombre de thread </w:t>
+      </w:r>
+      <w:proofErr w:type="spellStart"/>
+      <w:r>
+        <w:rPr>
+          <w:rFonts w:ascii="Open Sans Light" w:hAnsi="Open Sans Light" w:cs="Open Sans Light"/>
+        </w:rPr>
+        <w:t>necessaire</w:t>
+      </w:r>
+      <w:proofErr w:type="spellEnd"/>
+      <w:r>
+        <w:rPr>
+          <w:rFonts w:ascii="Open Sans Light" w:hAnsi="Open Sans Light" w:cs="Open Sans Light"/>
+        </w:rPr>
+        <w:t xml:space="preserve"> à chaque version.</w:t>
+      </w:r>
+    </w:p>
+    <w:p>
+      <w:pPr>
+        <w:rPr>
+          <w:rFonts w:ascii="Open Sans Light" w:hAnsi="Open Sans Light" w:cs="Open Sans Light"/>
+        </w:rPr>
+      </w:pPr>
+      <w:proofErr w:type="spellStart"/>
+      <w:proofErr w:type="gramStart"/>
+      <w:r>
+        <w:rPr>
+          <w:rFonts w:ascii="Open Sans Light" w:hAnsi="Open Sans Light" w:cs="Open Sans Light"/>
+        </w:rPr>
+        <w:t>precondition</w:t>
+      </w:r>
+      <w:proofErr w:type="spellEnd"/>
+      <w:proofErr w:type="gramEnd"/>
+      <w:r>
+        <w:rPr>
+          <w:rFonts w:ascii="Open Sans Light" w:hAnsi="Open Sans Light" w:cs="Open Sans Light"/>
+        </w:rPr>
+        <w:t> :</w:t>
       </w:r>
     </w:p>
     <w:p>
@@ -3767,7 +4470,56 @@
           <w:rFonts w:ascii="Open Sans Light" w:hAnsi="Open Sans Light" w:cs="Open Sans Light"/>
         </w:rPr>
         <w:tab/>
-        <w:t>Chaque processus contient des limites de traitements que ça soit un quart de la carte pour le t1 ou toute la carte pour le t0. Nous n’avons pas de limutes de traitements pour le t2</w:t>
+        <w:t xml:space="preserve">Chaque processus contient des limites de traitements que ça soit un quart de la carte pour le t1 ou toute la carte pour le t0. Nous n’avons pas de </w:t>
+      </w:r>
+      <w:proofErr w:type="spellStart"/>
+      <w:r>
+        <w:rPr>
+          <w:rFonts w:ascii="Open Sans Light" w:hAnsi="Open Sans Light" w:cs="Open Sans Light"/>
+        </w:rPr>
+        <w:t>limutes</w:t>
+      </w:r>
+      <w:proofErr w:type="spellEnd"/>
+      <w:r>
+        <w:rPr>
+          <w:rFonts w:ascii="Open Sans Light" w:hAnsi="Open Sans Light" w:cs="Open Sans Light"/>
+        </w:rPr>
+        <w:t xml:space="preserve"> de traitements pour le t2</w:t>
+      </w:r>
+    </w:p>
+    <w:p>
+      <w:pPr>
+        <w:rPr>
+          <w:rFonts w:ascii="Consolas" w:hAnsi="Consolas" w:cs="Consolas"/>
+        </w:rPr>
+      </w:pPr>
+      <w:proofErr w:type="spellStart"/>
+      <w:r>
+        <w:rPr>
+          <w:rFonts w:ascii="Consolas" w:hAnsi="Consolas" w:cs="Consolas"/>
+        </w:rPr>
+        <w:t>create_</w:t>
+      </w:r>
+      <w:proofErr w:type="gramStart"/>
+      <w:r>
+        <w:rPr>
+          <w:rFonts w:ascii="Consolas" w:hAnsi="Consolas" w:cs="Consolas"/>
+        </w:rPr>
+        <w:t>boundaries</w:t>
+      </w:r>
+      <w:proofErr w:type="spellEnd"/>
+      <w:r>
+        <w:rPr>
+          <w:rFonts w:ascii="Consolas" w:hAnsi="Consolas" w:cs="Consolas"/>
+        </w:rPr>
+        <w:t>(</w:t>
+      </w:r>
+      <w:proofErr w:type="gramEnd"/>
+      <w:r>
+        <w:rPr>
+          <w:rFonts w:ascii="Consolas" w:hAnsi="Consolas" w:cs="Consolas"/>
+        </w:rPr>
+        <w:t>) ;</w:t>
       </w:r>
     </w:p>
     <w:p>
@@ -3777,33 +4529,43 @@
           <w:lang w:val="en-US"/>
         </w:rPr>
       </w:pPr>
+      <w:proofErr w:type="gramStart"/>
       <w:r>
         <w:rPr>
           <w:rFonts w:ascii="Consolas" w:hAnsi="Consolas" w:cs="Consolas"/>
           <w:lang w:val="en-US"/>
         </w:rPr>
-        <w:t>create_boundaries() ;</w:t>
-      </w:r>
-    </w:p>
-    <w:p>
-      <w:pPr>
+        <w:t>for</w:t>
+      </w:r>
+      <w:proofErr w:type="gramEnd"/>
+      <w:r>
         <w:rPr>
           <w:rFonts w:ascii="Consolas" w:hAnsi="Consolas" w:cs="Consolas"/>
           <w:lang w:val="en-US"/>
         </w:rPr>
-      </w:pPr>
+        <w:t xml:space="preserve"> k </w:t>
+      </w:r>
+      <w:proofErr w:type="spellStart"/>
       <w:r>
         <w:rPr>
           <w:rFonts w:ascii="Consolas" w:hAnsi="Consolas" w:cs="Consolas"/>
           <w:lang w:val="en-US"/>
         </w:rPr>
-        <w:t xml:space="preserve">for k allant de 0 a </w:t>
-      </w:r>
+        <w:t>allant</w:t>
+      </w:r>
+      <w:proofErr w:type="spellEnd"/>
       <w:r>
         <w:rPr>
           <w:rFonts w:ascii="Consolas" w:hAnsi="Consolas" w:cs="Consolas"/>
           <w:lang w:val="en-US"/>
         </w:rPr>
+        <w:t xml:space="preserve"> de 0 a </w:t>
+      </w:r>
+      <w:r>
+        <w:rPr>
+          <w:rFonts w:ascii="Consolas" w:hAnsi="Consolas" w:cs="Consolas"/>
+          <w:lang w:val="en-US"/>
+        </w:rPr>
         <w:t>version</w:t>
       </w:r>
       <w:r>
@@ -3827,23 +4589,69 @@
           <w:lang w:val="en-US"/>
         </w:rPr>
         <w:tab/>
-        <w:t>create_thread(boundaries[k]);</w:t>
-      </w:r>
-    </w:p>
-    <w:p>
-      <w:pPr>
+      </w:r>
+      <w:proofErr w:type="spellStart"/>
+      <w:r>
         <w:rPr>
           <w:rFonts w:ascii="Consolas" w:hAnsi="Consolas" w:cs="Consolas"/>
           <w:lang w:val="en-US"/>
         </w:rPr>
-      </w:pPr>
+        <w:t>create_</w:t>
+      </w:r>
+      <w:proofErr w:type="gramStart"/>
       <w:r>
         <w:rPr>
           <w:rFonts w:ascii="Consolas" w:hAnsi="Consolas" w:cs="Consolas"/>
           <w:lang w:val="en-US"/>
         </w:rPr>
+        <w:t>thread</w:t>
+      </w:r>
+      <w:proofErr w:type="spellEnd"/>
+      <w:r>
+        <w:rPr>
+          <w:rFonts w:ascii="Consolas" w:hAnsi="Consolas" w:cs="Consolas"/>
+          <w:lang w:val="en-US"/>
+        </w:rPr>
+        <w:t>(</w:t>
+      </w:r>
+      <w:proofErr w:type="gramEnd"/>
+      <w:r>
+        <w:rPr>
+          <w:rFonts w:ascii="Consolas" w:hAnsi="Consolas" w:cs="Consolas"/>
+          <w:lang w:val="en-US"/>
+        </w:rPr>
+        <w:t>boundaries[k]);</w:t>
+      </w:r>
+    </w:p>
+    <w:p>
+      <w:pPr>
+        <w:rPr>
+          <w:rFonts w:ascii="Consolas" w:hAnsi="Consolas" w:cs="Consolas"/>
+          <w:lang w:val="en-US"/>
+        </w:rPr>
+      </w:pPr>
+      <w:r>
+        <w:rPr>
+          <w:rFonts w:ascii="Consolas" w:hAnsi="Consolas" w:cs="Consolas"/>
+          <w:lang w:val="en-US"/>
+        </w:rPr>
         <w:tab/>
-        <w:t>join(thread</w:t>
+      </w:r>
+      <w:proofErr w:type="gramStart"/>
+      <w:r>
+        <w:rPr>
+          <w:rFonts w:ascii="Consolas" w:hAnsi="Consolas" w:cs="Consolas"/>
+          <w:lang w:val="en-US"/>
+        </w:rPr>
+        <w:t>join(</w:t>
+      </w:r>
+      <w:proofErr w:type="gramEnd"/>
+      <w:r>
+        <w:rPr>
+          <w:rFonts w:ascii="Consolas" w:hAnsi="Consolas" w:cs="Consolas"/>
+          <w:lang w:val="en-US"/>
+        </w:rPr>
+        <w:t>thread</w:t>
       </w:r>
       <w:r>
         <w:rPr>
@@ -3881,6 +4689,7 @@
           <w:lang w:val="en-US"/>
         </w:rPr>
       </w:pPr>
+      <w:proofErr w:type="gramStart"/>
       <w:r>
         <w:rPr>
           <w:rFonts w:ascii="Consolas" w:hAnsi="Consolas" w:cs="Open Sans Light"/>
@@ -3888,6 +4697,7 @@
         </w:rPr>
         <w:t>end</w:t>
       </w:r>
+      <w:proofErr w:type="gramEnd"/>
     </w:p>
     <w:p>
       <w:pPr>
@@ -4071,7 +4881,7 @@
               </wp:anchor>
             </w:drawing>
           </mc:Choice>
-          <mc:Fallback xmlns:cx="http://schemas.microsoft.com/office/drawing/2014/chartex" xmlns:cx1="http://schemas.microsoft.com/office/drawing/2015/9/8/chartex" xmlns:cx2="http://schemas.microsoft.com/office/drawing/2015/10/21/chartex" xmlns:w16se="http://schemas.microsoft.com/office/word/2015/wordml/symex">
+          <mc:Fallback xmlns:w16se="http://schemas.microsoft.com/office/word/2015/wordml/symex" xmlns:cx2="http://schemas.microsoft.com/office/drawing/2015/10/21/chartex" xmlns:cx1="http://schemas.microsoft.com/office/drawing/2015/9/8/chartex" xmlns:cx="http://schemas.microsoft.com/office/drawing/2014/chartex">
             <w:pict>
               <v:line w14:anchorId="11F4BC02" id="Straight Connector 8" o:spid="_x0000_s1026" style="position:absolute;flip:y;z-index:251670528;visibility:visible;mso-wrap-style:square;mso-wrap-distance-left:9pt;mso-wrap-distance-top:0;mso-wrap-distance-right:9pt;mso-wrap-distance-bottom:0;mso-position-horizontal:left;mso-position-horizontal-relative:margin;mso-position-vertical:absolute;mso-position-vertical-relative:text" from="0,3.8pt" to="484.6pt,4.45pt" o:gfxdata="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" strokecolor="#8870ff" strokeweight="1.5pt">
                 <v:stroke joinstyle="miter"/>
@@ -4138,11 +4948,19 @@
           <w:rFonts w:ascii="Open Sans Light" w:hAnsi="Open Sans Light" w:cs="Open Sans Light"/>
         </w:rPr>
       </w:pPr>
-      <w:r>
-        <w:rPr>
-          <w:rFonts w:ascii="Open Sans Light" w:hAnsi="Open Sans Light" w:cs="Open Sans Light"/>
-        </w:rPr>
-        <w:t>Pré-condition : Il y a une personne qui est disponible</w:t>
+      <w:proofErr w:type="spellStart"/>
+      <w:r>
+        <w:rPr>
+          <w:rFonts w:ascii="Open Sans Light" w:hAnsi="Open Sans Light" w:cs="Open Sans Light"/>
+        </w:rPr>
+        <w:t>Pré-condition</w:t>
+      </w:r>
+      <w:proofErr w:type="spellEnd"/>
+      <w:r>
+        <w:rPr>
+          <w:rFonts w:ascii="Open Sans Light" w:hAnsi="Open Sans Light" w:cs="Open Sans Light"/>
+        </w:rPr>
+        <w:t> : Il y a une personne qui est disponible</w:t>
       </w:r>
     </w:p>
     <w:p>
@@ -4156,7 +4974,21 @@
         <w:rPr>
           <w:rFonts w:ascii="Open Sans Light" w:hAnsi="Open Sans Light" w:cs="Open Sans Light"/>
         </w:rPr>
-        <w:t>Variables : person * population, liste des personnes sur la grille</w:t>
+        <w:t xml:space="preserve">Variables : </w:t>
+      </w:r>
+      <w:proofErr w:type="spellStart"/>
+      <w:r>
+        <w:rPr>
+          <w:rFonts w:ascii="Open Sans Light" w:hAnsi="Open Sans Light" w:cs="Open Sans Light"/>
+        </w:rPr>
+        <w:t>person</w:t>
+      </w:r>
+      <w:proofErr w:type="spellEnd"/>
+      <w:r>
+        <w:rPr>
+          <w:rFonts w:ascii="Open Sans Light" w:hAnsi="Open Sans Light" w:cs="Open Sans Light"/>
+        </w:rPr>
+        <w:t xml:space="preserve"> * population, liste des personnes sur la grille</w:t>
       </w:r>
     </w:p>
     <w:p>
@@ -4177,13 +5009,35 @@
           <w:rFonts w:ascii="Open Sans Light" w:hAnsi="Open Sans Light" w:cs="Open Sans Light"/>
         </w:rPr>
         <w:tab/>
-        <w:t xml:space="preserve">int nbpeople </w:t>
-      </w:r>
-      <w:r>
-        <w:rPr>
-          <w:rFonts w:ascii="Open Sans Light" w:hAnsi="Open Sans Light" w:cs="Open Sans Light"/>
-        </w:rPr>
-        <w:t>, nombre de personnes sur la grille</w:t>
+        <w:t xml:space="preserve">int </w:t>
+      </w:r>
+      <w:proofErr w:type="spellStart"/>
+      <w:proofErr w:type="gramStart"/>
+      <w:r>
+        <w:rPr>
+          <w:rFonts w:ascii="Open Sans Light" w:hAnsi="Open Sans Light" w:cs="Open Sans Light"/>
+        </w:rPr>
+        <w:t>nbpeople</w:t>
+      </w:r>
+      <w:proofErr w:type="spellEnd"/>
+      <w:r>
+        <w:rPr>
+          <w:rFonts w:ascii="Open Sans Light" w:hAnsi="Open Sans Light" w:cs="Open Sans Light"/>
+        </w:rPr>
+        <w:t xml:space="preserve"> </w:t>
+      </w:r>
+      <w:r>
+        <w:rPr>
+          <w:rFonts w:ascii="Open Sans Light" w:hAnsi="Open Sans Light" w:cs="Open Sans Light"/>
+        </w:rPr>
+        <w:t>,</w:t>
+      </w:r>
+      <w:proofErr w:type="gramEnd"/>
+      <w:r>
+        <w:rPr>
+          <w:rFonts w:ascii="Open Sans Light" w:hAnsi="Open Sans Light" w:cs="Open Sans Light"/>
+        </w:rPr>
+        <w:t xml:space="preserve"> nombre de personnes sur la grille</w:t>
       </w:r>
     </w:p>
     <w:p>
@@ -4203,12 +5057,26 @@
         <w:rPr>
           <w:rFonts w:ascii="Open Sans" w:hAnsi="Open Sans" w:cs="Open Sans"/>
         </w:rPr>
-        <w:t xml:space="preserve">En vertu de la post condition du déplacement qui est qu’on doit automatiquement se déplacer à gauche  et que la position finale où s’arrête le processus est à gauche, alors il existe un chemin C tq pour tout </w:t>
-      </w:r>
+        <w:t xml:space="preserve">En vertu de la post condition du déplacement qui est qu’on doit automatiquement se déplacer à gauche  et que la position finale où s’arrête le processus est à gauche, alors il existe un chemin C </w:t>
+      </w:r>
+      <w:proofErr w:type="spellStart"/>
       <w:r>
         <w:rPr>
           <w:rFonts w:ascii="Open Sans" w:hAnsi="Open Sans" w:cs="Open Sans"/>
         </w:rPr>
+        <w:t>tq</w:t>
+      </w:r>
+      <w:proofErr w:type="spellEnd"/>
+      <w:r>
+        <w:rPr>
+          <w:rFonts w:ascii="Open Sans" w:hAnsi="Open Sans" w:cs="Open Sans"/>
+        </w:rPr>
+        <w:t xml:space="preserve"> pour tout </w:t>
+      </w:r>
+      <w:r>
+        <w:rPr>
+          <w:rFonts w:ascii="Open Sans" w:hAnsi="Open Sans" w:cs="Open Sans"/>
+        </w:rPr>
         <w:t>processus p , p prend C et peut finir.</w:t>
       </w:r>
     </w:p>
@@ -4219,16 +5087,24 @@
           <w:rFonts w:ascii="Consolas" w:hAnsi="Consolas" w:cs="Open Sans Light"/>
         </w:rPr>
       </w:pPr>
+      <w:proofErr w:type="gramStart"/>
       <w:r>
         <w:rPr>
           <w:rFonts w:ascii="Consolas" w:hAnsi="Consolas" w:cs="Open Sans Light"/>
         </w:rPr>
-        <w:t xml:space="preserve">tant qu’il y a des </w:t>
-      </w:r>
+        <w:t>tant</w:t>
+      </w:r>
+      <w:proofErr w:type="gramEnd"/>
       <w:r>
         <w:rPr>
           <w:rFonts w:ascii="Consolas" w:hAnsi="Consolas" w:cs="Open Sans Light"/>
         </w:rPr>
+        <w:t xml:space="preserve"> qu’il y a des </w:t>
+      </w:r>
+      <w:r>
+        <w:rPr>
+          <w:rFonts w:ascii="Consolas" w:hAnsi="Consolas" w:cs="Open Sans Light"/>
+        </w:rPr>
         <w:t>personnes</w:t>
       </w:r>
       <w:r>
@@ -4241,84 +5117,134 @@
     <w:p>
       <w:pPr>
         <w:ind w:left="360"/>
-        <w:rPr>
-          <w:rFonts w:ascii="Consolas" w:hAnsi="Consolas" w:cs="Open Sans Light"/>
-        </w:rPr>
-      </w:pPr>
-      <w:r>
-        <w:rPr>
-          <w:rFonts w:ascii="Consolas" w:hAnsi="Consolas" w:cs="Open Sans Light"/>
-        </w:rPr>
-        <w:tab/>
-      </w:r>
-      <w:r>
-        <w:rPr>
-          <w:rFonts w:ascii="Consolas" w:hAnsi="Consolas" w:cs="Open Sans Light"/>
-        </w:rPr>
-        <w:tab/>
-      </w:r>
-      <w:r>
         <w:rPr>
           <w:rFonts w:ascii="Consolas" w:hAnsi="Consolas" w:cs="Open Sans Light"/>
           <w:lang w:val="en-US"/>
         </w:rPr>
-        <w:t>execute_thread_movement(</w:t>
-      </w:r>
+      </w:pPr>
+      <w:r>
+        <w:rPr>
+          <w:rFonts w:ascii="Consolas" w:hAnsi="Consolas" w:cs="Open Sans Light"/>
+        </w:rPr>
+        <w:tab/>
+      </w:r>
+      <w:r>
+        <w:rPr>
+          <w:rFonts w:ascii="Consolas" w:hAnsi="Consolas" w:cs="Open Sans Light"/>
+        </w:rPr>
+        <w:tab/>
+      </w:r>
+      <w:proofErr w:type="spellStart"/>
       <w:r>
         <w:rPr>
           <w:rFonts w:ascii="Consolas" w:hAnsi="Consolas" w:cs="Open Sans Light"/>
           <w:lang w:val="en-US"/>
         </w:rPr>
-        <w:t>P</w:t>
-      </w:r>
+        <w:t>execute_thread_</w:t>
+      </w:r>
+      <w:proofErr w:type="gramStart"/>
       <w:r>
         <w:rPr>
           <w:rFonts w:ascii="Consolas" w:hAnsi="Consolas" w:cs="Open Sans Light"/>
           <w:lang w:val="en-US"/>
         </w:rPr>
-        <w:t>) ;</w:t>
-      </w:r>
+        <w:t>movement</w:t>
+      </w:r>
+      <w:proofErr w:type="spellEnd"/>
       <w:r>
         <w:rPr>
           <w:rFonts w:ascii="Consolas" w:hAnsi="Consolas" w:cs="Open Sans Light"/>
           <w:lang w:val="en-US"/>
         </w:rPr>
-        <w:tab/>
-      </w:r>
+        <w:t>(</w:t>
+      </w:r>
+      <w:proofErr w:type="gramEnd"/>
       <w:r>
         <w:rPr>
           <w:rFonts w:ascii="Consolas" w:hAnsi="Consolas" w:cs="Open Sans Light"/>
           <w:lang w:val="en-US"/>
         </w:rPr>
+        <w:t>P</w:t>
+      </w:r>
+      <w:r>
+        <w:rPr>
+          <w:rFonts w:ascii="Consolas" w:hAnsi="Consolas" w:cs="Open Sans Light"/>
+          <w:lang w:val="en-US"/>
+        </w:rPr>
+        <w:t>) ;</w:t>
+      </w:r>
+      <w:r>
+        <w:rPr>
+          <w:rFonts w:ascii="Consolas" w:hAnsi="Consolas" w:cs="Open Sans Light"/>
+          <w:lang w:val="en-US"/>
+        </w:rPr>
         <w:tab/>
       </w:r>
+      <w:r>
+        <w:rPr>
+          <w:rFonts w:ascii="Consolas" w:hAnsi="Consolas" w:cs="Open Sans Light"/>
+          <w:lang w:val="en-US"/>
+        </w:rPr>
+        <w:tab/>
+      </w:r>
     </w:p>
     <w:p>
       <w:pPr>
         <w:ind w:left="360"/>
         <w:rPr>
           <w:rFonts w:ascii="Consolas" w:hAnsi="Consolas" w:cs="Open Sans Light"/>
-        </w:rPr>
-      </w:pPr>
+          <w:lang w:val="en-US"/>
+        </w:rPr>
+      </w:pPr>
+      <w:proofErr w:type="gramStart"/>
       <w:r>
         <w:rPr>
           <w:rFonts w:ascii="Consolas" w:hAnsi="Consolas" w:cs="Open Sans Light"/>
+          <w:lang w:val="en-US"/>
         </w:rPr>
         <w:t>end</w:t>
       </w:r>
+      <w:proofErr w:type="gramEnd"/>
     </w:p>
     <w:p>
       <w:pPr>
         <w:ind w:left="360"/>
         <w:rPr>
           <w:rFonts w:ascii="Consolas" w:hAnsi="Consolas" w:cs="Open Sans Light"/>
-        </w:rPr>
-      </w:pPr>
+          <w:lang w:val="en-US"/>
+        </w:rPr>
+      </w:pPr>
+      <w:proofErr w:type="spellStart"/>
       <w:r>
         <w:rPr>
           <w:rFonts w:ascii="Consolas" w:hAnsi="Consolas" w:cs="Open Sans Light"/>
-        </w:rPr>
-        <w:t>terminate_program() ;</w:t>
+          <w:lang w:val="en-US"/>
+        </w:rPr>
+        <w:t>terminate_</w:t>
+      </w:r>
+      <w:proofErr w:type="gramStart"/>
+      <w:r>
+        <w:rPr>
+          <w:rFonts w:ascii="Consolas" w:hAnsi="Consolas" w:cs="Open Sans Light"/>
+          <w:lang w:val="en-US"/>
+        </w:rPr>
+        <w:t>program</w:t>
+      </w:r>
+      <w:proofErr w:type="spellEnd"/>
+      <w:r>
+        <w:rPr>
+          <w:rFonts w:ascii="Consolas" w:hAnsi="Consolas" w:cs="Open Sans Light"/>
+          <w:lang w:val="en-US"/>
+        </w:rPr>
+        <w:t>(</w:t>
+      </w:r>
+      <w:proofErr w:type="gramEnd"/>
+      <w:r>
+        <w:rPr>
+          <w:rFonts w:ascii="Consolas" w:hAnsi="Consolas" w:cs="Open Sans Light"/>
+          <w:lang w:val="en-US"/>
+        </w:rPr>
+        <w:t>) ;</w:t>
       </w:r>
     </w:p>
     <w:p>
@@ -4326,6 +5252,16 @@
         <w:ind w:left="360"/>
         <w:rPr>
           <w:rFonts w:ascii="Consolas" w:hAnsi="Consolas" w:cs="Open Sans Light"/>
+          <w:lang w:val="en-US"/>
+        </w:rPr>
+      </w:pPr>
+    </w:p>
+    <w:p>
+      <w:pPr>
+        <w:ind w:left="360"/>
+        <w:rPr>
+          <w:rFonts w:ascii="Consolas" w:hAnsi="Consolas" w:cs="Open Sans Light"/>
+          <w:lang w:val="en-US"/>
         </w:rPr>
       </w:pPr>
     </w:p>
@@ -4338,6 +5274,1094 @@
         </w:numPr>
         <w:rPr>
           <w:rFonts w:ascii="Open Sans Light" w:hAnsi="Open Sans Light" w:cs="Open Sans Light"/>
+          <w:color w:val="8873FF"/>
+          <w:sz w:val="40"/>
+          <w:szCs w:val="40"/>
+        </w:rPr>
+      </w:pPr>
+      <w:r>
+        <w:rPr>
+          <w:rFonts w:ascii="Open Sans Light" w:hAnsi="Open Sans Light" w:cs="Open Sans Light"/>
+          <w:noProof/>
+          <w:color w:val="8870FF"/>
+          <w:sz w:val="40"/>
+          <w:lang w:eastAsia="fr-FR"/>
+        </w:rPr>
+        <w:lastRenderedPageBreak/>
+        <mc:AlternateContent>
+          <mc:Choice Requires="wps">
+            <w:drawing>
+              <wp:anchor distT="0" distB="0" distL="114300" distR="114300" simplePos="0" relativeHeight="251689984" behindDoc="0" locked="0" layoutInCell="1" allowOverlap="1" wp14:anchorId="2695F2A8" wp14:editId="618ADC1D">
+                <wp:simplePos x="0" y="0"/>
+                <wp:positionH relativeFrom="margin">
+                  <wp:align>left</wp:align>
+                </wp:positionH>
+                <wp:positionV relativeFrom="paragraph">
+                  <wp:posOffset>435527</wp:posOffset>
+                </wp:positionV>
+                <wp:extent cx="6154309" cy="7951"/>
+                <wp:effectExtent l="0" t="0" r="37465" b="30480"/>
+                <wp:wrapNone/>
+                <wp:docPr id="20" name="Straight Connector 20"/>
+                <wp:cNvGraphicFramePr/>
+                <a:graphic xmlns:a="http://schemas.openxmlformats.org/drawingml/2006/main">
+                  <a:graphicData uri="http://schemas.microsoft.com/office/word/2010/wordprocessingShape">
+                    <wps:wsp>
+                      <wps:cNvCnPr/>
+                      <wps:spPr>
+                        <a:xfrm flipV="1">
+                          <a:off x="0" y="0"/>
+                          <a:ext cx="6154309" cy="7951"/>
+                        </a:xfrm>
+                        <a:prstGeom prst="line">
+                          <a:avLst/>
+                        </a:prstGeom>
+                        <a:ln w="19050">
+                          <a:solidFill>
+                            <a:srgbClr val="8870FF"/>
+                          </a:solidFill>
+                        </a:ln>
+                      </wps:spPr>
+                      <wps:style>
+                        <a:lnRef idx="1">
+                          <a:schemeClr val="accent1"/>
+                        </a:lnRef>
+                        <a:fillRef idx="0">
+                          <a:schemeClr val="accent1"/>
+                        </a:fillRef>
+                        <a:effectRef idx="0">
+                          <a:schemeClr val="accent1"/>
+                        </a:effectRef>
+                        <a:fontRef idx="minor">
+                          <a:schemeClr val="tx1"/>
+                        </a:fontRef>
+                      </wps:style>
+                      <wps:bodyPr/>
+                    </wps:wsp>
+                  </a:graphicData>
+                </a:graphic>
+              </wp:anchor>
+            </w:drawing>
+          </mc:Choice>
+          <mc:Fallback>
+            <w:pict>
+              <v:line w14:anchorId="0E1F8537" id="Straight Connector 20" o:spid="_x0000_s1026" style="position:absolute;flip:y;z-index:251689984;visibility:visible;mso-wrap-style:square;mso-wrap-distance-left:9pt;mso-wrap-distance-top:0;mso-wrap-distance-right:9pt;mso-wrap-distance-bottom:0;mso-position-horizontal:left;mso-position-horizontal-relative:margin;mso-position-vertical:absolute;mso-position-vertical-relative:text" from="0,34.3pt" to="484.6pt,34.95pt" o:gfxdata="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" strokecolor="#8870ff" strokeweight="1.5pt">
+                <v:stroke joinstyle="miter"/>
+                <w10:wrap anchorx="margin"/>
+              </v:line>
+            </w:pict>
+          </mc:Fallback>
+        </mc:AlternateContent>
+      </w:r>
+      <w:r>
+        <w:rPr>
+          <w:noProof/>
+          <w:lang w:eastAsia="fr-FR"/>
+        </w:rPr>
+        <mc:AlternateContent>
+          <mc:Choice Requires="wps">
+            <w:drawing>
+              <wp:anchor distT="0" distB="0" distL="114300" distR="114300" simplePos="0" relativeHeight="251674624" behindDoc="0" locked="0" layoutInCell="1" allowOverlap="1" wp14:anchorId="272B3082" wp14:editId="3EF0BB40">
+                <wp:simplePos x="0" y="0"/>
+                <wp:positionH relativeFrom="column">
+                  <wp:posOffset>-1709131</wp:posOffset>
+                </wp:positionH>
+                <wp:positionV relativeFrom="paragraph">
+                  <wp:posOffset>2932942</wp:posOffset>
+                </wp:positionV>
+                <wp:extent cx="3286664" cy="319178"/>
+                <wp:effectExtent l="0" t="0" r="0" b="0"/>
+                <wp:wrapNone/>
+                <wp:docPr id="12" name="Rectangle 12"/>
+                <wp:cNvGraphicFramePr/>
+                <a:graphic xmlns:a="http://schemas.openxmlformats.org/drawingml/2006/main">
+                  <a:graphicData uri="http://schemas.microsoft.com/office/word/2010/wordprocessingShape">
+                    <wps:wsp>
+                      <wps:cNvSpPr/>
+                      <wps:spPr>
+                        <a:xfrm rot="16200000">
+                          <a:off x="0" y="0"/>
+                          <a:ext cx="3286664" cy="319178"/>
+                        </a:xfrm>
+                        <a:prstGeom prst="rect">
+                          <a:avLst/>
+                        </a:prstGeom>
+                        <a:noFill/>
+                        <a:ln>
+                          <a:noFill/>
+                        </a:ln>
+                      </wps:spPr>
+                      <wps:style>
+                        <a:lnRef idx="2">
+                          <a:schemeClr val="accent1">
+                            <a:shade val="50000"/>
+                          </a:schemeClr>
+                        </a:lnRef>
+                        <a:fillRef idx="1">
+                          <a:schemeClr val="accent1"/>
+                        </a:fillRef>
+                        <a:effectRef idx="0">
+                          <a:schemeClr val="accent1"/>
+                        </a:effectRef>
+                        <a:fontRef idx="minor">
+                          <a:schemeClr val="lt1"/>
+                        </a:fontRef>
+                      </wps:style>
+                      <wps:txbx>
+                        <w:txbxContent>
+                          <w:p>
+                            <w:pPr>
+                              <w:jc w:val="center"/>
+                              <w:rPr>
+                                <w:rFonts w:ascii="Open Sans Light" w:hAnsi="Open Sans Light" w:cs="Open Sans Light"/>
+                                <w:color w:val="808080" w:themeColor="background1" w:themeShade="80"/>
+                              </w:rPr>
+                            </w:pPr>
+                            <w:r>
+                              <w:rPr>
+                                <w:rFonts w:ascii="Open Sans Light" w:hAnsi="Open Sans Light" w:cs="Open Sans Light"/>
+                                <w:color w:val="808080" w:themeColor="background1" w:themeShade="80"/>
+                              </w:rPr>
+                              <w:t>Temps (ms)</w:t>
+                            </w:r>
+                          </w:p>
+                        </w:txbxContent>
+                      </wps:txbx>
+                      <wps:bodyPr rot="0" spcFirstLastPara="0" vertOverflow="overflow" horzOverflow="overflow" vert="horz" wrap="square" lIns="91440" tIns="45720" rIns="91440" bIns="45720" numCol="1" spcCol="0" rtlCol="0" fromWordArt="0" anchor="ctr" anchorCtr="0" forceAA="0" compatLnSpc="1">
+                        <a:prstTxWarp prst="textNoShape">
+                          <a:avLst/>
+                        </a:prstTxWarp>
+                        <a:noAutofit/>
+                      </wps:bodyPr>
+                    </wps:wsp>
+                  </a:graphicData>
+                </a:graphic>
+              </wp:anchor>
+            </w:drawing>
+          </mc:Choice>
+          <mc:Fallback>
+            <w:pict>
+              <v:rect w14:anchorId="272B3082" id="Rectangle 12" o:spid="_x0000_s1029" style="position:absolute;left:0;text-align:left;margin-left:-134.6pt;margin-top:230.95pt;width:258.8pt;height:25.15pt;rotation:-90;z-index:251674624;visibility:visible;mso-wrap-style:square;mso-wrap-distance-left:9pt;mso-wrap-distance-top:0;mso-wrap-distance-right:9pt;mso-wrap-distance-bottom:0;mso-position-horizontal:absolute;mso-position-horizontal-relative:text;mso-position-vertical:absolute;mso-position-vertical-relative:text;v-text-anchor:middle" o:gfxdata="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" filled="f" stroked="f" strokeweight="1pt">
+                <v:textbox>
+                  <w:txbxContent>
+                    <w:p>
+                      <w:pPr>
+                        <w:jc w:val="center"/>
+                        <w:rPr>
+                          <w:rFonts w:ascii="Open Sans Light" w:hAnsi="Open Sans Light" w:cs="Open Sans Light"/>
+                          <w:color w:val="808080" w:themeColor="background1" w:themeShade="80"/>
+                        </w:rPr>
+                      </w:pPr>
+                      <w:r>
+                        <w:rPr>
+                          <w:rFonts w:ascii="Open Sans Light" w:hAnsi="Open Sans Light" w:cs="Open Sans Light"/>
+                          <w:color w:val="808080" w:themeColor="background1" w:themeShade="80"/>
+                        </w:rPr>
+                        <w:t>Temps (ms)</w:t>
+                      </w:r>
+                    </w:p>
+                  </w:txbxContent>
+                </v:textbox>
+              </v:rect>
+            </w:pict>
+          </mc:Fallback>
+        </mc:AlternateContent>
+      </w:r>
+      <w:r>
+        <w:rPr>
+          <w:noProof/>
+          <w:lang w:eastAsia="fr-FR"/>
+        </w:rPr>
+        <mc:AlternateContent>
+          <mc:Choice Requires="wps">
+            <w:drawing>
+              <wp:anchor distT="0" distB="0" distL="114300" distR="114300" simplePos="0" relativeHeight="251676672" behindDoc="0" locked="0" layoutInCell="1" allowOverlap="1" wp14:anchorId="344C5FCA" wp14:editId="7103A48B">
+                <wp:simplePos x="0" y="0"/>
+                <wp:positionH relativeFrom="margin">
+                  <wp:align>center</wp:align>
+                </wp:positionH>
+                <wp:positionV relativeFrom="paragraph">
+                  <wp:posOffset>5370443</wp:posOffset>
+                </wp:positionV>
+                <wp:extent cx="3286664" cy="319178"/>
+                <wp:effectExtent l="0" t="0" r="9525" b="5080"/>
+                <wp:wrapNone/>
+                <wp:docPr id="13" name="Rectangle 13"/>
+                <wp:cNvGraphicFramePr/>
+                <a:graphic xmlns:a="http://schemas.openxmlformats.org/drawingml/2006/main">
+                  <a:graphicData uri="http://schemas.microsoft.com/office/word/2010/wordprocessingShape">
+                    <wps:wsp>
+                      <wps:cNvSpPr/>
+                      <wps:spPr>
+                        <a:xfrm>
+                          <a:off x="0" y="0"/>
+                          <a:ext cx="3286664" cy="319178"/>
+                        </a:xfrm>
+                        <a:prstGeom prst="rect">
+                          <a:avLst/>
+                        </a:prstGeom>
+                        <a:ln>
+                          <a:noFill/>
+                        </a:ln>
+                      </wps:spPr>
+                      <wps:style>
+                        <a:lnRef idx="2">
+                          <a:schemeClr val="accent5"/>
+                        </a:lnRef>
+                        <a:fillRef idx="1">
+                          <a:schemeClr val="lt1"/>
+                        </a:fillRef>
+                        <a:effectRef idx="0">
+                          <a:schemeClr val="accent5"/>
+                        </a:effectRef>
+                        <a:fontRef idx="minor">
+                          <a:schemeClr val="dk1"/>
+                        </a:fontRef>
+                      </wps:style>
+                      <wps:txbx>
+                        <w:txbxContent>
+                          <w:p>
+                            <w:pPr>
+                              <w:jc w:val="center"/>
+                              <w:rPr>
+                                <w:rFonts w:ascii="Open Sans Light" w:hAnsi="Open Sans Light"/>
+                                <w:color w:val="808080" w:themeColor="background1" w:themeShade="80"/>
+                              </w:rPr>
+                            </w:pPr>
+                            <w:r>
+                              <w:rPr>
+                                <w:rFonts w:ascii="Open Sans Light" w:hAnsi="Open Sans Light"/>
+                                <w:color w:val="808080" w:themeColor="background1" w:themeShade="80"/>
+                              </w:rPr>
+                              <w:t>Nombre de personnes</w:t>
+                            </w:r>
+                            <w:r>
+                              <w:rPr>
+                                <w:rFonts w:ascii="Open Sans Light" w:hAnsi="Open Sans Light"/>
+                                <w:color w:val="808080" w:themeColor="background1" w:themeShade="80"/>
+                              </w:rPr>
+                              <w:t xml:space="preserve"> (en personnes)</w:t>
+                            </w:r>
+                          </w:p>
+                        </w:txbxContent>
+                      </wps:txbx>
+                      <wps:bodyPr rot="0" spcFirstLastPara="0" vertOverflow="overflow" horzOverflow="overflow" vert="horz" wrap="square" lIns="91440" tIns="45720" rIns="91440" bIns="45720" numCol="1" spcCol="0" rtlCol="0" fromWordArt="0" anchor="ctr" anchorCtr="0" forceAA="0" compatLnSpc="1">
+                        <a:prstTxWarp prst="textNoShape">
+                          <a:avLst/>
+                        </a:prstTxWarp>
+                        <a:noAutofit/>
+                      </wps:bodyPr>
+                    </wps:wsp>
+                  </a:graphicData>
+                </a:graphic>
+              </wp:anchor>
+            </w:drawing>
+          </mc:Choice>
+          <mc:Fallback>
+            <w:pict>
+              <v:rect w14:anchorId="344C5FCA" id="Rectangle 13" o:spid="_x0000_s1030" style="position:absolute;left:0;text-align:left;margin-left:0;margin-top:422.85pt;width:258.8pt;height:25.15pt;z-index:251676672;visibility:visible;mso-wrap-style:square;mso-wrap-distance-left:9pt;mso-wrap-distance-top:0;mso-wrap-distance-right:9pt;mso-wrap-distance-bottom:0;mso-position-horizontal:center;mso-position-horizontal-relative:margin;mso-position-vertical:absolute;mso-position-vertical-relative:text;v-text-anchor:middle" o:gfxdata="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" fillcolor="white [3201]" stroked="f" strokeweight="1pt">
+                <v:textbox>
+                  <w:txbxContent>
+                    <w:p>
+                      <w:pPr>
+                        <w:jc w:val="center"/>
+                        <w:rPr>
+                          <w:rFonts w:ascii="Open Sans Light" w:hAnsi="Open Sans Light"/>
+                          <w:color w:val="808080" w:themeColor="background1" w:themeShade="80"/>
+                        </w:rPr>
+                      </w:pPr>
+                      <w:r>
+                        <w:rPr>
+                          <w:rFonts w:ascii="Open Sans Light" w:hAnsi="Open Sans Light"/>
+                          <w:color w:val="808080" w:themeColor="background1" w:themeShade="80"/>
+                        </w:rPr>
+                        <w:t>Nombre de personnes</w:t>
+                      </w:r>
+                      <w:r>
+                        <w:rPr>
+                          <w:rFonts w:ascii="Open Sans Light" w:hAnsi="Open Sans Light"/>
+                          <w:color w:val="808080" w:themeColor="background1" w:themeShade="80"/>
+                        </w:rPr>
+                        <w:t xml:space="preserve"> (en personnes)</w:t>
+                      </w:r>
+                    </w:p>
+                  </w:txbxContent>
+                </v:textbox>
+                <w10:wrap anchorx="margin"/>
+              </v:rect>
+            </w:pict>
+          </mc:Fallback>
+        </mc:AlternateContent>
+      </w:r>
+      <w:r>
+        <w:rPr>
+          <w:noProof/>
+          <w:lang w:eastAsia="fr-FR"/>
+        </w:rPr>
+        <w:drawing>
+          <wp:anchor distT="0" distB="0" distL="114300" distR="114300" simplePos="0" relativeHeight="251673600" behindDoc="1" locked="0" layoutInCell="1" allowOverlap="1" wp14:anchorId="2C476A14" wp14:editId="4ABD4BF8">
+            <wp:simplePos x="0" y="0"/>
+            <wp:positionH relativeFrom="margin">
+              <wp:align>center</wp:align>
+            </wp:positionH>
+            <wp:positionV relativeFrom="paragraph">
+              <wp:posOffset>375920</wp:posOffset>
+            </wp:positionV>
+            <wp:extent cx="7050405" cy="5287645"/>
+            <wp:effectExtent l="0" t="0" r="0" b="8255"/>
+            <wp:wrapTight wrapText="bothSides">
+              <wp:wrapPolygon edited="0">
+                <wp:start x="0" y="0"/>
+                <wp:lineTo x="0" y="21556"/>
+                <wp:lineTo x="21536" y="21556"/>
+                <wp:lineTo x="21536" y="0"/>
+                <wp:lineTo x="0" y="0"/>
+              </wp:wrapPolygon>
+            </wp:wrapTight>
+            <wp:docPr id="11" name="Picture 11"/>
+            <wp:cNvGraphicFramePr>
+              <a:graphicFrameLocks xmlns:a="http://schemas.openxmlformats.org/drawingml/2006/main" noChangeAspect="1"/>
+            </wp:cNvGraphicFramePr>
+            <a:graphic xmlns:a="http://schemas.openxmlformats.org/drawingml/2006/main">
+              <a:graphicData uri="http://schemas.openxmlformats.org/drawingml/2006/picture">
+                <pic:pic xmlns:pic="http://schemas.openxmlformats.org/drawingml/2006/picture">
+                  <pic:nvPicPr>
+                    <pic:cNvPr id="11" name="graph.jpg"/>
+                    <pic:cNvPicPr/>
+                  </pic:nvPicPr>
+                  <pic:blipFill>
+                    <a:blip r:embed="rId7">
+                      <a:extLst>
+                        <a:ext uri="{28A0092B-C50C-407E-A947-70E740481C1C}">
+                          <a14:useLocalDpi xmlns:a14="http://schemas.microsoft.com/office/drawing/2010/main" val="0"/>
+                        </a:ext>
+                      </a:extLst>
+                    </a:blip>
+                    <a:stretch>
+                      <a:fillRect/>
+                    </a:stretch>
+                  </pic:blipFill>
+                  <pic:spPr>
+                    <a:xfrm>
+                      <a:off x="0" y="0"/>
+                      <a:ext cx="7050405" cy="5287645"/>
+                    </a:xfrm>
+                    <a:prstGeom prst="rect">
+                      <a:avLst/>
+                    </a:prstGeom>
+                  </pic:spPr>
+                </pic:pic>
+              </a:graphicData>
+            </a:graphic>
+            <wp14:sizeRelH relativeFrom="margin">
+              <wp14:pctWidth>0</wp14:pctWidth>
+            </wp14:sizeRelH>
+            <wp14:sizeRelV relativeFrom="margin">
+              <wp14:pctHeight>0</wp14:pctHeight>
+            </wp14:sizeRelV>
+          </wp:anchor>
+        </w:drawing>
+      </w:r>
+      <w:r>
+        <w:rPr>
+          <w:rFonts w:ascii="Open Sans Light" w:hAnsi="Open Sans Light" w:cs="Open Sans Light"/>
+          <w:color w:val="8873FF"/>
+          <w:sz w:val="40"/>
+          <w:szCs w:val="40"/>
+        </w:rPr>
+        <w:t xml:space="preserve">Comparaison des </w:t>
+      </w:r>
+      <w:r>
+        <w:rPr>
+          <w:rFonts w:ascii="Open Sans Light" w:hAnsi="Open Sans Light" w:cs="Open Sans Light"/>
+          <w:color w:val="8873FF"/>
+          <w:sz w:val="40"/>
+          <w:szCs w:val="40"/>
+        </w:rPr>
+        <w:t>scé</w:t>
+      </w:r>
+      <w:r>
+        <w:rPr>
+          <w:rFonts w:ascii="Open Sans Light" w:hAnsi="Open Sans Light" w:cs="Open Sans Light"/>
+          <w:color w:val="8873FF"/>
+          <w:sz w:val="40"/>
+          <w:szCs w:val="40"/>
+        </w:rPr>
+        <w:t>narios</w:t>
+      </w:r>
+    </w:p>
+    <w:p>
+      <w:pPr>
+        <w:ind w:left="360"/>
+        <w:rPr>
+          <w:rFonts w:ascii="Open Sans" w:hAnsi="Open Sans" w:cs="Open Sans"/>
+        </w:rPr>
+      </w:pPr>
+      <w:r>
+        <w:rPr>
+          <w:rFonts w:ascii="Open Sans" w:hAnsi="Open Sans" w:cs="Open Sans"/>
+        </w:rPr>
+        <w:t xml:space="preserve">Légende: </w:t>
+      </w:r>
+    </w:p>
+    <w:p>
+      <w:pPr>
+        <w:ind w:left="360"/>
+        <w:rPr>
+          <w:rFonts w:ascii="Open Sans" w:hAnsi="Open Sans" w:cs="Open Sans"/>
+        </w:rPr>
+      </w:pPr>
+      <w:r>
+        <w:rPr>
+          <w:rFonts w:ascii="Consolas" w:hAnsi="Consolas" w:cs="Open Sans Light"/>
+          <w:noProof/>
+          <w:lang w:eastAsia="fr-FR"/>
+        </w:rPr>
+        <mc:AlternateContent>
+          <mc:Choice Requires="wps">
+            <w:drawing>
+              <wp:anchor distT="0" distB="0" distL="114300" distR="114300" simplePos="0" relativeHeight="251677696" behindDoc="0" locked="0" layoutInCell="1" allowOverlap="1" wp14:anchorId="5C4580C1" wp14:editId="7169426E">
+                <wp:simplePos x="0" y="0"/>
+                <wp:positionH relativeFrom="margin">
+                  <wp:align>left</wp:align>
+                </wp:positionH>
+                <wp:positionV relativeFrom="paragraph">
+                  <wp:posOffset>26035</wp:posOffset>
+                </wp:positionV>
+                <wp:extent cx="684000" cy="0"/>
+                <wp:effectExtent l="0" t="19050" r="40005" b="38100"/>
+                <wp:wrapNone/>
+                <wp:docPr id="14" name="Straight Connector 14"/>
+                <wp:cNvGraphicFramePr/>
+                <a:graphic xmlns:a="http://schemas.openxmlformats.org/drawingml/2006/main">
+                  <a:graphicData uri="http://schemas.microsoft.com/office/word/2010/wordprocessingShape">
+                    <wps:wsp>
+                      <wps:cNvCnPr/>
+                      <wps:spPr>
+                        <a:xfrm flipV="1">
+                          <a:off x="0" y="0"/>
+                          <a:ext cx="684000" cy="0"/>
+                        </a:xfrm>
+                        <a:prstGeom prst="line">
+                          <a:avLst/>
+                        </a:prstGeom>
+                        <a:ln w="57150">
+                          <a:solidFill>
+                            <a:srgbClr val="0070C0"/>
+                          </a:solidFill>
+                        </a:ln>
+                      </wps:spPr>
+                      <wps:style>
+                        <a:lnRef idx="1">
+                          <a:schemeClr val="accent1"/>
+                        </a:lnRef>
+                        <a:fillRef idx="0">
+                          <a:schemeClr val="accent1"/>
+                        </a:fillRef>
+                        <a:effectRef idx="0">
+                          <a:schemeClr val="accent1"/>
+                        </a:effectRef>
+                        <a:fontRef idx="minor">
+                          <a:schemeClr val="tx1"/>
+                        </a:fontRef>
+                      </wps:style>
+                      <wps:bodyPr/>
+                    </wps:wsp>
+                  </a:graphicData>
+                </a:graphic>
+                <wp14:sizeRelH relativeFrom="margin">
+                  <wp14:pctWidth>0</wp14:pctWidth>
+                </wp14:sizeRelH>
+                <wp14:sizeRelV relativeFrom="margin">
+                  <wp14:pctHeight>0</wp14:pctHeight>
+                </wp14:sizeRelV>
+              </wp:anchor>
+            </w:drawing>
+          </mc:Choice>
+          <mc:Fallback>
+            <w:pict>
+              <v:line w14:anchorId="314C8FCB" id="Straight Connector 14" o:spid="_x0000_s1026" style="position:absolute;flip:y;z-index:251677696;visibility:visible;mso-wrap-style:square;mso-width-percent:0;mso-height-percent:0;mso-wrap-distance-left:9pt;mso-wrap-distance-top:0;mso-wrap-distance-right:9pt;mso-wrap-distance-bottom:0;mso-position-horizontal:left;mso-position-horizontal-relative:margin;mso-position-vertical:absolute;mso-position-vertical-relative:text;mso-width-percent:0;mso-height-percent:0;mso-width-relative:margin;mso-height-relative:margin" from="0,2.05pt" to="53.85pt,2.05pt" o:gfxdata="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" strokecolor="#0070c0" strokeweight="4.5pt">
+                <v:stroke joinstyle="miter"/>
+                <w10:wrap anchorx="margin"/>
+              </v:line>
+            </w:pict>
+          </mc:Fallback>
+        </mc:AlternateContent>
+      </w:r>
+      <w:r>
+        <w:rPr>
+          <w:rFonts w:ascii="Consolas" w:hAnsi="Consolas" w:cs="Open Sans Light"/>
+        </w:rPr>
+        <w:tab/>
+        <w:t xml:space="preserve">   </w:t>
+      </w:r>
+      <w:r>
+        <w:rPr>
+          <w:rFonts w:ascii="Open Sans" w:hAnsi="Open Sans" w:cs="Open Sans"/>
+        </w:rPr>
+        <w:t>Temps utilisateur pour –t0</w:t>
+      </w:r>
+    </w:p>
+    <w:p>
+      <w:pPr>
+        <w:ind w:firstLine="708"/>
+        <w:rPr>
+          <w:rFonts w:ascii="Open Sans" w:hAnsi="Open Sans" w:cs="Open Sans"/>
+        </w:rPr>
+      </w:pPr>
+      <w:r>
+        <w:rPr>
+          <w:rFonts w:ascii="Open Sans" w:hAnsi="Open Sans" w:cs="Open Sans"/>
+          <w:noProof/>
+          <w:lang w:eastAsia="fr-FR"/>
+        </w:rPr>
+        <mc:AlternateContent>
+          <mc:Choice Requires="wps">
+            <w:drawing>
+              <wp:anchor distT="0" distB="0" distL="114300" distR="114300" simplePos="0" relativeHeight="251679744" behindDoc="0" locked="0" layoutInCell="1" allowOverlap="1" wp14:anchorId="31DB1DE3" wp14:editId="3E164AFB">
+                <wp:simplePos x="0" y="0"/>
+                <wp:positionH relativeFrom="margin">
+                  <wp:align>left</wp:align>
+                </wp:positionH>
+                <wp:positionV relativeFrom="paragraph">
+                  <wp:posOffset>22778</wp:posOffset>
+                </wp:positionV>
+                <wp:extent cx="684000" cy="0"/>
+                <wp:effectExtent l="0" t="19050" r="40005" b="38100"/>
+                <wp:wrapNone/>
+                <wp:docPr id="15" name="Straight Connector 15"/>
+                <wp:cNvGraphicFramePr/>
+                <a:graphic xmlns:a="http://schemas.openxmlformats.org/drawingml/2006/main">
+                  <a:graphicData uri="http://schemas.microsoft.com/office/word/2010/wordprocessingShape">
+                    <wps:wsp>
+                      <wps:cNvCnPr/>
+                      <wps:spPr>
+                        <a:xfrm flipV="1">
+                          <a:off x="0" y="0"/>
+                          <a:ext cx="684000" cy="0"/>
+                        </a:xfrm>
+                        <a:prstGeom prst="line">
+                          <a:avLst/>
+                        </a:prstGeom>
+                        <a:ln w="57150">
+                          <a:solidFill>
+                            <a:srgbClr val="FF0000"/>
+                          </a:solidFill>
+                        </a:ln>
+                      </wps:spPr>
+                      <wps:style>
+                        <a:lnRef idx="1">
+                          <a:schemeClr val="accent1"/>
+                        </a:lnRef>
+                        <a:fillRef idx="0">
+                          <a:schemeClr val="accent1"/>
+                        </a:fillRef>
+                        <a:effectRef idx="0">
+                          <a:schemeClr val="accent1"/>
+                        </a:effectRef>
+                        <a:fontRef idx="minor">
+                          <a:schemeClr val="tx1"/>
+                        </a:fontRef>
+                      </wps:style>
+                      <wps:bodyPr/>
+                    </wps:wsp>
+                  </a:graphicData>
+                </a:graphic>
+                <wp14:sizeRelH relativeFrom="margin">
+                  <wp14:pctWidth>0</wp14:pctWidth>
+                </wp14:sizeRelH>
+                <wp14:sizeRelV relativeFrom="margin">
+                  <wp14:pctHeight>0</wp14:pctHeight>
+                </wp14:sizeRelV>
+              </wp:anchor>
+            </w:drawing>
+          </mc:Choice>
+          <mc:Fallback>
+            <w:pict>
+              <v:line w14:anchorId="5E7C9370" id="Straight Connector 15" o:spid="_x0000_s1026" style="position:absolute;flip:y;z-index:251679744;visibility:visible;mso-wrap-style:square;mso-width-percent:0;mso-height-percent:0;mso-wrap-distance-left:9pt;mso-wrap-distance-top:0;mso-wrap-distance-right:9pt;mso-wrap-distance-bottom:0;mso-position-horizontal:left;mso-position-horizontal-relative:margin;mso-position-vertical:absolute;mso-position-vertical-relative:text;mso-width-percent:0;mso-height-percent:0;mso-width-relative:margin;mso-height-relative:margin" from="0,1.8pt" to="53.85pt,1.8pt" o:gfxdata="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" strokecolor="red" strokeweight="4.5pt">
+                <v:stroke joinstyle="miter"/>
+                <w10:wrap anchorx="margin"/>
+              </v:line>
+            </w:pict>
+          </mc:Fallback>
+        </mc:AlternateContent>
+      </w:r>
+      <w:r>
+        <w:rPr>
+          <w:rFonts w:ascii="Open Sans" w:hAnsi="Open Sans" w:cs="Open Sans"/>
+        </w:rPr>
+        <w:t xml:space="preserve">  </w:t>
+      </w:r>
+      <w:r>
+        <w:rPr>
+          <w:rFonts w:ascii="Open Sans" w:hAnsi="Open Sans" w:cs="Open Sans"/>
+        </w:rPr>
+        <w:t xml:space="preserve">   </w:t>
+      </w:r>
+      <w:r>
+        <w:rPr>
+          <w:rFonts w:ascii="Open Sans" w:hAnsi="Open Sans" w:cs="Open Sans"/>
+        </w:rPr>
+        <w:t xml:space="preserve"> </w:t>
+      </w:r>
+      <w:r>
+        <w:rPr>
+          <w:rFonts w:ascii="Open Sans" w:hAnsi="Open Sans" w:cs="Open Sans"/>
+        </w:rPr>
+        <w:t xml:space="preserve"> </w:t>
+      </w:r>
+      <w:r>
+        <w:rPr>
+          <w:rFonts w:ascii="Open Sans" w:hAnsi="Open Sans" w:cs="Open Sans"/>
+        </w:rPr>
+        <w:t>Temps CPU pour –t0</w:t>
+      </w:r>
+    </w:p>
+    <w:p>
+      <w:pPr>
+        <w:ind w:left="708"/>
+        <w:rPr>
+          <w:rFonts w:ascii="Open Sans" w:hAnsi="Open Sans" w:cs="Open Sans"/>
+        </w:rPr>
+      </w:pPr>
+      <w:r>
+        <w:rPr>
+          <w:rFonts w:ascii="Open Sans" w:hAnsi="Open Sans" w:cs="Open Sans"/>
+          <w:noProof/>
+          <w:lang w:eastAsia="fr-FR"/>
+        </w:rPr>
+        <mc:AlternateContent>
+          <mc:Choice Requires="wps">
+            <w:drawing>
+              <wp:anchor distT="0" distB="0" distL="114300" distR="114300" simplePos="0" relativeHeight="251681792" behindDoc="0" locked="0" layoutInCell="1" allowOverlap="1" wp14:anchorId="78475DE4" wp14:editId="64E9E472">
+                <wp:simplePos x="0" y="0"/>
+                <wp:positionH relativeFrom="margin">
+                  <wp:align>left</wp:align>
+                </wp:positionH>
+                <wp:positionV relativeFrom="paragraph">
+                  <wp:posOffset>24048</wp:posOffset>
+                </wp:positionV>
+                <wp:extent cx="684000" cy="0"/>
+                <wp:effectExtent l="0" t="19050" r="40005" b="38100"/>
+                <wp:wrapNone/>
+                <wp:docPr id="16" name="Straight Connector 16"/>
+                <wp:cNvGraphicFramePr/>
+                <a:graphic xmlns:a="http://schemas.openxmlformats.org/drawingml/2006/main">
+                  <a:graphicData uri="http://schemas.microsoft.com/office/word/2010/wordprocessingShape">
+                    <wps:wsp>
+                      <wps:cNvCnPr/>
+                      <wps:spPr>
+                        <a:xfrm flipV="1">
+                          <a:off x="0" y="0"/>
+                          <a:ext cx="684000" cy="0"/>
+                        </a:xfrm>
+                        <a:prstGeom prst="line">
+                          <a:avLst/>
+                        </a:prstGeom>
+                        <a:ln w="57150">
+                          <a:solidFill>
+                            <a:srgbClr val="FFFF00"/>
+                          </a:solidFill>
+                        </a:ln>
+                      </wps:spPr>
+                      <wps:style>
+                        <a:lnRef idx="1">
+                          <a:schemeClr val="accent1"/>
+                        </a:lnRef>
+                        <a:fillRef idx="0">
+                          <a:schemeClr val="accent1"/>
+                        </a:fillRef>
+                        <a:effectRef idx="0">
+                          <a:schemeClr val="accent1"/>
+                        </a:effectRef>
+                        <a:fontRef idx="minor">
+                          <a:schemeClr val="tx1"/>
+                        </a:fontRef>
+                      </wps:style>
+                      <wps:bodyPr/>
+                    </wps:wsp>
+                  </a:graphicData>
+                </a:graphic>
+                <wp14:sizeRelH relativeFrom="margin">
+                  <wp14:pctWidth>0</wp14:pctWidth>
+                </wp14:sizeRelH>
+                <wp14:sizeRelV relativeFrom="margin">
+                  <wp14:pctHeight>0</wp14:pctHeight>
+                </wp14:sizeRelV>
+              </wp:anchor>
+            </w:drawing>
+          </mc:Choice>
+          <mc:Fallback>
+            <w:pict>
+              <v:line w14:anchorId="7648A4CC" id="Straight Connector 16" o:spid="_x0000_s1026" style="position:absolute;flip:y;z-index:251681792;visibility:visible;mso-wrap-style:square;mso-width-percent:0;mso-height-percent:0;mso-wrap-distance-left:9pt;mso-wrap-distance-top:0;mso-wrap-distance-right:9pt;mso-wrap-distance-bottom:0;mso-position-horizontal:left;mso-position-horizontal-relative:margin;mso-position-vertical:absolute;mso-position-vertical-relative:text;mso-width-percent:0;mso-height-percent:0;mso-width-relative:margin;mso-height-relative:margin" from="0,1.9pt" to="53.85pt,1.9pt" o:gfxdata="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" strokecolor="yellow" strokeweight="4.5pt">
+                <v:stroke joinstyle="miter"/>
+                <w10:wrap anchorx="margin"/>
+              </v:line>
+            </w:pict>
+          </mc:Fallback>
+        </mc:AlternateContent>
+      </w:r>
+      <w:r>
+        <w:rPr>
+          <w:rFonts w:ascii="Open Sans" w:hAnsi="Open Sans" w:cs="Open Sans"/>
+        </w:rPr>
+        <w:t xml:space="preserve">   </w:t>
+      </w:r>
+      <w:r>
+        <w:rPr>
+          <w:rFonts w:ascii="Open Sans" w:hAnsi="Open Sans" w:cs="Open Sans"/>
+        </w:rPr>
+        <w:t xml:space="preserve">    </w:t>
+      </w:r>
+      <w:r>
+        <w:rPr>
+          <w:rFonts w:ascii="Open Sans" w:hAnsi="Open Sans" w:cs="Open Sans"/>
+        </w:rPr>
+        <w:t>Temps utilisateur pour –t1</w:t>
+      </w:r>
+    </w:p>
+    <w:p>
+      <w:pPr>
+        <w:ind w:left="708"/>
+        <w:rPr>
+          <w:rFonts w:ascii="Open Sans" w:hAnsi="Open Sans" w:cs="Open Sans"/>
+        </w:rPr>
+      </w:pPr>
+      <w:r>
+        <w:rPr>
+          <w:rFonts w:ascii="Open Sans" w:hAnsi="Open Sans" w:cs="Open Sans"/>
+          <w:noProof/>
+          <w:lang w:eastAsia="fr-FR"/>
+        </w:rPr>
+        <mc:AlternateContent>
+          <mc:Choice Requires="wps">
+            <w:drawing>
+              <wp:anchor distT="0" distB="0" distL="114300" distR="114300" simplePos="0" relativeHeight="251683840" behindDoc="0" locked="0" layoutInCell="1" allowOverlap="1" wp14:anchorId="5420D7B2" wp14:editId="0AFFBB35">
+                <wp:simplePos x="0" y="0"/>
+                <wp:positionH relativeFrom="margin">
+                  <wp:align>left</wp:align>
+                </wp:positionH>
+                <wp:positionV relativeFrom="paragraph">
+                  <wp:posOffset>29845</wp:posOffset>
+                </wp:positionV>
+                <wp:extent cx="684000" cy="0"/>
+                <wp:effectExtent l="0" t="19050" r="40005" b="38100"/>
+                <wp:wrapNone/>
+                <wp:docPr id="17" name="Straight Connector 17"/>
+                <wp:cNvGraphicFramePr/>
+                <a:graphic xmlns:a="http://schemas.openxmlformats.org/drawingml/2006/main">
+                  <a:graphicData uri="http://schemas.microsoft.com/office/word/2010/wordprocessingShape">
+                    <wps:wsp>
+                      <wps:cNvCnPr/>
+                      <wps:spPr>
+                        <a:xfrm flipV="1">
+                          <a:off x="0" y="0"/>
+                          <a:ext cx="684000" cy="0"/>
+                        </a:xfrm>
+                        <a:prstGeom prst="line">
+                          <a:avLst/>
+                        </a:prstGeom>
+                        <a:ln w="57150">
+                          <a:solidFill>
+                            <a:schemeClr val="accent6"/>
+                          </a:solidFill>
+                        </a:ln>
+                      </wps:spPr>
+                      <wps:style>
+                        <a:lnRef idx="1">
+                          <a:schemeClr val="accent1"/>
+                        </a:lnRef>
+                        <a:fillRef idx="0">
+                          <a:schemeClr val="accent1"/>
+                        </a:fillRef>
+                        <a:effectRef idx="0">
+                          <a:schemeClr val="accent1"/>
+                        </a:effectRef>
+                        <a:fontRef idx="minor">
+                          <a:schemeClr val="tx1"/>
+                        </a:fontRef>
+                      </wps:style>
+                      <wps:bodyPr/>
+                    </wps:wsp>
+                  </a:graphicData>
+                </a:graphic>
+                <wp14:sizeRelH relativeFrom="margin">
+                  <wp14:pctWidth>0</wp14:pctWidth>
+                </wp14:sizeRelH>
+                <wp14:sizeRelV relativeFrom="margin">
+                  <wp14:pctHeight>0</wp14:pctHeight>
+                </wp14:sizeRelV>
+              </wp:anchor>
+            </w:drawing>
+          </mc:Choice>
+          <mc:Fallback>
+            <w:pict>
+              <v:line w14:anchorId="6EF82217" id="Straight Connector 17" o:spid="_x0000_s1026" style="position:absolute;flip:y;z-index:251683840;visibility:visible;mso-wrap-style:square;mso-width-percent:0;mso-height-percent:0;mso-wrap-distance-left:9pt;mso-wrap-distance-top:0;mso-wrap-distance-right:9pt;mso-wrap-distance-bottom:0;mso-position-horizontal:left;mso-position-horizontal-relative:margin;mso-position-vertical:absolute;mso-position-vertical-relative:text;mso-width-percent:0;mso-height-percent:0;mso-width-relative:margin;mso-height-relative:margin" from="0,2.35pt" to="53.85pt,2.35pt" o:gfxdata="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" strokecolor="#70ad47 [3209]" strokeweight="4.5pt">
+                <v:stroke joinstyle="miter"/>
+                <w10:wrap anchorx="margin"/>
+              </v:line>
+            </w:pict>
+          </mc:Fallback>
+        </mc:AlternateContent>
+      </w:r>
+      <w:r>
+        <w:rPr>
+          <w:rFonts w:ascii="Open Sans" w:hAnsi="Open Sans" w:cs="Open Sans"/>
+        </w:rPr>
+        <w:t xml:space="preserve">   </w:t>
+      </w:r>
+      <w:r>
+        <w:rPr>
+          <w:rFonts w:ascii="Open Sans" w:hAnsi="Open Sans" w:cs="Open Sans"/>
+        </w:rPr>
+        <w:t xml:space="preserve">    </w:t>
+      </w:r>
+      <w:r>
+        <w:rPr>
+          <w:rFonts w:ascii="Open Sans" w:hAnsi="Open Sans" w:cs="Open Sans"/>
+        </w:rPr>
+        <w:t>Temps CPU pour –t1</w:t>
+      </w:r>
+    </w:p>
+    <w:p>
+      <w:pPr>
+        <w:ind w:firstLine="708"/>
+        <w:rPr>
+          <w:rFonts w:ascii="Open Sans" w:hAnsi="Open Sans" w:cs="Open Sans"/>
+        </w:rPr>
+      </w:pPr>
+      <w:r>
+        <w:rPr>
+          <w:rFonts w:ascii="Open Sans" w:hAnsi="Open Sans" w:cs="Open Sans"/>
+          <w:noProof/>
+          <w:lang w:eastAsia="fr-FR"/>
+        </w:rPr>
+        <mc:AlternateContent>
+          <mc:Choice Requires="wps">
+            <w:drawing>
+              <wp:anchor distT="0" distB="0" distL="114300" distR="114300" simplePos="0" relativeHeight="251685888" behindDoc="0" locked="0" layoutInCell="1" allowOverlap="1" wp14:anchorId="686901A2" wp14:editId="1F709BF7">
+                <wp:simplePos x="0" y="0"/>
+                <wp:positionH relativeFrom="margin">
+                  <wp:align>left</wp:align>
+                </wp:positionH>
+                <wp:positionV relativeFrom="paragraph">
+                  <wp:posOffset>25953</wp:posOffset>
+                </wp:positionV>
+                <wp:extent cx="684000" cy="0"/>
+                <wp:effectExtent l="0" t="19050" r="40005" b="38100"/>
+                <wp:wrapNone/>
+                <wp:docPr id="18" name="Straight Connector 18"/>
+                <wp:cNvGraphicFramePr/>
+                <a:graphic xmlns:a="http://schemas.openxmlformats.org/drawingml/2006/main">
+                  <a:graphicData uri="http://schemas.microsoft.com/office/word/2010/wordprocessingShape">
+                    <wps:wsp>
+                      <wps:cNvCnPr/>
+                      <wps:spPr>
+                        <a:xfrm flipV="1">
+                          <a:off x="0" y="0"/>
+                          <a:ext cx="684000" cy="0"/>
+                        </a:xfrm>
+                        <a:prstGeom prst="line">
+                          <a:avLst/>
+                        </a:prstGeom>
+                        <a:ln w="57150">
+                          <a:solidFill>
+                            <a:schemeClr val="tx1"/>
+                          </a:solidFill>
+                        </a:ln>
+                      </wps:spPr>
+                      <wps:style>
+                        <a:lnRef idx="1">
+                          <a:schemeClr val="accent1"/>
+                        </a:lnRef>
+                        <a:fillRef idx="0">
+                          <a:schemeClr val="accent1"/>
+                        </a:fillRef>
+                        <a:effectRef idx="0">
+                          <a:schemeClr val="accent1"/>
+                        </a:effectRef>
+                        <a:fontRef idx="minor">
+                          <a:schemeClr val="tx1"/>
+                        </a:fontRef>
+                      </wps:style>
+                      <wps:bodyPr/>
+                    </wps:wsp>
+                  </a:graphicData>
+                </a:graphic>
+                <wp14:sizeRelH relativeFrom="margin">
+                  <wp14:pctWidth>0</wp14:pctWidth>
+                </wp14:sizeRelH>
+                <wp14:sizeRelV relativeFrom="margin">
+                  <wp14:pctHeight>0</wp14:pctHeight>
+                </wp14:sizeRelV>
+              </wp:anchor>
+            </w:drawing>
+          </mc:Choice>
+          <mc:Fallback>
+            <w:pict>
+              <v:line w14:anchorId="31C4CFD4" id="Straight Connector 18" o:spid="_x0000_s1026" style="position:absolute;flip:y;z-index:251685888;visibility:visible;mso-wrap-style:square;mso-width-percent:0;mso-height-percent:0;mso-wrap-distance-left:9pt;mso-wrap-distance-top:0;mso-wrap-distance-right:9pt;mso-wrap-distance-bottom:0;mso-position-horizontal:left;mso-position-horizontal-relative:margin;mso-position-vertical:absolute;mso-position-vertical-relative:text;mso-width-percent:0;mso-height-percent:0;mso-width-relative:margin;mso-height-relative:margin" from="0,2.05pt" to="53.85pt,2.05pt" o:gfxdata="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" strokecolor="black [3213]" strokeweight="4.5pt">
+                <v:stroke joinstyle="miter"/>
+                <w10:wrap anchorx="margin"/>
+              </v:line>
+            </w:pict>
+          </mc:Fallback>
+        </mc:AlternateContent>
+      </w:r>
+      <w:r>
+        <w:rPr>
+          <w:rFonts w:ascii="Open Sans" w:hAnsi="Open Sans" w:cs="Open Sans"/>
+        </w:rPr>
+        <w:t xml:space="preserve">   </w:t>
+      </w:r>
+      <w:r>
+        <w:rPr>
+          <w:rFonts w:ascii="Open Sans" w:hAnsi="Open Sans" w:cs="Open Sans"/>
+        </w:rPr>
+        <w:t xml:space="preserve">    </w:t>
+      </w:r>
+      <w:r>
+        <w:rPr>
+          <w:rFonts w:ascii="Open Sans" w:hAnsi="Open Sans" w:cs="Open Sans"/>
+        </w:rPr>
+        <w:t>Temps utilisateur pour –t2</w:t>
+      </w:r>
+    </w:p>
+    <w:p>
+      <w:pPr>
+        <w:ind w:firstLine="708"/>
+        <w:rPr>
+          <w:rFonts w:ascii="Open Sans" w:hAnsi="Open Sans" w:cs="Open Sans"/>
+        </w:rPr>
+      </w:pPr>
+      <w:r>
+        <w:rPr>
+          <w:rFonts w:ascii="Open Sans" w:hAnsi="Open Sans" w:cs="Open Sans"/>
+          <w:noProof/>
+          <w:lang w:eastAsia="fr-FR"/>
+        </w:rPr>
+        <mc:AlternateContent>
+          <mc:Choice Requires="wps">
+            <w:drawing>
+              <wp:anchor distT="0" distB="0" distL="114300" distR="114300" simplePos="0" relativeHeight="251687936" behindDoc="0" locked="0" layoutInCell="1" allowOverlap="1" wp14:anchorId="230D6A17" wp14:editId="54ABBD42">
+                <wp:simplePos x="0" y="0"/>
+                <wp:positionH relativeFrom="margin">
+                  <wp:align>left</wp:align>
+                </wp:positionH>
+                <wp:positionV relativeFrom="paragraph">
+                  <wp:posOffset>27223</wp:posOffset>
+                </wp:positionV>
+                <wp:extent cx="684000" cy="0"/>
+                <wp:effectExtent l="0" t="19050" r="40005" b="38100"/>
+                <wp:wrapNone/>
+                <wp:docPr id="19" name="Straight Connector 19"/>
+                <wp:cNvGraphicFramePr/>
+                <a:graphic xmlns:a="http://schemas.openxmlformats.org/drawingml/2006/main">
+                  <a:graphicData uri="http://schemas.microsoft.com/office/word/2010/wordprocessingShape">
+                    <wps:wsp>
+                      <wps:cNvCnPr/>
+                      <wps:spPr>
+                        <a:xfrm flipV="1">
+                          <a:off x="0" y="0"/>
+                          <a:ext cx="684000" cy="0"/>
+                        </a:xfrm>
+                        <a:prstGeom prst="line">
+                          <a:avLst/>
+                        </a:prstGeom>
+                        <a:ln w="57150">
+                          <a:solidFill>
+                            <a:srgbClr val="7030A0"/>
+                          </a:solidFill>
+                        </a:ln>
+                      </wps:spPr>
+                      <wps:style>
+                        <a:lnRef idx="1">
+                          <a:schemeClr val="accent1"/>
+                        </a:lnRef>
+                        <a:fillRef idx="0">
+                          <a:schemeClr val="accent1"/>
+                        </a:fillRef>
+                        <a:effectRef idx="0">
+                          <a:schemeClr val="accent1"/>
+                        </a:effectRef>
+                        <a:fontRef idx="minor">
+                          <a:schemeClr val="tx1"/>
+                        </a:fontRef>
+                      </wps:style>
+                      <wps:bodyPr/>
+                    </wps:wsp>
+                  </a:graphicData>
+                </a:graphic>
+                <wp14:sizeRelH relativeFrom="margin">
+                  <wp14:pctWidth>0</wp14:pctWidth>
+                </wp14:sizeRelH>
+                <wp14:sizeRelV relativeFrom="margin">
+                  <wp14:pctHeight>0</wp14:pctHeight>
+                </wp14:sizeRelV>
+              </wp:anchor>
+            </w:drawing>
+          </mc:Choice>
+          <mc:Fallback>
+            <w:pict>
+              <v:line w14:anchorId="65536BFF" id="Straight Connector 19" o:spid="_x0000_s1026" style="position:absolute;flip:y;z-index:251687936;visibility:visible;mso-wrap-style:square;mso-width-percent:0;mso-height-percent:0;mso-wrap-distance-left:9pt;mso-wrap-distance-top:0;mso-wrap-distance-right:9pt;mso-wrap-distance-bottom:0;mso-position-horizontal:left;mso-position-horizontal-relative:margin;mso-position-vertical:absolute;mso-position-vertical-relative:text;mso-width-percent:0;mso-height-percent:0;mso-width-relative:margin;mso-height-relative:margin" from="0,2.15pt" to="53.85pt,2.15pt" o:gfxdata="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" strokecolor="#7030a0" strokeweight="4.5pt">
+                <v:stroke joinstyle="miter"/>
+                <w10:wrap anchorx="margin"/>
+              </v:line>
+            </w:pict>
+          </mc:Fallback>
+        </mc:AlternateContent>
+      </w:r>
+      <w:r>
+        <w:rPr>
+          <w:rFonts w:ascii="Open Sans" w:hAnsi="Open Sans" w:cs="Open Sans"/>
+        </w:rPr>
+        <w:t xml:space="preserve">   </w:t>
+      </w:r>
+      <w:r>
+        <w:rPr>
+          <w:rFonts w:ascii="Open Sans" w:hAnsi="Open Sans" w:cs="Open Sans"/>
+        </w:rPr>
+        <w:t xml:space="preserve">    </w:t>
+      </w:r>
+      <w:r>
+        <w:rPr>
+          <w:rFonts w:ascii="Open Sans" w:hAnsi="Open Sans" w:cs="Open Sans"/>
+        </w:rPr>
+        <w:t>Temps CPU pour –t2</w:t>
+      </w:r>
+    </w:p>
+    <w:p>
+      <w:pPr>
+        <w:ind w:left="360"/>
+        <w:rPr>
+          <w:rFonts w:ascii="Open Sans" w:hAnsi="Open Sans" w:cs="Open Sans"/>
+        </w:rPr>
+      </w:pPr>
+      <w:r>
+        <w:rPr>
+          <w:rFonts w:ascii="Open Sans" w:hAnsi="Open Sans" w:cs="Open Sans"/>
+        </w:rPr>
+        <w:t xml:space="preserve">On constate dans tous les cas que le temps utilisateur est inférieur au temps CPU. </w:t>
+      </w:r>
+      <w:r>
+        <w:rPr>
+          <w:rFonts w:ascii="Open Sans" w:hAnsi="Open Sans" w:cs="Open Sans"/>
+        </w:rPr>
+        <w:t xml:space="preserve">De plus </w:t>
+      </w:r>
+      <w:r>
+        <w:rPr>
+          <w:rFonts w:ascii="Open Sans" w:hAnsi="Open Sans" w:cs="Open Sans"/>
+        </w:rPr>
+        <w:t>le scénario le moins chronophage est celui ayant un thread par personne.</w:t>
+      </w:r>
+      <w:bookmarkStart w:id="0" w:name="_GoBack"/>
+      <w:bookmarkEnd w:id="0"/>
+    </w:p>
+    <w:p>
+      <w:pPr>
+        <w:pStyle w:val="ListParagraph"/>
+        <w:rPr>
+          <w:rFonts w:ascii="Open Sans Light" w:hAnsi="Open Sans Light" w:cs="Open Sans Light"/>
           <w:color w:val="8870FF"/>
           <w:sz w:val="40"/>
           <w:szCs w:val="40"/>
@@ -4351,7 +6375,16 @@
           <w:szCs w:val="40"/>
         </w:rPr>
         <w:lastRenderedPageBreak/>
-        <w:t>Conclusion</w:t>
+        <w:t>7.</w:t>
+      </w:r>
+      <w:r>
+        <w:rPr>
+          <w:rFonts w:ascii="Open Sans Light" w:hAnsi="Open Sans Light" w:cs="Open Sans Light"/>
+          <w:color w:val="8870FF"/>
+          <w:sz w:val="40"/>
+          <w:szCs w:val="40"/>
+        </w:rPr>
+        <w:t xml:space="preserve"> Conclusion</w:t>
       </w:r>
     </w:p>
     <w:p>
@@ -4423,7 +6456,7 @@
               </wp:anchor>
             </w:drawing>
           </mc:Choice>
-          <mc:Fallback xmlns:cx="http://schemas.microsoft.com/office/drawing/2014/chartex" xmlns:cx1="http://schemas.microsoft.com/office/drawing/2015/9/8/chartex" xmlns:cx2="http://schemas.microsoft.com/office/drawing/2015/10/21/chartex" xmlns:w16se="http://schemas.microsoft.com/office/word/2015/wordml/symex">
+          <mc:Fallback xmlns:w16se="http://schemas.microsoft.com/office/word/2015/wordml/symex" xmlns:cx2="http://schemas.microsoft.com/office/drawing/2015/10/21/chartex" xmlns:cx1="http://schemas.microsoft.com/office/drawing/2015/9/8/chartex" xmlns:cx="http://schemas.microsoft.com/office/drawing/2014/chartex">
             <w:pict>
               <v:line w14:anchorId="6C07C93F" id="Straight Connector 9" o:spid="_x0000_s1026" style="position:absolute;flip:y;z-index:251672576;visibility:visible;mso-wrap-style:square;mso-wrap-distance-left:9pt;mso-wrap-distance-top:0;mso-wrap-distance-right:9pt;mso-wrap-distance-bottom:0;mso-position-horizontal:left;mso-position-horizontal-relative:margin;mso-position-vertical:absolute;mso-position-vertical-relative:text" from="0,3.7pt" to="484.6pt,4.35pt" o:gfxdata="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" strokecolor="#8870ff" strokeweight="1.5pt">
                 <v:stroke joinstyle="miter"/>
@@ -4456,8 +6489,16 @@
         <w:rPr>
           <w:rFonts w:ascii="Open Sans Light" w:hAnsi="Open Sans Light" w:cs="Open Sans Light"/>
         </w:rPr>
-        <w:t xml:space="preserve"> D’après nos mesures, nous avons remarqué que le mode -t1 consomme le plus de temps utilisateur et de temps cpu</w:t>
-      </w:r>
+        <w:t xml:space="preserve"> D’après nos mesures, nous avons remarqué que le mode -t1 consomme le plus de temps utilisateur et de temps </w:t>
+      </w:r>
+      <w:proofErr w:type="spellStart"/>
+      <w:r>
+        <w:rPr>
+          <w:rFonts w:ascii="Open Sans Light" w:hAnsi="Open Sans Light" w:cs="Open Sans Light"/>
+        </w:rPr>
+        <w:t>cpu</w:t>
+      </w:r>
+      <w:proofErr w:type="spellEnd"/>
       <w:r>
         <w:rPr>
           <w:rFonts w:ascii="Open Sans Light" w:hAnsi="Open Sans Light" w:cs="Open Sans Light"/>
@@ -4476,12 +6517,14 @@
         </w:rPr>
         <w:t xml:space="preserve"> et le deuxième lui, plus rapide an niveau du temps </w:t>
       </w:r>
+      <w:proofErr w:type="spellStart"/>
       <w:r>
         <w:rPr>
           <w:rFonts w:ascii="Open Sans Light" w:hAnsi="Open Sans Light" w:cs="Open Sans Light"/>
         </w:rPr>
         <w:t>cpu</w:t>
       </w:r>
+      <w:proofErr w:type="spellEnd"/>
       <w:r>
         <w:rPr>
           <w:rFonts w:ascii="Open Sans Light" w:hAnsi="Open Sans Light" w:cs="Open Sans Light"/>
@@ -4494,8 +6537,6 @@
         </w:rPr>
         <w:t xml:space="preserve"> Nous voyons ainsi que pour le cas d’une grille séparée en quatre, l’exécution est plutôt lente, là où elle est rapide avec un seul thread ou un thread par personne.</w:t>
       </w:r>
-      <w:bookmarkStart w:id="0" w:name="_GoBack"/>
-      <w:bookmarkEnd w:id="0"/>
     </w:p>
     <w:p>
       <w:pPr>
@@ -4534,7 +6575,7 @@
         </w:rPr>
         <w:t xml:space="preserve">ttendus une introduction et une conclusion. Dans cette première étape, il doit insister et décrire : - l’algorithme utilisé pour déplacer une personne (rappel : un algorithme n’est pas le code C). Pour ceux qui ne savent pas ce qu’est un algorithme vous pouvez lire l’article : </w:t>
       </w:r>
-      <w:hyperlink r:id="rId7" w:history="1">
+      <w:hyperlink r:id="rId8" w:history="1">
         <w:r>
           <w:rPr>
             <w:rStyle w:val="Hyperlink"/>
@@ -4573,7 +6614,21 @@
         <w:rPr>
           <w:rFonts w:ascii="Open Sans Light" w:hAnsi="Open Sans Light" w:cs="Open Sans Light"/>
         </w:rPr>
-        <w:t xml:space="preserve"> - pour la thread principale (i.e. celle associée au main de l’application), vous devez donner l’algorithme de création des threads filles (option –t1 et –t2) et celui lié à la terminaison de l’application (i.e. attente de création des threads filles précédemment créées) ;</w:t>
+        <w:t xml:space="preserve"> - pour </w:t>
+      </w:r>
+      <w:proofErr w:type="gramStart"/>
+      <w:r>
+        <w:rPr>
+          <w:rFonts w:ascii="Open Sans Light" w:hAnsi="Open Sans Light" w:cs="Open Sans Light"/>
+        </w:rPr>
+        <w:t>la</w:t>
+      </w:r>
+      <w:proofErr w:type="gramEnd"/>
+      <w:r>
+        <w:rPr>
+          <w:rFonts w:ascii="Open Sans Light" w:hAnsi="Open Sans Light" w:cs="Open Sans Light"/>
+        </w:rPr>
+        <w:t xml:space="preserve"> thread principale (i.e. celle associée au main de l’application), vous devez donner l’algorithme de création des threads filles (option –t1 et –t2) et celui lié à la terminaison de l’application (i.e. attente de création des threads filles précédemment créées) ;</w:t>
       </w:r>
     </w:p>
     <w:p>
@@ -4639,11 +6694,19 @@
         </w:rPr>
         <w:t>fait (</w:t>
       </w:r>
-      <w:r>
-        <w:rPr>
-          <w:rFonts w:ascii="Open Sans Light" w:hAnsi="Open Sans Light" w:cs="Open Sans Light"/>
-        </w:rPr>
-        <w:t>gné) Bilan (bien, moins bien, lent, rapide, on a détecté…))</w:t>
+      <w:proofErr w:type="spellStart"/>
+      <w:r>
+        <w:rPr>
+          <w:rFonts w:ascii="Open Sans Light" w:hAnsi="Open Sans Light" w:cs="Open Sans Light"/>
+        </w:rPr>
+        <w:t>gné</w:t>
+      </w:r>
+      <w:proofErr w:type="spellEnd"/>
+      <w:r>
+        <w:rPr>
+          <w:rFonts w:ascii="Open Sans Light" w:hAnsi="Open Sans Light" w:cs="Open Sans Light"/>
+        </w:rPr>
+        <w:t>) Bilan (bien, moins bien, lent, rapide, on a détecté…))</w:t>
       </w:r>
     </w:p>
     <w:p>

</xml_diff>